<commit_message>
Hope this is the lastest
</commit_message>
<xml_diff>
--- a/Báo cáo NLCS.docx
+++ b/Báo cáo NLCS.docx
@@ -3850,8 +3850,6 @@
           <w:lang w:val="en-US" w:eastAsia="en-US"/>
         </w:rPr>
       </w:pPr>
-      <w:bookmarkStart w:id="0" w:name="_GoBack"/>
-      <w:bookmarkEnd w:id="0"/>
       <w:r>
         <w:rPr>
           <w:bCs/>
@@ -5345,7 +5343,7 @@
           <w:lang w:val="es-ES"/>
         </w:rPr>
       </w:pPr>
-      <w:bookmarkStart w:id="1" w:name="_Toc26384958"/>
+      <w:bookmarkStart w:id="0" w:name="_Toc26384958"/>
       <w:r>
         <w:rPr>
           <w:lang w:val="es-ES"/>
@@ -5353,7 +5351,7 @@
         <w:lastRenderedPageBreak/>
         <w:t>ABSTRACT</w:t>
       </w:r>
-      <w:bookmarkEnd w:id="1"/>
+      <w:bookmarkEnd w:id="0"/>
     </w:p>
     <w:p>
       <w:pPr>
@@ -5463,7 +5461,7 @@
           <w:lang w:val="es-ES"/>
         </w:rPr>
       </w:pPr>
-      <w:bookmarkStart w:id="2" w:name="_Toc26384959"/>
+      <w:bookmarkStart w:id="1" w:name="_Toc26384959"/>
       <w:r>
         <w:rPr>
           <w:lang w:val="es-ES"/>
@@ -5471,7 +5469,7 @@
         <w:lastRenderedPageBreak/>
         <w:t>TÓM TẮT</w:t>
       </w:r>
-      <w:bookmarkEnd w:id="2"/>
+      <w:bookmarkEnd w:id="1"/>
     </w:p>
     <w:p>
       <w:pPr>
@@ -5618,8 +5616,8 @@
           <w:lang w:val="es-ES"/>
         </w:rPr>
       </w:pPr>
-      <w:bookmarkStart w:id="3" w:name="_Toc497570920"/>
-      <w:bookmarkStart w:id="4" w:name="_Toc26384960"/>
+      <w:bookmarkStart w:id="2" w:name="_Toc497570920"/>
+      <w:bookmarkStart w:id="3" w:name="_Toc26384960"/>
       <w:r>
         <w:rPr>
           <w:lang w:val="es-ES"/>
@@ -5633,8 +5631,8 @@
         </w:rPr>
         <w:t>GIỚI THIỆU</w:t>
       </w:r>
+      <w:bookmarkEnd w:id="2"/>
       <w:bookmarkEnd w:id="3"/>
-      <w:bookmarkEnd w:id="4"/>
       <w:r>
         <w:rPr>
           <w:bCs w:val="0"/>
@@ -5652,8 +5650,8 @@
           <w:lang w:val="es-ES"/>
         </w:rPr>
       </w:pPr>
-      <w:bookmarkStart w:id="5" w:name="_Toc497570921"/>
-      <w:bookmarkStart w:id="6" w:name="_Toc26384961"/>
+      <w:bookmarkStart w:id="4" w:name="_Toc497570921"/>
+      <w:bookmarkStart w:id="5" w:name="_Toc26384961"/>
       <w:r>
         <w:rPr>
           <w:lang w:val="es-ES"/>
@@ -5672,8 +5670,8 @@
         </w:rPr>
         <w:t xml:space="preserve"> Đặt vấn đề</w:t>
       </w:r>
+      <w:bookmarkEnd w:id="4"/>
       <w:bookmarkEnd w:id="5"/>
-      <w:bookmarkEnd w:id="6"/>
     </w:p>
     <w:p>
       <w:pPr>
@@ -5766,16 +5764,16 @@
           <w:lang w:val="es-ES"/>
         </w:rPr>
       </w:pPr>
-      <w:bookmarkStart w:id="7" w:name="_Toc497570922"/>
-      <w:bookmarkStart w:id="8" w:name="_Toc26384962"/>
+      <w:bookmarkStart w:id="6" w:name="_Toc497570922"/>
+      <w:bookmarkStart w:id="7" w:name="_Toc26384962"/>
       <w:r>
         <w:rPr>
           <w:lang w:val="es-ES"/>
         </w:rPr>
         <w:t>2. Lịch sử giải quyết vấn đề</w:t>
       </w:r>
+      <w:bookmarkEnd w:id="6"/>
       <w:bookmarkEnd w:id="7"/>
-      <w:bookmarkEnd w:id="8"/>
     </w:p>
     <w:p>
       <w:pPr>
@@ -5873,8 +5871,8 @@
           <w:lang w:val="es-ES"/>
         </w:rPr>
       </w:pPr>
-      <w:bookmarkStart w:id="9" w:name="_Toc497570923"/>
-      <w:bookmarkStart w:id="10" w:name="_Toc26384963"/>
+      <w:bookmarkStart w:id="8" w:name="_Toc497570923"/>
+      <w:bookmarkStart w:id="9" w:name="_Toc26384963"/>
       <w:r>
         <w:rPr>
           <w:lang w:val="es-ES"/>
@@ -5902,8 +5900,8 @@
         </w:rPr>
         <w:t xml:space="preserve"> tài</w:t>
       </w:r>
+      <w:bookmarkEnd w:id="8"/>
       <w:bookmarkEnd w:id="9"/>
-      <w:bookmarkEnd w:id="10"/>
     </w:p>
     <w:p>
       <w:pPr>
@@ -5957,8 +5955,8 @@
           <w:lang w:val="es-ES"/>
         </w:rPr>
       </w:pPr>
-      <w:bookmarkStart w:id="11" w:name="_Toc497570924"/>
-      <w:bookmarkStart w:id="12" w:name="_Toc26384964"/>
+      <w:bookmarkStart w:id="10" w:name="_Toc497570924"/>
+      <w:bookmarkStart w:id="11" w:name="_Toc26384964"/>
       <w:r>
         <w:rPr>
           <w:lang w:val="es-ES"/>
@@ -5987,8 +5985,8 @@
         </w:rPr>
         <w:t xml:space="preserve"> vi nghiên cứu</w:t>
       </w:r>
+      <w:bookmarkEnd w:id="10"/>
       <w:bookmarkEnd w:id="11"/>
-      <w:bookmarkEnd w:id="12"/>
     </w:p>
     <w:p>
       <w:pPr>
@@ -6045,8 +6043,8 @@
           <w:lang w:val="es-ES"/>
         </w:rPr>
       </w:pPr>
-      <w:bookmarkStart w:id="13" w:name="_Toc497570925"/>
-      <w:bookmarkStart w:id="14" w:name="_Toc26384965"/>
+      <w:bookmarkStart w:id="12" w:name="_Toc497570925"/>
+      <w:bookmarkStart w:id="13" w:name="_Toc26384965"/>
       <w:r>
         <w:rPr>
           <w:lang w:val="es-ES"/>
@@ -6068,8 +6066,8 @@
         </w:rPr>
         <w:t xml:space="preserve"> cứu</w:t>
       </w:r>
+      <w:bookmarkEnd w:id="12"/>
       <w:bookmarkEnd w:id="13"/>
-      <w:bookmarkEnd w:id="14"/>
     </w:p>
     <w:p>
       <w:pPr>
@@ -6126,8 +6124,8 @@
           <w:lang w:val="es-ES"/>
         </w:rPr>
       </w:pPr>
-      <w:bookmarkStart w:id="15" w:name="_Toc497570926"/>
-      <w:bookmarkStart w:id="16" w:name="_Toc26384966"/>
+      <w:bookmarkStart w:id="14" w:name="_Toc497570926"/>
+      <w:bookmarkStart w:id="15" w:name="_Toc26384966"/>
       <w:r>
         <w:rPr>
           <w:lang w:val="es-ES"/>
@@ -6140,8 +6138,8 @@
         </w:rPr>
         <w:t>. Kết quả đạt được</w:t>
       </w:r>
+      <w:bookmarkEnd w:id="14"/>
       <w:bookmarkEnd w:id="15"/>
-      <w:bookmarkEnd w:id="16"/>
     </w:p>
     <w:p>
       <w:pPr>
@@ -6338,8 +6336,8 @@
           <w:lang w:val="es-ES"/>
         </w:rPr>
       </w:pPr>
-      <w:bookmarkStart w:id="17" w:name="_Toc497570927"/>
-      <w:bookmarkStart w:id="18" w:name="_Toc26384967"/>
+      <w:bookmarkStart w:id="16" w:name="_Toc497570927"/>
+      <w:bookmarkStart w:id="17" w:name="_Toc26384967"/>
       <w:r>
         <w:rPr>
           <w:lang w:val="es-ES"/>
@@ -6352,8 +6350,8 @@
         </w:rPr>
         <w:t>. Bố cục</w:t>
       </w:r>
+      <w:bookmarkEnd w:id="16"/>
       <w:bookmarkEnd w:id="17"/>
-      <w:bookmarkEnd w:id="18"/>
     </w:p>
     <w:p>
       <w:pPr>
@@ -6636,8 +6634,8 @@
           <w:lang w:val="es-ES"/>
         </w:rPr>
       </w:pPr>
-      <w:bookmarkStart w:id="19" w:name="_Toc497570928"/>
-      <w:bookmarkStart w:id="20" w:name="_Toc26384968"/>
+      <w:bookmarkStart w:id="18" w:name="_Toc497570928"/>
+      <w:bookmarkStart w:id="19" w:name="_Toc26384968"/>
       <w:r>
         <w:rPr>
           <w:bCs w:val="0"/>
@@ -6648,8 +6646,8 @@
         <w:lastRenderedPageBreak/>
         <w:t>PHẦN NỘI DUNG</w:t>
       </w:r>
+      <w:bookmarkEnd w:id="18"/>
       <w:bookmarkEnd w:id="19"/>
-      <w:bookmarkEnd w:id="20"/>
     </w:p>
     <w:p>
       <w:pPr>
@@ -6657,7 +6655,7 @@
           <w:lang w:val="es-ES"/>
         </w:rPr>
       </w:pPr>
-      <w:bookmarkStart w:id="21" w:name="_Toc497570929"/>
+      <w:bookmarkStart w:id="20" w:name="_Toc497570929"/>
     </w:p>
     <w:p>
       <w:pPr>
@@ -6667,7 +6665,7 @@
           <w:lang w:val="es-ES"/>
         </w:rPr>
       </w:pPr>
-      <w:bookmarkStart w:id="22" w:name="_Toc26384969"/>
+      <w:bookmarkStart w:id="21" w:name="_Toc26384969"/>
       <w:r>
         <w:rPr>
           <w:lang w:val="es-ES"/>
@@ -6686,16 +6684,16 @@
         </w:rPr>
         <w:t>1</w:t>
       </w:r>
-      <w:bookmarkStart w:id="23" w:name="_Toc467528027"/>
-      <w:bookmarkStart w:id="24" w:name="_Toc467819138"/>
-      <w:bookmarkStart w:id="25" w:name="_Toc468254189"/>
-      <w:bookmarkStart w:id="26" w:name="_Toc468556590"/>
-      <w:bookmarkStart w:id="27" w:name="_Toc468608676"/>
-      <w:bookmarkStart w:id="28" w:name="_Toc468685482"/>
-      <w:bookmarkStart w:id="29" w:name="_Toc468692142"/>
-      <w:bookmarkStart w:id="30" w:name="_Toc497570930"/>
+      <w:bookmarkStart w:id="22" w:name="_Toc467528027"/>
+      <w:bookmarkStart w:id="23" w:name="_Toc467819138"/>
+      <w:bookmarkStart w:id="24" w:name="_Toc468254189"/>
+      <w:bookmarkStart w:id="25" w:name="_Toc468556590"/>
+      <w:bookmarkStart w:id="26" w:name="_Toc468608676"/>
+      <w:bookmarkStart w:id="27" w:name="_Toc468685482"/>
+      <w:bookmarkStart w:id="28" w:name="_Toc468692142"/>
+      <w:bookmarkStart w:id="29" w:name="_Toc497570930"/>
+      <w:bookmarkEnd w:id="20"/>
       <w:bookmarkEnd w:id="21"/>
-      <w:bookmarkEnd w:id="22"/>
     </w:p>
     <w:p>
       <w:pPr>
@@ -6705,13 +6703,14 @@
           <w:lang w:val="es-ES"/>
         </w:rPr>
       </w:pPr>
-      <w:bookmarkStart w:id="31" w:name="_Toc26384970"/>
+      <w:bookmarkStart w:id="30" w:name="_Toc26384970"/>
       <w:r>
         <w:rPr>
           <w:lang w:val="es-ES"/>
         </w:rPr>
         <w:t>MÔ TẢ BÀI TOÁN</w:t>
       </w:r>
+      <w:bookmarkEnd w:id="22"/>
       <w:bookmarkEnd w:id="23"/>
       <w:bookmarkEnd w:id="24"/>
       <w:bookmarkEnd w:id="25"/>
@@ -6720,7 +6719,6 @@
       <w:bookmarkEnd w:id="28"/>
       <w:bookmarkEnd w:id="29"/>
       <w:bookmarkEnd w:id="30"/>
-      <w:bookmarkEnd w:id="31"/>
     </w:p>
     <w:p>
       <w:pPr>
@@ -6734,8 +6732,8 @@
           <w:lang w:val="es-ES" w:eastAsia="vi-VN"/>
         </w:rPr>
       </w:pPr>
-      <w:bookmarkStart w:id="32" w:name="_Toc497570931"/>
-      <w:bookmarkStart w:id="33" w:name="_Toc26384971"/>
+      <w:bookmarkStart w:id="31" w:name="_Toc497570931"/>
+      <w:bookmarkStart w:id="32" w:name="_Toc26384971"/>
       <w:r>
         <w:rPr>
           <w:lang w:val="es-ES" w:eastAsia="vi-VN"/>
@@ -6748,8 +6746,8 @@
         </w:rPr>
         <w:t>chi tiết bài toán</w:t>
       </w:r>
+      <w:bookmarkEnd w:id="31"/>
       <w:bookmarkEnd w:id="32"/>
-      <w:bookmarkEnd w:id="33"/>
     </w:p>
     <w:p>
       <w:pPr>
@@ -6899,7 +6897,7 @@
           <w:lang w:val="es-ES" w:eastAsia="vi-VN"/>
         </w:rPr>
       </w:pPr>
-      <w:bookmarkStart w:id="34" w:name="_Toc26384972"/>
+      <w:bookmarkStart w:id="33" w:name="_Toc26384972"/>
       <w:r>
         <w:rPr>
           <w:lang w:val="es-ES" w:eastAsia="vi-VN"/>
@@ -6912,7 +6910,7 @@
         </w:rPr>
         <w:t>giải pháp liên quan đến bài toán</w:t>
       </w:r>
-      <w:bookmarkEnd w:id="34"/>
+      <w:bookmarkEnd w:id="33"/>
     </w:p>
     <w:p>
       <w:pPr>
@@ -6954,14 +6952,14 @@
           <w:lang w:val="es-ES" w:eastAsia="vi-VN"/>
         </w:rPr>
       </w:pPr>
-      <w:bookmarkStart w:id="35" w:name="_Toc26384973"/>
+      <w:bookmarkStart w:id="34" w:name="_Toc26384973"/>
       <w:r>
         <w:rPr>
           <w:lang w:val="es-ES" w:eastAsia="vi-VN"/>
         </w:rPr>
         <w:t>3. Tiếp cận giải quyết vấn đề, chọn giải pháp</w:t>
       </w:r>
-      <w:bookmarkEnd w:id="35"/>
+      <w:bookmarkEnd w:id="34"/>
     </w:p>
     <w:p>
       <w:pPr>
@@ -7054,8 +7052,8 @@
           <w:lang w:val="es-ES"/>
         </w:rPr>
       </w:pPr>
-      <w:bookmarkStart w:id="36" w:name="_Toc497570952"/>
-      <w:bookmarkStart w:id="37" w:name="_Toc26384974"/>
+      <w:bookmarkStart w:id="35" w:name="_Toc497570952"/>
+      <w:bookmarkStart w:id="36" w:name="_Toc26384974"/>
       <w:r>
         <w:rPr>
           <w:lang w:val="es-ES"/>
@@ -7068,8 +7066,8 @@
         </w:rPr>
         <w:t>2</w:t>
       </w:r>
+      <w:bookmarkEnd w:id="35"/>
       <w:bookmarkEnd w:id="36"/>
-      <w:bookmarkEnd w:id="37"/>
     </w:p>
     <w:p>
       <w:pPr>
@@ -7079,21 +7077,22 @@
           <w:lang w:val="es-ES"/>
         </w:rPr>
       </w:pPr>
-      <w:bookmarkStart w:id="38" w:name="_Toc467528039"/>
-      <w:bookmarkStart w:id="39" w:name="_Toc467819150"/>
-      <w:bookmarkStart w:id="40" w:name="_Toc468254195"/>
-      <w:bookmarkStart w:id="41" w:name="_Toc468556596"/>
-      <w:bookmarkStart w:id="42" w:name="_Toc468608682"/>
-      <w:bookmarkStart w:id="43" w:name="_Toc468685494"/>
-      <w:bookmarkStart w:id="44" w:name="_Toc468692155"/>
-      <w:bookmarkStart w:id="45" w:name="_Toc497570953"/>
-      <w:bookmarkStart w:id="46" w:name="_Toc26384975"/>
+      <w:bookmarkStart w:id="37" w:name="_Toc467528039"/>
+      <w:bookmarkStart w:id="38" w:name="_Toc467819150"/>
+      <w:bookmarkStart w:id="39" w:name="_Toc468254195"/>
+      <w:bookmarkStart w:id="40" w:name="_Toc468556596"/>
+      <w:bookmarkStart w:id="41" w:name="_Toc468608682"/>
+      <w:bookmarkStart w:id="42" w:name="_Toc468685494"/>
+      <w:bookmarkStart w:id="43" w:name="_Toc468692155"/>
+      <w:bookmarkStart w:id="44" w:name="_Toc497570953"/>
+      <w:bookmarkStart w:id="45" w:name="_Toc26384975"/>
       <w:r>
         <w:rPr>
           <w:lang w:val="es-ES"/>
         </w:rPr>
         <w:t>THIẾT KẾ VÀ CÀI ĐẶT</w:t>
       </w:r>
+      <w:bookmarkEnd w:id="37"/>
       <w:bookmarkEnd w:id="38"/>
       <w:bookmarkEnd w:id="39"/>
       <w:bookmarkEnd w:id="40"/>
@@ -7102,7 +7101,6 @@
       <w:bookmarkEnd w:id="43"/>
       <w:bookmarkEnd w:id="44"/>
       <w:bookmarkEnd w:id="45"/>
-      <w:bookmarkEnd w:id="46"/>
     </w:p>
     <w:p>
       <w:pPr>
@@ -7118,8 +7116,8 @@
           <w:lang w:val="es-ES"/>
         </w:rPr>
       </w:pPr>
-      <w:bookmarkStart w:id="47" w:name="_Toc497570954"/>
-      <w:bookmarkStart w:id="48" w:name="_Toc26384976"/>
+      <w:bookmarkStart w:id="46" w:name="_Toc497570954"/>
+      <w:bookmarkStart w:id="47" w:name="_Toc26384976"/>
       <w:r>
         <w:rPr>
           <w:lang w:val="es-ES"/>
@@ -7138,8 +7136,8 @@
         </w:rPr>
         <w:t>hệ thống</w:t>
       </w:r>
+      <w:bookmarkEnd w:id="46"/>
       <w:bookmarkEnd w:id="47"/>
-      <w:bookmarkEnd w:id="48"/>
     </w:p>
     <w:p>
       <w:pPr>
@@ -7432,9 +7430,9 @@
           <w:rFonts w:cs="Times New Roman"/>
         </w:rPr>
       </w:pPr>
-      <w:bookmarkStart w:id="49" w:name="_Toc25143779"/>
-      <w:bookmarkStart w:id="50" w:name="_Toc26168043"/>
-      <w:bookmarkStart w:id="51" w:name="_Toc26350243"/>
+      <w:bookmarkStart w:id="48" w:name="_Toc25143779"/>
+      <w:bookmarkStart w:id="49" w:name="_Toc26168043"/>
+      <w:bookmarkStart w:id="50" w:name="_Toc26350243"/>
       <w:r>
         <w:rPr>
           <w:rFonts w:cs="Times New Roman"/>
@@ -7478,9 +7476,9 @@
         </w:rPr>
         <w:t xml:space="preserve"> – Mô hình Dữ liệu mức quan niệm (CDM)</w:t>
       </w:r>
+      <w:bookmarkEnd w:id="48"/>
       <w:bookmarkEnd w:id="49"/>
       <w:bookmarkEnd w:id="50"/>
-      <w:bookmarkEnd w:id="51"/>
     </w:p>
     <w:p>
       <w:pPr>
@@ -7533,7 +7531,7 @@
       <w:pPr>
         <w:pStyle w:val="Caption"/>
       </w:pPr>
-      <w:bookmarkStart w:id="52" w:name="_Toc26350244"/>
+      <w:bookmarkStart w:id="51" w:name="_Toc26350244"/>
       <w:r>
         <w:t xml:space="preserve">Hình </w:t>
       </w:r>
@@ -7558,7 +7556,7 @@
       <w:r>
         <w:t xml:space="preserve"> – Mô hình LDM</w:t>
       </w:r>
-      <w:bookmarkEnd w:id="52"/>
+      <w:bookmarkEnd w:id="51"/>
     </w:p>
     <w:p>
       <w:pPr>
@@ -7611,7 +7609,7 @@
       <w:pPr>
         <w:pStyle w:val="Caption"/>
       </w:pPr>
-      <w:bookmarkStart w:id="53" w:name="_Toc26350245"/>
+      <w:bookmarkStart w:id="52" w:name="_Toc26350245"/>
       <w:r>
         <w:t xml:space="preserve">Hình </w:t>
       </w:r>
@@ -7636,7 +7634,7 @@
       <w:r>
         <w:t xml:space="preserve"> – Mô hình PDM</w:t>
       </w:r>
-      <w:bookmarkEnd w:id="53"/>
+      <w:bookmarkEnd w:id="52"/>
     </w:p>
     <w:p/>
     <w:p>
@@ -8349,9 +8347,9 @@
       <w:pPr>
         <w:pStyle w:val="Caption"/>
       </w:pPr>
-      <w:bookmarkStart w:id="54" w:name="_Toc25143780"/>
-      <w:bookmarkStart w:id="55" w:name="_Toc26168044"/>
-      <w:bookmarkStart w:id="56" w:name="_Toc26350246"/>
+      <w:bookmarkStart w:id="53" w:name="_Toc25143780"/>
+      <w:bookmarkStart w:id="54" w:name="_Toc26168044"/>
+      <w:bookmarkStart w:id="55" w:name="_Toc26350246"/>
       <w:r>
         <w:t xml:space="preserve">Bảng </w:t>
       </w:r>
@@ -8376,9 +8374,9 @@
       <w:r>
         <w:t xml:space="preserve"> – Nhân viên (employees)</w:t>
       </w:r>
+      <w:bookmarkEnd w:id="53"/>
       <w:bookmarkEnd w:id="54"/>
       <w:bookmarkEnd w:id="55"/>
-      <w:bookmarkEnd w:id="56"/>
     </w:p>
     <w:p/>
     <w:tbl>
@@ -8790,9 +8788,9 @@
       <w:pPr>
         <w:pStyle w:val="Caption"/>
       </w:pPr>
-      <w:bookmarkStart w:id="57" w:name="_Toc25143781"/>
-      <w:bookmarkStart w:id="58" w:name="_Toc26168045"/>
-      <w:bookmarkStart w:id="59" w:name="_Toc26350247"/>
+      <w:bookmarkStart w:id="56" w:name="_Toc25143781"/>
+      <w:bookmarkStart w:id="57" w:name="_Toc26168045"/>
+      <w:bookmarkStart w:id="58" w:name="_Toc26350247"/>
       <w:r>
         <w:t xml:space="preserve">Bảng </w:t>
       </w:r>
@@ -8817,9 +8815,9 @@
       <w:r>
         <w:t xml:space="preserve"> – Sản phẩm (product)</w:t>
       </w:r>
+      <w:bookmarkEnd w:id="56"/>
       <w:bookmarkEnd w:id="57"/>
       <w:bookmarkEnd w:id="58"/>
-      <w:bookmarkEnd w:id="59"/>
     </w:p>
     <w:p/>
     <w:tbl>
@@ -9173,9 +9171,9 @@
       <w:pPr>
         <w:pStyle w:val="Caption"/>
       </w:pPr>
-      <w:bookmarkStart w:id="60" w:name="_Toc25143782"/>
-      <w:bookmarkStart w:id="61" w:name="_Toc26168046"/>
-      <w:bookmarkStart w:id="62" w:name="_Toc26350248"/>
+      <w:bookmarkStart w:id="59" w:name="_Toc25143782"/>
+      <w:bookmarkStart w:id="60" w:name="_Toc26168046"/>
+      <w:bookmarkStart w:id="61" w:name="_Toc26350248"/>
       <w:r>
         <w:t xml:space="preserve">Bảng </w:t>
       </w:r>
@@ -9213,9 +9211,9 @@
       <w:r>
         <w:t xml:space="preserve"> – Kho (warehouse)</w:t>
       </w:r>
+      <w:bookmarkEnd w:id="59"/>
       <w:bookmarkEnd w:id="60"/>
       <w:bookmarkEnd w:id="61"/>
-      <w:bookmarkEnd w:id="62"/>
     </w:p>
     <w:p/>
     <w:tbl>
@@ -9570,9 +9568,9 @@
       <w:pPr>
         <w:pStyle w:val="Caption"/>
       </w:pPr>
-      <w:bookmarkStart w:id="63" w:name="_Toc25143783"/>
-      <w:bookmarkStart w:id="64" w:name="_Toc26168047"/>
-      <w:bookmarkStart w:id="65" w:name="_Toc26350249"/>
+      <w:bookmarkStart w:id="62" w:name="_Toc25143783"/>
+      <w:bookmarkStart w:id="63" w:name="_Toc26168047"/>
+      <w:bookmarkStart w:id="64" w:name="_Toc26350249"/>
       <w:r>
         <w:t xml:space="preserve">Bảng </w:t>
       </w:r>
@@ -9597,9 +9595,9 @@
       <w:r>
         <w:t xml:space="preserve"> – Nhà cung cấp (supplier)</w:t>
       </w:r>
+      <w:bookmarkEnd w:id="62"/>
       <w:bookmarkEnd w:id="63"/>
       <w:bookmarkEnd w:id="64"/>
-      <w:bookmarkEnd w:id="65"/>
     </w:p>
     <w:p/>
     <w:tbl>
@@ -10126,9 +10124,9 @@
       <w:pPr>
         <w:pStyle w:val="Caption"/>
       </w:pPr>
-      <w:bookmarkStart w:id="66" w:name="_Toc25143784"/>
-      <w:bookmarkStart w:id="67" w:name="_Toc26168048"/>
-      <w:bookmarkStart w:id="68" w:name="_Toc26350250"/>
+      <w:bookmarkStart w:id="65" w:name="_Toc25143784"/>
+      <w:bookmarkStart w:id="66" w:name="_Toc26168048"/>
+      <w:bookmarkStart w:id="67" w:name="_Toc26350250"/>
       <w:r>
         <w:t xml:space="preserve">Bảng </w:t>
       </w:r>
@@ -10153,9 +10151,9 @@
       <w:r>
         <w:t xml:space="preserve"> – Chi tiết nhập (detail_import)</w:t>
       </w:r>
+      <w:bookmarkEnd w:id="65"/>
       <w:bookmarkEnd w:id="66"/>
       <w:bookmarkEnd w:id="67"/>
-      <w:bookmarkEnd w:id="68"/>
     </w:p>
     <w:p/>
     <w:tbl>
@@ -10566,9 +10564,9 @@
       <w:pPr>
         <w:pStyle w:val="Caption"/>
       </w:pPr>
-      <w:bookmarkStart w:id="69" w:name="_Toc25143785"/>
-      <w:bookmarkStart w:id="70" w:name="_Toc26168049"/>
-      <w:bookmarkStart w:id="71" w:name="_Toc26350251"/>
+      <w:bookmarkStart w:id="68" w:name="_Toc25143785"/>
+      <w:bookmarkStart w:id="69" w:name="_Toc26168049"/>
+      <w:bookmarkStart w:id="70" w:name="_Toc26350251"/>
       <w:r>
         <w:t xml:space="preserve">Bảng </w:t>
       </w:r>
@@ -10593,9 +10591,9 @@
       <w:r>
         <w:t xml:space="preserve"> – Chi tiết hóa đơn (detail_bill)</w:t>
       </w:r>
+      <w:bookmarkEnd w:id="68"/>
       <w:bookmarkEnd w:id="69"/>
       <w:bookmarkEnd w:id="70"/>
-      <w:bookmarkEnd w:id="71"/>
     </w:p>
     <w:p/>
     <w:tbl>
@@ -10892,9 +10890,9 @@
       <w:pPr>
         <w:pStyle w:val="Caption"/>
       </w:pPr>
-      <w:bookmarkStart w:id="72" w:name="_Toc25143786"/>
-      <w:bookmarkStart w:id="73" w:name="_Toc26168050"/>
-      <w:bookmarkStart w:id="74" w:name="_Toc26350252"/>
+      <w:bookmarkStart w:id="71" w:name="_Toc25143786"/>
+      <w:bookmarkStart w:id="72" w:name="_Toc26168050"/>
+      <w:bookmarkStart w:id="73" w:name="_Toc26350252"/>
       <w:r>
         <w:t xml:space="preserve">Bảng </w:t>
       </w:r>
@@ -10919,9 +10917,9 @@
       <w:r>
         <w:t xml:space="preserve"> – Hóa đơn (bill)</w:t>
       </w:r>
+      <w:bookmarkEnd w:id="71"/>
       <w:bookmarkEnd w:id="72"/>
       <w:bookmarkEnd w:id="73"/>
-      <w:bookmarkEnd w:id="74"/>
     </w:p>
     <w:p/>
     <w:tbl>
@@ -11331,9 +11329,9 @@
       <w:pPr>
         <w:pStyle w:val="Caption"/>
       </w:pPr>
-      <w:bookmarkStart w:id="75" w:name="_Toc25143787"/>
-      <w:bookmarkStart w:id="76" w:name="_Toc26168051"/>
-      <w:bookmarkStart w:id="77" w:name="_Toc26350253"/>
+      <w:bookmarkStart w:id="74" w:name="_Toc25143787"/>
+      <w:bookmarkStart w:id="75" w:name="_Toc26168051"/>
+      <w:bookmarkStart w:id="76" w:name="_Toc26350253"/>
       <w:r>
         <w:t xml:space="preserve">Bảng </w:t>
       </w:r>
@@ -11358,9 +11356,9 @@
       <w:r>
         <w:t xml:space="preserve"> – Chi tiết ca trực (detail_shift)</w:t>
       </w:r>
+      <w:bookmarkEnd w:id="74"/>
       <w:bookmarkEnd w:id="75"/>
       <w:bookmarkEnd w:id="76"/>
-      <w:bookmarkEnd w:id="77"/>
     </w:p>
     <w:p/>
     <w:tbl>
@@ -11542,9 +11540,9 @@
       <w:pPr>
         <w:pStyle w:val="Caption"/>
       </w:pPr>
-      <w:bookmarkStart w:id="78" w:name="_Toc25143788"/>
-      <w:bookmarkStart w:id="79" w:name="_Toc26168052"/>
-      <w:bookmarkStart w:id="80" w:name="_Toc26350254"/>
+      <w:bookmarkStart w:id="77" w:name="_Toc25143788"/>
+      <w:bookmarkStart w:id="78" w:name="_Toc26168052"/>
+      <w:bookmarkStart w:id="79" w:name="_Toc26350254"/>
       <w:r>
         <w:t xml:space="preserve">Bảng </w:t>
       </w:r>
@@ -11569,9 +11567,9 @@
       <w:r>
         <w:t xml:space="preserve"> – Ca trực (shift)</w:t>
       </w:r>
+      <w:bookmarkEnd w:id="77"/>
       <w:bookmarkEnd w:id="78"/>
       <w:bookmarkEnd w:id="79"/>
-      <w:bookmarkEnd w:id="80"/>
     </w:p>
     <w:p>
       <w:pPr>
@@ -11619,8 +11617,8 @@
       <w:pPr>
         <w:pStyle w:val="Caption"/>
       </w:pPr>
-      <w:bookmarkStart w:id="81" w:name="_Toc26168053"/>
-      <w:bookmarkStart w:id="82" w:name="_Toc26350255"/>
+      <w:bookmarkStart w:id="80" w:name="_Toc26168053"/>
+      <w:bookmarkStart w:id="81" w:name="_Toc26350255"/>
       <w:r>
         <w:t xml:space="preserve">Hình </w:t>
       </w:r>
@@ -11645,8 +11643,8 @@
       <w:r>
         <w:t xml:space="preserve"> – Mô hình hệ thống</w:t>
       </w:r>
+      <w:bookmarkEnd w:id="80"/>
       <w:bookmarkEnd w:id="81"/>
-      <w:bookmarkEnd w:id="82"/>
     </w:p>
     <w:p>
       <w:pPr>
@@ -11668,14 +11666,14 @@
           <w:lang w:val="es-ES"/>
         </w:rPr>
       </w:pPr>
-      <w:bookmarkStart w:id="83" w:name="_Toc26384977"/>
+      <w:bookmarkStart w:id="82" w:name="_Toc26384977"/>
       <w:r>
         <w:rPr>
           <w:lang w:val="es-ES"/>
         </w:rPr>
         <w:t xml:space="preserve">2. </w:t>
       </w:r>
-      <w:bookmarkStart w:id="84" w:name="_Toc497570955"/>
+      <w:bookmarkStart w:id="83" w:name="_Toc497570955"/>
       <w:r>
         <w:rPr>
           <w:lang w:val="es-ES"/>
@@ -11688,8 +11686,8 @@
         </w:rPr>
         <w:t>ài đặt</w:t>
       </w:r>
+      <w:bookmarkEnd w:id="82"/>
       <w:bookmarkEnd w:id="83"/>
-      <w:bookmarkEnd w:id="84"/>
     </w:p>
     <w:p>
       <w:pPr>
@@ -11841,7 +11839,7 @@
           <w:lang w:val="es-ES"/>
         </w:rPr>
       </w:pPr>
-      <w:bookmarkStart w:id="85" w:name="_Toc497570963"/>
+      <w:bookmarkStart w:id="84" w:name="_Toc497570963"/>
       <w:r>
         <w:rPr>
           <w:bCs/>
@@ -12137,7 +12135,7 @@
           <w:lang w:val="es-ES"/>
         </w:rPr>
       </w:pPr>
-      <w:bookmarkStart w:id="86" w:name="_Toc26384978"/>
+      <w:bookmarkStart w:id="85" w:name="_Toc26384978"/>
       <w:r>
         <w:rPr>
           <w:lang w:val="es-ES"/>
@@ -12145,56 +12143,56 @@
         <w:lastRenderedPageBreak/>
         <w:t>CHƯƠNG 3</w:t>
       </w:r>
+      <w:bookmarkEnd w:id="84"/>
       <w:bookmarkEnd w:id="85"/>
+    </w:p>
+    <w:p>
+      <w:pPr>
+        <w:pStyle w:val="Heading2"/>
+        <w:jc w:val="center"/>
+        <w:rPr>
+          <w:lang w:val="vi-VN"/>
+        </w:rPr>
+      </w:pPr>
+      <w:bookmarkStart w:id="86" w:name="_Toc26384979"/>
+      <w:r>
+        <w:rPr>
+          <w:lang w:val="es-ES"/>
+        </w:rPr>
+        <w:t>KẾT QUẢ THỰC NGHIỆM</w:t>
+      </w:r>
       <w:bookmarkEnd w:id="86"/>
     </w:p>
     <w:p>
       <w:pPr>
-        <w:pStyle w:val="Heading2"/>
-        <w:jc w:val="center"/>
-        <w:rPr>
-          <w:lang w:val="vi-VN"/>
-        </w:rPr>
-      </w:pPr>
-      <w:bookmarkStart w:id="87" w:name="_Toc26384979"/>
-      <w:r>
-        <w:rPr>
-          <w:lang w:val="es-ES"/>
-        </w:rPr>
-        <w:t>KẾT QUẢ THỰC NGHIỆM</w:t>
+        <w:pStyle w:val="Heading3"/>
+        <w:rPr>
+          <w:lang w:val="es-ES"/>
+        </w:rPr>
+      </w:pPr>
+      <w:bookmarkStart w:id="87" w:name="_Toc26384980"/>
+      <w:r>
+        <w:rPr>
+          <w:lang w:val="es-ES"/>
+        </w:rPr>
+        <w:t xml:space="preserve">1. </w:t>
+      </w:r>
+      <w:r>
+        <w:rPr>
+          <w:lang w:val="es-ES"/>
+        </w:rPr>
+        <w:t xml:space="preserve">Kiểm thử </w:t>
+      </w:r>
+      <w:r>
+        <w:t>và</w:t>
+      </w:r>
+      <w:r>
+        <w:rPr>
+          <w:lang w:val="es-ES"/>
+        </w:rPr>
+        <w:t xml:space="preserve"> đánh giá</w:t>
       </w:r>
       <w:bookmarkEnd w:id="87"/>
-    </w:p>
-    <w:p>
-      <w:pPr>
-        <w:pStyle w:val="Heading3"/>
-        <w:rPr>
-          <w:lang w:val="es-ES"/>
-        </w:rPr>
-      </w:pPr>
-      <w:bookmarkStart w:id="88" w:name="_Toc26384980"/>
-      <w:r>
-        <w:rPr>
-          <w:lang w:val="es-ES"/>
-        </w:rPr>
-        <w:t xml:space="preserve">1. </w:t>
-      </w:r>
-      <w:r>
-        <w:rPr>
-          <w:lang w:val="es-ES"/>
-        </w:rPr>
-        <w:t xml:space="preserve">Kiểm thử </w:t>
-      </w:r>
-      <w:r>
-        <w:t>và</w:t>
-      </w:r>
-      <w:r>
-        <w:rPr>
-          <w:lang w:val="es-ES"/>
-        </w:rPr>
-        <w:t xml:space="preserve"> đánh giá</w:t>
-      </w:r>
-      <w:bookmarkEnd w:id="88"/>
     </w:p>
     <w:p>
       <w:pPr>
@@ -12281,9 +12279,9 @@
           <w:lang w:val="es-ES"/>
         </w:rPr>
       </w:pPr>
-      <w:bookmarkStart w:id="89" w:name="_Toc25143791"/>
-      <w:bookmarkStart w:id="90" w:name="_Toc26168056"/>
-      <w:bookmarkStart w:id="91" w:name="_Toc26350256"/>
+      <w:bookmarkStart w:id="88" w:name="_Toc25143791"/>
+      <w:bookmarkStart w:id="89" w:name="_Toc26168056"/>
+      <w:bookmarkStart w:id="90" w:name="_Toc26350256"/>
       <w:r>
         <w:rPr>
           <w:lang w:val="es-ES"/>
@@ -12327,9 +12325,9 @@
         </w:rPr>
         <w:t xml:space="preserve"> – Giao diện đặt hàng</w:t>
       </w:r>
+      <w:bookmarkEnd w:id="88"/>
       <w:bookmarkEnd w:id="89"/>
       <w:bookmarkEnd w:id="90"/>
-      <w:bookmarkEnd w:id="91"/>
     </w:p>
     <w:p>
       <w:pPr>
@@ -12476,9 +12474,9 @@
           <w:lang w:val="es-ES"/>
         </w:rPr>
       </w:pPr>
-      <w:bookmarkStart w:id="92" w:name="_Toc25143792"/>
-      <w:bookmarkStart w:id="93" w:name="_Toc26168057"/>
-      <w:bookmarkStart w:id="94" w:name="_Toc26350257"/>
+      <w:bookmarkStart w:id="91" w:name="_Toc25143792"/>
+      <w:bookmarkStart w:id="92" w:name="_Toc26168057"/>
+      <w:bookmarkStart w:id="93" w:name="_Toc26350257"/>
       <w:r>
         <w:rPr>
           <w:lang w:val="es-ES"/>
@@ -12534,9 +12532,9 @@
         </w:rPr>
         <w:t xml:space="preserve"> hàng chọn sản phẩm sẽ hiện lên thông tin</w:t>
       </w:r>
+      <w:bookmarkEnd w:id="91"/>
       <w:bookmarkEnd w:id="92"/>
       <w:bookmarkEnd w:id="93"/>
-      <w:bookmarkEnd w:id="94"/>
     </w:p>
     <w:p>
       <w:pPr>
@@ -12591,9 +12589,9 @@
           <w:lang w:val="es-ES"/>
         </w:rPr>
       </w:pPr>
-      <w:bookmarkStart w:id="95" w:name="_Toc25143793"/>
-      <w:bookmarkStart w:id="96" w:name="_Toc26168058"/>
-      <w:bookmarkStart w:id="97" w:name="_Toc26350258"/>
+      <w:bookmarkStart w:id="94" w:name="_Toc25143793"/>
+      <w:bookmarkStart w:id="95" w:name="_Toc26168058"/>
+      <w:bookmarkStart w:id="96" w:name="_Toc26350258"/>
       <w:r>
         <w:rPr>
           <w:lang w:val="es-ES"/>
@@ -12637,9 +12635,9 @@
         </w:rPr>
         <w:t xml:space="preserve"> – Chi tiết giỏ hàng khi nhấn thanh toán</w:t>
       </w:r>
+      <w:bookmarkEnd w:id="94"/>
       <w:bookmarkEnd w:id="95"/>
       <w:bookmarkEnd w:id="96"/>
-      <w:bookmarkEnd w:id="97"/>
     </w:p>
     <w:p>
       <w:pPr>
@@ -12695,9 +12693,9 @@
           <w:lang w:val="es-ES"/>
         </w:rPr>
       </w:pPr>
-      <w:bookmarkStart w:id="98" w:name="_Toc25143794"/>
-      <w:bookmarkStart w:id="99" w:name="_Toc26168059"/>
-      <w:bookmarkStart w:id="100" w:name="_Toc26350259"/>
+      <w:bookmarkStart w:id="97" w:name="_Toc25143794"/>
+      <w:bookmarkStart w:id="98" w:name="_Toc26168059"/>
+      <w:bookmarkStart w:id="99" w:name="_Toc26350259"/>
       <w:r>
         <w:rPr>
           <w:lang w:val="es-ES"/>
@@ -12741,9 +12739,9 @@
         </w:rPr>
         <w:t xml:space="preserve"> – Thanh toán thành công</w:t>
       </w:r>
+      <w:bookmarkEnd w:id="97"/>
       <w:bookmarkEnd w:id="98"/>
       <w:bookmarkEnd w:id="99"/>
-      <w:bookmarkEnd w:id="100"/>
     </w:p>
     <w:p>
       <w:pPr>
@@ -12798,9 +12796,9 @@
           <w:lang w:val="es-ES"/>
         </w:rPr>
       </w:pPr>
-      <w:bookmarkStart w:id="101" w:name="_Toc25143795"/>
-      <w:bookmarkStart w:id="102" w:name="_Toc26168060"/>
-      <w:bookmarkStart w:id="103" w:name="_Toc26350260"/>
+      <w:bookmarkStart w:id="100" w:name="_Toc25143795"/>
+      <w:bookmarkStart w:id="101" w:name="_Toc26168060"/>
+      <w:bookmarkStart w:id="102" w:name="_Toc26350260"/>
       <w:r>
         <w:rPr>
           <w:lang w:val="es-ES"/>
@@ -12844,9 +12842,9 @@
         </w:rPr>
         <w:t xml:space="preserve"> – Thanh toán thất bại khi giỏ hàng trống</w:t>
       </w:r>
+      <w:bookmarkEnd w:id="100"/>
       <w:bookmarkEnd w:id="101"/>
       <w:bookmarkEnd w:id="102"/>
-      <w:bookmarkEnd w:id="103"/>
     </w:p>
     <w:p/>
     <w:p>
@@ -12921,7 +12919,7 @@
           <w:lang w:val="es-ES"/>
         </w:rPr>
       </w:pPr>
-      <w:bookmarkStart w:id="104" w:name="_Toc497570966"/>
+      <w:bookmarkStart w:id="103" w:name="_Toc497570966"/>
       <w:r>
         <w:rPr>
           <w:noProof/>
@@ -12976,7 +12974,7 @@
                                 <w:szCs w:val="32"/>
                               </w:rPr>
                             </w:pPr>
-                            <w:bookmarkStart w:id="105" w:name="_Toc26350261"/>
+                            <w:bookmarkStart w:id="104" w:name="_Toc26350261"/>
                             <w:r>
                               <w:t xml:space="preserve">Hình </w:t>
                             </w:r>
@@ -13001,7 +12999,7 @@
                             <w:r>
                               <w:t xml:space="preserve"> – Lưu đồ hoạt động Đặt hàng</w:t>
                             </w:r>
-                            <w:bookmarkEnd w:id="105"/>
+                            <w:bookmarkEnd w:id="104"/>
                           </w:p>
                         </w:txbxContent>
                       </wps:txbx>
@@ -13040,7 +13038,7 @@
                           <w:szCs w:val="32"/>
                         </w:rPr>
                       </w:pPr>
-                      <w:bookmarkStart w:id="106" w:name="_Toc26350261"/>
+                      <w:bookmarkStart w:id="105" w:name="_Toc26350261"/>
                       <w:r>
                         <w:t xml:space="preserve">Hình </w:t>
                       </w:r>
@@ -13065,7 +13063,7 @@
                       <w:r>
                         <w:t xml:space="preserve"> – Lưu đồ hoạt động Đặt hàng</w:t>
                       </w:r>
-                      <w:bookmarkEnd w:id="106"/>
+                      <w:bookmarkEnd w:id="105"/>
                     </w:p>
                   </w:txbxContent>
                 </v:textbox>
@@ -15106,7 +15104,7 @@
           <w:lang w:val="es-ES"/>
         </w:rPr>
       </w:pPr>
-      <w:bookmarkStart w:id="107" w:name="_Toc26384981"/>
+      <w:bookmarkStart w:id="106" w:name="_Toc26384981"/>
       <w:r>
         <w:rPr>
           <w:bCs w:val="0"/>
@@ -15117,8 +15115,8 @@
         <w:lastRenderedPageBreak/>
         <w:t>PHẦN KẾT LUẬN</w:t>
       </w:r>
-      <w:bookmarkEnd w:id="104"/>
-      <w:bookmarkEnd w:id="107"/>
+      <w:bookmarkEnd w:id="103"/>
+      <w:bookmarkEnd w:id="106"/>
     </w:p>
     <w:p>
       <w:pPr>
@@ -15134,7 +15132,7 @@
           <w:lang w:val="es-ES"/>
         </w:rPr>
       </w:pPr>
-      <w:bookmarkStart w:id="108" w:name="_Toc26384982"/>
+      <w:bookmarkStart w:id="107" w:name="_Toc26384982"/>
       <w:r>
         <w:rPr>
           <w:bCs w:val="0"/>
@@ -15144,7 +15142,7 @@
         </w:rPr>
         <w:t>Thuận lợi, khó khăn</w:t>
       </w:r>
-      <w:bookmarkEnd w:id="108"/>
+      <w:bookmarkEnd w:id="107"/>
     </w:p>
     <w:p>
       <w:pPr>
@@ -15301,7 +15299,7 @@
           <w:lang w:val="es-ES"/>
         </w:rPr>
       </w:pPr>
-      <w:bookmarkStart w:id="109" w:name="_Toc26384983"/>
+      <w:bookmarkStart w:id="108" w:name="_Toc26384983"/>
       <w:r>
         <w:rPr>
           <w:sz w:val="26"/>
@@ -15310,7 +15308,7 @@
         </w:rPr>
         <w:t>Kết quả đạt được</w:t>
       </w:r>
-      <w:bookmarkEnd w:id="109"/>
+      <w:bookmarkEnd w:id="108"/>
     </w:p>
     <w:p>
       <w:pPr>
@@ -15462,8 +15460,8 @@
         </w:rPr>
         <w:t xml:space="preserve">   </w:t>
       </w:r>
-      <w:bookmarkStart w:id="110" w:name="_Toc497570968"/>
-      <w:bookmarkStart w:id="111" w:name="_Toc26384984"/>
+      <w:bookmarkStart w:id="109" w:name="_Toc497570968"/>
+      <w:bookmarkStart w:id="110" w:name="_Toc26384984"/>
       <w:r>
         <w:rPr>
           <w:bCs w:val="0"/>
@@ -15473,8 +15471,8 @@
         </w:rPr>
         <w:t>2. Hướng phát triển</w:t>
       </w:r>
+      <w:bookmarkEnd w:id="109"/>
       <w:bookmarkEnd w:id="110"/>
-      <w:bookmarkEnd w:id="111"/>
     </w:p>
     <w:p>
       <w:pPr>
@@ -15596,78 +15594,8 @@
           <w:lang w:val="es-ES"/>
         </w:rPr>
       </w:pPr>
-    </w:p>
-    <w:p>
-      <w:pPr>
-        <w:spacing w:before="200"/>
-        <w:rPr>
-          <w:b/>
-          <w:bCs/>
-          <w:sz w:val="32"/>
-          <w:szCs w:val="32"/>
-          <w:lang w:val="es-ES"/>
-        </w:rPr>
-      </w:pPr>
-    </w:p>
-    <w:p>
-      <w:pPr>
-        <w:spacing w:before="200"/>
-        <w:rPr>
-          <w:b/>
-          <w:bCs/>
-          <w:sz w:val="32"/>
-          <w:szCs w:val="32"/>
-          <w:lang w:val="es-ES"/>
-        </w:rPr>
-      </w:pPr>
-    </w:p>
-    <w:p>
-      <w:pPr>
-        <w:spacing w:before="200"/>
-        <w:rPr>
-          <w:b/>
-          <w:bCs/>
-          <w:sz w:val="32"/>
-          <w:szCs w:val="32"/>
-          <w:lang w:val="es-ES"/>
-        </w:rPr>
-      </w:pPr>
-    </w:p>
-    <w:p>
-      <w:pPr>
-        <w:spacing w:before="200"/>
-        <w:rPr>
-          <w:b/>
-          <w:bCs/>
-          <w:sz w:val="32"/>
-          <w:szCs w:val="32"/>
-          <w:lang w:val="es-ES"/>
-        </w:rPr>
-      </w:pPr>
-    </w:p>
-    <w:p>
-      <w:pPr>
-        <w:spacing w:before="200"/>
-        <w:rPr>
-          <w:b/>
-          <w:bCs/>
-          <w:sz w:val="32"/>
-          <w:szCs w:val="32"/>
-          <w:lang w:val="es-ES"/>
-        </w:rPr>
-      </w:pPr>
-    </w:p>
-    <w:p>
-      <w:pPr>
-        <w:spacing w:before="200"/>
-        <w:rPr>
-          <w:b/>
-          <w:bCs/>
-          <w:sz w:val="32"/>
-          <w:szCs w:val="32"/>
-          <w:lang w:val="es-ES"/>
-        </w:rPr>
-      </w:pPr>
+      <w:bookmarkStart w:id="111" w:name="_GoBack"/>
+      <w:bookmarkEnd w:id="111"/>
     </w:p>
     <w:p>
       <w:pPr>
@@ -15688,6 +15616,7 @@
           <w:szCs w:val="32"/>
           <w:lang w:val="es-ES"/>
         </w:rPr>
+        <w:lastRenderedPageBreak/>
         <w:t>TÀI LIỆU THAM KHẢO</w:t>
       </w:r>
       <w:bookmarkEnd w:id="112"/>
@@ -15942,72 +15871,12 @@
         <w:rPr>
           <w:lang w:val="es-ES"/>
         </w:rPr>
-        <w:t xml:space="preserve">     Demo: </w:t>
-      </w:r>
-      <w:hyperlink r:id="rId36" w:history="1">
-        <w:r>
-          <w:rPr>
-            <w:rStyle w:val="Hyperlink"/>
-            <w:lang w:val="es-ES"/>
-          </w:rPr>
-          <w:t>http://ms.giangcse.site/</w:t>
-        </w:r>
-      </w:hyperlink>
-    </w:p>
-    <w:p>
-      <w:pPr>
-        <w:pStyle w:val="ListParagraph"/>
-        <w:numPr>
-          <w:ilvl w:val="0"/>
-          <w:numId w:val="21"/>
-        </w:numPr>
-        <w:rPr>
-          <w:b/>
-          <w:lang w:val="es-ES"/>
-        </w:rPr>
-      </w:pPr>
-      <w:r>
-        <w:rPr>
-          <w:lang w:val="es-ES"/>
-        </w:rPr>
-        <w:t xml:space="preserve">Account: </w:t>
-      </w:r>
-      <w:r>
-        <w:rPr>
-          <w:b/>
-          <w:lang w:val="es-ES"/>
-        </w:rPr>
-        <w:t>giangphan</w:t>
-      </w:r>
-    </w:p>
-    <w:p>
-      <w:pPr>
-        <w:pStyle w:val="ListParagraph"/>
-        <w:numPr>
-          <w:ilvl w:val="0"/>
-          <w:numId w:val="21"/>
-        </w:numPr>
-        <w:rPr>
-          <w:lang w:val="es-ES"/>
-        </w:rPr>
-      </w:pPr>
-      <w:r>
-        <w:rPr>
-          <w:lang w:val="es-ES"/>
-        </w:rPr>
-        <w:t xml:space="preserve">Password: </w:t>
-      </w:r>
-      <w:r>
-        <w:rPr>
-          <w:b/>
-          <w:lang w:val="es-ES"/>
-        </w:rPr>
-        <w:t>giang</w:t>
+        <w:t xml:space="preserve">     </w:t>
       </w:r>
     </w:p>
     <w:sectPr>
-      <w:headerReference w:type="default" r:id="rId37"/>
-      <w:footerReference w:type="default" r:id="rId38"/>
+      <w:headerReference w:type="default" r:id="rId36"/>
+      <w:footerReference w:type="default" r:id="rId37"/>
       <w:pgSz w:w="11906" w:h="16838"/>
       <w:pgMar w:top="1701" w:right="1134" w:bottom="1701" w:left="1985" w:header="567" w:footer="720" w:gutter="0"/>
       <w:pgNumType w:start="1"/>
@@ -16137,6 +16006,7 @@
           <w:dataBinding w:prefixMappings="xmlns:ns0='http://purl.org/dc/elements/1.1/' xmlns:ns1='http://schemas.openxmlformats.org/package/2006/metadata/core-properties' " w:xpath="/ns1:coreProperties[1]/ns0:creator[1]" w:storeItemID="{6C3C8BC8-F283-45AE-878A-BAB7291924A1}"/>
           <w:text/>
         </w:sdtPr>
+        <w:sdtEndPr/>
         <w:sdtContent>
           <w:tc>
             <w:tcPr>
@@ -16219,7 +16089,7 @@
               <w:sz w:val="18"/>
               <w:szCs w:val="18"/>
             </w:rPr>
-            <w:t>11</w:t>
+            <w:t>22</w:t>
           </w:r>
           <w:r>
             <w:rPr>
@@ -16445,7 +16315,7 @@
             </wp:anchor>
           </w:drawing>
         </mc:Choice>
-        <mc:Fallback xmlns:mo="http://schemas.microsoft.com/office/mac/office/2008/main" xmlns:mv="urn:schemas-microsoft-com:mac:vml" xmlns:w16se="http://schemas.microsoft.com/office/word/2015/wordml/symex" xmlns:w16cid="http://schemas.microsoft.com/office/word/2016/wordml/cid" xmlns:am3d="http://schemas.microsoft.com/office/drawing/2017/model3d" xmlns:aink="http://schemas.microsoft.com/office/drawing/2016/ink" xmlns:cx8="http://schemas.microsoft.com/office/drawing/2016/5/14/chartex" xmlns:cx7="http://schemas.microsoft.com/office/drawing/2016/5/13/chartex" xmlns:cx6="http://schemas.microsoft.com/office/drawing/2016/5/12/chartex" xmlns:cx5="http://schemas.microsoft.com/office/drawing/2016/5/11/chartex" xmlns:cx4="http://schemas.microsoft.com/office/drawing/2016/5/10/chartex" xmlns:cx3="http://schemas.microsoft.com/office/drawing/2016/5/9/chartex" xmlns:cx2="http://schemas.microsoft.com/office/drawing/2015/10/21/chartex" xmlns:cx1="http://schemas.microsoft.com/office/drawing/2015/9/8/chartex" xmlns:cx="http://schemas.microsoft.com/office/drawing/2014/chartex">
+        <mc:Fallback xmlns:cx="http://schemas.microsoft.com/office/drawing/2014/chartex" xmlns:cx1="http://schemas.microsoft.com/office/drawing/2015/9/8/chartex" xmlns:cx2="http://schemas.microsoft.com/office/drawing/2015/10/21/chartex" xmlns:cx3="http://schemas.microsoft.com/office/drawing/2016/5/9/chartex" xmlns:cx4="http://schemas.microsoft.com/office/drawing/2016/5/10/chartex" xmlns:cx5="http://schemas.microsoft.com/office/drawing/2016/5/11/chartex" xmlns:cx6="http://schemas.microsoft.com/office/drawing/2016/5/12/chartex" xmlns:cx7="http://schemas.microsoft.com/office/drawing/2016/5/13/chartex" xmlns:cx8="http://schemas.microsoft.com/office/drawing/2016/5/14/chartex" xmlns:aink="http://schemas.microsoft.com/office/drawing/2016/ink" xmlns:am3d="http://schemas.microsoft.com/office/drawing/2017/model3d" xmlns:w16cid="http://schemas.microsoft.com/office/word/2016/wordml/cid" xmlns:w16se="http://schemas.microsoft.com/office/word/2015/wordml/symex" xmlns:mv="urn:schemas-microsoft-com:mac:vml" xmlns:mo="http://schemas.microsoft.com/office/mac/office/2008/main">
           <w:pict>
             <v:rect w14:anchorId="6CC0ADAD" id="Rectangle 11" o:spid="_x0000_s1026" style="position:absolute;margin-left:.95pt;margin-top:5.65pt;width:438.35pt;height:1.15pt;z-index:251659264;visibility:visible;mso-wrap-style:square;mso-height-percent:0;mso-wrap-distance-left:9pt;mso-wrap-distance-top:0;mso-wrap-distance-right:9pt;mso-wrap-distance-bottom:0;mso-position-horizontal:absolute;mso-position-horizontal-relative:text;mso-position-vertical:absolute;mso-position-vertical-relative:text;mso-height-percent:0;mso-height-relative:margin;v-text-anchor:middle" o:gfxdata="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" fillcolor="#7f7f7f [1612]" strokecolor="#7f7f7f [1612]" strokeweight="2pt"/>
           </w:pict>
@@ -25929,324 +25799,324 @@
     </dgm:pt>
   </dgm:ptLst>
   <dgm:cxnLst>
-    <dgm:cxn modelId="{7E97DED5-9A41-4920-B1C1-F04E54BCA51D}" type="presOf" srcId="{390735D8-4A2B-42C1-9ECF-E95349A2FDB4}" destId="{22E6244A-56C4-4DBC-82CC-10232CC9E632}" srcOrd="0" destOrd="0" presId="urn:microsoft.com/office/officeart/2009/3/layout/HorizontalOrganizationChart"/>
-    <dgm:cxn modelId="{805E3DD4-F660-4E1B-8F97-73C89DF01C64}" type="presOf" srcId="{78187B7C-3C54-407B-BE6C-C8539E6D0A50}" destId="{3B9BABA0-FF0B-4F66-96FD-53E3BE9E2756}" srcOrd="0" destOrd="0" presId="urn:microsoft.com/office/officeart/2009/3/layout/HorizontalOrganizationChart"/>
-    <dgm:cxn modelId="{6052CD09-36A6-4778-9F7B-CE52255F1466}" type="presOf" srcId="{D56DD89A-17B2-47F1-BC47-1B8ED894E89A}" destId="{4F0F0FC9-53B4-4DB4-BB46-426034805EC2}" srcOrd="0" destOrd="0" presId="urn:microsoft.com/office/officeart/2009/3/layout/HorizontalOrganizationChart"/>
-    <dgm:cxn modelId="{2C5FC119-05C9-48DF-A24E-C3C2CFBD6EB2}" type="presOf" srcId="{4F4E5F55-9006-4ED5-8C79-0CF8FEC98689}" destId="{20A74F2C-1AFE-40C9-A523-5F0F9CB3F55C}" srcOrd="0" destOrd="0" presId="urn:microsoft.com/office/officeart/2009/3/layout/HorizontalOrganizationChart"/>
-    <dgm:cxn modelId="{9476E4F6-240A-422C-BA6E-E6DCD336BC5E}" type="presOf" srcId="{71B48D62-E0B1-402D-AEB3-E249F4BE67A6}" destId="{9DF0200D-B53C-4A97-9007-37B8360A5A64}" srcOrd="0" destOrd="0" presId="urn:microsoft.com/office/officeart/2009/3/layout/HorizontalOrganizationChart"/>
-    <dgm:cxn modelId="{291543E6-65E9-485A-8F5F-C94969A24125}" type="presOf" srcId="{32E8A6DA-F90D-4699-9F99-788E23A3B369}" destId="{04F5A1BB-BFDA-4367-AAEF-1E796416BF95}" srcOrd="1" destOrd="0" presId="urn:microsoft.com/office/officeart/2009/3/layout/HorizontalOrganizationChart"/>
-    <dgm:cxn modelId="{49503483-5D10-4DE4-A2B6-7C678F47F7F9}" type="presOf" srcId="{9970723C-0121-4681-B57F-3E960E20A455}" destId="{8CF05128-F0E7-4F38-A229-17C8AE00D2CB}" srcOrd="1" destOrd="0" presId="urn:microsoft.com/office/officeart/2009/3/layout/HorizontalOrganizationChart"/>
-    <dgm:cxn modelId="{B9F68CB1-71A3-47A1-85FA-13A60F5EF3B2}" type="presOf" srcId="{74AC4D94-FAA4-43EA-B8CA-C17860D28CE3}" destId="{24245338-0BE4-44E2-A27C-CD71FAAD4568}" srcOrd="0" destOrd="0" presId="urn:microsoft.com/office/officeart/2009/3/layout/HorizontalOrganizationChart"/>
+    <dgm:cxn modelId="{32C4BD79-5D6A-4B31-9DA3-1449F5E0C667}" type="presOf" srcId="{4A27EE8D-5AA5-4A3D-A979-9F1167D97C1B}" destId="{8BF6B141-F05A-44D9-AB0D-6686FC1C857C}" srcOrd="0" destOrd="0" presId="urn:microsoft.com/office/officeart/2009/3/layout/HorizontalOrganizationChart"/>
+    <dgm:cxn modelId="{124765DC-C916-432A-8DA0-506F44706EC0}" type="presOf" srcId="{E25D9266-9E74-4E82-A7C2-5353CEDCE84E}" destId="{3B81F557-79C7-4771-B86F-0CC8613DC902}" srcOrd="0" destOrd="0" presId="urn:microsoft.com/office/officeart/2009/3/layout/HorizontalOrganizationChart"/>
+    <dgm:cxn modelId="{85FF83C1-F797-4DC2-8B91-91E7CE042024}" type="presOf" srcId="{11A40222-DB2B-4091-8D9B-D147D5CF9BA0}" destId="{51E86266-EC88-4B28-A92C-B18C8EA81DC2}" srcOrd="0" destOrd="0" presId="urn:microsoft.com/office/officeart/2009/3/layout/HorizontalOrganizationChart"/>
+    <dgm:cxn modelId="{B3A83ADE-F5D6-4D52-91BE-E06FFD844FE5}" type="presOf" srcId="{F2A3873C-CFC7-4C45-AAE2-945AC91B0CB6}" destId="{164C7065-56E1-48B5-B33C-961CB6AE42E5}" srcOrd="1" destOrd="0" presId="urn:microsoft.com/office/officeart/2009/3/layout/HorizontalOrganizationChart"/>
+    <dgm:cxn modelId="{8640E33A-B881-4A5D-81C9-2E96278FCBA7}" type="presOf" srcId="{71B48D62-E0B1-402D-AEB3-E249F4BE67A6}" destId="{6FC84FBC-7DEF-4701-8896-C6A3A83B278B}" srcOrd="1" destOrd="0" presId="urn:microsoft.com/office/officeart/2009/3/layout/HorizontalOrganizationChart"/>
+    <dgm:cxn modelId="{95ECB3DB-EEEF-4891-942B-DA6260B1A3A3}" type="presOf" srcId="{4A27EE8D-5AA5-4A3D-A979-9F1167D97C1B}" destId="{7E350C59-4CC9-4E20-9839-8DA87B1EBBE0}" srcOrd="1" destOrd="0" presId="urn:microsoft.com/office/officeart/2009/3/layout/HorizontalOrganizationChart"/>
+    <dgm:cxn modelId="{A4F46879-056F-4D09-8E0D-965917A8C6DF}" type="presOf" srcId="{E4F7DB23-6E2E-4B00-AC29-CF80D1BC766F}" destId="{AAFF513D-3622-4030-AC73-0D5F1B0F8E5F}" srcOrd="0" destOrd="0" presId="urn:microsoft.com/office/officeart/2009/3/layout/HorizontalOrganizationChart"/>
+    <dgm:cxn modelId="{AA764A33-9A98-4D27-BD4E-D7E3485D6360}" type="presOf" srcId="{96FF3441-3B95-4D09-85AF-CD1AADBE9A3B}" destId="{0AD70B1F-4399-432B-BD3E-731FEDE0CD26}" srcOrd="1" destOrd="0" presId="urn:microsoft.com/office/officeart/2009/3/layout/HorizontalOrganizationChart"/>
+    <dgm:cxn modelId="{9C36390A-8C61-476C-B3E6-D93CDEFE8250}" type="presOf" srcId="{F8164F53-59A2-4A19-99BF-FD6F1EB306DD}" destId="{B4323CD5-DC23-4C0B-AD3F-3F3AD27B7C58}" srcOrd="0" destOrd="0" presId="urn:microsoft.com/office/officeart/2009/3/layout/HorizontalOrganizationChart"/>
     <dgm:cxn modelId="{362915F2-DF7E-432E-B7F6-2B23A8A93B8D}" srcId="{925A1ABE-5CEC-4F64-8599-4F8CB76F7E65}" destId="{71B48D62-E0B1-402D-AEB3-E249F4BE67A6}" srcOrd="3" destOrd="0" parTransId="{74AC4D94-FAA4-43EA-B8CA-C17860D28CE3}" sibTransId="{19B9968E-4E20-4915-BFC8-DB4770BDD883}"/>
-    <dgm:cxn modelId="{336786EF-66C3-4C80-B88C-104F82FA8E92}" type="presOf" srcId="{4A27EE8D-5AA5-4A3D-A979-9F1167D97C1B}" destId="{8BF6B141-F05A-44D9-AB0D-6686FC1C857C}" srcOrd="0" destOrd="0" presId="urn:microsoft.com/office/officeart/2009/3/layout/HorizontalOrganizationChart"/>
-    <dgm:cxn modelId="{ABD2EF52-E0E0-4AF3-99C7-BBC3F0E74E43}" type="presOf" srcId="{80D4D18C-283D-4FDE-9A2C-96D3732222E3}" destId="{35EA10A7-76E1-4380-B6DA-9C5BA7CBEC4A}" srcOrd="0" destOrd="0" presId="urn:microsoft.com/office/officeart/2009/3/layout/HorizontalOrganizationChart"/>
-    <dgm:cxn modelId="{21F03E29-726C-4C12-A58D-A5479D913838}" type="presOf" srcId="{822200A8-87FF-4549-B77E-DF6332B9412D}" destId="{71741CA7-3D90-4D64-A851-C97943B47162}" srcOrd="1" destOrd="0" presId="urn:microsoft.com/office/officeart/2009/3/layout/HorizontalOrganizationChart"/>
-    <dgm:cxn modelId="{C0BD7FA5-8AD3-4952-A312-6C6E5893376E}" type="presOf" srcId="{5BC61D9D-17CB-4C9E-ACF3-C3139327AC87}" destId="{29017D05-20D9-43EC-8185-BE1AE9872C04}" srcOrd="0" destOrd="0" presId="urn:microsoft.com/office/officeart/2009/3/layout/HorizontalOrganizationChart"/>
-    <dgm:cxn modelId="{03F619D1-1E76-447C-B6A7-49310FC32886}" type="presOf" srcId="{5922358A-7C26-49AC-8CD8-F893743BF6CF}" destId="{DEDD7C20-A2D9-4A4E-856E-D3B620788230}" srcOrd="1" destOrd="0" presId="urn:microsoft.com/office/officeart/2009/3/layout/HorizontalOrganizationChart"/>
+    <dgm:cxn modelId="{ED087BA0-D30D-48D3-8B61-71D79FFD82B6}" type="presOf" srcId="{925A1ABE-5CEC-4F64-8599-4F8CB76F7E65}" destId="{20A17876-C23A-4B83-BA13-0D8D44C58ECD}" srcOrd="1" destOrd="0" presId="urn:microsoft.com/office/officeart/2009/3/layout/HorizontalOrganizationChart"/>
+    <dgm:cxn modelId="{A79DBBD5-CB1B-4A29-9C4F-D1A280804CD3}" type="presOf" srcId="{78187B7C-3C54-407B-BE6C-C8539E6D0A50}" destId="{22371D76-B751-4D86-B048-E9EE23096A90}" srcOrd="1" destOrd="0" presId="urn:microsoft.com/office/officeart/2009/3/layout/HorizontalOrganizationChart"/>
+    <dgm:cxn modelId="{3B5197A8-C7B1-4B06-9A89-6EF6310B46AF}" type="presOf" srcId="{15B4CEB9-5ACC-4E1B-9963-BEDADE8BFA7E}" destId="{72F2349A-0B61-4780-8895-70973361ABAD}" srcOrd="1" destOrd="0" presId="urn:microsoft.com/office/officeart/2009/3/layout/HorizontalOrganizationChart"/>
+    <dgm:cxn modelId="{89592377-31CC-4AEF-A69D-A649BBCCA71C}" type="presOf" srcId="{A17B8706-532F-420E-B188-03C6E422EDC3}" destId="{70AA8176-94A1-4289-8139-C6A452C99A94}" srcOrd="0" destOrd="0" presId="urn:microsoft.com/office/officeart/2009/3/layout/HorizontalOrganizationChart"/>
+    <dgm:cxn modelId="{D410178A-F660-462F-8515-A9DD9C0189E6}" type="presOf" srcId="{822200A8-87FF-4549-B77E-DF6332B9412D}" destId="{074B61B2-A517-48C0-89D8-63906C93188B}" srcOrd="0" destOrd="0" presId="urn:microsoft.com/office/officeart/2009/3/layout/HorizontalOrganizationChart"/>
+    <dgm:cxn modelId="{B5F2B39E-7172-4C07-BEDC-642B3E410C9C}" type="presOf" srcId="{6AF97FCD-68A2-470D-B367-350D28D45DCC}" destId="{9FEC69D2-F35C-4088-B8AF-F0B2BE569BB7}" srcOrd="0" destOrd="0" presId="urn:microsoft.com/office/officeart/2009/3/layout/HorizontalOrganizationChart"/>
     <dgm:cxn modelId="{60466B81-9A1F-4334-BC89-B05E09223EF8}" srcId="{925A1ABE-5CEC-4F64-8599-4F8CB76F7E65}" destId="{78187B7C-3C54-407B-BE6C-C8539E6D0A50}" srcOrd="4" destOrd="0" parTransId="{5BC61D9D-17CB-4C9E-ACF3-C3139327AC87}" sibTransId="{FC58FB40-3CEC-44B6-99E5-860406E1A243}"/>
     <dgm:cxn modelId="{5AEF1037-C4E8-4AD0-A4BD-E636ED3F8270}" srcId="{71B48D62-E0B1-402D-AEB3-E249F4BE67A6}" destId="{46BF4805-A593-45AF-BC47-098CDA88A24F}" srcOrd="0" destOrd="0" parTransId="{03475F81-B759-4639-B483-A894D63CD080}" sibTransId="{0C2A667F-DB61-40F9-936E-A1DC5CA5DBD9}"/>
-    <dgm:cxn modelId="{0DF7764F-FEEF-44C7-9C67-4437E3BABFE4}" type="presOf" srcId="{9970723C-0121-4681-B57F-3E960E20A455}" destId="{5A979502-B9ED-46B9-92FF-CFC59A0A4489}" srcOrd="0" destOrd="0" presId="urn:microsoft.com/office/officeart/2009/3/layout/HorizontalOrganizationChart"/>
+    <dgm:cxn modelId="{835B59EB-CA29-41C2-8B38-F16A8D047E32}" type="presOf" srcId="{74AC4D94-FAA4-43EA-B8CA-C17860D28CE3}" destId="{24245338-0BE4-44E2-A27C-CD71FAAD4568}" srcOrd="0" destOrd="0" presId="urn:microsoft.com/office/officeart/2009/3/layout/HorizontalOrganizationChart"/>
     <dgm:cxn modelId="{74096138-0C1A-49BB-8BAD-3B18B2A28AE6}" srcId="{71B48D62-E0B1-402D-AEB3-E249F4BE67A6}" destId="{B21387E7-42CC-43BE-94A6-9A947A22DE41}" srcOrd="2" destOrd="0" parTransId="{E3261FF7-F6EE-4A9E-8A87-28D635AD746E}" sibTransId="{808A01C3-9326-4D34-B29B-9CD87B1DC2EF}"/>
-    <dgm:cxn modelId="{13541612-4C04-4235-89E6-CC363A3AD8E2}" type="presOf" srcId="{B0C13D80-4659-496F-9950-C6F507CC6E41}" destId="{2FC7BE22-982C-4475-9D97-128D04AF0409}" srcOrd="0" destOrd="0" presId="urn:microsoft.com/office/officeart/2009/3/layout/HorizontalOrganizationChart"/>
-    <dgm:cxn modelId="{1D9F9B80-1543-44FD-A607-0CBF4FAD1B25}" type="presOf" srcId="{B1F0FC3E-D52D-4CF3-8A00-ECF5CE9C13A7}" destId="{89D763D8-6B74-490D-AE17-2CC429FEA906}" srcOrd="0" destOrd="0" presId="urn:microsoft.com/office/officeart/2009/3/layout/HorizontalOrganizationChart"/>
+    <dgm:cxn modelId="{9B82FFAB-ECED-4B07-9DF1-DDD9E901F87E}" type="presOf" srcId="{673530D3-BFD2-4A03-B724-793152FDD5A5}" destId="{2058ECDD-960B-4FFA-A429-6C665B182571}" srcOrd="0" destOrd="0" presId="urn:microsoft.com/office/officeart/2009/3/layout/HorizontalOrganizationChart"/>
+    <dgm:cxn modelId="{F46270F8-BD52-47EE-8B16-235DDA276F39}" type="presOf" srcId="{B1F0FC3E-D52D-4CF3-8A00-ECF5CE9C13A7}" destId="{89D763D8-6B74-490D-AE17-2CC429FEA906}" srcOrd="0" destOrd="0" presId="urn:microsoft.com/office/officeart/2009/3/layout/HorizontalOrganizationChart"/>
+    <dgm:cxn modelId="{45185F0A-B3AB-451A-8707-7953E1F69B8B}" type="presOf" srcId="{46BF4805-A593-45AF-BC47-098CDA88A24F}" destId="{C4D34D7E-51DA-4C41-AD75-8265B5A6DF6B}" srcOrd="1" destOrd="0" presId="urn:microsoft.com/office/officeart/2009/3/layout/HorizontalOrganizationChart"/>
+    <dgm:cxn modelId="{F3A9282A-F7BC-48EB-8C35-EB554644519F}" type="presOf" srcId="{026B9CF6-EC19-4EF2-A9C4-C00BD1CC8E12}" destId="{8AE3811B-1343-42D0-92EB-4E9ACFD8A45F}" srcOrd="1" destOrd="0" presId="urn:microsoft.com/office/officeart/2009/3/layout/HorizontalOrganizationChart"/>
+    <dgm:cxn modelId="{F080B2FD-843A-4D75-B64F-28D5614FC034}" type="presOf" srcId="{32E8A6DA-F90D-4699-9F99-788E23A3B369}" destId="{04F5A1BB-BFDA-4367-AAEF-1E796416BF95}" srcOrd="1" destOrd="0" presId="urn:microsoft.com/office/officeart/2009/3/layout/HorizontalOrganizationChart"/>
     <dgm:cxn modelId="{DC03069D-C9EE-4C79-8EC1-934A9691196F}" srcId="{6AF97FCD-68A2-470D-B367-350D28D45DCC}" destId="{5FDA5DF9-6DC2-4048-BBF2-A0B9F9E0DC65}" srcOrd="0" destOrd="0" parTransId="{B4C37713-89F0-44E9-9DC7-D926DAB95FA2}" sibTransId="{88905CD5-9803-417E-8C7F-BF08E8F93DF2}"/>
-    <dgm:cxn modelId="{865A538B-7EF0-40FF-A8C3-F5AC64EE3576}" type="presOf" srcId="{5EEB923F-48DD-4A50-9FD7-3387704E8162}" destId="{41B588F1-9232-4D99-915F-F0959C87A7AA}" srcOrd="0" destOrd="0" presId="urn:microsoft.com/office/officeart/2009/3/layout/HorizontalOrganizationChart"/>
-    <dgm:cxn modelId="{77C0DF26-CC08-4C94-BE7A-63CEEF280408}" type="presOf" srcId="{7D54DBBB-3C91-42E1-84FE-EFAB33FD23F3}" destId="{D3E5B506-360B-4A29-81D0-F280DEB41B50}" srcOrd="0" destOrd="0" presId="urn:microsoft.com/office/officeart/2009/3/layout/HorizontalOrganizationChart"/>
-    <dgm:cxn modelId="{C5229143-730B-4F78-B86E-E0507401B39A}" type="presOf" srcId="{F8164F53-59A2-4A19-99BF-FD6F1EB306DD}" destId="{B4323CD5-DC23-4C0B-AD3F-3F3AD27B7C58}" srcOrd="0" destOrd="0" presId="urn:microsoft.com/office/officeart/2009/3/layout/HorizontalOrganizationChart"/>
-    <dgm:cxn modelId="{6EBDF991-E83A-4B57-BA6C-88476768BA50}" type="presOf" srcId="{925A1ABE-5CEC-4F64-8599-4F8CB76F7E65}" destId="{20AB2FD7-3F17-474B-83F9-212D5B0CA3EB}" srcOrd="0" destOrd="0" presId="urn:microsoft.com/office/officeart/2009/3/layout/HorizontalOrganizationChart"/>
-    <dgm:cxn modelId="{FA0A349B-C1E2-4568-99FB-E67704901A17}" type="presOf" srcId="{673530D3-BFD2-4A03-B724-793152FDD5A5}" destId="{2058ECDD-960B-4FFA-A429-6C665B182571}" srcOrd="0" destOrd="0" presId="urn:microsoft.com/office/officeart/2009/3/layout/HorizontalOrganizationChart"/>
-    <dgm:cxn modelId="{77A3BF00-875E-4ADB-BDFA-D7540AB6155D}" type="presOf" srcId="{0961CD74-57B2-40DA-831A-B17E77E9BA5A}" destId="{2D18B227-4830-499E-A367-8EAEBB6816FD}" srcOrd="1" destOrd="0" presId="urn:microsoft.com/office/officeart/2009/3/layout/HorizontalOrganizationChart"/>
-    <dgm:cxn modelId="{8408FC19-D3B5-41D6-9616-57BA60C14CD6}" type="presOf" srcId="{B4C37713-89F0-44E9-9DC7-D926DAB95FA2}" destId="{8AB03D20-6E2C-4E1C-8A16-3DA9A6F09D2E}" srcOrd="0" destOrd="0" presId="urn:microsoft.com/office/officeart/2009/3/layout/HorizontalOrganizationChart"/>
+    <dgm:cxn modelId="{11AB174D-33FB-475E-A082-2F6F5AA5339F}" type="presOf" srcId="{4F4E5F55-9006-4ED5-8C79-0CF8FEC98689}" destId="{20A74F2C-1AFE-40C9-A523-5F0F9CB3F55C}" srcOrd="0" destOrd="0" presId="urn:microsoft.com/office/officeart/2009/3/layout/HorizontalOrganizationChart"/>
+    <dgm:cxn modelId="{E8DF20B4-C8A5-40B7-B551-473EE4438768}" type="presOf" srcId="{46BF4805-A593-45AF-BC47-098CDA88A24F}" destId="{326DD061-3C6A-4F01-8DE0-88F2D7AF8471}" srcOrd="0" destOrd="0" presId="urn:microsoft.com/office/officeart/2009/3/layout/HorizontalOrganizationChart"/>
+    <dgm:cxn modelId="{25AFBC61-9EF1-42E3-86AC-426D97332A5C}" type="presOf" srcId="{FBED90F1-8579-40DC-9284-D49530BF7EAA}" destId="{B976F1F9-AD42-4FC7-A860-A17243C96E7B}" srcOrd="0" destOrd="0" presId="urn:microsoft.com/office/officeart/2009/3/layout/HorizontalOrganizationChart"/>
+    <dgm:cxn modelId="{C3DF0F94-CCC7-4E09-B563-369951B5A563}" type="presOf" srcId="{C1445755-DB2B-4F83-B8A8-E57351522EF7}" destId="{E34097A1-5F43-497A-8697-41FFCD938D3B}" srcOrd="1" destOrd="0" presId="urn:microsoft.com/office/officeart/2009/3/layout/HorizontalOrganizationChart"/>
+    <dgm:cxn modelId="{DEAB2F45-0FD8-49BC-88DA-45F9EE70FA54}" type="presOf" srcId="{827A7B7F-237D-4262-B5FB-71CB182C1CE7}" destId="{9DCA22E8-B0DE-4378-89A3-3C65BE83268F}" srcOrd="0" destOrd="0" presId="urn:microsoft.com/office/officeart/2009/3/layout/HorizontalOrganizationChart"/>
+    <dgm:cxn modelId="{085C7AFC-B8BB-4770-97A7-1EAF03CEB216}" type="presOf" srcId="{9BFA3C28-42C8-4BF3-BC1F-C2FD04535275}" destId="{0A769EA9-4F2C-41FC-8A6E-89D645814323}" srcOrd="0" destOrd="0" presId="urn:microsoft.com/office/officeart/2009/3/layout/HorizontalOrganizationChart"/>
+    <dgm:cxn modelId="{0D59DCDF-6CB0-446C-B769-F1D2CCF88EF7}" type="presOf" srcId="{E4F7DB23-6E2E-4B00-AC29-CF80D1BC766F}" destId="{48719858-1004-4698-9587-E2984CCF3EE8}" srcOrd="1" destOrd="0" presId="urn:microsoft.com/office/officeart/2009/3/layout/HorizontalOrganizationChart"/>
+    <dgm:cxn modelId="{7B4DD84B-C3A0-4D42-97C5-BBDCD52F1B22}" type="presOf" srcId="{97F4AF4B-5FB6-4624-A9F2-DE1D0F43083A}" destId="{86401C19-B956-47AD-96A5-9BA0A284A60E}" srcOrd="1" destOrd="0" presId="urn:microsoft.com/office/officeart/2009/3/layout/HorizontalOrganizationChart"/>
     <dgm:cxn modelId="{78AB1F4D-09CF-453B-B375-76ABD5E8FD2B}" srcId="{5FDA5DF9-6DC2-4048-BBF2-A0B9F9E0DC65}" destId="{9970723C-0121-4681-B57F-3E960E20A455}" srcOrd="0" destOrd="0" parTransId="{4F4E5F55-9006-4ED5-8C79-0CF8FEC98689}" sibTransId="{865BBB9B-C989-4E75-88BD-95C72047EEAA}"/>
-    <dgm:cxn modelId="{46259D4A-F8BD-49D6-9CA1-C518AE4FD692}" type="presOf" srcId="{827A7B7F-237D-4262-B5FB-71CB182C1CE7}" destId="{308ED7EA-772F-41F4-8A95-383442811CCF}" srcOrd="1" destOrd="0" presId="urn:microsoft.com/office/officeart/2009/3/layout/HorizontalOrganizationChart"/>
-    <dgm:cxn modelId="{B9C4E14D-7F44-4010-BE0A-BB56F95F4564}" type="presOf" srcId="{0961CD74-57B2-40DA-831A-B17E77E9BA5A}" destId="{31D6944A-4800-48E1-A567-87353D7FE116}" srcOrd="0" destOrd="0" presId="urn:microsoft.com/office/officeart/2009/3/layout/HorizontalOrganizationChart"/>
-    <dgm:cxn modelId="{AE71D076-7EF9-4BCE-BDF7-94803B763A8C}" type="presOf" srcId="{6AF97FCD-68A2-470D-B367-350D28D45DCC}" destId="{4E1188A6-85BE-487A-9F48-BE02BBA7F14B}" srcOrd="1" destOrd="0" presId="urn:microsoft.com/office/officeart/2009/3/layout/HorizontalOrganizationChart"/>
-    <dgm:cxn modelId="{ACB2B062-729F-4B7A-A4A3-93E474B957F5}" type="presOf" srcId="{827A7B7F-237D-4262-B5FB-71CB182C1CE7}" destId="{9DCA22E8-B0DE-4378-89A3-3C65BE83268F}" srcOrd="0" destOrd="0" presId="urn:microsoft.com/office/officeart/2009/3/layout/HorizontalOrganizationChart"/>
-    <dgm:cxn modelId="{38547DB2-341A-4F48-A439-7C2E37CD3159}" type="presOf" srcId="{A17B8706-532F-420E-B188-03C6E422EDC3}" destId="{70AA8176-94A1-4289-8139-C6A452C99A94}" srcOrd="0" destOrd="0" presId="urn:microsoft.com/office/officeart/2009/3/layout/HorizontalOrganizationChart"/>
-    <dgm:cxn modelId="{4130453E-CA71-43F4-8DD1-2D4DFB387045}" type="presOf" srcId="{5922358A-7C26-49AC-8CD8-F893743BF6CF}" destId="{AF7C0109-0F2D-4365-B48E-5D36BDB53B4D}" srcOrd="0" destOrd="0" presId="urn:microsoft.com/office/officeart/2009/3/layout/HorizontalOrganizationChart"/>
-    <dgm:cxn modelId="{020BEA2F-32D5-45E3-ACE4-3638918C399A}" type="presOf" srcId="{15B4CEB9-5ACC-4E1B-9963-BEDADE8BFA7E}" destId="{72F2349A-0B61-4780-8895-70973361ABAD}" srcOrd="1" destOrd="0" presId="urn:microsoft.com/office/officeart/2009/3/layout/HorizontalOrganizationChart"/>
+    <dgm:cxn modelId="{0868934C-D488-4719-8A63-8262742D2E89}" type="presOf" srcId="{D56DD89A-17B2-47F1-BC47-1B8ED894E89A}" destId="{4F0F0FC9-53B4-4DB4-BB46-426034805EC2}" srcOrd="0" destOrd="0" presId="urn:microsoft.com/office/officeart/2009/3/layout/HorizontalOrganizationChart"/>
+    <dgm:cxn modelId="{A1462F7A-66C4-4897-8430-9A7EDAD9C474}" type="presOf" srcId="{0961CD74-57B2-40DA-831A-B17E77E9BA5A}" destId="{2D18B227-4830-499E-A367-8EAEBB6816FD}" srcOrd="1" destOrd="0" presId="urn:microsoft.com/office/officeart/2009/3/layout/HorizontalOrganizationChart"/>
+    <dgm:cxn modelId="{C9F0585B-6F1A-42F9-ADB4-B7C5725605C4}" type="presOf" srcId="{78187B7C-3C54-407B-BE6C-C8539E6D0A50}" destId="{3B9BABA0-FF0B-4F66-96FD-53E3BE9E2756}" srcOrd="0" destOrd="0" presId="urn:microsoft.com/office/officeart/2009/3/layout/HorizontalOrganizationChart"/>
     <dgm:cxn modelId="{04FBC96B-50E5-4126-B477-56DCB37620D8}" srcId="{026B9CF6-EC19-4EF2-A9C4-C00BD1CC8E12}" destId="{0961CD74-57B2-40DA-831A-B17E77E9BA5A}" srcOrd="0" destOrd="0" parTransId="{5BB0FEA8-28F0-40FA-82DE-C0FB9F83559F}" sibTransId="{8AF23F94-093A-4515-99BB-BDF61BB8380F}"/>
     <dgm:cxn modelId="{E675D8B3-6251-498E-A0D7-D3484B3669E9}" srcId="{B1F0FC3E-D52D-4CF3-8A00-ECF5CE9C13A7}" destId="{925A1ABE-5CEC-4F64-8599-4F8CB76F7E65}" srcOrd="0" destOrd="0" parTransId="{99A490A9-685C-4490-8B49-8499C08DD4A4}" sibTransId="{316DB602-5848-48A0-BBD4-5FD1878F438D}"/>
-    <dgm:cxn modelId="{23F40CC5-6B28-4CD9-BC6A-9FCAE654B2B7}" type="presOf" srcId="{96FF3441-3B95-4D09-85AF-CD1AADBE9A3B}" destId="{34654D49-0764-4385-B03F-E494455B4BF7}" srcOrd="0" destOrd="0" presId="urn:microsoft.com/office/officeart/2009/3/layout/HorizontalOrganizationChart"/>
+    <dgm:cxn modelId="{5FADB05A-12DE-45A5-B635-04E35705EEA6}" type="presOf" srcId="{F2A3873C-CFC7-4C45-AAE2-945AC91B0CB6}" destId="{6BBE7172-3C40-4C72-9E84-A04A11BA4CC7}" srcOrd="0" destOrd="0" presId="urn:microsoft.com/office/officeart/2009/3/layout/HorizontalOrganizationChart"/>
+    <dgm:cxn modelId="{CB5B7809-A9BA-49D7-A7DB-157DA9D68515}" type="presOf" srcId="{390735D8-4A2B-42C1-9ECF-E95349A2FDB4}" destId="{22E6244A-56C4-4DBC-82CC-10232CC9E632}" srcOrd="0" destOrd="0" presId="urn:microsoft.com/office/officeart/2009/3/layout/HorizontalOrganizationChart"/>
+    <dgm:cxn modelId="{3C9ED2E1-A7E8-49C0-B57F-BFEA2762D62A}" type="presOf" srcId="{30E41382-EF41-46E9-A541-AC5B817DE5BA}" destId="{89751535-6488-46A0-8CFF-42DC3BFF55DD}" srcOrd="0" destOrd="0" presId="urn:microsoft.com/office/officeart/2009/3/layout/HorizontalOrganizationChart"/>
     <dgm:cxn modelId="{041AEDE7-A6E0-4600-9F98-D0D005C87829}" srcId="{5922358A-7C26-49AC-8CD8-F893743BF6CF}" destId="{59DDA31C-511A-4702-85E8-2516D707CCDF}" srcOrd="1" destOrd="0" parTransId="{2452FEE9-B382-41FA-8B22-C1F962F98D45}" sibTransId="{149BA3FD-A9CD-49E2-B75B-050F6BF0EB0D}"/>
-    <dgm:cxn modelId="{E6CE02D7-4D93-4E30-8F63-B539EB2F1BA6}" type="presOf" srcId="{E4F7DB23-6E2E-4B00-AC29-CF80D1BC766F}" destId="{48719858-1004-4698-9587-E2984CCF3EE8}" srcOrd="1" destOrd="0" presId="urn:microsoft.com/office/officeart/2009/3/layout/HorizontalOrganizationChart"/>
-    <dgm:cxn modelId="{246FFCB6-7931-4C90-A20F-2687A4729B59}" type="presOf" srcId="{C1445755-DB2B-4F83-B8A8-E57351522EF7}" destId="{E34097A1-5F43-497A-8697-41FFCD938D3B}" srcOrd="1" destOrd="0" presId="urn:microsoft.com/office/officeart/2009/3/layout/HorizontalOrganizationChart"/>
-    <dgm:cxn modelId="{93878C3E-9F74-4335-BF67-1535585AA800}" type="presOf" srcId="{10A0D0A0-7FC8-4436-B504-BD2130C76B45}" destId="{BEB3C9E2-C439-4466-85C7-6E409FA0EC91}" srcOrd="1" destOrd="0" presId="urn:microsoft.com/office/officeart/2009/3/layout/HorizontalOrganizationChart"/>
-    <dgm:cxn modelId="{FA79F2D9-07CE-4DEC-89FD-AD88DB5F9FFE}" type="presOf" srcId="{B4EA2846-3451-4078-B89A-D389DA903B25}" destId="{5A8D7DD3-EB9E-464E-B6AE-55E2C1A8EFB2}" srcOrd="0" destOrd="0" presId="urn:microsoft.com/office/officeart/2009/3/layout/HorizontalOrganizationChart"/>
+    <dgm:cxn modelId="{43C305F7-5F1A-4E83-AC89-B8A99561A865}" type="presOf" srcId="{B21387E7-42CC-43BE-94A6-9A947A22DE41}" destId="{56843541-73FB-40E1-B6BB-41E476B11B78}" srcOrd="0" destOrd="0" presId="urn:microsoft.com/office/officeart/2009/3/layout/HorizontalOrganizationChart"/>
     <dgm:cxn modelId="{A09EE341-4177-4C64-B5C1-918439E5DFAD}" srcId="{390735D8-4A2B-42C1-9ECF-E95349A2FDB4}" destId="{1103CA1A-6346-4C35-B9AB-D2828BBB7AED}" srcOrd="0" destOrd="0" parTransId="{FBED90F1-8579-40DC-9284-D49530BF7EAA}" sibTransId="{C8781CCA-E8BF-4AEE-9ECC-4DBDCBD93370}"/>
-    <dgm:cxn modelId="{8DB36CA0-E918-447A-BE62-952D8FF555D8}" type="presOf" srcId="{15B4CEB9-5ACC-4E1B-9963-BEDADE8BFA7E}" destId="{20AD15E1-BD8B-407A-B510-3DE4790F8637}" srcOrd="0" destOrd="0" presId="urn:microsoft.com/office/officeart/2009/3/layout/HorizontalOrganizationChart"/>
-    <dgm:cxn modelId="{7B669D9C-D1E4-4397-BE71-D59712E3A4F4}" type="presOf" srcId="{E3261FF7-F6EE-4A9E-8A87-28D635AD746E}" destId="{72A0ADD7-B2BF-4B93-B87A-DEF48ECC78BE}" srcOrd="0" destOrd="0" presId="urn:microsoft.com/office/officeart/2009/3/layout/HorizontalOrganizationChart"/>
+    <dgm:cxn modelId="{010614A4-381B-4F7D-B535-5B0F074FAB9C}" type="presOf" srcId="{71B48D62-E0B1-402D-AEB3-E249F4BE67A6}" destId="{9DF0200D-B53C-4A97-9007-37B8360A5A64}" srcOrd="0" destOrd="0" presId="urn:microsoft.com/office/officeart/2009/3/layout/HorizontalOrganizationChart"/>
     <dgm:cxn modelId="{6B8E1F6D-3D0F-4513-B840-5CAF095861D5}" srcId="{59DDA31C-511A-4702-85E8-2516D707CCDF}" destId="{7D54DBBB-3C91-42E1-84FE-EFAB33FD23F3}" srcOrd="0" destOrd="0" parTransId="{416CB38F-7C2D-4AA1-8418-D3814E3AF9D8}" sibTransId="{F346E879-7602-4194-A364-8DEA7A93B6AA}"/>
+    <dgm:cxn modelId="{8CCD04CA-022B-4AFB-8A25-9523D21431B1}" type="presOf" srcId="{5FDA5DF9-6DC2-4048-BBF2-A0B9F9E0DC65}" destId="{26E068B0-55B4-4BE0-80CE-06F4E437558D}" srcOrd="0" destOrd="0" presId="urn:microsoft.com/office/officeart/2009/3/layout/HorizontalOrganizationChart"/>
     <dgm:cxn modelId="{B7261BD3-E84F-4079-AFF0-0C0E0065C791}" srcId="{827A7B7F-237D-4262-B5FB-71CB182C1CE7}" destId="{822200A8-87FF-4549-B77E-DF6332B9412D}" srcOrd="0" destOrd="0" parTransId="{5EEB923F-48DD-4A50-9FD7-3387704E8162}" sibTransId="{C042A366-EE70-4D5E-924C-8DF2D56C2605}"/>
     <dgm:cxn modelId="{A73629A6-BF5C-4920-9B32-3F2EA4D29E76}" srcId="{925A1ABE-5CEC-4F64-8599-4F8CB76F7E65}" destId="{96FF3441-3B95-4D09-85AF-CD1AADBE9A3B}" srcOrd="0" destOrd="0" parTransId="{30E41382-EF41-46E9-A541-AC5B817DE5BA}" sibTransId="{1B1E8475-172B-45CA-AE65-6373B6391843}"/>
     <dgm:cxn modelId="{C637F305-A100-4E60-B481-51AD35847740}" srcId="{925A1ABE-5CEC-4F64-8599-4F8CB76F7E65}" destId="{6AF97FCD-68A2-470D-B367-350D28D45DCC}" srcOrd="1" destOrd="0" parTransId="{0ECE6479-8391-4BD1-9BB7-1A9140E3D0F4}" sibTransId="{A7017283-9EA7-4CAC-AC45-DE7913D8F1AA}"/>
-    <dgm:cxn modelId="{BFFCF6D6-A0BD-4E2A-9AE4-0301DC4A372D}" type="presOf" srcId="{E250609C-12E6-4AF0-A318-7613573BA50F}" destId="{B3143A44-372A-4D7C-8B47-12C2BEBDCB52}" srcOrd="0" destOrd="0" presId="urn:microsoft.com/office/officeart/2009/3/layout/HorizontalOrganizationChart"/>
-    <dgm:cxn modelId="{176716CA-28BF-4264-88BE-9BA8EF88866E}" type="presOf" srcId="{96FF3441-3B95-4D09-85AF-CD1AADBE9A3B}" destId="{0AD70B1F-4399-432B-BD3E-731FEDE0CD26}" srcOrd="1" destOrd="0" presId="urn:microsoft.com/office/officeart/2009/3/layout/HorizontalOrganizationChart"/>
-    <dgm:cxn modelId="{7D9E36ED-C0BD-447F-AAA0-591A1B185834}" type="presOf" srcId="{7D54DBBB-3C91-42E1-84FE-EFAB33FD23F3}" destId="{218D71CB-3AC9-4E56-9A9D-5BF73E6A5663}" srcOrd="1" destOrd="0" presId="urn:microsoft.com/office/officeart/2009/3/layout/HorizontalOrganizationChart"/>
-    <dgm:cxn modelId="{8C8AFC0D-E7A5-4F9C-AF8E-0FBB2F3A94FC}" type="presOf" srcId="{068805E9-B833-4300-AFAF-C2F70C0AF4C5}" destId="{5BE61E28-42F6-482B-B35D-934C209ADAF9}" srcOrd="0" destOrd="0" presId="urn:microsoft.com/office/officeart/2009/3/layout/HorizontalOrganizationChart"/>
+    <dgm:cxn modelId="{4E0CA430-1C00-4A76-89D4-AF64301BF010}" type="presOf" srcId="{416CB38F-7C2D-4AA1-8418-D3814E3AF9D8}" destId="{FC438F00-982E-4362-90A7-6EC679CCA351}" srcOrd="0" destOrd="0" presId="urn:microsoft.com/office/officeart/2009/3/layout/HorizontalOrganizationChart"/>
+    <dgm:cxn modelId="{D7F547FD-E96F-4186-986E-68B341627D2E}" type="presOf" srcId="{B4C37713-89F0-44E9-9DC7-D926DAB95FA2}" destId="{8AB03D20-6E2C-4E1C-8A16-3DA9A6F09D2E}" srcOrd="0" destOrd="0" presId="urn:microsoft.com/office/officeart/2009/3/layout/HorizontalOrganizationChart"/>
     <dgm:cxn modelId="{306BD18B-3793-425E-9306-60A712A2702C}" srcId="{C1445755-DB2B-4F83-B8A8-E57351522EF7}" destId="{80D4D18C-283D-4FDE-9A2C-96D3732222E3}" srcOrd="0" destOrd="0" parTransId="{9E720942-A90F-4AE5-A1DF-1266075473F0}" sibTransId="{D37F8F0D-910F-42AE-8D81-92B8FCE3E84F}"/>
-    <dgm:cxn modelId="{4F7939BF-140A-4AA8-A4EE-640F3932E8AD}" type="presOf" srcId="{2452FEE9-B382-41FA-8B22-C1F962F98D45}" destId="{37D48A37-0008-4142-898A-F5F11E19DCB7}" srcOrd="0" destOrd="0" presId="urn:microsoft.com/office/officeart/2009/3/layout/HorizontalOrganizationChart"/>
-    <dgm:cxn modelId="{D070A933-1D59-46D4-9143-1D0567EE83BD}" type="presOf" srcId="{416CB38F-7C2D-4AA1-8418-D3814E3AF9D8}" destId="{FC438F00-982E-4362-90A7-6EC679CCA351}" srcOrd="0" destOrd="0" presId="urn:microsoft.com/office/officeart/2009/3/layout/HorizontalOrganizationChart"/>
-    <dgm:cxn modelId="{186CEE20-2C5C-40BB-8BF0-E5E2B15E17A6}" type="presOf" srcId="{B4EA2846-3451-4078-B89A-D389DA903B25}" destId="{7C3D0802-DAEC-4BF9-9875-4797AD9A6F0C}" srcOrd="1" destOrd="0" presId="urn:microsoft.com/office/officeart/2009/3/layout/HorizontalOrganizationChart"/>
-    <dgm:cxn modelId="{2A768CC8-6F43-4263-B3EC-49D34B2742BB}" type="presOf" srcId="{499A7D2F-D788-4897-B2FF-45E97BD9BDA4}" destId="{4C1DA4C1-70C6-4D77-8AEA-388C87EF4476}" srcOrd="0" destOrd="0" presId="urn:microsoft.com/office/officeart/2009/3/layout/HorizontalOrganizationChart"/>
-    <dgm:cxn modelId="{CA3ADB18-6629-40CE-B048-A41236186DB4}" type="presOf" srcId="{F2A3873C-CFC7-4C45-AAE2-945AC91B0CB6}" destId="{6BBE7172-3C40-4C72-9E84-A04A11BA4CC7}" srcOrd="0" destOrd="0" presId="urn:microsoft.com/office/officeart/2009/3/layout/HorizontalOrganizationChart"/>
-    <dgm:cxn modelId="{9DBE51B3-7695-4F3B-8C1F-E463ECF6E6B8}" type="presOf" srcId="{4A27EE8D-5AA5-4A3D-A979-9F1167D97C1B}" destId="{7E350C59-4CC9-4E20-9839-8DA87B1EBBE0}" srcOrd="1" destOrd="0" presId="urn:microsoft.com/office/officeart/2009/3/layout/HorizontalOrganizationChart"/>
-    <dgm:cxn modelId="{AC1DF706-A282-41E3-9434-31BCBBF9B59E}" type="presOf" srcId="{38B5D111-E13C-4949-915A-554109CC6D9F}" destId="{7D9366F5-C8DC-442A-8158-484CCAC47F7F}" srcOrd="0" destOrd="0" presId="urn:microsoft.com/office/officeart/2009/3/layout/HorizontalOrganizationChart"/>
-    <dgm:cxn modelId="{FCE5C71F-8570-4478-A9CA-AE4D4D59D491}" type="presOf" srcId="{30E41382-EF41-46E9-A541-AC5B817DE5BA}" destId="{89751535-6488-46A0-8CFF-42DC3BFF55DD}" srcOrd="0" destOrd="0" presId="urn:microsoft.com/office/officeart/2009/3/layout/HorizontalOrganizationChart"/>
-    <dgm:cxn modelId="{B0A8E71A-2692-45D0-AC8A-C0E20D2B9FD5}" type="presOf" srcId="{80D4D18C-283D-4FDE-9A2C-96D3732222E3}" destId="{B8E19EB0-4D75-4B4A-950E-182223F0DB15}" srcOrd="1" destOrd="0" presId="urn:microsoft.com/office/officeart/2009/3/layout/HorizontalOrganizationChart"/>
-    <dgm:cxn modelId="{1F0CF47D-50F6-441E-AA72-E52B24F4FC9A}" type="presOf" srcId="{FB057CE2-E00D-4215-B351-478A1D97B142}" destId="{B00E83CB-1A77-4D88-8B10-619BF6F70C01}" srcOrd="0" destOrd="0" presId="urn:microsoft.com/office/officeart/2009/3/layout/HorizontalOrganizationChart"/>
-    <dgm:cxn modelId="{A9EB8712-5C17-4AF8-B55C-2F392564E021}" type="presOf" srcId="{D56DD89A-17B2-47F1-BC47-1B8ED894E89A}" destId="{01A19683-4F68-4E8F-A5CE-225BA3062DA7}" srcOrd="1" destOrd="0" presId="urn:microsoft.com/office/officeart/2009/3/layout/HorizontalOrganizationChart"/>
-    <dgm:cxn modelId="{ABBE2309-FDEB-4EC4-9484-5338865B66E8}" type="presOf" srcId="{026B9CF6-EC19-4EF2-A9C4-C00BD1CC8E12}" destId="{8AE3811B-1343-42D0-92EB-4E9ACFD8A45F}" srcOrd="1" destOrd="0" presId="urn:microsoft.com/office/officeart/2009/3/layout/HorizontalOrganizationChart"/>
-    <dgm:cxn modelId="{CA1753B7-3FEC-4826-8D00-18CA58B853AF}" type="presOf" srcId="{E25D9266-9E74-4E82-A7C2-5353CEDCE84E}" destId="{3B81F557-79C7-4771-B86F-0CC8613DC902}" srcOrd="0" destOrd="0" presId="urn:microsoft.com/office/officeart/2009/3/layout/HorizontalOrganizationChart"/>
-    <dgm:cxn modelId="{DCC6444B-3C62-4AF0-8982-53E986AEE013}" type="presOf" srcId="{11A40222-DB2B-4091-8D9B-D147D5CF9BA0}" destId="{51E86266-EC88-4B28-A92C-B18C8EA81DC2}" srcOrd="0" destOrd="0" presId="urn:microsoft.com/office/officeart/2009/3/layout/HorizontalOrganizationChart"/>
-    <dgm:cxn modelId="{F8396545-D625-4B37-838F-433CC9960EE2}" type="presOf" srcId="{9E720942-A90F-4AE5-A1DF-1266075473F0}" destId="{55D107BF-EDA5-4011-9D58-FAACF0994724}" srcOrd="0" destOrd="0" presId="urn:microsoft.com/office/officeart/2009/3/layout/HorizontalOrganizationChart"/>
-    <dgm:cxn modelId="{FB40CBAC-20B5-479B-9B62-607D323C432D}" type="presOf" srcId="{78187B7C-3C54-407B-BE6C-C8539E6D0A50}" destId="{22371D76-B751-4D86-B048-E9EE23096A90}" srcOrd="1" destOrd="0" presId="urn:microsoft.com/office/officeart/2009/3/layout/HorizontalOrganizationChart"/>
+    <dgm:cxn modelId="{78C82FEA-343B-4E85-B395-B0AF7FD44B15}" type="presOf" srcId="{0ECE6479-8391-4BD1-9BB7-1A9140E3D0F4}" destId="{DB92D643-ABAE-4BEF-8BB5-B5AB18A0DCD7}" srcOrd="0" destOrd="0" presId="urn:microsoft.com/office/officeart/2009/3/layout/HorizontalOrganizationChart"/>
+    <dgm:cxn modelId="{B4DD0476-6267-403C-9CDA-74F72DE46595}" type="presOf" srcId="{80D4D18C-283D-4FDE-9A2C-96D3732222E3}" destId="{35EA10A7-76E1-4380-B6DA-9C5BA7CBEC4A}" srcOrd="0" destOrd="0" presId="urn:microsoft.com/office/officeart/2009/3/layout/HorizontalOrganizationChart"/>
+    <dgm:cxn modelId="{7717E581-517D-4E0E-8D1B-2FD2264570FC}" type="presOf" srcId="{499A7D2F-D788-4897-B2FF-45E97BD9BDA4}" destId="{4C1DA4C1-70C6-4D77-8AEA-388C87EF4476}" srcOrd="0" destOrd="0" presId="urn:microsoft.com/office/officeart/2009/3/layout/HorizontalOrganizationChart"/>
+    <dgm:cxn modelId="{F08D306E-61AC-42DE-8F94-5CA5C2C9D38D}" type="presOf" srcId="{7D54DBBB-3C91-42E1-84FE-EFAB33FD23F3}" destId="{218D71CB-3AC9-4E56-9A9D-5BF73E6A5663}" srcOrd="1" destOrd="0" presId="urn:microsoft.com/office/officeart/2009/3/layout/HorizontalOrganizationChart"/>
+    <dgm:cxn modelId="{B1B84F8B-F371-4B08-A637-81170835316C}" type="presOf" srcId="{D56DD89A-17B2-47F1-BC47-1B8ED894E89A}" destId="{01A19683-4F68-4E8F-A5CE-225BA3062DA7}" srcOrd="1" destOrd="0" presId="urn:microsoft.com/office/officeart/2009/3/layout/HorizontalOrganizationChart"/>
+    <dgm:cxn modelId="{53428904-C4E9-4C3D-9DAB-7E2742417E99}" type="presOf" srcId="{5922358A-7C26-49AC-8CD8-F893743BF6CF}" destId="{AF7C0109-0F2D-4365-B48E-5D36BDB53B4D}" srcOrd="0" destOrd="0" presId="urn:microsoft.com/office/officeart/2009/3/layout/HorizontalOrganizationChart"/>
+    <dgm:cxn modelId="{F1115ED5-51ED-4264-B81C-6B7A2EB1A707}" type="presOf" srcId="{822200A8-87FF-4549-B77E-DF6332B9412D}" destId="{71741CA7-3D90-4D64-A851-C97943B47162}" srcOrd="1" destOrd="0" presId="urn:microsoft.com/office/officeart/2009/3/layout/HorizontalOrganizationChart"/>
+    <dgm:cxn modelId="{573D8599-DA10-498E-8F8E-A585074C9962}" type="presOf" srcId="{1103CA1A-6346-4C35-B9AB-D2828BBB7AED}" destId="{C9CD3651-70ED-4C9D-A2BF-FEAC1D5462F8}" srcOrd="0" destOrd="0" presId="urn:microsoft.com/office/officeart/2009/3/layout/HorizontalOrganizationChart"/>
+    <dgm:cxn modelId="{978DB348-43D1-405B-9356-045FC8F95987}" type="presOf" srcId="{5BC61D9D-17CB-4C9E-ACF3-C3139327AC87}" destId="{29017D05-20D9-43EC-8185-BE1AE9872C04}" srcOrd="0" destOrd="0" presId="urn:microsoft.com/office/officeart/2009/3/layout/HorizontalOrganizationChart"/>
+    <dgm:cxn modelId="{C2086A7B-A672-44C6-8AC2-789CCF6085B6}" type="presOf" srcId="{59DDA31C-511A-4702-85E8-2516D707CCDF}" destId="{909ADC05-19D2-437B-B7EF-EE54802347E0}" srcOrd="0" destOrd="0" presId="urn:microsoft.com/office/officeart/2009/3/layout/HorizontalOrganizationChart"/>
+    <dgm:cxn modelId="{157516D6-B609-4AD4-9330-2BDC025F505D}" type="presOf" srcId="{E250609C-12E6-4AF0-A318-7613573BA50F}" destId="{B3143A44-372A-4D7C-8B47-12C2BEBDCB52}" srcOrd="0" destOrd="0" presId="urn:microsoft.com/office/officeart/2009/3/layout/HorizontalOrganizationChart"/>
     <dgm:cxn modelId="{EC7F2002-9DA2-4B1D-8CD1-8C6C4E47217A}" srcId="{5922358A-7C26-49AC-8CD8-F893743BF6CF}" destId="{C1445755-DB2B-4F83-B8A8-E57351522EF7}" srcOrd="2" destOrd="0" parTransId="{FB057CE2-E00D-4215-B351-478A1D97B142}" sibTransId="{5EA1E2D6-B27A-479D-BEF7-F7D4755E7A09}"/>
-    <dgm:cxn modelId="{36A21C86-57DF-43C4-8C16-6CB7B6C1250D}" type="presOf" srcId="{B21387E7-42CC-43BE-94A6-9A947A22DE41}" destId="{AA0D9028-616E-4D19-A187-6830707078A6}" srcOrd="1" destOrd="0" presId="urn:microsoft.com/office/officeart/2009/3/layout/HorizontalOrganizationChart"/>
+    <dgm:cxn modelId="{3B25FA6C-F6E6-4222-9E76-E98E9E3978F1}" type="presOf" srcId="{10A0D0A0-7FC8-4436-B504-BD2130C76B45}" destId="{BEB3C9E2-C439-4466-85C7-6E409FA0EC91}" srcOrd="1" destOrd="0" presId="urn:microsoft.com/office/officeart/2009/3/layout/HorizontalOrganizationChart"/>
+    <dgm:cxn modelId="{CF0936C9-51A4-44C0-BF87-EABBF3CA86AA}" type="presOf" srcId="{068805E9-B833-4300-AFAF-C2F70C0AF4C5}" destId="{5BE61E28-42F6-482B-B35D-934C209ADAF9}" srcOrd="0" destOrd="0" presId="urn:microsoft.com/office/officeart/2009/3/layout/HorizontalOrganizationChart"/>
+    <dgm:cxn modelId="{F0D3EAD3-8CE9-403C-841A-9A1B2BEB85A3}" type="presOf" srcId="{80D4D18C-283D-4FDE-9A2C-96D3732222E3}" destId="{B8E19EB0-4D75-4B4A-950E-182223F0DB15}" srcOrd="1" destOrd="0" presId="urn:microsoft.com/office/officeart/2009/3/layout/HorizontalOrganizationChart"/>
     <dgm:cxn modelId="{B22E004C-3A31-428B-9367-6BA76321D52C}" srcId="{71B48D62-E0B1-402D-AEB3-E249F4BE67A6}" destId="{390735D8-4A2B-42C1-9ECF-E95349A2FDB4}" srcOrd="1" destOrd="0" parTransId="{9BFA3C28-42C8-4BF3-BC1F-C2FD04535275}" sibTransId="{4000C33B-5F32-4FED-B984-C20E6F067131}"/>
-    <dgm:cxn modelId="{BC1778F3-6DCB-44DB-8CB4-BEE6A0D45559}" type="presOf" srcId="{10A0D0A0-7FC8-4436-B504-BD2130C76B45}" destId="{8550E34F-82ED-4A47-8223-EE0F0B17FC51}" srcOrd="0" destOrd="0" presId="urn:microsoft.com/office/officeart/2009/3/layout/HorizontalOrganizationChart"/>
-    <dgm:cxn modelId="{9944BB48-612A-4970-83AD-B61139183396}" type="presOf" srcId="{59DDA31C-511A-4702-85E8-2516D707CCDF}" destId="{909ADC05-19D2-437B-B7EF-EE54802347E0}" srcOrd="0" destOrd="0" presId="urn:microsoft.com/office/officeart/2009/3/layout/HorizontalOrganizationChart"/>
-    <dgm:cxn modelId="{A7D6FA67-68E9-4B73-8CDC-AA7271E79FF2}" type="presOf" srcId="{F2A3873C-CFC7-4C45-AAE2-945AC91B0CB6}" destId="{164C7065-56E1-48B5-B33C-961CB6AE42E5}" srcOrd="1" destOrd="0" presId="urn:microsoft.com/office/officeart/2009/3/layout/HorizontalOrganizationChart"/>
-    <dgm:cxn modelId="{5C9367F8-2A51-499F-AAA3-5B9A7DAB855E}" type="presOf" srcId="{9BFA3C28-42C8-4BF3-BC1F-C2FD04535275}" destId="{0A769EA9-4F2C-41FC-8A6E-89D645814323}" srcOrd="0" destOrd="0" presId="urn:microsoft.com/office/officeart/2009/3/layout/HorizontalOrganizationChart"/>
-    <dgm:cxn modelId="{69AAAD66-BC43-4404-B00A-A76F927B85A2}" type="presOf" srcId="{32E8A6DA-F90D-4699-9F99-788E23A3B369}" destId="{E3C510F1-7733-4963-81D5-148D3BBF6E02}" srcOrd="0" destOrd="0" presId="urn:microsoft.com/office/officeart/2009/3/layout/HorizontalOrganizationChart"/>
     <dgm:cxn modelId="{5412831B-D145-42E7-8DAC-1B90C0CC5788}" srcId="{5922358A-7C26-49AC-8CD8-F893743BF6CF}" destId="{15B4CEB9-5ACC-4E1B-9963-BEDADE8BFA7E}" srcOrd="0" destOrd="0" parTransId="{068805E9-B833-4300-AFAF-C2F70C0AF4C5}" sibTransId="{EF8E7E27-E981-43FA-B2EF-77213839BAAF}"/>
+    <dgm:cxn modelId="{12EB9614-9980-4E8A-B48E-5E410155CB7B}" type="presOf" srcId="{38B5D111-E13C-4949-915A-554109CC6D9F}" destId="{7D9366F5-C8DC-442A-8158-484CCAC47F7F}" srcOrd="0" destOrd="0" presId="urn:microsoft.com/office/officeart/2009/3/layout/HorizontalOrganizationChart"/>
+    <dgm:cxn modelId="{1A9D53F5-246D-4515-A40F-B28849F2CD36}" type="presOf" srcId="{FB057CE2-E00D-4215-B351-478A1D97B142}" destId="{B00E83CB-1A77-4D88-8B10-619BF6F70C01}" srcOrd="0" destOrd="0" presId="urn:microsoft.com/office/officeart/2009/3/layout/HorizontalOrganizationChart"/>
+    <dgm:cxn modelId="{FCA3BE87-AF34-46BB-BD68-603343B4E465}" type="presOf" srcId="{10A0D0A0-7FC8-4436-B504-BD2130C76B45}" destId="{8550E34F-82ED-4A47-8223-EE0F0B17FC51}" srcOrd="0" destOrd="0" presId="urn:microsoft.com/office/officeart/2009/3/layout/HorizontalOrganizationChart"/>
+    <dgm:cxn modelId="{13FE8D3E-3F44-464C-914A-2C24DDC8A4C6}" type="presOf" srcId="{026B9CF6-EC19-4EF2-A9C4-C00BD1CC8E12}" destId="{8D652844-1195-41BD-AF87-DD5EABA7E18A}" srcOrd="0" destOrd="0" presId="urn:microsoft.com/office/officeart/2009/3/layout/HorizontalOrganizationChart"/>
+    <dgm:cxn modelId="{AE19DEE7-C9DE-42E7-8626-698AE7701456}" type="presOf" srcId="{97F4AF4B-5FB6-4624-A9F2-DE1D0F43083A}" destId="{745A2B31-7783-4682-B35C-FCA983DC9184}" srcOrd="0" destOrd="0" presId="urn:microsoft.com/office/officeart/2009/3/layout/HorizontalOrganizationChart"/>
+    <dgm:cxn modelId="{A05082C3-62BC-4481-A0C2-21FD835710F3}" type="presOf" srcId="{925A1ABE-5CEC-4F64-8599-4F8CB76F7E65}" destId="{20AB2FD7-3F17-474B-83F9-212D5B0CA3EB}" srcOrd="0" destOrd="0" presId="urn:microsoft.com/office/officeart/2009/3/layout/HorizontalOrganizationChart"/>
+    <dgm:cxn modelId="{B3CE20E9-9A11-433C-90E9-321EBDB33754}" type="presOf" srcId="{32E8A6DA-F90D-4699-9F99-788E23A3B369}" destId="{E3C510F1-7733-4963-81D5-148D3BBF6E02}" srcOrd="0" destOrd="0" presId="urn:microsoft.com/office/officeart/2009/3/layout/HorizontalOrganizationChart"/>
     <dgm:cxn modelId="{16264610-B655-4384-BD31-3968E0DEEBF4}" srcId="{B21387E7-42CC-43BE-94A6-9A947A22DE41}" destId="{B4EA2846-3451-4078-B89A-D389DA903B25}" srcOrd="0" destOrd="0" parTransId="{E25D9266-9E74-4E82-A7C2-5353CEDCE84E}" sibTransId="{F104FCD4-2D2D-4423-A366-75697D5C1278}"/>
+    <dgm:cxn modelId="{BEB176EF-D72F-4FFC-B39D-F48F12B6BF05}" type="presOf" srcId="{B4EA2846-3451-4078-B89A-D389DA903B25}" destId="{7C3D0802-DAEC-4BF9-9875-4797AD9A6F0C}" srcOrd="1" destOrd="0" presId="urn:microsoft.com/office/officeart/2009/3/layout/HorizontalOrganizationChart"/>
+    <dgm:cxn modelId="{1A24018E-8104-4B53-A4FB-010E822E91BE}" type="presOf" srcId="{B0C13D80-4659-496F-9950-C6F507CC6E41}" destId="{2FC7BE22-982C-4475-9D97-128D04AF0409}" srcOrd="0" destOrd="0" presId="urn:microsoft.com/office/officeart/2009/3/layout/HorizontalOrganizationChart"/>
+    <dgm:cxn modelId="{1C696405-BCE1-406B-A73F-04A672252D9D}" type="presOf" srcId="{5FDA5DF9-6DC2-4048-BBF2-A0B9F9E0DC65}" destId="{0E0A62CC-0A64-430E-A8F4-0E529858571A}" srcOrd="1" destOrd="0" presId="urn:microsoft.com/office/officeart/2009/3/layout/HorizontalOrganizationChart"/>
     <dgm:cxn modelId="{9C719221-CDD4-4561-9A91-2874B931CC9F}" srcId="{F2A3873C-CFC7-4C45-AAE2-945AC91B0CB6}" destId="{10A0D0A0-7FC8-4436-B504-BD2130C76B45}" srcOrd="0" destOrd="0" parTransId="{E250609C-12E6-4AF0-A318-7613573BA50F}" sibTransId="{0DFCE454-B28C-4A0F-8600-D641C40A6D7B}"/>
-    <dgm:cxn modelId="{8443C9F0-B1DB-4BC2-A377-9C113FDB707D}" type="presOf" srcId="{62CF1443-603D-4421-A5BD-B06B444CB40C}" destId="{76264CEC-FD1A-45A5-A15B-C80A7A4D9954}" srcOrd="0" destOrd="0" presId="urn:microsoft.com/office/officeart/2009/3/layout/HorizontalOrganizationChart"/>
-    <dgm:cxn modelId="{B8A007FA-EFE5-43DF-BC47-68F5B6889B2E}" type="presOf" srcId="{1103CA1A-6346-4C35-B9AB-D2828BBB7AED}" destId="{C9CD3651-70ED-4C9D-A2BF-FEAC1D5462F8}" srcOrd="0" destOrd="0" presId="urn:microsoft.com/office/officeart/2009/3/layout/HorizontalOrganizationChart"/>
-    <dgm:cxn modelId="{C9430884-8DA5-4460-8377-50E9307B4ABA}" type="presOf" srcId="{46BF4805-A593-45AF-BC47-098CDA88A24F}" destId="{326DD061-3C6A-4F01-8DE0-88F2D7AF8471}" srcOrd="0" destOrd="0" presId="urn:microsoft.com/office/officeart/2009/3/layout/HorizontalOrganizationChart"/>
-    <dgm:cxn modelId="{7E47AE26-865B-4FB0-9B04-D146B5E26E80}" type="presOf" srcId="{46BF4805-A593-45AF-BC47-098CDA88A24F}" destId="{C4D34D7E-51DA-4C41-AD75-8265B5A6DF6B}" srcOrd="1" destOrd="0" presId="urn:microsoft.com/office/officeart/2009/3/layout/HorizontalOrganizationChart"/>
+    <dgm:cxn modelId="{CC6DDE61-5030-4FE9-A341-2DD7765F1878}" type="presOf" srcId="{0961CD74-57B2-40DA-831A-B17E77E9BA5A}" destId="{31D6944A-4800-48E1-A567-87353D7FE116}" srcOrd="0" destOrd="0" presId="urn:microsoft.com/office/officeart/2009/3/layout/HorizontalOrganizationChart"/>
+    <dgm:cxn modelId="{6C577C51-FBDB-49EB-A8E9-858505650922}" type="presOf" srcId="{1103CA1A-6346-4C35-B9AB-D2828BBB7AED}" destId="{2AF0FD07-E5CD-4547-AEBD-63B721954A55}" srcOrd="1" destOrd="0" presId="urn:microsoft.com/office/officeart/2009/3/layout/HorizontalOrganizationChart"/>
     <dgm:cxn modelId="{100398D2-59D0-4544-A646-B6CC5A396864}" srcId="{78187B7C-3C54-407B-BE6C-C8539E6D0A50}" destId="{827A7B7F-237D-4262-B5FB-71CB182C1CE7}" srcOrd="0" destOrd="0" parTransId="{B0C13D80-4659-496F-9950-C6F507CC6E41}" sibTransId="{64D268AD-2C8D-4A9F-9BC7-71255A199882}"/>
-    <dgm:cxn modelId="{CABA13B7-D1A3-49C6-BD6D-33CD751A88FD}" type="presOf" srcId="{822200A8-87FF-4549-B77E-DF6332B9412D}" destId="{074B61B2-A517-48C0-89D8-63906C93188B}" srcOrd="0" destOrd="0" presId="urn:microsoft.com/office/officeart/2009/3/layout/HorizontalOrganizationChart"/>
+    <dgm:cxn modelId="{B6A876BD-0C34-49C6-946C-74D9E3079E4F}" type="presOf" srcId="{5BB0FEA8-28F0-40FA-82DE-C0FB9F83559F}" destId="{D60071D3-E688-4B58-9E86-A9E957140EEF}" srcOrd="0" destOrd="0" presId="urn:microsoft.com/office/officeart/2009/3/layout/HorizontalOrganizationChart"/>
+    <dgm:cxn modelId="{60A41FB2-F1F6-4EEA-AE0B-85B9A5137558}" type="presOf" srcId="{62CF1443-603D-4421-A5BD-B06B444CB40C}" destId="{76264CEC-FD1A-45A5-A15B-C80A7A4D9954}" srcOrd="0" destOrd="0" presId="urn:microsoft.com/office/officeart/2009/3/layout/HorizontalOrganizationChart"/>
+    <dgm:cxn modelId="{5690953F-96CB-4B2F-9EE5-59E69E161AFE}" type="presOf" srcId="{9970723C-0121-4681-B57F-3E960E20A455}" destId="{8CF05128-F0E7-4F38-A229-17C8AE00D2CB}" srcOrd="1" destOrd="0" presId="urn:microsoft.com/office/officeart/2009/3/layout/HorizontalOrganizationChart"/>
+    <dgm:cxn modelId="{75B3EB9D-471C-426A-AB6A-39431C3A649D}" type="presOf" srcId="{96FF3441-3B95-4D09-85AF-CD1AADBE9A3B}" destId="{34654D49-0764-4385-B03F-E494455B4BF7}" srcOrd="0" destOrd="0" presId="urn:microsoft.com/office/officeart/2009/3/layout/HorizontalOrganizationChart"/>
     <dgm:cxn modelId="{3E7AAF43-4174-4465-8161-0F2018DAF2FF}" srcId="{78187B7C-3C54-407B-BE6C-C8539E6D0A50}" destId="{97F4AF4B-5FB6-4624-A9F2-DE1D0F43083A}" srcOrd="2" destOrd="0" parTransId="{38B5D111-E13C-4949-915A-554109CC6D9F}" sibTransId="{EEE9012D-7591-4B75-8CE3-4287EE426A48}"/>
-    <dgm:cxn modelId="{81B0FCA2-2A0D-4BC6-A1BC-1B8F65898D63}" type="presOf" srcId="{C1445755-DB2B-4F83-B8A8-E57351522EF7}" destId="{D0ECCC17-BF52-4BA0-A507-61B13EB48E4A}" srcOrd="0" destOrd="0" presId="urn:microsoft.com/office/officeart/2009/3/layout/HorizontalOrganizationChart"/>
-    <dgm:cxn modelId="{2597A4BC-8837-4012-993E-BF3E11BFA1EF}" type="presOf" srcId="{5BB0FEA8-28F0-40FA-82DE-C0FB9F83559F}" destId="{D60071D3-E688-4B58-9E86-A9E957140EEF}" srcOrd="0" destOrd="0" presId="urn:microsoft.com/office/officeart/2009/3/layout/HorizontalOrganizationChart"/>
-    <dgm:cxn modelId="{3DF2D253-7994-4138-AB5D-1BD92CDF6DF1}" type="presOf" srcId="{026B9CF6-EC19-4EF2-A9C4-C00BD1CC8E12}" destId="{8D652844-1195-41BD-AF87-DD5EABA7E18A}" srcOrd="0" destOrd="0" presId="urn:microsoft.com/office/officeart/2009/3/layout/HorizontalOrganizationChart"/>
+    <dgm:cxn modelId="{4655FBEB-B96E-42F6-87B9-1C1ACE9FB3A5}" type="presOf" srcId="{827A7B7F-237D-4262-B5FB-71CB182C1CE7}" destId="{308ED7EA-772F-41F4-8A95-383442811CCF}" srcOrd="1" destOrd="0" presId="urn:microsoft.com/office/officeart/2009/3/layout/HorizontalOrganizationChart"/>
+    <dgm:cxn modelId="{CDD30B91-4706-454D-8EB0-B3A9FD4B5D25}" type="presOf" srcId="{E3261FF7-F6EE-4A9E-8A87-28D635AD746E}" destId="{72A0ADD7-B2BF-4B93-B87A-DEF48ECC78BE}" srcOrd="0" destOrd="0" presId="urn:microsoft.com/office/officeart/2009/3/layout/HorizontalOrganizationChart"/>
+    <dgm:cxn modelId="{65F536FD-9B5E-4638-AE4B-3D86B78BCADA}" type="presOf" srcId="{2452FEE9-B382-41FA-8B22-C1F962F98D45}" destId="{37D48A37-0008-4142-898A-F5F11E19DCB7}" srcOrd="0" destOrd="0" presId="urn:microsoft.com/office/officeart/2009/3/layout/HorizontalOrganizationChart"/>
+    <dgm:cxn modelId="{24CB47E5-10B7-4239-B21F-1A9913AB6149}" type="presOf" srcId="{B21387E7-42CC-43BE-94A6-9A947A22DE41}" destId="{AA0D9028-616E-4D19-A187-6830707078A6}" srcOrd="1" destOrd="0" presId="urn:microsoft.com/office/officeart/2009/3/layout/HorizontalOrganizationChart"/>
+    <dgm:cxn modelId="{F3B74244-2E23-4F83-B8D6-20350DE612D9}" type="presOf" srcId="{59DDA31C-511A-4702-85E8-2516D707CCDF}" destId="{9ED3B3E4-CEC7-4AAC-917B-F593AC137076}" srcOrd="1" destOrd="0" presId="urn:microsoft.com/office/officeart/2009/3/layout/HorizontalOrganizationChart"/>
     <dgm:cxn modelId="{967E133E-C3FF-4C5C-BD65-2602101435E4}" srcId="{925A1ABE-5CEC-4F64-8599-4F8CB76F7E65}" destId="{5922358A-7C26-49AC-8CD8-F893743BF6CF}" srcOrd="2" destOrd="0" parTransId="{499A7D2F-D788-4897-B2FF-45E97BD9BDA4}" sibTransId="{FB507BBF-4E19-4F07-96B1-0DB1E61E94B7}"/>
-    <dgm:cxn modelId="{7EA1CC6A-E3C4-40D6-9BDE-3E3087835037}" type="presOf" srcId="{6AF97FCD-68A2-470D-B367-350D28D45DCC}" destId="{9FEC69D2-F35C-4088-B8AF-F0B2BE569BB7}" srcOrd="0" destOrd="0" presId="urn:microsoft.com/office/officeart/2009/3/layout/HorizontalOrganizationChart"/>
     <dgm:cxn modelId="{09606710-DB9C-458B-820B-9BA4F79C1784}" srcId="{96FF3441-3B95-4D09-85AF-CD1AADBE9A3B}" destId="{4A27EE8D-5AA5-4A3D-A979-9F1167D97C1B}" srcOrd="0" destOrd="0" parTransId="{673530D3-BFD2-4A03-B724-793152FDD5A5}" sibTransId="{FA69A4E8-C8E9-449C-BE6F-21CD293E0F51}"/>
-    <dgm:cxn modelId="{F0DD9784-AFF2-470A-A1F7-E29C5543EBC5}" type="presOf" srcId="{71B48D62-E0B1-402D-AEB3-E249F4BE67A6}" destId="{6FC84FBC-7DEF-4701-8896-C6A3A83B278B}" srcOrd="1" destOrd="0" presId="urn:microsoft.com/office/officeart/2009/3/layout/HorizontalOrganizationChart"/>
-    <dgm:cxn modelId="{5CE58165-BAA9-49E3-8C69-950913D36DC3}" type="presOf" srcId="{AC8F8DD3-5FC5-436E-A0B0-50FC49C37D28}" destId="{6EC8E56D-379E-4800-B7FB-2C748D6E3794}" srcOrd="0" destOrd="0" presId="urn:microsoft.com/office/officeart/2009/3/layout/HorizontalOrganizationChart"/>
-    <dgm:cxn modelId="{5C92DD3B-9AB5-4EA9-8E46-757DC0154458}" type="presOf" srcId="{97F4AF4B-5FB6-4624-A9F2-DE1D0F43083A}" destId="{86401C19-B956-47AD-96A5-9BA0A284A60E}" srcOrd="1" destOrd="0" presId="urn:microsoft.com/office/officeart/2009/3/layout/HorizontalOrganizationChart"/>
-    <dgm:cxn modelId="{71BFBB08-507F-466A-8CBC-7788BB4A6932}" type="presOf" srcId="{1103CA1A-6346-4C35-B9AB-D2828BBB7AED}" destId="{2AF0FD07-E5CD-4547-AEBD-63B721954A55}" srcOrd="1" destOrd="0" presId="urn:microsoft.com/office/officeart/2009/3/layout/HorizontalOrganizationChart"/>
+    <dgm:cxn modelId="{B383FB5C-9891-435D-863D-D24E2A84B97C}" type="presOf" srcId="{7D54DBBB-3C91-42E1-84FE-EFAB33FD23F3}" destId="{D3E5B506-360B-4A29-81D0-F280DEB41B50}" srcOrd="0" destOrd="0" presId="urn:microsoft.com/office/officeart/2009/3/layout/HorizontalOrganizationChart"/>
     <dgm:cxn modelId="{DC479DE3-82C5-4E1F-A180-943955DC2109}" srcId="{15B4CEB9-5ACC-4E1B-9963-BEDADE8BFA7E}" destId="{D56DD89A-17B2-47F1-BC47-1B8ED894E89A}" srcOrd="0" destOrd="0" parTransId="{AC8F8DD3-5FC5-436E-A0B0-50FC49C37D28}" sibTransId="{DD833F64-E40E-4F1A-9B16-80752928081C}"/>
-    <dgm:cxn modelId="{83B419B2-5094-4FDE-AFC0-B1C8D6570922}" type="presOf" srcId="{5FDA5DF9-6DC2-4048-BBF2-A0B9F9E0DC65}" destId="{0E0A62CC-0A64-430E-A8F4-0E529858571A}" srcOrd="1" destOrd="0" presId="urn:microsoft.com/office/officeart/2009/3/layout/HorizontalOrganizationChart"/>
-    <dgm:cxn modelId="{276F5D50-9F2F-4BD1-9425-6D5E69020575}" type="presOf" srcId="{59DDA31C-511A-4702-85E8-2516D707CCDF}" destId="{9ED3B3E4-CEC7-4AAC-917B-F593AC137076}" srcOrd="1" destOrd="0" presId="urn:microsoft.com/office/officeart/2009/3/layout/HorizontalOrganizationChart"/>
-    <dgm:cxn modelId="{9EC6FD41-5314-4E2B-9EA5-216C6231BA26}" type="presOf" srcId="{0ECE6479-8391-4BD1-9BB7-1A9140E3D0F4}" destId="{DB92D643-ABAE-4BEF-8BB5-B5AB18A0DCD7}" srcOrd="0" destOrd="0" presId="urn:microsoft.com/office/officeart/2009/3/layout/HorizontalOrganizationChart"/>
-    <dgm:cxn modelId="{4C133DEC-01A2-4984-9039-DC1628C24B93}" type="presOf" srcId="{B21387E7-42CC-43BE-94A6-9A947A22DE41}" destId="{56843541-73FB-40E1-B6BB-41E476B11B78}" srcOrd="0" destOrd="0" presId="urn:microsoft.com/office/officeart/2009/3/layout/HorizontalOrganizationChart"/>
-    <dgm:cxn modelId="{FA831838-8C9E-45F1-8DDA-701C27586D6B}" type="presOf" srcId="{E4F7DB23-6E2E-4B00-AC29-CF80D1BC766F}" destId="{AAFF513D-3622-4030-AC73-0D5F1B0F8E5F}" srcOrd="0" destOrd="0" presId="urn:microsoft.com/office/officeart/2009/3/layout/HorizontalOrganizationChart"/>
+    <dgm:cxn modelId="{D1EC21AA-DD5D-491D-9B27-A0AA8C694F1B}" type="presOf" srcId="{5EEB923F-48DD-4A50-9FD7-3387704E8162}" destId="{41B588F1-9232-4D99-915F-F0959C87A7AA}" srcOrd="0" destOrd="0" presId="urn:microsoft.com/office/officeart/2009/3/layout/HorizontalOrganizationChart"/>
+    <dgm:cxn modelId="{0E12B9FF-9A47-4920-9C6A-1AB4D2677A29}" type="presOf" srcId="{6AF97FCD-68A2-470D-B367-350D28D45DCC}" destId="{4E1188A6-85BE-487A-9F48-BE02BBA7F14B}" srcOrd="1" destOrd="0" presId="urn:microsoft.com/office/officeart/2009/3/layout/HorizontalOrganizationChart"/>
+    <dgm:cxn modelId="{4F89113B-F945-492A-B169-3756F962AA54}" type="presOf" srcId="{9E720942-A90F-4AE5-A1DF-1266075473F0}" destId="{55D107BF-EDA5-4011-9D58-FAACF0994724}" srcOrd="0" destOrd="0" presId="urn:microsoft.com/office/officeart/2009/3/layout/HorizontalOrganizationChart"/>
+    <dgm:cxn modelId="{B3F6408F-42B4-445D-A296-F49D55488601}" type="presOf" srcId="{03475F81-B759-4639-B483-A894D63CD080}" destId="{CABA6035-23A3-408F-8752-1B2C80E60716}" srcOrd="0" destOrd="0" presId="urn:microsoft.com/office/officeart/2009/3/layout/HorizontalOrganizationChart"/>
     <dgm:cxn modelId="{45167751-4BAB-4F48-890C-6F395086C290}" srcId="{97F4AF4B-5FB6-4624-A9F2-DE1D0F43083A}" destId="{32E8A6DA-F90D-4699-9F99-788E23A3B369}" srcOrd="0" destOrd="0" parTransId="{F8164F53-59A2-4A19-99BF-FD6F1EB306DD}" sibTransId="{2B4D9392-0D53-478A-AF3C-A9F18E70A724}"/>
-    <dgm:cxn modelId="{D9169273-3AEB-466A-9DB2-47B38FC04261}" type="presOf" srcId="{390735D8-4A2B-42C1-9ECF-E95349A2FDB4}" destId="{127EE317-6DC6-46B5-8189-2E7081A8EED2}" srcOrd="1" destOrd="0" presId="urn:microsoft.com/office/officeart/2009/3/layout/HorizontalOrganizationChart"/>
-    <dgm:cxn modelId="{E9252DEC-F192-4B03-9347-9EF141BEE48F}" type="presOf" srcId="{03475F81-B759-4639-B483-A894D63CD080}" destId="{CABA6035-23A3-408F-8752-1B2C80E60716}" srcOrd="0" destOrd="0" presId="urn:microsoft.com/office/officeart/2009/3/layout/HorizontalOrganizationChart"/>
-    <dgm:cxn modelId="{84B6CF10-7A4A-4104-8A9C-6910437E6767}" type="presOf" srcId="{5FDA5DF9-6DC2-4048-BBF2-A0B9F9E0DC65}" destId="{26E068B0-55B4-4BE0-80CE-06F4E437558D}" srcOrd="0" destOrd="0" presId="urn:microsoft.com/office/officeart/2009/3/layout/HorizontalOrganizationChart"/>
-    <dgm:cxn modelId="{C4B5FFF5-FC95-4025-B53C-739F9E99B2B5}" type="presOf" srcId="{925A1ABE-5CEC-4F64-8599-4F8CB76F7E65}" destId="{20A17876-C23A-4B83-BA13-0D8D44C58ECD}" srcOrd="1" destOrd="0" presId="urn:microsoft.com/office/officeart/2009/3/layout/HorizontalOrganizationChart"/>
-    <dgm:cxn modelId="{C5425CE2-910B-47E1-B208-E8A184CADBAD}" type="presOf" srcId="{97F4AF4B-5FB6-4624-A9F2-DE1D0F43083A}" destId="{745A2B31-7783-4682-B35C-FCA983DC9184}" srcOrd="0" destOrd="0" presId="urn:microsoft.com/office/officeart/2009/3/layout/HorizontalOrganizationChart"/>
+    <dgm:cxn modelId="{93B44AAA-44F9-4631-B455-2D013C1549C6}" type="presOf" srcId="{5922358A-7C26-49AC-8CD8-F893743BF6CF}" destId="{DEDD7C20-A2D9-4A4E-856E-D3B620788230}" srcOrd="1" destOrd="0" presId="urn:microsoft.com/office/officeart/2009/3/layout/HorizontalOrganizationChart"/>
+    <dgm:cxn modelId="{011E8AAC-1172-4EEC-AB6F-8682FD6E4BDE}" type="presOf" srcId="{B4EA2846-3451-4078-B89A-D389DA903B25}" destId="{5A8D7DD3-EB9E-464E-B6AE-55E2C1A8EFB2}" srcOrd="0" destOrd="0" presId="urn:microsoft.com/office/officeart/2009/3/layout/HorizontalOrganizationChart"/>
+    <dgm:cxn modelId="{D6147D42-F9AD-4AF2-BE03-4D07563F1369}" type="presOf" srcId="{390735D8-4A2B-42C1-9ECF-E95349A2FDB4}" destId="{127EE317-6DC6-46B5-8189-2E7081A8EED2}" srcOrd="1" destOrd="0" presId="urn:microsoft.com/office/officeart/2009/3/layout/HorizontalOrganizationChart"/>
     <dgm:cxn modelId="{99C976BE-C745-4C50-AB1A-FDF084587406}" srcId="{46BF4805-A593-45AF-BC47-098CDA88A24F}" destId="{E4F7DB23-6E2E-4B00-AC29-CF80D1BC766F}" srcOrd="0" destOrd="0" parTransId="{A17B8706-532F-420E-B188-03C6E422EDC3}" sibTransId="{4E9A9CC5-209C-4873-ABE9-568FE70A689E}"/>
-    <dgm:cxn modelId="{CFCE9B9D-AF06-4E1B-9FBE-41446C19A25E}" type="presOf" srcId="{FBED90F1-8579-40DC-9284-D49530BF7EAA}" destId="{B976F1F9-AD42-4FC7-A860-A17243C96E7B}" srcOrd="0" destOrd="0" presId="urn:microsoft.com/office/officeart/2009/3/layout/HorizontalOrganizationChart"/>
+    <dgm:cxn modelId="{10E854DA-8DC2-4F31-9B0D-FDEB8964DBB4}" type="presOf" srcId="{15B4CEB9-5ACC-4E1B-9963-BEDADE8BFA7E}" destId="{20AD15E1-BD8B-407A-B510-3DE4790F8637}" srcOrd="0" destOrd="0" presId="urn:microsoft.com/office/officeart/2009/3/layout/HorizontalOrganizationChart"/>
+    <dgm:cxn modelId="{8BAD64DF-0CBC-4F8D-B59F-62D543843E31}" type="presOf" srcId="{C1445755-DB2B-4F83-B8A8-E57351522EF7}" destId="{D0ECCC17-BF52-4BA0-A507-61B13EB48E4A}" srcOrd="0" destOrd="0" presId="urn:microsoft.com/office/officeart/2009/3/layout/HorizontalOrganizationChart"/>
+    <dgm:cxn modelId="{F4FA7127-E3E0-4212-AA62-38017A6E3E82}" type="presOf" srcId="{9970723C-0121-4681-B57F-3E960E20A455}" destId="{5A979502-B9ED-46B9-92FF-CFC59A0A4489}" srcOrd="0" destOrd="0" presId="urn:microsoft.com/office/officeart/2009/3/layout/HorizontalOrganizationChart"/>
     <dgm:cxn modelId="{3E219C3B-04F4-4D7D-9A9F-CDE039A25B64}" srcId="{78187B7C-3C54-407B-BE6C-C8539E6D0A50}" destId="{F2A3873C-CFC7-4C45-AAE2-945AC91B0CB6}" srcOrd="1" destOrd="0" parTransId="{11A40222-DB2B-4091-8D9B-D147D5CF9BA0}" sibTransId="{B41969CA-C61D-4C87-8C8A-6E0985D8B1F9}"/>
     <dgm:cxn modelId="{D9D04338-89FA-43E5-B574-2017A20C2011}" srcId="{6AF97FCD-68A2-470D-B367-350D28D45DCC}" destId="{026B9CF6-EC19-4EF2-A9C4-C00BD1CC8E12}" srcOrd="1" destOrd="0" parTransId="{62CF1443-603D-4421-A5BD-B06B444CB40C}" sibTransId="{8A6813E8-AC8F-4692-9F28-54834B43B602}"/>
-    <dgm:cxn modelId="{7BDAB535-12F7-4E65-A0A1-E35E505FE023}" type="presParOf" srcId="{89D763D8-6B74-490D-AE17-2CC429FEA906}" destId="{6162C881-7AB4-48AC-90BD-0AC892383FA7}" srcOrd="0" destOrd="0" presId="urn:microsoft.com/office/officeart/2009/3/layout/HorizontalOrganizationChart"/>
-    <dgm:cxn modelId="{761E9088-AE69-43B7-B9D7-F767D3B77D64}" type="presParOf" srcId="{6162C881-7AB4-48AC-90BD-0AC892383FA7}" destId="{AF490D8B-287B-4BF3-BD5F-B748B03AAADB}" srcOrd="0" destOrd="0" presId="urn:microsoft.com/office/officeart/2009/3/layout/HorizontalOrganizationChart"/>
-    <dgm:cxn modelId="{8DA4F9F3-D7DC-44C8-9676-14AB2A2E04EF}" type="presParOf" srcId="{AF490D8B-287B-4BF3-BD5F-B748B03AAADB}" destId="{20AB2FD7-3F17-474B-83F9-212D5B0CA3EB}" srcOrd="0" destOrd="0" presId="urn:microsoft.com/office/officeart/2009/3/layout/HorizontalOrganizationChart"/>
-    <dgm:cxn modelId="{9A1DD222-8FAB-4B4A-AF06-4A18252EAE39}" type="presParOf" srcId="{AF490D8B-287B-4BF3-BD5F-B748B03AAADB}" destId="{20A17876-C23A-4B83-BA13-0D8D44C58ECD}" srcOrd="1" destOrd="0" presId="urn:microsoft.com/office/officeart/2009/3/layout/HorizontalOrganizationChart"/>
-    <dgm:cxn modelId="{997B28E6-DC84-4192-B8D5-645FE33D6BCD}" type="presParOf" srcId="{6162C881-7AB4-48AC-90BD-0AC892383FA7}" destId="{D57BE03B-3570-4F3B-A4C1-7B137CE050F8}" srcOrd="1" destOrd="0" presId="urn:microsoft.com/office/officeart/2009/3/layout/HorizontalOrganizationChart"/>
-    <dgm:cxn modelId="{69C53ED8-8E26-4DA7-A32A-6803914EB1B5}" type="presParOf" srcId="{D57BE03B-3570-4F3B-A4C1-7B137CE050F8}" destId="{89751535-6488-46A0-8CFF-42DC3BFF55DD}" srcOrd="0" destOrd="0" presId="urn:microsoft.com/office/officeart/2009/3/layout/HorizontalOrganizationChart"/>
-    <dgm:cxn modelId="{5842E329-6D8B-4B3D-B36C-5E97A1DCA91B}" type="presParOf" srcId="{D57BE03B-3570-4F3B-A4C1-7B137CE050F8}" destId="{E95B89A1-7C4C-43D0-B8E4-7F0701824170}" srcOrd="1" destOrd="0" presId="urn:microsoft.com/office/officeart/2009/3/layout/HorizontalOrganizationChart"/>
-    <dgm:cxn modelId="{2A23BB47-55C8-4AD4-9A64-400A34424920}" type="presParOf" srcId="{E95B89A1-7C4C-43D0-B8E4-7F0701824170}" destId="{C211359B-01B8-4A28-A99C-D4FAF62D121F}" srcOrd="0" destOrd="0" presId="urn:microsoft.com/office/officeart/2009/3/layout/HorizontalOrganizationChart"/>
-    <dgm:cxn modelId="{6E3A7FC1-E268-4C09-9AF3-8386AB848247}" type="presParOf" srcId="{C211359B-01B8-4A28-A99C-D4FAF62D121F}" destId="{34654D49-0764-4385-B03F-E494455B4BF7}" srcOrd="0" destOrd="0" presId="urn:microsoft.com/office/officeart/2009/3/layout/HorizontalOrganizationChart"/>
-    <dgm:cxn modelId="{748F7FA0-F752-411B-A904-E4B8A68C4049}" type="presParOf" srcId="{C211359B-01B8-4A28-A99C-D4FAF62D121F}" destId="{0AD70B1F-4399-432B-BD3E-731FEDE0CD26}" srcOrd="1" destOrd="0" presId="urn:microsoft.com/office/officeart/2009/3/layout/HorizontalOrganizationChart"/>
-    <dgm:cxn modelId="{B7D062A3-9F1D-43FD-96F4-FF82B39CEF59}" type="presParOf" srcId="{E95B89A1-7C4C-43D0-B8E4-7F0701824170}" destId="{CAB163A9-B831-43D6-A480-EF58696CA49E}" srcOrd="1" destOrd="0" presId="urn:microsoft.com/office/officeart/2009/3/layout/HorizontalOrganizationChart"/>
-    <dgm:cxn modelId="{9C19C646-95C3-495C-A4E3-CB4B3703DEFB}" type="presParOf" srcId="{CAB163A9-B831-43D6-A480-EF58696CA49E}" destId="{2058ECDD-960B-4FFA-A429-6C665B182571}" srcOrd="0" destOrd="0" presId="urn:microsoft.com/office/officeart/2009/3/layout/HorizontalOrganizationChart"/>
-    <dgm:cxn modelId="{EC36D1EE-59C2-4B72-AFE0-55F6F3015F4B}" type="presParOf" srcId="{CAB163A9-B831-43D6-A480-EF58696CA49E}" destId="{6079C5EC-62A9-4FB4-A444-6EF50F9E645A}" srcOrd="1" destOrd="0" presId="urn:microsoft.com/office/officeart/2009/3/layout/HorizontalOrganizationChart"/>
-    <dgm:cxn modelId="{713CA386-F3E5-4D93-93A8-672EF4EC83AC}" type="presParOf" srcId="{6079C5EC-62A9-4FB4-A444-6EF50F9E645A}" destId="{6BAB4A6C-F72F-4AD6-81D2-9384BC7AFEBD}" srcOrd="0" destOrd="0" presId="urn:microsoft.com/office/officeart/2009/3/layout/HorizontalOrganizationChart"/>
-    <dgm:cxn modelId="{5C73C983-AB43-427B-BB8F-EB6360721829}" type="presParOf" srcId="{6BAB4A6C-F72F-4AD6-81D2-9384BC7AFEBD}" destId="{8BF6B141-F05A-44D9-AB0D-6686FC1C857C}" srcOrd="0" destOrd="0" presId="urn:microsoft.com/office/officeart/2009/3/layout/HorizontalOrganizationChart"/>
-    <dgm:cxn modelId="{D32B238C-82C5-4289-916B-0DDDDCB02228}" type="presParOf" srcId="{6BAB4A6C-F72F-4AD6-81D2-9384BC7AFEBD}" destId="{7E350C59-4CC9-4E20-9839-8DA87B1EBBE0}" srcOrd="1" destOrd="0" presId="urn:microsoft.com/office/officeart/2009/3/layout/HorizontalOrganizationChart"/>
-    <dgm:cxn modelId="{3E88B325-F64C-4027-859D-9030C25EF143}" type="presParOf" srcId="{6079C5EC-62A9-4FB4-A444-6EF50F9E645A}" destId="{4BFE4A1A-490D-4A05-A3B7-CBBFAC8490DC}" srcOrd="1" destOrd="0" presId="urn:microsoft.com/office/officeart/2009/3/layout/HorizontalOrganizationChart"/>
-    <dgm:cxn modelId="{45AF9605-28FC-4DAE-BD07-F0958102B37F}" type="presParOf" srcId="{6079C5EC-62A9-4FB4-A444-6EF50F9E645A}" destId="{DD6DDC89-58C9-48FF-A70D-C00712E4AED3}" srcOrd="2" destOrd="0" presId="urn:microsoft.com/office/officeart/2009/3/layout/HorizontalOrganizationChart"/>
-    <dgm:cxn modelId="{B3D448C3-D30F-4AD7-BB3A-A298F5DCEBAB}" type="presParOf" srcId="{E95B89A1-7C4C-43D0-B8E4-7F0701824170}" destId="{D397D7C1-2707-4332-A6B6-A103676E1A7B}" srcOrd="2" destOrd="0" presId="urn:microsoft.com/office/officeart/2009/3/layout/HorizontalOrganizationChart"/>
-    <dgm:cxn modelId="{81AB4B2B-AE19-4F80-9A9E-E740383804EA}" type="presParOf" srcId="{D57BE03B-3570-4F3B-A4C1-7B137CE050F8}" destId="{DB92D643-ABAE-4BEF-8BB5-B5AB18A0DCD7}" srcOrd="2" destOrd="0" presId="urn:microsoft.com/office/officeart/2009/3/layout/HorizontalOrganizationChart"/>
-    <dgm:cxn modelId="{995A7653-98CB-45A7-BB04-DC554B7F956F}" type="presParOf" srcId="{D57BE03B-3570-4F3B-A4C1-7B137CE050F8}" destId="{E083A5F2-6EFF-47C8-96C3-D0FD75C0348A}" srcOrd="3" destOrd="0" presId="urn:microsoft.com/office/officeart/2009/3/layout/HorizontalOrganizationChart"/>
-    <dgm:cxn modelId="{0BC6B028-C75B-4E62-BF83-E2E167305891}" type="presParOf" srcId="{E083A5F2-6EFF-47C8-96C3-D0FD75C0348A}" destId="{B062326C-B804-4E9D-B976-0268CF8F18E1}" srcOrd="0" destOrd="0" presId="urn:microsoft.com/office/officeart/2009/3/layout/HorizontalOrganizationChart"/>
-    <dgm:cxn modelId="{4ACB1296-F656-44E9-9702-B4DA400AC25A}" type="presParOf" srcId="{B062326C-B804-4E9D-B976-0268CF8F18E1}" destId="{9FEC69D2-F35C-4088-B8AF-F0B2BE569BB7}" srcOrd="0" destOrd="0" presId="urn:microsoft.com/office/officeart/2009/3/layout/HorizontalOrganizationChart"/>
-    <dgm:cxn modelId="{CF5BCC8F-244C-40F7-9491-71E6101860D3}" type="presParOf" srcId="{B062326C-B804-4E9D-B976-0268CF8F18E1}" destId="{4E1188A6-85BE-487A-9F48-BE02BBA7F14B}" srcOrd="1" destOrd="0" presId="urn:microsoft.com/office/officeart/2009/3/layout/HorizontalOrganizationChart"/>
-    <dgm:cxn modelId="{293D2ED5-086B-4936-8602-5DF646E56C06}" type="presParOf" srcId="{E083A5F2-6EFF-47C8-96C3-D0FD75C0348A}" destId="{201FAE51-EA65-47BA-9722-3E043A6A4FFA}" srcOrd="1" destOrd="0" presId="urn:microsoft.com/office/officeart/2009/3/layout/HorizontalOrganizationChart"/>
-    <dgm:cxn modelId="{EC7DC0A6-6ADE-4D08-80CC-DBD617740426}" type="presParOf" srcId="{201FAE51-EA65-47BA-9722-3E043A6A4FFA}" destId="{8AB03D20-6E2C-4E1C-8A16-3DA9A6F09D2E}" srcOrd="0" destOrd="0" presId="urn:microsoft.com/office/officeart/2009/3/layout/HorizontalOrganizationChart"/>
-    <dgm:cxn modelId="{4D1B9C1A-BD63-419F-8866-231A6728315F}" type="presParOf" srcId="{201FAE51-EA65-47BA-9722-3E043A6A4FFA}" destId="{0AB01889-D1A5-47ED-B41C-31D0E4A02A2E}" srcOrd="1" destOrd="0" presId="urn:microsoft.com/office/officeart/2009/3/layout/HorizontalOrganizationChart"/>
-    <dgm:cxn modelId="{9429FE25-514E-404A-A5FC-98F9F02BC799}" type="presParOf" srcId="{0AB01889-D1A5-47ED-B41C-31D0E4A02A2E}" destId="{FE6C9930-AEB9-415A-8DF3-F12E82CACC12}" srcOrd="0" destOrd="0" presId="urn:microsoft.com/office/officeart/2009/3/layout/HorizontalOrganizationChart"/>
-    <dgm:cxn modelId="{378DA730-B08A-40DE-B292-F7BF28A1172D}" type="presParOf" srcId="{FE6C9930-AEB9-415A-8DF3-F12E82CACC12}" destId="{26E068B0-55B4-4BE0-80CE-06F4E437558D}" srcOrd="0" destOrd="0" presId="urn:microsoft.com/office/officeart/2009/3/layout/HorizontalOrganizationChart"/>
-    <dgm:cxn modelId="{BF8A5039-47B7-48DB-A63D-5343497A0B34}" type="presParOf" srcId="{FE6C9930-AEB9-415A-8DF3-F12E82CACC12}" destId="{0E0A62CC-0A64-430E-A8F4-0E529858571A}" srcOrd="1" destOrd="0" presId="urn:microsoft.com/office/officeart/2009/3/layout/HorizontalOrganizationChart"/>
-    <dgm:cxn modelId="{E43B8026-18E0-4F09-A3EE-F623B21A71AA}" type="presParOf" srcId="{0AB01889-D1A5-47ED-B41C-31D0E4A02A2E}" destId="{0BD04C3B-B827-486D-9708-348F8C7540E4}" srcOrd="1" destOrd="0" presId="urn:microsoft.com/office/officeart/2009/3/layout/HorizontalOrganizationChart"/>
-    <dgm:cxn modelId="{C7470A98-04FE-445D-BCFF-BC1CA4426C32}" type="presParOf" srcId="{0BD04C3B-B827-486D-9708-348F8C7540E4}" destId="{20A74F2C-1AFE-40C9-A523-5F0F9CB3F55C}" srcOrd="0" destOrd="0" presId="urn:microsoft.com/office/officeart/2009/3/layout/HorizontalOrganizationChart"/>
-    <dgm:cxn modelId="{704AB79D-1F72-4FF6-B812-D3F856D8239C}" type="presParOf" srcId="{0BD04C3B-B827-486D-9708-348F8C7540E4}" destId="{98BA8A35-E7E7-4C31-969C-882896CEC82A}" srcOrd="1" destOrd="0" presId="urn:microsoft.com/office/officeart/2009/3/layout/HorizontalOrganizationChart"/>
-    <dgm:cxn modelId="{A5164257-2770-4BD8-851F-8B57105F4341}" type="presParOf" srcId="{98BA8A35-E7E7-4C31-969C-882896CEC82A}" destId="{1ECBB349-7A17-4E19-9753-6A1EF5E10862}" srcOrd="0" destOrd="0" presId="urn:microsoft.com/office/officeart/2009/3/layout/HorizontalOrganizationChart"/>
-    <dgm:cxn modelId="{DEE8F0D7-AC70-4505-AFE5-BC470AB33472}" type="presParOf" srcId="{1ECBB349-7A17-4E19-9753-6A1EF5E10862}" destId="{5A979502-B9ED-46B9-92FF-CFC59A0A4489}" srcOrd="0" destOrd="0" presId="urn:microsoft.com/office/officeart/2009/3/layout/HorizontalOrganizationChart"/>
-    <dgm:cxn modelId="{CDDA6506-B2C5-466C-8F3E-8FAC8BA00E92}" type="presParOf" srcId="{1ECBB349-7A17-4E19-9753-6A1EF5E10862}" destId="{8CF05128-F0E7-4F38-A229-17C8AE00D2CB}" srcOrd="1" destOrd="0" presId="urn:microsoft.com/office/officeart/2009/3/layout/HorizontalOrganizationChart"/>
-    <dgm:cxn modelId="{7ECA8095-F601-460E-B1C8-4C88DDCCF206}" type="presParOf" srcId="{98BA8A35-E7E7-4C31-969C-882896CEC82A}" destId="{258D6F0B-8372-466D-AC24-90124999492C}" srcOrd="1" destOrd="0" presId="urn:microsoft.com/office/officeart/2009/3/layout/HorizontalOrganizationChart"/>
-    <dgm:cxn modelId="{F6B2E39B-DB42-41F4-9D32-D6C34858C9EC}" type="presParOf" srcId="{98BA8A35-E7E7-4C31-969C-882896CEC82A}" destId="{9B326B60-9167-425C-A52E-0851003B065A}" srcOrd="2" destOrd="0" presId="urn:microsoft.com/office/officeart/2009/3/layout/HorizontalOrganizationChart"/>
-    <dgm:cxn modelId="{AF6846E3-1C4A-4570-BE43-001578BD487F}" type="presParOf" srcId="{0AB01889-D1A5-47ED-B41C-31D0E4A02A2E}" destId="{1F72EA81-DC2E-4AF8-9C89-A8D092CEFFFD}" srcOrd="2" destOrd="0" presId="urn:microsoft.com/office/officeart/2009/3/layout/HorizontalOrganizationChart"/>
-    <dgm:cxn modelId="{C481136C-0E8C-4D7E-9D3A-E64C2888D268}" type="presParOf" srcId="{201FAE51-EA65-47BA-9722-3E043A6A4FFA}" destId="{76264CEC-FD1A-45A5-A15B-C80A7A4D9954}" srcOrd="2" destOrd="0" presId="urn:microsoft.com/office/officeart/2009/3/layout/HorizontalOrganizationChart"/>
-    <dgm:cxn modelId="{8EDB4992-9589-4467-8B55-D16AB9648B2C}" type="presParOf" srcId="{201FAE51-EA65-47BA-9722-3E043A6A4FFA}" destId="{9517ED83-8AA9-4946-A872-60F7E3A98CCE}" srcOrd="3" destOrd="0" presId="urn:microsoft.com/office/officeart/2009/3/layout/HorizontalOrganizationChart"/>
-    <dgm:cxn modelId="{FD1DEF6F-6353-493A-BFFE-E27517FC8F05}" type="presParOf" srcId="{9517ED83-8AA9-4946-A872-60F7E3A98CCE}" destId="{FD910DC9-2BFD-4074-A8DA-F8B292615ED4}" srcOrd="0" destOrd="0" presId="urn:microsoft.com/office/officeart/2009/3/layout/HorizontalOrganizationChart"/>
-    <dgm:cxn modelId="{C9E82509-5EFE-4CC5-B760-F88F2BFE4AE6}" type="presParOf" srcId="{FD910DC9-2BFD-4074-A8DA-F8B292615ED4}" destId="{8D652844-1195-41BD-AF87-DD5EABA7E18A}" srcOrd="0" destOrd="0" presId="urn:microsoft.com/office/officeart/2009/3/layout/HorizontalOrganizationChart"/>
-    <dgm:cxn modelId="{5D4D29D0-D231-42E8-8EF0-7BE0442A2A4A}" type="presParOf" srcId="{FD910DC9-2BFD-4074-A8DA-F8B292615ED4}" destId="{8AE3811B-1343-42D0-92EB-4E9ACFD8A45F}" srcOrd="1" destOrd="0" presId="urn:microsoft.com/office/officeart/2009/3/layout/HorizontalOrganizationChart"/>
-    <dgm:cxn modelId="{E3B4B2A5-F2E1-4C47-89E9-B44EB53AFF1B}" type="presParOf" srcId="{9517ED83-8AA9-4946-A872-60F7E3A98CCE}" destId="{DF18043D-8BB5-43FF-BAC8-0DF20AF4C22B}" srcOrd="1" destOrd="0" presId="urn:microsoft.com/office/officeart/2009/3/layout/HorizontalOrganizationChart"/>
-    <dgm:cxn modelId="{D7979EED-F849-4E0C-88FA-8E4177CAEE25}" type="presParOf" srcId="{DF18043D-8BB5-43FF-BAC8-0DF20AF4C22B}" destId="{D60071D3-E688-4B58-9E86-A9E957140EEF}" srcOrd="0" destOrd="0" presId="urn:microsoft.com/office/officeart/2009/3/layout/HorizontalOrganizationChart"/>
-    <dgm:cxn modelId="{5013FC62-8B4D-46D2-A384-BEAB483A325E}" type="presParOf" srcId="{DF18043D-8BB5-43FF-BAC8-0DF20AF4C22B}" destId="{D715AB02-EFF2-4808-8B2D-7BC32D24EB9C}" srcOrd="1" destOrd="0" presId="urn:microsoft.com/office/officeart/2009/3/layout/HorizontalOrganizationChart"/>
-    <dgm:cxn modelId="{29887C25-5C20-45D8-96BD-6C25D8282140}" type="presParOf" srcId="{D715AB02-EFF2-4808-8B2D-7BC32D24EB9C}" destId="{22F55F02-FB50-4058-A01E-153669FA169A}" srcOrd="0" destOrd="0" presId="urn:microsoft.com/office/officeart/2009/3/layout/HorizontalOrganizationChart"/>
-    <dgm:cxn modelId="{C9EA2D72-84BF-48A0-965D-B5D792E087FF}" type="presParOf" srcId="{22F55F02-FB50-4058-A01E-153669FA169A}" destId="{31D6944A-4800-48E1-A567-87353D7FE116}" srcOrd="0" destOrd="0" presId="urn:microsoft.com/office/officeart/2009/3/layout/HorizontalOrganizationChart"/>
-    <dgm:cxn modelId="{D13DCB4C-46CF-4781-A40E-71E340DD7418}" type="presParOf" srcId="{22F55F02-FB50-4058-A01E-153669FA169A}" destId="{2D18B227-4830-499E-A367-8EAEBB6816FD}" srcOrd="1" destOrd="0" presId="urn:microsoft.com/office/officeart/2009/3/layout/HorizontalOrganizationChart"/>
-    <dgm:cxn modelId="{C551A993-2B97-4449-8B38-60CF75073338}" type="presParOf" srcId="{D715AB02-EFF2-4808-8B2D-7BC32D24EB9C}" destId="{57E21243-DE5A-4297-94AE-B72CF01E94E4}" srcOrd="1" destOrd="0" presId="urn:microsoft.com/office/officeart/2009/3/layout/HorizontalOrganizationChart"/>
-    <dgm:cxn modelId="{F9F33092-A474-432A-A404-35AB2E0A8D23}" type="presParOf" srcId="{D715AB02-EFF2-4808-8B2D-7BC32D24EB9C}" destId="{E423822D-1CF2-4AA6-B447-7BC053991CEA}" srcOrd="2" destOrd="0" presId="urn:microsoft.com/office/officeart/2009/3/layout/HorizontalOrganizationChart"/>
-    <dgm:cxn modelId="{FC1A1ADF-8EF0-4395-85AA-C7BB6AA979A0}" type="presParOf" srcId="{9517ED83-8AA9-4946-A872-60F7E3A98CCE}" destId="{C214B075-BD1D-41F6-9BCE-0FDE5E04390E}" srcOrd="2" destOrd="0" presId="urn:microsoft.com/office/officeart/2009/3/layout/HorizontalOrganizationChart"/>
-    <dgm:cxn modelId="{37B9F99B-BE75-41EA-B338-0369DF9CE066}" type="presParOf" srcId="{E083A5F2-6EFF-47C8-96C3-D0FD75C0348A}" destId="{4100F545-60E8-4B9A-9CE0-42A28CDAD392}" srcOrd="2" destOrd="0" presId="urn:microsoft.com/office/officeart/2009/3/layout/HorizontalOrganizationChart"/>
-    <dgm:cxn modelId="{E6F72DD0-0B4D-4B41-A671-FA3ED2415E7F}" type="presParOf" srcId="{D57BE03B-3570-4F3B-A4C1-7B137CE050F8}" destId="{4C1DA4C1-70C6-4D77-8AEA-388C87EF4476}" srcOrd="4" destOrd="0" presId="urn:microsoft.com/office/officeart/2009/3/layout/HorizontalOrganizationChart"/>
-    <dgm:cxn modelId="{7A8D14B7-306E-4E36-A6BC-1A4D277A497B}" type="presParOf" srcId="{D57BE03B-3570-4F3B-A4C1-7B137CE050F8}" destId="{9F2A6353-B164-4F69-B2BB-916810691E80}" srcOrd="5" destOrd="0" presId="urn:microsoft.com/office/officeart/2009/3/layout/HorizontalOrganizationChart"/>
-    <dgm:cxn modelId="{61193C41-198F-4B73-BCB9-9A82E22C6B85}" type="presParOf" srcId="{9F2A6353-B164-4F69-B2BB-916810691E80}" destId="{4F896F5E-33A1-4652-9E71-52C9E7DB907F}" srcOrd="0" destOrd="0" presId="urn:microsoft.com/office/officeart/2009/3/layout/HorizontalOrganizationChart"/>
-    <dgm:cxn modelId="{D0B3B1A5-2170-48B8-B89E-8976C1756652}" type="presParOf" srcId="{4F896F5E-33A1-4652-9E71-52C9E7DB907F}" destId="{AF7C0109-0F2D-4365-B48E-5D36BDB53B4D}" srcOrd="0" destOrd="0" presId="urn:microsoft.com/office/officeart/2009/3/layout/HorizontalOrganizationChart"/>
-    <dgm:cxn modelId="{2B67CDCE-DADA-4869-A355-35BC2C889D52}" type="presParOf" srcId="{4F896F5E-33A1-4652-9E71-52C9E7DB907F}" destId="{DEDD7C20-A2D9-4A4E-856E-D3B620788230}" srcOrd="1" destOrd="0" presId="urn:microsoft.com/office/officeart/2009/3/layout/HorizontalOrganizationChart"/>
-    <dgm:cxn modelId="{08BE2DB4-561F-4820-8491-6C4C7B01E95B}" type="presParOf" srcId="{9F2A6353-B164-4F69-B2BB-916810691E80}" destId="{C68C919A-A896-4D67-930E-C3EB0ED4DE41}" srcOrd="1" destOrd="0" presId="urn:microsoft.com/office/officeart/2009/3/layout/HorizontalOrganizationChart"/>
-    <dgm:cxn modelId="{8528F8FF-119C-4855-AF91-4C04D2CDA6B3}" type="presParOf" srcId="{C68C919A-A896-4D67-930E-C3EB0ED4DE41}" destId="{5BE61E28-42F6-482B-B35D-934C209ADAF9}" srcOrd="0" destOrd="0" presId="urn:microsoft.com/office/officeart/2009/3/layout/HorizontalOrganizationChart"/>
-    <dgm:cxn modelId="{B20DF840-FD81-4A20-B4F5-0352423BFA6D}" type="presParOf" srcId="{C68C919A-A896-4D67-930E-C3EB0ED4DE41}" destId="{8DFB247D-7E7F-425C-A481-7CF68AF78D37}" srcOrd="1" destOrd="0" presId="urn:microsoft.com/office/officeart/2009/3/layout/HorizontalOrganizationChart"/>
-    <dgm:cxn modelId="{0D0A34F6-872C-438B-A462-65BA683B7FA8}" type="presParOf" srcId="{8DFB247D-7E7F-425C-A481-7CF68AF78D37}" destId="{C5975F5B-9797-49A7-870F-43FE2CDE979F}" srcOrd="0" destOrd="0" presId="urn:microsoft.com/office/officeart/2009/3/layout/HorizontalOrganizationChart"/>
-    <dgm:cxn modelId="{4E531041-3B96-4E75-BBD5-D5280F864277}" type="presParOf" srcId="{C5975F5B-9797-49A7-870F-43FE2CDE979F}" destId="{20AD15E1-BD8B-407A-B510-3DE4790F8637}" srcOrd="0" destOrd="0" presId="urn:microsoft.com/office/officeart/2009/3/layout/HorizontalOrganizationChart"/>
-    <dgm:cxn modelId="{A692E1E6-682E-4BF9-97CC-FD3823B8CBD7}" type="presParOf" srcId="{C5975F5B-9797-49A7-870F-43FE2CDE979F}" destId="{72F2349A-0B61-4780-8895-70973361ABAD}" srcOrd="1" destOrd="0" presId="urn:microsoft.com/office/officeart/2009/3/layout/HorizontalOrganizationChart"/>
-    <dgm:cxn modelId="{296AE7CC-42EB-4A7A-9D67-B75923817CB9}" type="presParOf" srcId="{8DFB247D-7E7F-425C-A481-7CF68AF78D37}" destId="{A95C0C7C-4D0D-47E8-B2E3-46313AFECAF6}" srcOrd="1" destOrd="0" presId="urn:microsoft.com/office/officeart/2009/3/layout/HorizontalOrganizationChart"/>
-    <dgm:cxn modelId="{DF0F30E8-283D-4D0A-B9CC-863167C952BE}" type="presParOf" srcId="{A95C0C7C-4D0D-47E8-B2E3-46313AFECAF6}" destId="{6EC8E56D-379E-4800-B7FB-2C748D6E3794}" srcOrd="0" destOrd="0" presId="urn:microsoft.com/office/officeart/2009/3/layout/HorizontalOrganizationChart"/>
-    <dgm:cxn modelId="{8030A671-4453-4D24-A3D6-526051948363}" type="presParOf" srcId="{A95C0C7C-4D0D-47E8-B2E3-46313AFECAF6}" destId="{F24FB8A1-23FF-411E-A1B8-8BE2205FED1A}" srcOrd="1" destOrd="0" presId="urn:microsoft.com/office/officeart/2009/3/layout/HorizontalOrganizationChart"/>
-    <dgm:cxn modelId="{DB93C6D6-4A8E-4562-B9DA-0D27FD8EB4F8}" type="presParOf" srcId="{F24FB8A1-23FF-411E-A1B8-8BE2205FED1A}" destId="{5CB4FCF1-D1C7-44A2-A16F-9FE31BF7DF1C}" srcOrd="0" destOrd="0" presId="urn:microsoft.com/office/officeart/2009/3/layout/HorizontalOrganizationChart"/>
-    <dgm:cxn modelId="{63BA14E7-A62A-43F7-80AB-37DA2D562FB6}" type="presParOf" srcId="{5CB4FCF1-D1C7-44A2-A16F-9FE31BF7DF1C}" destId="{4F0F0FC9-53B4-4DB4-BB46-426034805EC2}" srcOrd="0" destOrd="0" presId="urn:microsoft.com/office/officeart/2009/3/layout/HorizontalOrganizationChart"/>
-    <dgm:cxn modelId="{6F89FC03-CD11-48EF-8E1D-F944535F4BF8}" type="presParOf" srcId="{5CB4FCF1-D1C7-44A2-A16F-9FE31BF7DF1C}" destId="{01A19683-4F68-4E8F-A5CE-225BA3062DA7}" srcOrd="1" destOrd="0" presId="urn:microsoft.com/office/officeart/2009/3/layout/HorizontalOrganizationChart"/>
-    <dgm:cxn modelId="{99815498-0270-4517-BD1F-C7A4479B1884}" type="presParOf" srcId="{F24FB8A1-23FF-411E-A1B8-8BE2205FED1A}" destId="{A90673E9-F01F-4F58-8CCE-7A6CF346BD69}" srcOrd="1" destOrd="0" presId="urn:microsoft.com/office/officeart/2009/3/layout/HorizontalOrganizationChart"/>
-    <dgm:cxn modelId="{29931CE4-4616-42A2-B323-E05D8C6BFFC1}" type="presParOf" srcId="{F24FB8A1-23FF-411E-A1B8-8BE2205FED1A}" destId="{2EA5D64E-8A15-48F3-BA8E-A3B12FA1B665}" srcOrd="2" destOrd="0" presId="urn:microsoft.com/office/officeart/2009/3/layout/HorizontalOrganizationChart"/>
-    <dgm:cxn modelId="{F65C0B67-059A-4D38-B425-7A5243DF4DC0}" type="presParOf" srcId="{8DFB247D-7E7F-425C-A481-7CF68AF78D37}" destId="{4FC225FC-0A2D-4097-82B0-DAD58B1A5E14}" srcOrd="2" destOrd="0" presId="urn:microsoft.com/office/officeart/2009/3/layout/HorizontalOrganizationChart"/>
-    <dgm:cxn modelId="{CD3105EC-08D6-40AE-9A29-B755A27EAB1A}" type="presParOf" srcId="{C68C919A-A896-4D67-930E-C3EB0ED4DE41}" destId="{37D48A37-0008-4142-898A-F5F11E19DCB7}" srcOrd="2" destOrd="0" presId="urn:microsoft.com/office/officeart/2009/3/layout/HorizontalOrganizationChart"/>
-    <dgm:cxn modelId="{85D76CB0-5D0E-44D6-8A4D-8FC52673A4BF}" type="presParOf" srcId="{C68C919A-A896-4D67-930E-C3EB0ED4DE41}" destId="{916D1DD9-E2A0-468F-B9D7-44EF1C162894}" srcOrd="3" destOrd="0" presId="urn:microsoft.com/office/officeart/2009/3/layout/HorizontalOrganizationChart"/>
-    <dgm:cxn modelId="{D44D11FC-E767-41C3-94FE-270635E7E9E3}" type="presParOf" srcId="{916D1DD9-E2A0-468F-B9D7-44EF1C162894}" destId="{4B869D21-E5E9-47C5-9B8F-581DF207810F}" srcOrd="0" destOrd="0" presId="urn:microsoft.com/office/officeart/2009/3/layout/HorizontalOrganizationChart"/>
-    <dgm:cxn modelId="{56570B3F-89EC-493B-B7BE-09FB0B11FD65}" type="presParOf" srcId="{4B869D21-E5E9-47C5-9B8F-581DF207810F}" destId="{909ADC05-19D2-437B-B7EF-EE54802347E0}" srcOrd="0" destOrd="0" presId="urn:microsoft.com/office/officeart/2009/3/layout/HorizontalOrganizationChart"/>
-    <dgm:cxn modelId="{F6C2EDFB-8CB4-4CB2-B4D0-0A63CAC27FC1}" type="presParOf" srcId="{4B869D21-E5E9-47C5-9B8F-581DF207810F}" destId="{9ED3B3E4-CEC7-4AAC-917B-F593AC137076}" srcOrd="1" destOrd="0" presId="urn:microsoft.com/office/officeart/2009/3/layout/HorizontalOrganizationChart"/>
-    <dgm:cxn modelId="{582BF12B-A02F-46CF-8015-838A4E8D4E50}" type="presParOf" srcId="{916D1DD9-E2A0-468F-B9D7-44EF1C162894}" destId="{6E3124D7-A146-4C02-A4C3-5F50BB8295A8}" srcOrd="1" destOrd="0" presId="urn:microsoft.com/office/officeart/2009/3/layout/HorizontalOrganizationChart"/>
-    <dgm:cxn modelId="{77B4D6C5-16BE-4A85-A70A-0D8DBD37017A}" type="presParOf" srcId="{6E3124D7-A146-4C02-A4C3-5F50BB8295A8}" destId="{FC438F00-982E-4362-90A7-6EC679CCA351}" srcOrd="0" destOrd="0" presId="urn:microsoft.com/office/officeart/2009/3/layout/HorizontalOrganizationChart"/>
-    <dgm:cxn modelId="{BE66C950-3686-48FB-9339-2F2767ACB0E7}" type="presParOf" srcId="{6E3124D7-A146-4C02-A4C3-5F50BB8295A8}" destId="{47B544D8-A209-4994-9966-714AF871D1B2}" srcOrd="1" destOrd="0" presId="urn:microsoft.com/office/officeart/2009/3/layout/HorizontalOrganizationChart"/>
-    <dgm:cxn modelId="{FA08F730-0628-4106-8D9C-40D10FAC21B9}" type="presParOf" srcId="{47B544D8-A209-4994-9966-714AF871D1B2}" destId="{1AFAC776-044A-491B-8494-804A59C00838}" srcOrd="0" destOrd="0" presId="urn:microsoft.com/office/officeart/2009/3/layout/HorizontalOrganizationChart"/>
-    <dgm:cxn modelId="{45289F0F-2F01-4609-8B42-5699E020F344}" type="presParOf" srcId="{1AFAC776-044A-491B-8494-804A59C00838}" destId="{D3E5B506-360B-4A29-81D0-F280DEB41B50}" srcOrd="0" destOrd="0" presId="urn:microsoft.com/office/officeart/2009/3/layout/HorizontalOrganizationChart"/>
-    <dgm:cxn modelId="{E4B00E3A-7FB8-4DBA-9BF7-4323967CFB7E}" type="presParOf" srcId="{1AFAC776-044A-491B-8494-804A59C00838}" destId="{218D71CB-3AC9-4E56-9A9D-5BF73E6A5663}" srcOrd="1" destOrd="0" presId="urn:microsoft.com/office/officeart/2009/3/layout/HorizontalOrganizationChart"/>
-    <dgm:cxn modelId="{D9405B11-1AA0-46D6-BA1C-AC2F2E5151F1}" type="presParOf" srcId="{47B544D8-A209-4994-9966-714AF871D1B2}" destId="{E8AA86F5-E09C-44E4-AC70-F3C8F353F962}" srcOrd="1" destOrd="0" presId="urn:microsoft.com/office/officeart/2009/3/layout/HorizontalOrganizationChart"/>
-    <dgm:cxn modelId="{62BDB4F8-358D-4F15-98A1-62469C43085C}" type="presParOf" srcId="{47B544D8-A209-4994-9966-714AF871D1B2}" destId="{B2B4EB0E-F0E4-4663-B094-082A2F0B507A}" srcOrd="2" destOrd="0" presId="urn:microsoft.com/office/officeart/2009/3/layout/HorizontalOrganizationChart"/>
-    <dgm:cxn modelId="{6A3D6187-AE3F-4A7C-BA42-6730ACB08D76}" type="presParOf" srcId="{916D1DD9-E2A0-468F-B9D7-44EF1C162894}" destId="{71C3FCB8-B5DA-464F-A893-F62EBCC6A33E}" srcOrd="2" destOrd="0" presId="urn:microsoft.com/office/officeart/2009/3/layout/HorizontalOrganizationChart"/>
-    <dgm:cxn modelId="{5D239D22-296F-4C71-B46F-A4DAC6F8A655}" type="presParOf" srcId="{C68C919A-A896-4D67-930E-C3EB0ED4DE41}" destId="{B00E83CB-1A77-4D88-8B10-619BF6F70C01}" srcOrd="4" destOrd="0" presId="urn:microsoft.com/office/officeart/2009/3/layout/HorizontalOrganizationChart"/>
-    <dgm:cxn modelId="{6A85CD21-84DD-4CFA-BE9E-AD705437302D}" type="presParOf" srcId="{C68C919A-A896-4D67-930E-C3EB0ED4DE41}" destId="{A4C237E4-518D-4935-BC86-D6227DBA11E9}" srcOrd="5" destOrd="0" presId="urn:microsoft.com/office/officeart/2009/3/layout/HorizontalOrganizationChart"/>
-    <dgm:cxn modelId="{BC66AF19-8305-4D1B-BF73-A8BF1FD00E74}" type="presParOf" srcId="{A4C237E4-518D-4935-BC86-D6227DBA11E9}" destId="{A83D41E9-1705-42F8-8BAC-BE92859402B9}" srcOrd="0" destOrd="0" presId="urn:microsoft.com/office/officeart/2009/3/layout/HorizontalOrganizationChart"/>
-    <dgm:cxn modelId="{ED8F7D36-6A8F-42AD-8BED-C0CA2B0879A2}" type="presParOf" srcId="{A83D41E9-1705-42F8-8BAC-BE92859402B9}" destId="{D0ECCC17-BF52-4BA0-A507-61B13EB48E4A}" srcOrd="0" destOrd="0" presId="urn:microsoft.com/office/officeart/2009/3/layout/HorizontalOrganizationChart"/>
-    <dgm:cxn modelId="{6B40641D-B316-440B-B142-241D940635A4}" type="presParOf" srcId="{A83D41E9-1705-42F8-8BAC-BE92859402B9}" destId="{E34097A1-5F43-497A-8697-41FFCD938D3B}" srcOrd="1" destOrd="0" presId="urn:microsoft.com/office/officeart/2009/3/layout/HorizontalOrganizationChart"/>
-    <dgm:cxn modelId="{A718DDB6-0B2B-40F5-987C-6B68DD28E910}" type="presParOf" srcId="{A4C237E4-518D-4935-BC86-D6227DBA11E9}" destId="{343D4835-76C2-4A8A-AA9D-AD89A25F8A19}" srcOrd="1" destOrd="0" presId="urn:microsoft.com/office/officeart/2009/3/layout/HorizontalOrganizationChart"/>
-    <dgm:cxn modelId="{50C12806-CBFB-48E0-91C0-41FDA29C01B1}" type="presParOf" srcId="{343D4835-76C2-4A8A-AA9D-AD89A25F8A19}" destId="{55D107BF-EDA5-4011-9D58-FAACF0994724}" srcOrd="0" destOrd="0" presId="urn:microsoft.com/office/officeart/2009/3/layout/HorizontalOrganizationChart"/>
-    <dgm:cxn modelId="{55C77717-6AE7-4867-848C-43CE80859FBD}" type="presParOf" srcId="{343D4835-76C2-4A8A-AA9D-AD89A25F8A19}" destId="{3B4A395F-41E2-48DF-B51E-4BB7FC4D80F9}" srcOrd="1" destOrd="0" presId="urn:microsoft.com/office/officeart/2009/3/layout/HorizontalOrganizationChart"/>
-    <dgm:cxn modelId="{C9470458-9A47-45AA-9D85-AA72E99602F6}" type="presParOf" srcId="{3B4A395F-41E2-48DF-B51E-4BB7FC4D80F9}" destId="{ECE7A9E9-DE48-42E5-9921-BC0B85E09319}" srcOrd="0" destOrd="0" presId="urn:microsoft.com/office/officeart/2009/3/layout/HorizontalOrganizationChart"/>
-    <dgm:cxn modelId="{BD21C584-EA74-46E4-A7FA-EF01F858382D}" type="presParOf" srcId="{ECE7A9E9-DE48-42E5-9921-BC0B85E09319}" destId="{35EA10A7-76E1-4380-B6DA-9C5BA7CBEC4A}" srcOrd="0" destOrd="0" presId="urn:microsoft.com/office/officeart/2009/3/layout/HorizontalOrganizationChart"/>
-    <dgm:cxn modelId="{7EA8789C-7D62-4EF2-B7E9-38341DCC0874}" type="presParOf" srcId="{ECE7A9E9-DE48-42E5-9921-BC0B85E09319}" destId="{B8E19EB0-4D75-4B4A-950E-182223F0DB15}" srcOrd="1" destOrd="0" presId="urn:microsoft.com/office/officeart/2009/3/layout/HorizontalOrganizationChart"/>
-    <dgm:cxn modelId="{75A04355-C7B5-4B77-9B47-601E2B788E4F}" type="presParOf" srcId="{3B4A395F-41E2-48DF-B51E-4BB7FC4D80F9}" destId="{8507904A-4323-40B3-9F5E-F99ACEA05076}" srcOrd="1" destOrd="0" presId="urn:microsoft.com/office/officeart/2009/3/layout/HorizontalOrganizationChart"/>
-    <dgm:cxn modelId="{7DEB4ADD-996E-4679-AE07-C34B8CD6D59E}" type="presParOf" srcId="{3B4A395F-41E2-48DF-B51E-4BB7FC4D80F9}" destId="{DE1049B0-B109-4F64-8154-3E1722AB5F23}" srcOrd="2" destOrd="0" presId="urn:microsoft.com/office/officeart/2009/3/layout/HorizontalOrganizationChart"/>
-    <dgm:cxn modelId="{A6F4E1D3-EFFA-400C-9890-846789633B42}" type="presParOf" srcId="{A4C237E4-518D-4935-BC86-D6227DBA11E9}" destId="{74A7360C-3C75-4104-8B5E-27D7924EE41F}" srcOrd="2" destOrd="0" presId="urn:microsoft.com/office/officeart/2009/3/layout/HorizontalOrganizationChart"/>
-    <dgm:cxn modelId="{4FEC1AF1-7ADE-4AD1-8D93-EE7CDF6283AE}" type="presParOf" srcId="{9F2A6353-B164-4F69-B2BB-916810691E80}" destId="{A4ED1091-5F50-4E8F-A763-2D708A0D4D14}" srcOrd="2" destOrd="0" presId="urn:microsoft.com/office/officeart/2009/3/layout/HorizontalOrganizationChart"/>
-    <dgm:cxn modelId="{87C17386-A29A-4380-A4A5-F69A4A401C9C}" type="presParOf" srcId="{D57BE03B-3570-4F3B-A4C1-7B137CE050F8}" destId="{24245338-0BE4-44E2-A27C-CD71FAAD4568}" srcOrd="6" destOrd="0" presId="urn:microsoft.com/office/officeart/2009/3/layout/HorizontalOrganizationChart"/>
-    <dgm:cxn modelId="{71FAF623-3C6D-4ED7-A379-B37E6F26CB4E}" type="presParOf" srcId="{D57BE03B-3570-4F3B-A4C1-7B137CE050F8}" destId="{2520740D-0FF0-46F9-A38D-C66E979689D5}" srcOrd="7" destOrd="0" presId="urn:microsoft.com/office/officeart/2009/3/layout/HorizontalOrganizationChart"/>
-    <dgm:cxn modelId="{819C78EC-066F-4E2D-995D-B26509284A19}" type="presParOf" srcId="{2520740D-0FF0-46F9-A38D-C66E979689D5}" destId="{044446EF-6EDC-4383-A5D0-F92FA6C8CB78}" srcOrd="0" destOrd="0" presId="urn:microsoft.com/office/officeart/2009/3/layout/HorizontalOrganizationChart"/>
-    <dgm:cxn modelId="{15BBE2E9-5B5E-4FF3-A9CB-40457A83CC69}" type="presParOf" srcId="{044446EF-6EDC-4383-A5D0-F92FA6C8CB78}" destId="{9DF0200D-B53C-4A97-9007-37B8360A5A64}" srcOrd="0" destOrd="0" presId="urn:microsoft.com/office/officeart/2009/3/layout/HorizontalOrganizationChart"/>
-    <dgm:cxn modelId="{C03B3A2F-2EEA-4CC6-B81F-E3FC850FE739}" type="presParOf" srcId="{044446EF-6EDC-4383-A5D0-F92FA6C8CB78}" destId="{6FC84FBC-7DEF-4701-8896-C6A3A83B278B}" srcOrd="1" destOrd="0" presId="urn:microsoft.com/office/officeart/2009/3/layout/HorizontalOrganizationChart"/>
-    <dgm:cxn modelId="{3277259F-85FB-4792-ADF9-E4ADE694B266}" type="presParOf" srcId="{2520740D-0FF0-46F9-A38D-C66E979689D5}" destId="{B0BDF6E4-F14B-4944-A0A0-905431E88F7D}" srcOrd="1" destOrd="0" presId="urn:microsoft.com/office/officeart/2009/3/layout/HorizontalOrganizationChart"/>
-    <dgm:cxn modelId="{911F5E72-764A-40FB-B487-DCC7729682E8}" type="presParOf" srcId="{B0BDF6E4-F14B-4944-A0A0-905431E88F7D}" destId="{CABA6035-23A3-408F-8752-1B2C80E60716}" srcOrd="0" destOrd="0" presId="urn:microsoft.com/office/officeart/2009/3/layout/HorizontalOrganizationChart"/>
-    <dgm:cxn modelId="{FDB664A2-FB69-4363-A80C-7E54F6123CE7}" type="presParOf" srcId="{B0BDF6E4-F14B-4944-A0A0-905431E88F7D}" destId="{C386090D-E9C4-48B4-BAC5-DB77123BA116}" srcOrd="1" destOrd="0" presId="urn:microsoft.com/office/officeart/2009/3/layout/HorizontalOrganizationChart"/>
-    <dgm:cxn modelId="{B141ECE4-84F6-49E1-AFEC-5CF28111E8DB}" type="presParOf" srcId="{C386090D-E9C4-48B4-BAC5-DB77123BA116}" destId="{9FB44649-451B-47B5-A898-B9DB5EAAB480}" srcOrd="0" destOrd="0" presId="urn:microsoft.com/office/officeart/2009/3/layout/HorizontalOrganizationChart"/>
-    <dgm:cxn modelId="{BD5372CB-4CD5-4C8E-A46F-A7EA1E4286F3}" type="presParOf" srcId="{9FB44649-451B-47B5-A898-B9DB5EAAB480}" destId="{326DD061-3C6A-4F01-8DE0-88F2D7AF8471}" srcOrd="0" destOrd="0" presId="urn:microsoft.com/office/officeart/2009/3/layout/HorizontalOrganizationChart"/>
-    <dgm:cxn modelId="{0CEF436E-1F60-4737-ADB0-9B289946D592}" type="presParOf" srcId="{9FB44649-451B-47B5-A898-B9DB5EAAB480}" destId="{C4D34D7E-51DA-4C41-AD75-8265B5A6DF6B}" srcOrd="1" destOrd="0" presId="urn:microsoft.com/office/officeart/2009/3/layout/HorizontalOrganizationChart"/>
-    <dgm:cxn modelId="{E772911E-F6E5-4C80-B590-4E89E803EAB6}" type="presParOf" srcId="{C386090D-E9C4-48B4-BAC5-DB77123BA116}" destId="{FEA9D985-8504-40F6-A6D0-D2686218B399}" srcOrd="1" destOrd="0" presId="urn:microsoft.com/office/officeart/2009/3/layout/HorizontalOrganizationChart"/>
-    <dgm:cxn modelId="{719F3614-C284-4118-BC99-00DFB7886CE2}" type="presParOf" srcId="{FEA9D985-8504-40F6-A6D0-D2686218B399}" destId="{70AA8176-94A1-4289-8139-C6A452C99A94}" srcOrd="0" destOrd="0" presId="urn:microsoft.com/office/officeart/2009/3/layout/HorizontalOrganizationChart"/>
-    <dgm:cxn modelId="{05B5E329-BEA9-4F79-8A3E-511C65DBC9A0}" type="presParOf" srcId="{FEA9D985-8504-40F6-A6D0-D2686218B399}" destId="{B4AA344A-54FB-4B0B-8C58-156DFCE7E80F}" srcOrd="1" destOrd="0" presId="urn:microsoft.com/office/officeart/2009/3/layout/HorizontalOrganizationChart"/>
-    <dgm:cxn modelId="{4B21F404-929E-4D72-85B0-18DAA0F4EC40}" type="presParOf" srcId="{B4AA344A-54FB-4B0B-8C58-156DFCE7E80F}" destId="{97613B37-1D96-408F-9F52-057A8ECAF075}" srcOrd="0" destOrd="0" presId="urn:microsoft.com/office/officeart/2009/3/layout/HorizontalOrganizationChart"/>
-    <dgm:cxn modelId="{69B060F2-4F15-4AF1-A1CA-69B7DD36A32B}" type="presParOf" srcId="{97613B37-1D96-408F-9F52-057A8ECAF075}" destId="{AAFF513D-3622-4030-AC73-0D5F1B0F8E5F}" srcOrd="0" destOrd="0" presId="urn:microsoft.com/office/officeart/2009/3/layout/HorizontalOrganizationChart"/>
-    <dgm:cxn modelId="{98038064-3CC0-42A9-AD35-AB40BE0CBFE3}" type="presParOf" srcId="{97613B37-1D96-408F-9F52-057A8ECAF075}" destId="{48719858-1004-4698-9587-E2984CCF3EE8}" srcOrd="1" destOrd="0" presId="urn:microsoft.com/office/officeart/2009/3/layout/HorizontalOrganizationChart"/>
-    <dgm:cxn modelId="{10FE353A-3BFA-4A1A-982D-BB00A1E431C6}" type="presParOf" srcId="{B4AA344A-54FB-4B0B-8C58-156DFCE7E80F}" destId="{8B3A46AC-2569-4F24-AE01-964C05793601}" srcOrd="1" destOrd="0" presId="urn:microsoft.com/office/officeart/2009/3/layout/HorizontalOrganizationChart"/>
-    <dgm:cxn modelId="{D8F62EBA-D972-49E1-937E-C58887C93218}" type="presParOf" srcId="{B4AA344A-54FB-4B0B-8C58-156DFCE7E80F}" destId="{1A55405A-CB97-4C9D-8518-C18D87F07350}" srcOrd="2" destOrd="0" presId="urn:microsoft.com/office/officeart/2009/3/layout/HorizontalOrganizationChart"/>
-    <dgm:cxn modelId="{E3D66535-BDFA-4F8F-AF23-8C6140442F5F}" type="presParOf" srcId="{C386090D-E9C4-48B4-BAC5-DB77123BA116}" destId="{5162E4EC-4E2B-4C01-A112-308B678D04BD}" srcOrd="2" destOrd="0" presId="urn:microsoft.com/office/officeart/2009/3/layout/HorizontalOrganizationChart"/>
-    <dgm:cxn modelId="{08702282-291C-49B9-9E74-C7A303F96F45}" type="presParOf" srcId="{B0BDF6E4-F14B-4944-A0A0-905431E88F7D}" destId="{0A769EA9-4F2C-41FC-8A6E-89D645814323}" srcOrd="2" destOrd="0" presId="urn:microsoft.com/office/officeart/2009/3/layout/HorizontalOrganizationChart"/>
-    <dgm:cxn modelId="{60E5D968-4351-44BF-AC6D-6E4EA677A857}" type="presParOf" srcId="{B0BDF6E4-F14B-4944-A0A0-905431E88F7D}" destId="{AB492F8F-0FA9-4327-B9E3-DDE97754AA62}" srcOrd="3" destOrd="0" presId="urn:microsoft.com/office/officeart/2009/3/layout/HorizontalOrganizationChart"/>
-    <dgm:cxn modelId="{6B5520DA-F2AE-4996-85D4-2EFE6F145C0E}" type="presParOf" srcId="{AB492F8F-0FA9-4327-B9E3-DDE97754AA62}" destId="{9BC23735-46FC-4C0C-A4E5-3DAC7F7319E0}" srcOrd="0" destOrd="0" presId="urn:microsoft.com/office/officeart/2009/3/layout/HorizontalOrganizationChart"/>
-    <dgm:cxn modelId="{6A1DB389-3CA7-4F80-9FF5-7B1A75818F69}" type="presParOf" srcId="{9BC23735-46FC-4C0C-A4E5-3DAC7F7319E0}" destId="{22E6244A-56C4-4DBC-82CC-10232CC9E632}" srcOrd="0" destOrd="0" presId="urn:microsoft.com/office/officeart/2009/3/layout/HorizontalOrganizationChart"/>
-    <dgm:cxn modelId="{10CBA13D-EF46-4AA3-8DBC-6D439064B9AE}" type="presParOf" srcId="{9BC23735-46FC-4C0C-A4E5-3DAC7F7319E0}" destId="{127EE317-6DC6-46B5-8189-2E7081A8EED2}" srcOrd="1" destOrd="0" presId="urn:microsoft.com/office/officeart/2009/3/layout/HorizontalOrganizationChart"/>
-    <dgm:cxn modelId="{745C1300-5E67-4A9C-B17D-27139B4234C8}" type="presParOf" srcId="{AB492F8F-0FA9-4327-B9E3-DDE97754AA62}" destId="{C0981F13-350F-49B4-9643-66207B5D182F}" srcOrd="1" destOrd="0" presId="urn:microsoft.com/office/officeart/2009/3/layout/HorizontalOrganizationChart"/>
-    <dgm:cxn modelId="{7C01B9A8-D197-4EA4-A24C-D2958360E33C}" type="presParOf" srcId="{C0981F13-350F-49B4-9643-66207B5D182F}" destId="{B976F1F9-AD42-4FC7-A860-A17243C96E7B}" srcOrd="0" destOrd="0" presId="urn:microsoft.com/office/officeart/2009/3/layout/HorizontalOrganizationChart"/>
-    <dgm:cxn modelId="{C2877EDE-F7E4-4999-BF86-F2912890C6AD}" type="presParOf" srcId="{C0981F13-350F-49B4-9643-66207B5D182F}" destId="{94220DEC-384C-45DA-BDE2-9ED73D9DF416}" srcOrd="1" destOrd="0" presId="urn:microsoft.com/office/officeart/2009/3/layout/HorizontalOrganizationChart"/>
-    <dgm:cxn modelId="{51716332-9F33-4F8F-90A7-E9FD0100AF4B}" type="presParOf" srcId="{94220DEC-384C-45DA-BDE2-9ED73D9DF416}" destId="{263D8C08-024F-41C1-804E-4C3C0AD3137A}" srcOrd="0" destOrd="0" presId="urn:microsoft.com/office/officeart/2009/3/layout/HorizontalOrganizationChart"/>
-    <dgm:cxn modelId="{E82BE953-1679-4994-AD65-BBECCEFA84D2}" type="presParOf" srcId="{263D8C08-024F-41C1-804E-4C3C0AD3137A}" destId="{C9CD3651-70ED-4C9D-A2BF-FEAC1D5462F8}" srcOrd="0" destOrd="0" presId="urn:microsoft.com/office/officeart/2009/3/layout/HorizontalOrganizationChart"/>
-    <dgm:cxn modelId="{9984244F-91E5-4E74-A94E-F1FC3C13A0A0}" type="presParOf" srcId="{263D8C08-024F-41C1-804E-4C3C0AD3137A}" destId="{2AF0FD07-E5CD-4547-AEBD-63B721954A55}" srcOrd="1" destOrd="0" presId="urn:microsoft.com/office/officeart/2009/3/layout/HorizontalOrganizationChart"/>
-    <dgm:cxn modelId="{379C8E00-D8EC-455F-96D3-4DB4A544856C}" type="presParOf" srcId="{94220DEC-384C-45DA-BDE2-9ED73D9DF416}" destId="{9548FA0A-C8AA-4F13-9FA8-2A4D8A79DB97}" srcOrd="1" destOrd="0" presId="urn:microsoft.com/office/officeart/2009/3/layout/HorizontalOrganizationChart"/>
-    <dgm:cxn modelId="{7509B784-FED6-4AD2-88EA-E8841FDEC1D1}" type="presParOf" srcId="{94220DEC-384C-45DA-BDE2-9ED73D9DF416}" destId="{B217B900-B21D-458A-AA74-9B1FD6682201}" srcOrd="2" destOrd="0" presId="urn:microsoft.com/office/officeart/2009/3/layout/HorizontalOrganizationChart"/>
-    <dgm:cxn modelId="{AA75BD9F-37CC-456C-AE9B-7D9FB2C5CF6D}" type="presParOf" srcId="{AB492F8F-0FA9-4327-B9E3-DDE97754AA62}" destId="{BDF03816-2935-4D36-BA1F-7CEE5B26BF31}" srcOrd="2" destOrd="0" presId="urn:microsoft.com/office/officeart/2009/3/layout/HorizontalOrganizationChart"/>
-    <dgm:cxn modelId="{357CB043-CD76-4C3F-8050-FCFE6E274E31}" type="presParOf" srcId="{B0BDF6E4-F14B-4944-A0A0-905431E88F7D}" destId="{72A0ADD7-B2BF-4B93-B87A-DEF48ECC78BE}" srcOrd="4" destOrd="0" presId="urn:microsoft.com/office/officeart/2009/3/layout/HorizontalOrganizationChart"/>
-    <dgm:cxn modelId="{BE2D2008-2C69-4710-8E8A-946514C79B69}" type="presParOf" srcId="{B0BDF6E4-F14B-4944-A0A0-905431E88F7D}" destId="{E806613B-BD22-4957-A66F-B3083908E094}" srcOrd="5" destOrd="0" presId="urn:microsoft.com/office/officeart/2009/3/layout/HorizontalOrganizationChart"/>
-    <dgm:cxn modelId="{B1F3575B-F3FA-4BBD-9D03-6E20AD90357A}" type="presParOf" srcId="{E806613B-BD22-4957-A66F-B3083908E094}" destId="{63FA7BFF-5C41-44A0-A025-5AD459BCC8D0}" srcOrd="0" destOrd="0" presId="urn:microsoft.com/office/officeart/2009/3/layout/HorizontalOrganizationChart"/>
-    <dgm:cxn modelId="{32C3A91A-83A1-42F5-9F8D-633D00F4D689}" type="presParOf" srcId="{63FA7BFF-5C41-44A0-A025-5AD459BCC8D0}" destId="{56843541-73FB-40E1-B6BB-41E476B11B78}" srcOrd="0" destOrd="0" presId="urn:microsoft.com/office/officeart/2009/3/layout/HorizontalOrganizationChart"/>
-    <dgm:cxn modelId="{42FF286C-57B6-4386-8E08-07E32AA5EE91}" type="presParOf" srcId="{63FA7BFF-5C41-44A0-A025-5AD459BCC8D0}" destId="{AA0D9028-616E-4D19-A187-6830707078A6}" srcOrd="1" destOrd="0" presId="urn:microsoft.com/office/officeart/2009/3/layout/HorizontalOrganizationChart"/>
-    <dgm:cxn modelId="{94E9A059-DAD0-40BF-BDB1-FF0CAB35CBC8}" type="presParOf" srcId="{E806613B-BD22-4957-A66F-B3083908E094}" destId="{36B6F48C-B083-4E9F-A76C-CC49FE90D833}" srcOrd="1" destOrd="0" presId="urn:microsoft.com/office/officeart/2009/3/layout/HorizontalOrganizationChart"/>
-    <dgm:cxn modelId="{FDC4F441-7749-4793-BA56-912A33D25384}" type="presParOf" srcId="{36B6F48C-B083-4E9F-A76C-CC49FE90D833}" destId="{3B81F557-79C7-4771-B86F-0CC8613DC902}" srcOrd="0" destOrd="0" presId="urn:microsoft.com/office/officeart/2009/3/layout/HorizontalOrganizationChart"/>
-    <dgm:cxn modelId="{7C5120EB-E183-4AED-AF91-9913A3CDC4A2}" type="presParOf" srcId="{36B6F48C-B083-4E9F-A76C-CC49FE90D833}" destId="{473F75DA-E1B0-4445-9A71-1E44F398DEF5}" srcOrd="1" destOrd="0" presId="urn:microsoft.com/office/officeart/2009/3/layout/HorizontalOrganizationChart"/>
-    <dgm:cxn modelId="{3016C78D-020B-4912-BD46-3FDC3C304851}" type="presParOf" srcId="{473F75DA-E1B0-4445-9A71-1E44F398DEF5}" destId="{5931B7D7-EA1F-451A-B540-9FBB759C1703}" srcOrd="0" destOrd="0" presId="urn:microsoft.com/office/officeart/2009/3/layout/HorizontalOrganizationChart"/>
-    <dgm:cxn modelId="{39546A16-761B-40B1-B777-ED7D68CD44B2}" type="presParOf" srcId="{5931B7D7-EA1F-451A-B540-9FBB759C1703}" destId="{5A8D7DD3-EB9E-464E-B6AE-55E2C1A8EFB2}" srcOrd="0" destOrd="0" presId="urn:microsoft.com/office/officeart/2009/3/layout/HorizontalOrganizationChart"/>
-    <dgm:cxn modelId="{5ED36A4E-0942-467E-8834-796968B424F4}" type="presParOf" srcId="{5931B7D7-EA1F-451A-B540-9FBB759C1703}" destId="{7C3D0802-DAEC-4BF9-9875-4797AD9A6F0C}" srcOrd="1" destOrd="0" presId="urn:microsoft.com/office/officeart/2009/3/layout/HorizontalOrganizationChart"/>
-    <dgm:cxn modelId="{DFEF6610-30EE-4CFF-AB71-32BBC90E1E5F}" type="presParOf" srcId="{473F75DA-E1B0-4445-9A71-1E44F398DEF5}" destId="{8E90196F-CDEB-4C9C-A06A-8CA846636261}" srcOrd="1" destOrd="0" presId="urn:microsoft.com/office/officeart/2009/3/layout/HorizontalOrganizationChart"/>
-    <dgm:cxn modelId="{2B7F8B65-0E90-4C87-856E-4095FDE0BCE6}" type="presParOf" srcId="{473F75DA-E1B0-4445-9A71-1E44F398DEF5}" destId="{336A6C37-2B03-4631-B8E1-B456B0004311}" srcOrd="2" destOrd="0" presId="urn:microsoft.com/office/officeart/2009/3/layout/HorizontalOrganizationChart"/>
-    <dgm:cxn modelId="{4B5E66B6-C0DE-4C89-8B4D-4B627D9034A4}" type="presParOf" srcId="{E806613B-BD22-4957-A66F-B3083908E094}" destId="{864142AC-4774-4782-B78F-41B489E37D5A}" srcOrd="2" destOrd="0" presId="urn:microsoft.com/office/officeart/2009/3/layout/HorizontalOrganizationChart"/>
-    <dgm:cxn modelId="{30B6595E-0EA2-492E-8895-D8CF2445AE3D}" type="presParOf" srcId="{2520740D-0FF0-46F9-A38D-C66E979689D5}" destId="{E59EB315-CDED-4EBC-979C-C9545FAC558F}" srcOrd="2" destOrd="0" presId="urn:microsoft.com/office/officeart/2009/3/layout/HorizontalOrganizationChart"/>
-    <dgm:cxn modelId="{229AF206-BCEA-49EF-9B8D-B3B05A2EB3C9}" type="presParOf" srcId="{D57BE03B-3570-4F3B-A4C1-7B137CE050F8}" destId="{29017D05-20D9-43EC-8185-BE1AE9872C04}" srcOrd="8" destOrd="0" presId="urn:microsoft.com/office/officeart/2009/3/layout/HorizontalOrganizationChart"/>
-    <dgm:cxn modelId="{A4DFDE33-7C77-40C5-B7EC-3DE8C3D80457}" type="presParOf" srcId="{D57BE03B-3570-4F3B-A4C1-7B137CE050F8}" destId="{4786D7D2-BBCD-48CC-8801-AD0C50F90976}" srcOrd="9" destOrd="0" presId="urn:microsoft.com/office/officeart/2009/3/layout/HorizontalOrganizationChart"/>
-    <dgm:cxn modelId="{8487934F-9DA4-4801-87A6-943C956848D0}" type="presParOf" srcId="{4786D7D2-BBCD-48CC-8801-AD0C50F90976}" destId="{64D067D7-0A04-41F7-A2E6-D6D227EDED58}" srcOrd="0" destOrd="0" presId="urn:microsoft.com/office/officeart/2009/3/layout/HorizontalOrganizationChart"/>
-    <dgm:cxn modelId="{478CCBAD-D59D-466F-8C0F-9461D7B6E86A}" type="presParOf" srcId="{64D067D7-0A04-41F7-A2E6-D6D227EDED58}" destId="{3B9BABA0-FF0B-4F66-96FD-53E3BE9E2756}" srcOrd="0" destOrd="0" presId="urn:microsoft.com/office/officeart/2009/3/layout/HorizontalOrganizationChart"/>
-    <dgm:cxn modelId="{959D3FF4-49B6-4A89-AA3A-12A7C1C30AB2}" type="presParOf" srcId="{64D067D7-0A04-41F7-A2E6-D6D227EDED58}" destId="{22371D76-B751-4D86-B048-E9EE23096A90}" srcOrd="1" destOrd="0" presId="urn:microsoft.com/office/officeart/2009/3/layout/HorizontalOrganizationChart"/>
-    <dgm:cxn modelId="{F8B5A2EE-472B-4156-8005-E984D2E97890}" type="presParOf" srcId="{4786D7D2-BBCD-48CC-8801-AD0C50F90976}" destId="{5F2EFDFD-95F0-4288-B13D-D630FAB4DFB2}" srcOrd="1" destOrd="0" presId="urn:microsoft.com/office/officeart/2009/3/layout/HorizontalOrganizationChart"/>
-    <dgm:cxn modelId="{D6AEA3E7-60FC-4FBE-87BA-003BAF6BE54D}" type="presParOf" srcId="{5F2EFDFD-95F0-4288-B13D-D630FAB4DFB2}" destId="{2FC7BE22-982C-4475-9D97-128D04AF0409}" srcOrd="0" destOrd="0" presId="urn:microsoft.com/office/officeart/2009/3/layout/HorizontalOrganizationChart"/>
-    <dgm:cxn modelId="{AED03542-754F-48F5-A729-1549D8CDFC4F}" type="presParOf" srcId="{5F2EFDFD-95F0-4288-B13D-D630FAB4DFB2}" destId="{3522508A-A647-476C-824E-09F2FA80FE6C}" srcOrd="1" destOrd="0" presId="urn:microsoft.com/office/officeart/2009/3/layout/HorizontalOrganizationChart"/>
-    <dgm:cxn modelId="{C78B25FC-4D67-4F0B-AC26-7AB89F065A2F}" type="presParOf" srcId="{3522508A-A647-476C-824E-09F2FA80FE6C}" destId="{5541CF4A-E7AA-4A0C-B29E-3A19CAB9EFD8}" srcOrd="0" destOrd="0" presId="urn:microsoft.com/office/officeart/2009/3/layout/HorizontalOrganizationChart"/>
-    <dgm:cxn modelId="{58BC9B3B-D848-4223-8004-678A48F78A37}" type="presParOf" srcId="{5541CF4A-E7AA-4A0C-B29E-3A19CAB9EFD8}" destId="{9DCA22E8-B0DE-4378-89A3-3C65BE83268F}" srcOrd="0" destOrd="0" presId="urn:microsoft.com/office/officeart/2009/3/layout/HorizontalOrganizationChart"/>
-    <dgm:cxn modelId="{67EF4168-19E6-42A2-A1D6-A9F714D284A8}" type="presParOf" srcId="{5541CF4A-E7AA-4A0C-B29E-3A19CAB9EFD8}" destId="{308ED7EA-772F-41F4-8A95-383442811CCF}" srcOrd="1" destOrd="0" presId="urn:microsoft.com/office/officeart/2009/3/layout/HorizontalOrganizationChart"/>
-    <dgm:cxn modelId="{7780A2C8-BBD7-4A64-A0E2-F6BF792DDC46}" type="presParOf" srcId="{3522508A-A647-476C-824E-09F2FA80FE6C}" destId="{AE1E0BC7-8DD3-4495-8E7C-6406FB134E0F}" srcOrd="1" destOrd="0" presId="urn:microsoft.com/office/officeart/2009/3/layout/HorizontalOrganizationChart"/>
-    <dgm:cxn modelId="{9DF0E994-D0D2-4AC2-A34C-BE61F632384A}" type="presParOf" srcId="{AE1E0BC7-8DD3-4495-8E7C-6406FB134E0F}" destId="{41B588F1-9232-4D99-915F-F0959C87A7AA}" srcOrd="0" destOrd="0" presId="urn:microsoft.com/office/officeart/2009/3/layout/HorizontalOrganizationChart"/>
-    <dgm:cxn modelId="{E0F74E66-024B-4179-B50B-CE7F678B0681}" type="presParOf" srcId="{AE1E0BC7-8DD3-4495-8E7C-6406FB134E0F}" destId="{C638F14E-6A7B-4795-A423-84C1401825B3}" srcOrd="1" destOrd="0" presId="urn:microsoft.com/office/officeart/2009/3/layout/HorizontalOrganizationChart"/>
-    <dgm:cxn modelId="{E7A99D40-55AB-45DD-B2D3-DA37CC3E9A1E}" type="presParOf" srcId="{C638F14E-6A7B-4795-A423-84C1401825B3}" destId="{6AE4C111-13E6-4DDD-A4EF-29C852337AE7}" srcOrd="0" destOrd="0" presId="urn:microsoft.com/office/officeart/2009/3/layout/HorizontalOrganizationChart"/>
-    <dgm:cxn modelId="{738EFB28-EADC-4896-BC6D-C63624365083}" type="presParOf" srcId="{6AE4C111-13E6-4DDD-A4EF-29C852337AE7}" destId="{074B61B2-A517-48C0-89D8-63906C93188B}" srcOrd="0" destOrd="0" presId="urn:microsoft.com/office/officeart/2009/3/layout/HorizontalOrganizationChart"/>
-    <dgm:cxn modelId="{74430C21-EB23-4F03-B56B-C454D933E512}" type="presParOf" srcId="{6AE4C111-13E6-4DDD-A4EF-29C852337AE7}" destId="{71741CA7-3D90-4D64-A851-C97943B47162}" srcOrd="1" destOrd="0" presId="urn:microsoft.com/office/officeart/2009/3/layout/HorizontalOrganizationChart"/>
-    <dgm:cxn modelId="{72D34F47-DBC6-4771-AE9C-C397DFC373AB}" type="presParOf" srcId="{C638F14E-6A7B-4795-A423-84C1401825B3}" destId="{B1EC9A3F-A8CB-41B4-B32A-6CBC5808B33B}" srcOrd="1" destOrd="0" presId="urn:microsoft.com/office/officeart/2009/3/layout/HorizontalOrganizationChart"/>
-    <dgm:cxn modelId="{8B73DBF5-440C-4349-B87B-C8C7C29CF9FC}" type="presParOf" srcId="{C638F14E-6A7B-4795-A423-84C1401825B3}" destId="{A0127CBC-99FA-4163-A908-06B2B4D10080}" srcOrd="2" destOrd="0" presId="urn:microsoft.com/office/officeart/2009/3/layout/HorizontalOrganizationChart"/>
-    <dgm:cxn modelId="{F9F4B0FE-529A-4B0C-905A-B1D64BA6C356}" type="presParOf" srcId="{3522508A-A647-476C-824E-09F2FA80FE6C}" destId="{4D64EBB3-0513-4397-8D19-B9D0CDD519AC}" srcOrd="2" destOrd="0" presId="urn:microsoft.com/office/officeart/2009/3/layout/HorizontalOrganizationChart"/>
-    <dgm:cxn modelId="{B5468FF7-84F5-4F39-97BD-8E6D4556D4DC}" type="presParOf" srcId="{5F2EFDFD-95F0-4288-B13D-D630FAB4DFB2}" destId="{51E86266-EC88-4B28-A92C-B18C8EA81DC2}" srcOrd="2" destOrd="0" presId="urn:microsoft.com/office/officeart/2009/3/layout/HorizontalOrganizationChart"/>
-    <dgm:cxn modelId="{F0047D7A-4E98-4F70-AE8E-A349E4A30C2A}" type="presParOf" srcId="{5F2EFDFD-95F0-4288-B13D-D630FAB4DFB2}" destId="{E0498F24-880D-4DD7-BAD5-1A30FC688900}" srcOrd="3" destOrd="0" presId="urn:microsoft.com/office/officeart/2009/3/layout/HorizontalOrganizationChart"/>
-    <dgm:cxn modelId="{B3BA0D6B-9171-4CAC-B95F-8E165BAC2FBA}" type="presParOf" srcId="{E0498F24-880D-4DD7-BAD5-1A30FC688900}" destId="{666B2887-2E8C-4227-A9A1-CF7DB0829CFE}" srcOrd="0" destOrd="0" presId="urn:microsoft.com/office/officeart/2009/3/layout/HorizontalOrganizationChart"/>
-    <dgm:cxn modelId="{5D86F3E7-2E0B-49E3-9CCB-AFE930337F9F}" type="presParOf" srcId="{666B2887-2E8C-4227-A9A1-CF7DB0829CFE}" destId="{6BBE7172-3C40-4C72-9E84-A04A11BA4CC7}" srcOrd="0" destOrd="0" presId="urn:microsoft.com/office/officeart/2009/3/layout/HorizontalOrganizationChart"/>
-    <dgm:cxn modelId="{720469AA-CD6B-45A6-82CC-927D621CE9C6}" type="presParOf" srcId="{666B2887-2E8C-4227-A9A1-CF7DB0829CFE}" destId="{164C7065-56E1-48B5-B33C-961CB6AE42E5}" srcOrd="1" destOrd="0" presId="urn:microsoft.com/office/officeart/2009/3/layout/HorizontalOrganizationChart"/>
-    <dgm:cxn modelId="{64C53FA2-E333-4846-956F-A879ED6CB18C}" type="presParOf" srcId="{E0498F24-880D-4DD7-BAD5-1A30FC688900}" destId="{5F7BAC87-D723-419B-A834-A5258D912ACA}" srcOrd="1" destOrd="0" presId="urn:microsoft.com/office/officeart/2009/3/layout/HorizontalOrganizationChart"/>
-    <dgm:cxn modelId="{9C39CC6C-389E-4C2C-9703-19FD5EB7AE5E}" type="presParOf" srcId="{5F7BAC87-D723-419B-A834-A5258D912ACA}" destId="{B3143A44-372A-4D7C-8B47-12C2BEBDCB52}" srcOrd="0" destOrd="0" presId="urn:microsoft.com/office/officeart/2009/3/layout/HorizontalOrganizationChart"/>
-    <dgm:cxn modelId="{1E1339C9-0BFE-4015-BFEC-2FFAE8BD84E3}" type="presParOf" srcId="{5F7BAC87-D723-419B-A834-A5258D912ACA}" destId="{B0ACD6DB-118E-4326-BDF5-B174B0E5FC1F}" srcOrd="1" destOrd="0" presId="urn:microsoft.com/office/officeart/2009/3/layout/HorizontalOrganizationChart"/>
-    <dgm:cxn modelId="{133BF336-B5C4-427D-B014-676664CFDA71}" type="presParOf" srcId="{B0ACD6DB-118E-4326-BDF5-B174B0E5FC1F}" destId="{07BD1828-8BCE-4BE9-A815-5BA8143D05EF}" srcOrd="0" destOrd="0" presId="urn:microsoft.com/office/officeart/2009/3/layout/HorizontalOrganizationChart"/>
-    <dgm:cxn modelId="{4BC41BE2-5F09-4DDD-98BC-92CB0DF8E18E}" type="presParOf" srcId="{07BD1828-8BCE-4BE9-A815-5BA8143D05EF}" destId="{8550E34F-82ED-4A47-8223-EE0F0B17FC51}" srcOrd="0" destOrd="0" presId="urn:microsoft.com/office/officeart/2009/3/layout/HorizontalOrganizationChart"/>
-    <dgm:cxn modelId="{167AE1B3-1A05-483E-A986-5A91D1151AB2}" type="presParOf" srcId="{07BD1828-8BCE-4BE9-A815-5BA8143D05EF}" destId="{BEB3C9E2-C439-4466-85C7-6E409FA0EC91}" srcOrd="1" destOrd="0" presId="urn:microsoft.com/office/officeart/2009/3/layout/HorizontalOrganizationChart"/>
-    <dgm:cxn modelId="{C1DC2949-0844-4C56-87AF-F2D79DEBC182}" type="presParOf" srcId="{B0ACD6DB-118E-4326-BDF5-B174B0E5FC1F}" destId="{FDC61077-1891-4ADF-AE22-9D96C6498985}" srcOrd="1" destOrd="0" presId="urn:microsoft.com/office/officeart/2009/3/layout/HorizontalOrganizationChart"/>
-    <dgm:cxn modelId="{AB4BD438-8039-485F-B260-C257CE1C8A85}" type="presParOf" srcId="{B0ACD6DB-118E-4326-BDF5-B174B0E5FC1F}" destId="{E75AD937-FD7F-4186-86ED-217666DBEFB4}" srcOrd="2" destOrd="0" presId="urn:microsoft.com/office/officeart/2009/3/layout/HorizontalOrganizationChart"/>
-    <dgm:cxn modelId="{078132FF-F1B7-4F4F-AE3C-1139E347E5B0}" type="presParOf" srcId="{E0498F24-880D-4DD7-BAD5-1A30FC688900}" destId="{5AD10B6F-33A9-4187-B4D8-A537D579E5EC}" srcOrd="2" destOrd="0" presId="urn:microsoft.com/office/officeart/2009/3/layout/HorizontalOrganizationChart"/>
-    <dgm:cxn modelId="{2FD6E210-E17E-4AAF-8AFA-DA19F8D6A701}" type="presParOf" srcId="{5F2EFDFD-95F0-4288-B13D-D630FAB4DFB2}" destId="{7D9366F5-C8DC-442A-8158-484CCAC47F7F}" srcOrd="4" destOrd="0" presId="urn:microsoft.com/office/officeart/2009/3/layout/HorizontalOrganizationChart"/>
-    <dgm:cxn modelId="{68D68B08-9E9A-4B29-A5D8-0EEEF4422F51}" type="presParOf" srcId="{5F2EFDFD-95F0-4288-B13D-D630FAB4DFB2}" destId="{048D3724-C35C-45DF-9F05-35908A467625}" srcOrd="5" destOrd="0" presId="urn:microsoft.com/office/officeart/2009/3/layout/HorizontalOrganizationChart"/>
-    <dgm:cxn modelId="{6EC6AC90-3074-4C05-AF82-5F2840C6D44C}" type="presParOf" srcId="{048D3724-C35C-45DF-9F05-35908A467625}" destId="{0F3B4575-F93D-496E-8CBD-1A2BAEC35E8D}" srcOrd="0" destOrd="0" presId="urn:microsoft.com/office/officeart/2009/3/layout/HorizontalOrganizationChart"/>
-    <dgm:cxn modelId="{38CD818E-5BB9-4CA3-9460-434C26302046}" type="presParOf" srcId="{0F3B4575-F93D-496E-8CBD-1A2BAEC35E8D}" destId="{745A2B31-7783-4682-B35C-FCA983DC9184}" srcOrd="0" destOrd="0" presId="urn:microsoft.com/office/officeart/2009/3/layout/HorizontalOrganizationChart"/>
-    <dgm:cxn modelId="{171781D4-AAC0-4D42-8544-3776A8FEDA2E}" type="presParOf" srcId="{0F3B4575-F93D-496E-8CBD-1A2BAEC35E8D}" destId="{86401C19-B956-47AD-96A5-9BA0A284A60E}" srcOrd="1" destOrd="0" presId="urn:microsoft.com/office/officeart/2009/3/layout/HorizontalOrganizationChart"/>
-    <dgm:cxn modelId="{01E1BDA3-09EA-4137-9664-5476B97514C0}" type="presParOf" srcId="{048D3724-C35C-45DF-9F05-35908A467625}" destId="{5581ADBA-AD8B-4CAB-BDCE-D3EA71BE4E3C}" srcOrd="1" destOrd="0" presId="urn:microsoft.com/office/officeart/2009/3/layout/HorizontalOrganizationChart"/>
-    <dgm:cxn modelId="{28D068C8-844C-4C67-8F6A-6AF0769BC058}" type="presParOf" srcId="{5581ADBA-AD8B-4CAB-BDCE-D3EA71BE4E3C}" destId="{B4323CD5-DC23-4C0B-AD3F-3F3AD27B7C58}" srcOrd="0" destOrd="0" presId="urn:microsoft.com/office/officeart/2009/3/layout/HorizontalOrganizationChart"/>
-    <dgm:cxn modelId="{6791EC5D-1FCB-4F9F-A70E-62D65417ECDF}" type="presParOf" srcId="{5581ADBA-AD8B-4CAB-BDCE-D3EA71BE4E3C}" destId="{FB87074C-77AD-4CB7-BDF4-5CEB3E3BA166}" srcOrd="1" destOrd="0" presId="urn:microsoft.com/office/officeart/2009/3/layout/HorizontalOrganizationChart"/>
-    <dgm:cxn modelId="{8E96F452-834E-4FF3-9E9C-1F000D31349D}" type="presParOf" srcId="{FB87074C-77AD-4CB7-BDF4-5CEB3E3BA166}" destId="{05F1D187-3AE5-48FB-AB03-75C2C412E243}" srcOrd="0" destOrd="0" presId="urn:microsoft.com/office/officeart/2009/3/layout/HorizontalOrganizationChart"/>
-    <dgm:cxn modelId="{9819331C-9854-4CA5-A727-1AF2683A8167}" type="presParOf" srcId="{05F1D187-3AE5-48FB-AB03-75C2C412E243}" destId="{E3C510F1-7733-4963-81D5-148D3BBF6E02}" srcOrd="0" destOrd="0" presId="urn:microsoft.com/office/officeart/2009/3/layout/HorizontalOrganizationChart"/>
-    <dgm:cxn modelId="{19E33D46-0B3C-4628-B46C-8F008936DEAD}" type="presParOf" srcId="{05F1D187-3AE5-48FB-AB03-75C2C412E243}" destId="{04F5A1BB-BFDA-4367-AAEF-1E796416BF95}" srcOrd="1" destOrd="0" presId="urn:microsoft.com/office/officeart/2009/3/layout/HorizontalOrganizationChart"/>
-    <dgm:cxn modelId="{F8D85172-C3CA-4BFA-A60C-058847F89B61}" type="presParOf" srcId="{FB87074C-77AD-4CB7-BDF4-5CEB3E3BA166}" destId="{5B0D3C1D-AAAA-4672-A982-9258D3454516}" srcOrd="1" destOrd="0" presId="urn:microsoft.com/office/officeart/2009/3/layout/HorizontalOrganizationChart"/>
-    <dgm:cxn modelId="{64C331B5-A974-46B6-A985-F98128DB5C77}" type="presParOf" srcId="{FB87074C-77AD-4CB7-BDF4-5CEB3E3BA166}" destId="{802A23D2-46B2-4992-8BCE-8241D2E1B9A8}" srcOrd="2" destOrd="0" presId="urn:microsoft.com/office/officeart/2009/3/layout/HorizontalOrganizationChart"/>
-    <dgm:cxn modelId="{92CE6C07-2E12-4C77-884B-81BB9639B40A}" type="presParOf" srcId="{048D3724-C35C-45DF-9F05-35908A467625}" destId="{E34B81D8-31EE-4A6F-97C3-E16B920B52EC}" srcOrd="2" destOrd="0" presId="urn:microsoft.com/office/officeart/2009/3/layout/HorizontalOrganizationChart"/>
-    <dgm:cxn modelId="{F20C4C9E-6A59-45B5-8E2D-60293F2C0468}" type="presParOf" srcId="{4786D7D2-BBCD-48CC-8801-AD0C50F90976}" destId="{B197B83E-96C1-45EA-9DDE-AF1FD6C6CDB4}" srcOrd="2" destOrd="0" presId="urn:microsoft.com/office/officeart/2009/3/layout/HorizontalOrganizationChart"/>
-    <dgm:cxn modelId="{00BB87CD-0E91-483D-9CE1-2C5940B3EC6D}" type="presParOf" srcId="{6162C881-7AB4-48AC-90BD-0AC892383FA7}" destId="{BDEC4FBE-9683-4439-95CC-CB9AB817B6D6}" srcOrd="2" destOrd="0" presId="urn:microsoft.com/office/officeart/2009/3/layout/HorizontalOrganizationChart"/>
+    <dgm:cxn modelId="{D97BEE17-7E31-4142-B55F-E41D74D84DC6}" type="presOf" srcId="{AC8F8DD3-5FC5-436E-A0B0-50FC49C37D28}" destId="{6EC8E56D-379E-4800-B7FB-2C748D6E3794}" srcOrd="0" destOrd="0" presId="urn:microsoft.com/office/officeart/2009/3/layout/HorizontalOrganizationChart"/>
+    <dgm:cxn modelId="{CC6E9D27-685A-4098-9127-8F524531DDDB}" type="presParOf" srcId="{89D763D8-6B74-490D-AE17-2CC429FEA906}" destId="{6162C881-7AB4-48AC-90BD-0AC892383FA7}" srcOrd="0" destOrd="0" presId="urn:microsoft.com/office/officeart/2009/3/layout/HorizontalOrganizationChart"/>
+    <dgm:cxn modelId="{E4CFE787-30BC-40C5-8D36-AA8557842A55}" type="presParOf" srcId="{6162C881-7AB4-48AC-90BD-0AC892383FA7}" destId="{AF490D8B-287B-4BF3-BD5F-B748B03AAADB}" srcOrd="0" destOrd="0" presId="urn:microsoft.com/office/officeart/2009/3/layout/HorizontalOrganizationChart"/>
+    <dgm:cxn modelId="{D3AD0845-2B45-4137-B70C-4A29F873B6B9}" type="presParOf" srcId="{AF490D8B-287B-4BF3-BD5F-B748B03AAADB}" destId="{20AB2FD7-3F17-474B-83F9-212D5B0CA3EB}" srcOrd="0" destOrd="0" presId="urn:microsoft.com/office/officeart/2009/3/layout/HorizontalOrganizationChart"/>
+    <dgm:cxn modelId="{F5C068EF-F2A1-4DD3-A0F2-5ADC069E048F}" type="presParOf" srcId="{AF490D8B-287B-4BF3-BD5F-B748B03AAADB}" destId="{20A17876-C23A-4B83-BA13-0D8D44C58ECD}" srcOrd="1" destOrd="0" presId="urn:microsoft.com/office/officeart/2009/3/layout/HorizontalOrganizationChart"/>
+    <dgm:cxn modelId="{4307ADE0-91D7-46B2-801F-E808D516B182}" type="presParOf" srcId="{6162C881-7AB4-48AC-90BD-0AC892383FA7}" destId="{D57BE03B-3570-4F3B-A4C1-7B137CE050F8}" srcOrd="1" destOrd="0" presId="urn:microsoft.com/office/officeart/2009/3/layout/HorizontalOrganizationChart"/>
+    <dgm:cxn modelId="{89168924-A3CE-4E2C-8F76-34245B0B1489}" type="presParOf" srcId="{D57BE03B-3570-4F3B-A4C1-7B137CE050F8}" destId="{89751535-6488-46A0-8CFF-42DC3BFF55DD}" srcOrd="0" destOrd="0" presId="urn:microsoft.com/office/officeart/2009/3/layout/HorizontalOrganizationChart"/>
+    <dgm:cxn modelId="{4CA71FFC-9544-452E-ACC8-AB18B5175A47}" type="presParOf" srcId="{D57BE03B-3570-4F3B-A4C1-7B137CE050F8}" destId="{E95B89A1-7C4C-43D0-B8E4-7F0701824170}" srcOrd="1" destOrd="0" presId="urn:microsoft.com/office/officeart/2009/3/layout/HorizontalOrganizationChart"/>
+    <dgm:cxn modelId="{BE11B989-0625-4BFA-87D8-A47FE34C2B46}" type="presParOf" srcId="{E95B89A1-7C4C-43D0-B8E4-7F0701824170}" destId="{C211359B-01B8-4A28-A99C-D4FAF62D121F}" srcOrd="0" destOrd="0" presId="urn:microsoft.com/office/officeart/2009/3/layout/HorizontalOrganizationChart"/>
+    <dgm:cxn modelId="{B6BA25A9-50EE-4CB7-ADEF-E64A758ACF58}" type="presParOf" srcId="{C211359B-01B8-4A28-A99C-D4FAF62D121F}" destId="{34654D49-0764-4385-B03F-E494455B4BF7}" srcOrd="0" destOrd="0" presId="urn:microsoft.com/office/officeart/2009/3/layout/HorizontalOrganizationChart"/>
+    <dgm:cxn modelId="{317E86F9-278E-4B65-B3BF-545185A44032}" type="presParOf" srcId="{C211359B-01B8-4A28-A99C-D4FAF62D121F}" destId="{0AD70B1F-4399-432B-BD3E-731FEDE0CD26}" srcOrd="1" destOrd="0" presId="urn:microsoft.com/office/officeart/2009/3/layout/HorizontalOrganizationChart"/>
+    <dgm:cxn modelId="{BCB86394-C08F-46BE-BBC7-59E82806D501}" type="presParOf" srcId="{E95B89A1-7C4C-43D0-B8E4-7F0701824170}" destId="{CAB163A9-B831-43D6-A480-EF58696CA49E}" srcOrd="1" destOrd="0" presId="urn:microsoft.com/office/officeart/2009/3/layout/HorizontalOrganizationChart"/>
+    <dgm:cxn modelId="{1310F1AA-1D37-4893-BA7E-7F76BD5699D5}" type="presParOf" srcId="{CAB163A9-B831-43D6-A480-EF58696CA49E}" destId="{2058ECDD-960B-4FFA-A429-6C665B182571}" srcOrd="0" destOrd="0" presId="urn:microsoft.com/office/officeart/2009/3/layout/HorizontalOrganizationChart"/>
+    <dgm:cxn modelId="{ED1914BF-740D-4755-83AD-7969263CDC6B}" type="presParOf" srcId="{CAB163A9-B831-43D6-A480-EF58696CA49E}" destId="{6079C5EC-62A9-4FB4-A444-6EF50F9E645A}" srcOrd="1" destOrd="0" presId="urn:microsoft.com/office/officeart/2009/3/layout/HorizontalOrganizationChart"/>
+    <dgm:cxn modelId="{D2359D13-8D2E-4666-9AEA-9CA4E5757543}" type="presParOf" srcId="{6079C5EC-62A9-4FB4-A444-6EF50F9E645A}" destId="{6BAB4A6C-F72F-4AD6-81D2-9384BC7AFEBD}" srcOrd="0" destOrd="0" presId="urn:microsoft.com/office/officeart/2009/3/layout/HorizontalOrganizationChart"/>
+    <dgm:cxn modelId="{2911F7BE-53FB-4CDD-9F15-9FCD0328D571}" type="presParOf" srcId="{6BAB4A6C-F72F-4AD6-81D2-9384BC7AFEBD}" destId="{8BF6B141-F05A-44D9-AB0D-6686FC1C857C}" srcOrd="0" destOrd="0" presId="urn:microsoft.com/office/officeart/2009/3/layout/HorizontalOrganizationChart"/>
+    <dgm:cxn modelId="{2EEC9545-AC51-4166-B1BC-E8AB0D2B4C3C}" type="presParOf" srcId="{6BAB4A6C-F72F-4AD6-81D2-9384BC7AFEBD}" destId="{7E350C59-4CC9-4E20-9839-8DA87B1EBBE0}" srcOrd="1" destOrd="0" presId="urn:microsoft.com/office/officeart/2009/3/layout/HorizontalOrganizationChart"/>
+    <dgm:cxn modelId="{338DA537-25FE-4C54-AD8B-65D0B1105998}" type="presParOf" srcId="{6079C5EC-62A9-4FB4-A444-6EF50F9E645A}" destId="{4BFE4A1A-490D-4A05-A3B7-CBBFAC8490DC}" srcOrd="1" destOrd="0" presId="urn:microsoft.com/office/officeart/2009/3/layout/HorizontalOrganizationChart"/>
+    <dgm:cxn modelId="{9D3DBF99-6F5F-4D98-A4AC-E9AF1297EFAF}" type="presParOf" srcId="{6079C5EC-62A9-4FB4-A444-6EF50F9E645A}" destId="{DD6DDC89-58C9-48FF-A70D-C00712E4AED3}" srcOrd="2" destOrd="0" presId="urn:microsoft.com/office/officeart/2009/3/layout/HorizontalOrganizationChart"/>
+    <dgm:cxn modelId="{853CFB19-2503-43C0-85F9-FB18E1FBC5BB}" type="presParOf" srcId="{E95B89A1-7C4C-43D0-B8E4-7F0701824170}" destId="{D397D7C1-2707-4332-A6B6-A103676E1A7B}" srcOrd="2" destOrd="0" presId="urn:microsoft.com/office/officeart/2009/3/layout/HorizontalOrganizationChart"/>
+    <dgm:cxn modelId="{E0259B46-3F39-40F0-8943-A796A57B52D6}" type="presParOf" srcId="{D57BE03B-3570-4F3B-A4C1-7B137CE050F8}" destId="{DB92D643-ABAE-4BEF-8BB5-B5AB18A0DCD7}" srcOrd="2" destOrd="0" presId="urn:microsoft.com/office/officeart/2009/3/layout/HorizontalOrganizationChart"/>
+    <dgm:cxn modelId="{851B06CE-8FD9-49A9-A363-51D84ED14712}" type="presParOf" srcId="{D57BE03B-3570-4F3B-A4C1-7B137CE050F8}" destId="{E083A5F2-6EFF-47C8-96C3-D0FD75C0348A}" srcOrd="3" destOrd="0" presId="urn:microsoft.com/office/officeart/2009/3/layout/HorizontalOrganizationChart"/>
+    <dgm:cxn modelId="{C6CF4DBD-A905-4B50-83BC-74EA97462A07}" type="presParOf" srcId="{E083A5F2-6EFF-47C8-96C3-D0FD75C0348A}" destId="{B062326C-B804-4E9D-B976-0268CF8F18E1}" srcOrd="0" destOrd="0" presId="urn:microsoft.com/office/officeart/2009/3/layout/HorizontalOrganizationChart"/>
+    <dgm:cxn modelId="{1B602EF1-77F6-4BE9-9CC5-A0CB8B95677E}" type="presParOf" srcId="{B062326C-B804-4E9D-B976-0268CF8F18E1}" destId="{9FEC69D2-F35C-4088-B8AF-F0B2BE569BB7}" srcOrd="0" destOrd="0" presId="urn:microsoft.com/office/officeart/2009/3/layout/HorizontalOrganizationChart"/>
+    <dgm:cxn modelId="{42F098F7-E4EE-410D-92E5-15271667617E}" type="presParOf" srcId="{B062326C-B804-4E9D-B976-0268CF8F18E1}" destId="{4E1188A6-85BE-487A-9F48-BE02BBA7F14B}" srcOrd="1" destOrd="0" presId="urn:microsoft.com/office/officeart/2009/3/layout/HorizontalOrganizationChart"/>
+    <dgm:cxn modelId="{57D896EA-9BD0-4C6C-AC25-2605EDE10F31}" type="presParOf" srcId="{E083A5F2-6EFF-47C8-96C3-D0FD75C0348A}" destId="{201FAE51-EA65-47BA-9722-3E043A6A4FFA}" srcOrd="1" destOrd="0" presId="urn:microsoft.com/office/officeart/2009/3/layout/HorizontalOrganizationChart"/>
+    <dgm:cxn modelId="{DC7B5B92-6CE5-4EC3-AC86-50C94C6E0ADB}" type="presParOf" srcId="{201FAE51-EA65-47BA-9722-3E043A6A4FFA}" destId="{8AB03D20-6E2C-4E1C-8A16-3DA9A6F09D2E}" srcOrd="0" destOrd="0" presId="urn:microsoft.com/office/officeart/2009/3/layout/HorizontalOrganizationChart"/>
+    <dgm:cxn modelId="{61C7790A-35B9-4907-BA2E-B25354080AD0}" type="presParOf" srcId="{201FAE51-EA65-47BA-9722-3E043A6A4FFA}" destId="{0AB01889-D1A5-47ED-B41C-31D0E4A02A2E}" srcOrd="1" destOrd="0" presId="urn:microsoft.com/office/officeart/2009/3/layout/HorizontalOrganizationChart"/>
+    <dgm:cxn modelId="{8AB60D1A-2BD3-40E7-835F-B93AF377B793}" type="presParOf" srcId="{0AB01889-D1A5-47ED-B41C-31D0E4A02A2E}" destId="{FE6C9930-AEB9-415A-8DF3-F12E82CACC12}" srcOrd="0" destOrd="0" presId="urn:microsoft.com/office/officeart/2009/3/layout/HorizontalOrganizationChart"/>
+    <dgm:cxn modelId="{DDC8BAC8-B4BC-42C0-B8FC-422B7D61BBF2}" type="presParOf" srcId="{FE6C9930-AEB9-415A-8DF3-F12E82CACC12}" destId="{26E068B0-55B4-4BE0-80CE-06F4E437558D}" srcOrd="0" destOrd="0" presId="urn:microsoft.com/office/officeart/2009/3/layout/HorizontalOrganizationChart"/>
+    <dgm:cxn modelId="{7B10ED81-5501-4199-AA08-2650E54A3128}" type="presParOf" srcId="{FE6C9930-AEB9-415A-8DF3-F12E82CACC12}" destId="{0E0A62CC-0A64-430E-A8F4-0E529858571A}" srcOrd="1" destOrd="0" presId="urn:microsoft.com/office/officeart/2009/3/layout/HorizontalOrganizationChart"/>
+    <dgm:cxn modelId="{2A9E4802-ABC7-4F45-B89B-9970DE7F499E}" type="presParOf" srcId="{0AB01889-D1A5-47ED-B41C-31D0E4A02A2E}" destId="{0BD04C3B-B827-486D-9708-348F8C7540E4}" srcOrd="1" destOrd="0" presId="urn:microsoft.com/office/officeart/2009/3/layout/HorizontalOrganizationChart"/>
+    <dgm:cxn modelId="{5BF9F9E8-EFB5-424B-A817-4CC542613C5F}" type="presParOf" srcId="{0BD04C3B-B827-486D-9708-348F8C7540E4}" destId="{20A74F2C-1AFE-40C9-A523-5F0F9CB3F55C}" srcOrd="0" destOrd="0" presId="urn:microsoft.com/office/officeart/2009/3/layout/HorizontalOrganizationChart"/>
+    <dgm:cxn modelId="{5D7D89F9-4F2E-4B7B-AF19-A7D47F93C450}" type="presParOf" srcId="{0BD04C3B-B827-486D-9708-348F8C7540E4}" destId="{98BA8A35-E7E7-4C31-969C-882896CEC82A}" srcOrd="1" destOrd="0" presId="urn:microsoft.com/office/officeart/2009/3/layout/HorizontalOrganizationChart"/>
+    <dgm:cxn modelId="{095DEAC1-E650-4B8F-A01B-E96EB9496E81}" type="presParOf" srcId="{98BA8A35-E7E7-4C31-969C-882896CEC82A}" destId="{1ECBB349-7A17-4E19-9753-6A1EF5E10862}" srcOrd="0" destOrd="0" presId="urn:microsoft.com/office/officeart/2009/3/layout/HorizontalOrganizationChart"/>
+    <dgm:cxn modelId="{C0929315-977C-40C2-83D0-FBE85BBE1F0F}" type="presParOf" srcId="{1ECBB349-7A17-4E19-9753-6A1EF5E10862}" destId="{5A979502-B9ED-46B9-92FF-CFC59A0A4489}" srcOrd="0" destOrd="0" presId="urn:microsoft.com/office/officeart/2009/3/layout/HorizontalOrganizationChart"/>
+    <dgm:cxn modelId="{1BA6F86C-F924-4DEA-8055-900DACBAA664}" type="presParOf" srcId="{1ECBB349-7A17-4E19-9753-6A1EF5E10862}" destId="{8CF05128-F0E7-4F38-A229-17C8AE00D2CB}" srcOrd="1" destOrd="0" presId="urn:microsoft.com/office/officeart/2009/3/layout/HorizontalOrganizationChart"/>
+    <dgm:cxn modelId="{B53ACA2C-A891-439E-A450-C38086FA2F8D}" type="presParOf" srcId="{98BA8A35-E7E7-4C31-969C-882896CEC82A}" destId="{258D6F0B-8372-466D-AC24-90124999492C}" srcOrd="1" destOrd="0" presId="urn:microsoft.com/office/officeart/2009/3/layout/HorizontalOrganizationChart"/>
+    <dgm:cxn modelId="{C31AAD9F-AFC8-401F-8534-7F8CE12BDF00}" type="presParOf" srcId="{98BA8A35-E7E7-4C31-969C-882896CEC82A}" destId="{9B326B60-9167-425C-A52E-0851003B065A}" srcOrd="2" destOrd="0" presId="urn:microsoft.com/office/officeart/2009/3/layout/HorizontalOrganizationChart"/>
+    <dgm:cxn modelId="{D4FB92DF-66FF-4840-9B54-3B6598B3CD4C}" type="presParOf" srcId="{0AB01889-D1A5-47ED-B41C-31D0E4A02A2E}" destId="{1F72EA81-DC2E-4AF8-9C89-A8D092CEFFFD}" srcOrd="2" destOrd="0" presId="urn:microsoft.com/office/officeart/2009/3/layout/HorizontalOrganizationChart"/>
+    <dgm:cxn modelId="{CB70D015-73F5-4133-ACE7-C92007C0A918}" type="presParOf" srcId="{201FAE51-EA65-47BA-9722-3E043A6A4FFA}" destId="{76264CEC-FD1A-45A5-A15B-C80A7A4D9954}" srcOrd="2" destOrd="0" presId="urn:microsoft.com/office/officeart/2009/3/layout/HorizontalOrganizationChart"/>
+    <dgm:cxn modelId="{A0D92E71-DE7A-406F-AD53-38144BD0C5C0}" type="presParOf" srcId="{201FAE51-EA65-47BA-9722-3E043A6A4FFA}" destId="{9517ED83-8AA9-4946-A872-60F7E3A98CCE}" srcOrd="3" destOrd="0" presId="urn:microsoft.com/office/officeart/2009/3/layout/HorizontalOrganizationChart"/>
+    <dgm:cxn modelId="{88845171-19D2-4366-A2C0-63DD8F94EE8C}" type="presParOf" srcId="{9517ED83-8AA9-4946-A872-60F7E3A98CCE}" destId="{FD910DC9-2BFD-4074-A8DA-F8B292615ED4}" srcOrd="0" destOrd="0" presId="urn:microsoft.com/office/officeart/2009/3/layout/HorizontalOrganizationChart"/>
+    <dgm:cxn modelId="{DCA7B0CE-5C2C-45D8-B094-040776A700CF}" type="presParOf" srcId="{FD910DC9-2BFD-4074-A8DA-F8B292615ED4}" destId="{8D652844-1195-41BD-AF87-DD5EABA7E18A}" srcOrd="0" destOrd="0" presId="urn:microsoft.com/office/officeart/2009/3/layout/HorizontalOrganizationChart"/>
+    <dgm:cxn modelId="{6B9F495C-43D4-47C6-BA4D-48A5FBD8D992}" type="presParOf" srcId="{FD910DC9-2BFD-4074-A8DA-F8B292615ED4}" destId="{8AE3811B-1343-42D0-92EB-4E9ACFD8A45F}" srcOrd="1" destOrd="0" presId="urn:microsoft.com/office/officeart/2009/3/layout/HorizontalOrganizationChart"/>
+    <dgm:cxn modelId="{24CB44AB-3302-4382-A7BF-1E741F5A6F9A}" type="presParOf" srcId="{9517ED83-8AA9-4946-A872-60F7E3A98CCE}" destId="{DF18043D-8BB5-43FF-BAC8-0DF20AF4C22B}" srcOrd="1" destOrd="0" presId="urn:microsoft.com/office/officeart/2009/3/layout/HorizontalOrganizationChart"/>
+    <dgm:cxn modelId="{C91DB08E-C1E2-4230-8F58-5A3CB6BCAB12}" type="presParOf" srcId="{DF18043D-8BB5-43FF-BAC8-0DF20AF4C22B}" destId="{D60071D3-E688-4B58-9E86-A9E957140EEF}" srcOrd="0" destOrd="0" presId="urn:microsoft.com/office/officeart/2009/3/layout/HorizontalOrganizationChart"/>
+    <dgm:cxn modelId="{14A19FE0-6A14-4D9E-81F1-08680B46A412}" type="presParOf" srcId="{DF18043D-8BB5-43FF-BAC8-0DF20AF4C22B}" destId="{D715AB02-EFF2-4808-8B2D-7BC32D24EB9C}" srcOrd="1" destOrd="0" presId="urn:microsoft.com/office/officeart/2009/3/layout/HorizontalOrganizationChart"/>
+    <dgm:cxn modelId="{EC65D617-90E6-449A-924F-E52EA3E7DB57}" type="presParOf" srcId="{D715AB02-EFF2-4808-8B2D-7BC32D24EB9C}" destId="{22F55F02-FB50-4058-A01E-153669FA169A}" srcOrd="0" destOrd="0" presId="urn:microsoft.com/office/officeart/2009/3/layout/HorizontalOrganizationChart"/>
+    <dgm:cxn modelId="{6E2CBA9C-4BE0-4CD0-B8A4-D997F2211D95}" type="presParOf" srcId="{22F55F02-FB50-4058-A01E-153669FA169A}" destId="{31D6944A-4800-48E1-A567-87353D7FE116}" srcOrd="0" destOrd="0" presId="urn:microsoft.com/office/officeart/2009/3/layout/HorizontalOrganizationChart"/>
+    <dgm:cxn modelId="{7C9A903B-FDBD-4877-AF8E-A9EB5EC5D0F0}" type="presParOf" srcId="{22F55F02-FB50-4058-A01E-153669FA169A}" destId="{2D18B227-4830-499E-A367-8EAEBB6816FD}" srcOrd="1" destOrd="0" presId="urn:microsoft.com/office/officeart/2009/3/layout/HorizontalOrganizationChart"/>
+    <dgm:cxn modelId="{492C11C5-6207-4237-86BC-EC875D43FFCC}" type="presParOf" srcId="{D715AB02-EFF2-4808-8B2D-7BC32D24EB9C}" destId="{57E21243-DE5A-4297-94AE-B72CF01E94E4}" srcOrd="1" destOrd="0" presId="urn:microsoft.com/office/officeart/2009/3/layout/HorizontalOrganizationChart"/>
+    <dgm:cxn modelId="{51635F10-FB3D-45D1-BB86-7503A2C15071}" type="presParOf" srcId="{D715AB02-EFF2-4808-8B2D-7BC32D24EB9C}" destId="{E423822D-1CF2-4AA6-B447-7BC053991CEA}" srcOrd="2" destOrd="0" presId="urn:microsoft.com/office/officeart/2009/3/layout/HorizontalOrganizationChart"/>
+    <dgm:cxn modelId="{8396796C-BA57-4F14-A960-28BA3B1EAE85}" type="presParOf" srcId="{9517ED83-8AA9-4946-A872-60F7E3A98CCE}" destId="{C214B075-BD1D-41F6-9BCE-0FDE5E04390E}" srcOrd="2" destOrd="0" presId="urn:microsoft.com/office/officeart/2009/3/layout/HorizontalOrganizationChart"/>
+    <dgm:cxn modelId="{A8460B38-F5AE-43B2-A06C-72F7C51657BA}" type="presParOf" srcId="{E083A5F2-6EFF-47C8-96C3-D0FD75C0348A}" destId="{4100F545-60E8-4B9A-9CE0-42A28CDAD392}" srcOrd="2" destOrd="0" presId="urn:microsoft.com/office/officeart/2009/3/layout/HorizontalOrganizationChart"/>
+    <dgm:cxn modelId="{DCE0C747-2689-4BF4-9AEA-0A3814545752}" type="presParOf" srcId="{D57BE03B-3570-4F3B-A4C1-7B137CE050F8}" destId="{4C1DA4C1-70C6-4D77-8AEA-388C87EF4476}" srcOrd="4" destOrd="0" presId="urn:microsoft.com/office/officeart/2009/3/layout/HorizontalOrganizationChart"/>
+    <dgm:cxn modelId="{3E53B31E-D3E2-4493-97DF-8610E6F2FB72}" type="presParOf" srcId="{D57BE03B-3570-4F3B-A4C1-7B137CE050F8}" destId="{9F2A6353-B164-4F69-B2BB-916810691E80}" srcOrd="5" destOrd="0" presId="urn:microsoft.com/office/officeart/2009/3/layout/HorizontalOrganizationChart"/>
+    <dgm:cxn modelId="{E1B17936-7B6E-4F9C-AEEE-F18C9771B499}" type="presParOf" srcId="{9F2A6353-B164-4F69-B2BB-916810691E80}" destId="{4F896F5E-33A1-4652-9E71-52C9E7DB907F}" srcOrd="0" destOrd="0" presId="urn:microsoft.com/office/officeart/2009/3/layout/HorizontalOrganizationChart"/>
+    <dgm:cxn modelId="{BD2C4A49-6B25-4715-9558-E6C8585E22E0}" type="presParOf" srcId="{4F896F5E-33A1-4652-9E71-52C9E7DB907F}" destId="{AF7C0109-0F2D-4365-B48E-5D36BDB53B4D}" srcOrd="0" destOrd="0" presId="urn:microsoft.com/office/officeart/2009/3/layout/HorizontalOrganizationChart"/>
+    <dgm:cxn modelId="{4745D320-375A-4EB3-BCE3-66FDF0494373}" type="presParOf" srcId="{4F896F5E-33A1-4652-9E71-52C9E7DB907F}" destId="{DEDD7C20-A2D9-4A4E-856E-D3B620788230}" srcOrd="1" destOrd="0" presId="urn:microsoft.com/office/officeart/2009/3/layout/HorizontalOrganizationChart"/>
+    <dgm:cxn modelId="{AD22C8A9-AE1A-4204-9C8C-BD612DB2F465}" type="presParOf" srcId="{9F2A6353-B164-4F69-B2BB-916810691E80}" destId="{C68C919A-A896-4D67-930E-C3EB0ED4DE41}" srcOrd="1" destOrd="0" presId="urn:microsoft.com/office/officeart/2009/3/layout/HorizontalOrganizationChart"/>
+    <dgm:cxn modelId="{7DB21D12-80BE-49E4-BC29-2BA6B7CB2721}" type="presParOf" srcId="{C68C919A-A896-4D67-930E-C3EB0ED4DE41}" destId="{5BE61E28-42F6-482B-B35D-934C209ADAF9}" srcOrd="0" destOrd="0" presId="urn:microsoft.com/office/officeart/2009/3/layout/HorizontalOrganizationChart"/>
+    <dgm:cxn modelId="{189ACA66-823F-4037-A094-05722080E5D4}" type="presParOf" srcId="{C68C919A-A896-4D67-930E-C3EB0ED4DE41}" destId="{8DFB247D-7E7F-425C-A481-7CF68AF78D37}" srcOrd="1" destOrd="0" presId="urn:microsoft.com/office/officeart/2009/3/layout/HorizontalOrganizationChart"/>
+    <dgm:cxn modelId="{12058FF3-CAA2-43FF-8C34-CA8B1BE7E92D}" type="presParOf" srcId="{8DFB247D-7E7F-425C-A481-7CF68AF78D37}" destId="{C5975F5B-9797-49A7-870F-43FE2CDE979F}" srcOrd="0" destOrd="0" presId="urn:microsoft.com/office/officeart/2009/3/layout/HorizontalOrganizationChart"/>
+    <dgm:cxn modelId="{EE788947-71C3-4E07-9FD4-EC27AD9184B9}" type="presParOf" srcId="{C5975F5B-9797-49A7-870F-43FE2CDE979F}" destId="{20AD15E1-BD8B-407A-B510-3DE4790F8637}" srcOrd="0" destOrd="0" presId="urn:microsoft.com/office/officeart/2009/3/layout/HorizontalOrganizationChart"/>
+    <dgm:cxn modelId="{A9BC1E52-0086-43BB-8CCD-83AF209D7B3E}" type="presParOf" srcId="{C5975F5B-9797-49A7-870F-43FE2CDE979F}" destId="{72F2349A-0B61-4780-8895-70973361ABAD}" srcOrd="1" destOrd="0" presId="urn:microsoft.com/office/officeart/2009/3/layout/HorizontalOrganizationChart"/>
+    <dgm:cxn modelId="{AF87AB6D-B5F3-4449-A5B7-ABAB5F769C50}" type="presParOf" srcId="{8DFB247D-7E7F-425C-A481-7CF68AF78D37}" destId="{A95C0C7C-4D0D-47E8-B2E3-46313AFECAF6}" srcOrd="1" destOrd="0" presId="urn:microsoft.com/office/officeart/2009/3/layout/HorizontalOrganizationChart"/>
+    <dgm:cxn modelId="{9C74347B-8973-4E19-A3AA-1936B78AA83B}" type="presParOf" srcId="{A95C0C7C-4D0D-47E8-B2E3-46313AFECAF6}" destId="{6EC8E56D-379E-4800-B7FB-2C748D6E3794}" srcOrd="0" destOrd="0" presId="urn:microsoft.com/office/officeart/2009/3/layout/HorizontalOrganizationChart"/>
+    <dgm:cxn modelId="{A2B7BD14-FF47-471D-84F4-16DE1EEC903D}" type="presParOf" srcId="{A95C0C7C-4D0D-47E8-B2E3-46313AFECAF6}" destId="{F24FB8A1-23FF-411E-A1B8-8BE2205FED1A}" srcOrd="1" destOrd="0" presId="urn:microsoft.com/office/officeart/2009/3/layout/HorizontalOrganizationChart"/>
+    <dgm:cxn modelId="{6C5FCD81-53BD-4274-82B3-215A6DC25A88}" type="presParOf" srcId="{F24FB8A1-23FF-411E-A1B8-8BE2205FED1A}" destId="{5CB4FCF1-D1C7-44A2-A16F-9FE31BF7DF1C}" srcOrd="0" destOrd="0" presId="urn:microsoft.com/office/officeart/2009/3/layout/HorizontalOrganizationChart"/>
+    <dgm:cxn modelId="{9B72E821-86CF-4003-8B15-F394716B96AF}" type="presParOf" srcId="{5CB4FCF1-D1C7-44A2-A16F-9FE31BF7DF1C}" destId="{4F0F0FC9-53B4-4DB4-BB46-426034805EC2}" srcOrd="0" destOrd="0" presId="urn:microsoft.com/office/officeart/2009/3/layout/HorizontalOrganizationChart"/>
+    <dgm:cxn modelId="{13001E99-2A93-443A-81E5-724615036F01}" type="presParOf" srcId="{5CB4FCF1-D1C7-44A2-A16F-9FE31BF7DF1C}" destId="{01A19683-4F68-4E8F-A5CE-225BA3062DA7}" srcOrd="1" destOrd="0" presId="urn:microsoft.com/office/officeart/2009/3/layout/HorizontalOrganizationChart"/>
+    <dgm:cxn modelId="{92D2F647-1DA7-475A-ACB1-4675D8632AA2}" type="presParOf" srcId="{F24FB8A1-23FF-411E-A1B8-8BE2205FED1A}" destId="{A90673E9-F01F-4F58-8CCE-7A6CF346BD69}" srcOrd="1" destOrd="0" presId="urn:microsoft.com/office/officeart/2009/3/layout/HorizontalOrganizationChart"/>
+    <dgm:cxn modelId="{40D01201-0C3F-474D-8712-3CA734A4BE8B}" type="presParOf" srcId="{F24FB8A1-23FF-411E-A1B8-8BE2205FED1A}" destId="{2EA5D64E-8A15-48F3-BA8E-A3B12FA1B665}" srcOrd="2" destOrd="0" presId="urn:microsoft.com/office/officeart/2009/3/layout/HorizontalOrganizationChart"/>
+    <dgm:cxn modelId="{FE149339-942D-40B8-8C90-AC93856BE02C}" type="presParOf" srcId="{8DFB247D-7E7F-425C-A481-7CF68AF78D37}" destId="{4FC225FC-0A2D-4097-82B0-DAD58B1A5E14}" srcOrd="2" destOrd="0" presId="urn:microsoft.com/office/officeart/2009/3/layout/HorizontalOrganizationChart"/>
+    <dgm:cxn modelId="{AC281147-F550-4D96-9330-C4E07EE15E66}" type="presParOf" srcId="{C68C919A-A896-4D67-930E-C3EB0ED4DE41}" destId="{37D48A37-0008-4142-898A-F5F11E19DCB7}" srcOrd="2" destOrd="0" presId="urn:microsoft.com/office/officeart/2009/3/layout/HorizontalOrganizationChart"/>
+    <dgm:cxn modelId="{906A0BFE-53F5-4595-8DE2-C2532FDF1F57}" type="presParOf" srcId="{C68C919A-A896-4D67-930E-C3EB0ED4DE41}" destId="{916D1DD9-E2A0-468F-B9D7-44EF1C162894}" srcOrd="3" destOrd="0" presId="urn:microsoft.com/office/officeart/2009/3/layout/HorizontalOrganizationChart"/>
+    <dgm:cxn modelId="{198C8245-B280-490B-BBC6-1AD7A8A63474}" type="presParOf" srcId="{916D1DD9-E2A0-468F-B9D7-44EF1C162894}" destId="{4B869D21-E5E9-47C5-9B8F-581DF207810F}" srcOrd="0" destOrd="0" presId="urn:microsoft.com/office/officeart/2009/3/layout/HorizontalOrganizationChart"/>
+    <dgm:cxn modelId="{39938990-7311-41FC-90DD-1BCE3D0E8E99}" type="presParOf" srcId="{4B869D21-E5E9-47C5-9B8F-581DF207810F}" destId="{909ADC05-19D2-437B-B7EF-EE54802347E0}" srcOrd="0" destOrd="0" presId="urn:microsoft.com/office/officeart/2009/3/layout/HorizontalOrganizationChart"/>
+    <dgm:cxn modelId="{1B82363D-5554-4D6A-A379-F04152B2CE8E}" type="presParOf" srcId="{4B869D21-E5E9-47C5-9B8F-581DF207810F}" destId="{9ED3B3E4-CEC7-4AAC-917B-F593AC137076}" srcOrd="1" destOrd="0" presId="urn:microsoft.com/office/officeart/2009/3/layout/HorizontalOrganizationChart"/>
+    <dgm:cxn modelId="{BE1B07A1-8EDF-4B57-A1D5-527652A7FE59}" type="presParOf" srcId="{916D1DD9-E2A0-468F-B9D7-44EF1C162894}" destId="{6E3124D7-A146-4C02-A4C3-5F50BB8295A8}" srcOrd="1" destOrd="0" presId="urn:microsoft.com/office/officeart/2009/3/layout/HorizontalOrganizationChart"/>
+    <dgm:cxn modelId="{3D7AFB6A-7D38-42E7-9717-07CF4A408A81}" type="presParOf" srcId="{6E3124D7-A146-4C02-A4C3-5F50BB8295A8}" destId="{FC438F00-982E-4362-90A7-6EC679CCA351}" srcOrd="0" destOrd="0" presId="urn:microsoft.com/office/officeart/2009/3/layout/HorizontalOrganizationChart"/>
+    <dgm:cxn modelId="{15EA051F-03FF-4305-A0BF-17633625072D}" type="presParOf" srcId="{6E3124D7-A146-4C02-A4C3-5F50BB8295A8}" destId="{47B544D8-A209-4994-9966-714AF871D1B2}" srcOrd="1" destOrd="0" presId="urn:microsoft.com/office/officeart/2009/3/layout/HorizontalOrganizationChart"/>
+    <dgm:cxn modelId="{10D4D61F-D3C3-4CCB-B86C-D310C28E5268}" type="presParOf" srcId="{47B544D8-A209-4994-9966-714AF871D1B2}" destId="{1AFAC776-044A-491B-8494-804A59C00838}" srcOrd="0" destOrd="0" presId="urn:microsoft.com/office/officeart/2009/3/layout/HorizontalOrganizationChart"/>
+    <dgm:cxn modelId="{1A489F59-BA2A-4337-B59F-564F070F69A0}" type="presParOf" srcId="{1AFAC776-044A-491B-8494-804A59C00838}" destId="{D3E5B506-360B-4A29-81D0-F280DEB41B50}" srcOrd="0" destOrd="0" presId="urn:microsoft.com/office/officeart/2009/3/layout/HorizontalOrganizationChart"/>
+    <dgm:cxn modelId="{4DC48BD0-F6AF-472C-AFED-02C7A9221EA1}" type="presParOf" srcId="{1AFAC776-044A-491B-8494-804A59C00838}" destId="{218D71CB-3AC9-4E56-9A9D-5BF73E6A5663}" srcOrd="1" destOrd="0" presId="urn:microsoft.com/office/officeart/2009/3/layout/HorizontalOrganizationChart"/>
+    <dgm:cxn modelId="{5088BCAE-16A0-4670-957B-19F8672C0657}" type="presParOf" srcId="{47B544D8-A209-4994-9966-714AF871D1B2}" destId="{E8AA86F5-E09C-44E4-AC70-F3C8F353F962}" srcOrd="1" destOrd="0" presId="urn:microsoft.com/office/officeart/2009/3/layout/HorizontalOrganizationChart"/>
+    <dgm:cxn modelId="{0CA0CAFC-3B0D-4031-B21B-03CD828DE946}" type="presParOf" srcId="{47B544D8-A209-4994-9966-714AF871D1B2}" destId="{B2B4EB0E-F0E4-4663-B094-082A2F0B507A}" srcOrd="2" destOrd="0" presId="urn:microsoft.com/office/officeart/2009/3/layout/HorizontalOrganizationChart"/>
+    <dgm:cxn modelId="{7B25B742-2F79-4885-A3CC-36E3894C39DF}" type="presParOf" srcId="{916D1DD9-E2A0-468F-B9D7-44EF1C162894}" destId="{71C3FCB8-B5DA-464F-A893-F62EBCC6A33E}" srcOrd="2" destOrd="0" presId="urn:microsoft.com/office/officeart/2009/3/layout/HorizontalOrganizationChart"/>
+    <dgm:cxn modelId="{6810B987-0249-494F-901F-84517608BAD5}" type="presParOf" srcId="{C68C919A-A896-4D67-930E-C3EB0ED4DE41}" destId="{B00E83CB-1A77-4D88-8B10-619BF6F70C01}" srcOrd="4" destOrd="0" presId="urn:microsoft.com/office/officeart/2009/3/layout/HorizontalOrganizationChart"/>
+    <dgm:cxn modelId="{570DFA73-CFF9-4B21-A2C8-0445F4F049CE}" type="presParOf" srcId="{C68C919A-A896-4D67-930E-C3EB0ED4DE41}" destId="{A4C237E4-518D-4935-BC86-D6227DBA11E9}" srcOrd="5" destOrd="0" presId="urn:microsoft.com/office/officeart/2009/3/layout/HorizontalOrganizationChart"/>
+    <dgm:cxn modelId="{075C8951-1A41-47E4-8965-FEBF543C59CD}" type="presParOf" srcId="{A4C237E4-518D-4935-BC86-D6227DBA11E9}" destId="{A83D41E9-1705-42F8-8BAC-BE92859402B9}" srcOrd="0" destOrd="0" presId="urn:microsoft.com/office/officeart/2009/3/layout/HorizontalOrganizationChart"/>
+    <dgm:cxn modelId="{9C08D18A-7BA1-4A99-BEDC-A894F28298E7}" type="presParOf" srcId="{A83D41E9-1705-42F8-8BAC-BE92859402B9}" destId="{D0ECCC17-BF52-4BA0-A507-61B13EB48E4A}" srcOrd="0" destOrd="0" presId="urn:microsoft.com/office/officeart/2009/3/layout/HorizontalOrganizationChart"/>
+    <dgm:cxn modelId="{97462B51-D530-4376-BA24-35688D217D2B}" type="presParOf" srcId="{A83D41E9-1705-42F8-8BAC-BE92859402B9}" destId="{E34097A1-5F43-497A-8697-41FFCD938D3B}" srcOrd="1" destOrd="0" presId="urn:microsoft.com/office/officeart/2009/3/layout/HorizontalOrganizationChart"/>
+    <dgm:cxn modelId="{DBB1F28A-70FC-4FFF-B0B9-B72ED4C285FC}" type="presParOf" srcId="{A4C237E4-518D-4935-BC86-D6227DBA11E9}" destId="{343D4835-76C2-4A8A-AA9D-AD89A25F8A19}" srcOrd="1" destOrd="0" presId="urn:microsoft.com/office/officeart/2009/3/layout/HorizontalOrganizationChart"/>
+    <dgm:cxn modelId="{A3657B04-16C7-431F-BDE1-FA6214340FFC}" type="presParOf" srcId="{343D4835-76C2-4A8A-AA9D-AD89A25F8A19}" destId="{55D107BF-EDA5-4011-9D58-FAACF0994724}" srcOrd="0" destOrd="0" presId="urn:microsoft.com/office/officeart/2009/3/layout/HorizontalOrganizationChart"/>
+    <dgm:cxn modelId="{443A763E-0C79-4D22-890F-E9E684C0510A}" type="presParOf" srcId="{343D4835-76C2-4A8A-AA9D-AD89A25F8A19}" destId="{3B4A395F-41E2-48DF-B51E-4BB7FC4D80F9}" srcOrd="1" destOrd="0" presId="urn:microsoft.com/office/officeart/2009/3/layout/HorizontalOrganizationChart"/>
+    <dgm:cxn modelId="{663B8F3F-B0E2-4600-9672-CBCB2524B86F}" type="presParOf" srcId="{3B4A395F-41E2-48DF-B51E-4BB7FC4D80F9}" destId="{ECE7A9E9-DE48-42E5-9921-BC0B85E09319}" srcOrd="0" destOrd="0" presId="urn:microsoft.com/office/officeart/2009/3/layout/HorizontalOrganizationChart"/>
+    <dgm:cxn modelId="{56BD6919-D2B2-4B19-9871-24FE83F37D26}" type="presParOf" srcId="{ECE7A9E9-DE48-42E5-9921-BC0B85E09319}" destId="{35EA10A7-76E1-4380-B6DA-9C5BA7CBEC4A}" srcOrd="0" destOrd="0" presId="urn:microsoft.com/office/officeart/2009/3/layout/HorizontalOrganizationChart"/>
+    <dgm:cxn modelId="{5A215125-FE50-4B96-B43F-993B01F38BD7}" type="presParOf" srcId="{ECE7A9E9-DE48-42E5-9921-BC0B85E09319}" destId="{B8E19EB0-4D75-4B4A-950E-182223F0DB15}" srcOrd="1" destOrd="0" presId="urn:microsoft.com/office/officeart/2009/3/layout/HorizontalOrganizationChart"/>
+    <dgm:cxn modelId="{097535BB-E033-4389-A881-A1E17BC5AC87}" type="presParOf" srcId="{3B4A395F-41E2-48DF-B51E-4BB7FC4D80F9}" destId="{8507904A-4323-40B3-9F5E-F99ACEA05076}" srcOrd="1" destOrd="0" presId="urn:microsoft.com/office/officeart/2009/3/layout/HorizontalOrganizationChart"/>
+    <dgm:cxn modelId="{82384E5E-FF87-4E09-9F44-62DD85B77CAD}" type="presParOf" srcId="{3B4A395F-41E2-48DF-B51E-4BB7FC4D80F9}" destId="{DE1049B0-B109-4F64-8154-3E1722AB5F23}" srcOrd="2" destOrd="0" presId="urn:microsoft.com/office/officeart/2009/3/layout/HorizontalOrganizationChart"/>
+    <dgm:cxn modelId="{200E6676-700A-4142-9AF9-7E0BD27B2318}" type="presParOf" srcId="{A4C237E4-518D-4935-BC86-D6227DBA11E9}" destId="{74A7360C-3C75-4104-8B5E-27D7924EE41F}" srcOrd="2" destOrd="0" presId="urn:microsoft.com/office/officeart/2009/3/layout/HorizontalOrganizationChart"/>
+    <dgm:cxn modelId="{23A981C5-E33A-4AA1-B29A-44CD698632DA}" type="presParOf" srcId="{9F2A6353-B164-4F69-B2BB-916810691E80}" destId="{A4ED1091-5F50-4E8F-A763-2D708A0D4D14}" srcOrd="2" destOrd="0" presId="urn:microsoft.com/office/officeart/2009/3/layout/HorizontalOrganizationChart"/>
+    <dgm:cxn modelId="{86D910D5-291A-4879-9D40-AE8B7838D291}" type="presParOf" srcId="{D57BE03B-3570-4F3B-A4C1-7B137CE050F8}" destId="{24245338-0BE4-44E2-A27C-CD71FAAD4568}" srcOrd="6" destOrd="0" presId="urn:microsoft.com/office/officeart/2009/3/layout/HorizontalOrganizationChart"/>
+    <dgm:cxn modelId="{0A6D75EB-C61E-4FCD-9082-AD074111935B}" type="presParOf" srcId="{D57BE03B-3570-4F3B-A4C1-7B137CE050F8}" destId="{2520740D-0FF0-46F9-A38D-C66E979689D5}" srcOrd="7" destOrd="0" presId="urn:microsoft.com/office/officeart/2009/3/layout/HorizontalOrganizationChart"/>
+    <dgm:cxn modelId="{7A1B82BD-6EAD-4423-AEC6-41FFBEF9CE4F}" type="presParOf" srcId="{2520740D-0FF0-46F9-A38D-C66E979689D5}" destId="{044446EF-6EDC-4383-A5D0-F92FA6C8CB78}" srcOrd="0" destOrd="0" presId="urn:microsoft.com/office/officeart/2009/3/layout/HorizontalOrganizationChart"/>
+    <dgm:cxn modelId="{7C076320-4701-4603-BCD3-3B645E38983D}" type="presParOf" srcId="{044446EF-6EDC-4383-A5D0-F92FA6C8CB78}" destId="{9DF0200D-B53C-4A97-9007-37B8360A5A64}" srcOrd="0" destOrd="0" presId="urn:microsoft.com/office/officeart/2009/3/layout/HorizontalOrganizationChart"/>
+    <dgm:cxn modelId="{DE34075F-2F97-471D-BC1D-8DF499F2F939}" type="presParOf" srcId="{044446EF-6EDC-4383-A5D0-F92FA6C8CB78}" destId="{6FC84FBC-7DEF-4701-8896-C6A3A83B278B}" srcOrd="1" destOrd="0" presId="urn:microsoft.com/office/officeart/2009/3/layout/HorizontalOrganizationChart"/>
+    <dgm:cxn modelId="{0CC51474-866B-4BAD-87C2-B44600F928D8}" type="presParOf" srcId="{2520740D-0FF0-46F9-A38D-C66E979689D5}" destId="{B0BDF6E4-F14B-4944-A0A0-905431E88F7D}" srcOrd="1" destOrd="0" presId="urn:microsoft.com/office/officeart/2009/3/layout/HorizontalOrganizationChart"/>
+    <dgm:cxn modelId="{648FE250-3516-40ED-82A2-8241A13C0F70}" type="presParOf" srcId="{B0BDF6E4-F14B-4944-A0A0-905431E88F7D}" destId="{CABA6035-23A3-408F-8752-1B2C80E60716}" srcOrd="0" destOrd="0" presId="urn:microsoft.com/office/officeart/2009/3/layout/HorizontalOrganizationChart"/>
+    <dgm:cxn modelId="{C933A50B-7266-4D66-A84E-D3B784D79B89}" type="presParOf" srcId="{B0BDF6E4-F14B-4944-A0A0-905431E88F7D}" destId="{C386090D-E9C4-48B4-BAC5-DB77123BA116}" srcOrd="1" destOrd="0" presId="urn:microsoft.com/office/officeart/2009/3/layout/HorizontalOrganizationChart"/>
+    <dgm:cxn modelId="{9DC9E1AC-2BA8-47A2-9B3A-395AE7652AC2}" type="presParOf" srcId="{C386090D-E9C4-48B4-BAC5-DB77123BA116}" destId="{9FB44649-451B-47B5-A898-B9DB5EAAB480}" srcOrd="0" destOrd="0" presId="urn:microsoft.com/office/officeart/2009/3/layout/HorizontalOrganizationChart"/>
+    <dgm:cxn modelId="{3FD78D70-F3FC-4E90-B903-BEE2D38F4690}" type="presParOf" srcId="{9FB44649-451B-47B5-A898-B9DB5EAAB480}" destId="{326DD061-3C6A-4F01-8DE0-88F2D7AF8471}" srcOrd="0" destOrd="0" presId="urn:microsoft.com/office/officeart/2009/3/layout/HorizontalOrganizationChart"/>
+    <dgm:cxn modelId="{7D90CDD7-28BF-429C-AFEB-D9AAB3EEEAF6}" type="presParOf" srcId="{9FB44649-451B-47B5-A898-B9DB5EAAB480}" destId="{C4D34D7E-51DA-4C41-AD75-8265B5A6DF6B}" srcOrd="1" destOrd="0" presId="urn:microsoft.com/office/officeart/2009/3/layout/HorizontalOrganizationChart"/>
+    <dgm:cxn modelId="{DBA9FB57-610F-4F40-A264-38FAD505DC6F}" type="presParOf" srcId="{C386090D-E9C4-48B4-BAC5-DB77123BA116}" destId="{FEA9D985-8504-40F6-A6D0-D2686218B399}" srcOrd="1" destOrd="0" presId="urn:microsoft.com/office/officeart/2009/3/layout/HorizontalOrganizationChart"/>
+    <dgm:cxn modelId="{AD218165-CB90-422A-8904-A8710E0BDA33}" type="presParOf" srcId="{FEA9D985-8504-40F6-A6D0-D2686218B399}" destId="{70AA8176-94A1-4289-8139-C6A452C99A94}" srcOrd="0" destOrd="0" presId="urn:microsoft.com/office/officeart/2009/3/layout/HorizontalOrganizationChart"/>
+    <dgm:cxn modelId="{336DC79A-3BE4-4B2D-BBD5-BB2002F3DADE}" type="presParOf" srcId="{FEA9D985-8504-40F6-A6D0-D2686218B399}" destId="{B4AA344A-54FB-4B0B-8C58-156DFCE7E80F}" srcOrd="1" destOrd="0" presId="urn:microsoft.com/office/officeart/2009/3/layout/HorizontalOrganizationChart"/>
+    <dgm:cxn modelId="{B19BC1E7-2E58-4BD6-9191-A38EBD5A3C3B}" type="presParOf" srcId="{B4AA344A-54FB-4B0B-8C58-156DFCE7E80F}" destId="{97613B37-1D96-408F-9F52-057A8ECAF075}" srcOrd="0" destOrd="0" presId="urn:microsoft.com/office/officeart/2009/3/layout/HorizontalOrganizationChart"/>
+    <dgm:cxn modelId="{45F59611-16E7-486C-80D0-29D56E9CA015}" type="presParOf" srcId="{97613B37-1D96-408F-9F52-057A8ECAF075}" destId="{AAFF513D-3622-4030-AC73-0D5F1B0F8E5F}" srcOrd="0" destOrd="0" presId="urn:microsoft.com/office/officeart/2009/3/layout/HorizontalOrganizationChart"/>
+    <dgm:cxn modelId="{3BBE883E-7D97-4110-BFE9-34D167E89E4B}" type="presParOf" srcId="{97613B37-1D96-408F-9F52-057A8ECAF075}" destId="{48719858-1004-4698-9587-E2984CCF3EE8}" srcOrd="1" destOrd="0" presId="urn:microsoft.com/office/officeart/2009/3/layout/HorizontalOrganizationChart"/>
+    <dgm:cxn modelId="{3647C6B4-F617-4A9F-BAAB-137C1BD388E3}" type="presParOf" srcId="{B4AA344A-54FB-4B0B-8C58-156DFCE7E80F}" destId="{8B3A46AC-2569-4F24-AE01-964C05793601}" srcOrd="1" destOrd="0" presId="urn:microsoft.com/office/officeart/2009/3/layout/HorizontalOrganizationChart"/>
+    <dgm:cxn modelId="{1FA9FA84-BC97-40E3-950F-A061E5A3CDB5}" type="presParOf" srcId="{B4AA344A-54FB-4B0B-8C58-156DFCE7E80F}" destId="{1A55405A-CB97-4C9D-8518-C18D87F07350}" srcOrd="2" destOrd="0" presId="urn:microsoft.com/office/officeart/2009/3/layout/HorizontalOrganizationChart"/>
+    <dgm:cxn modelId="{84AEB5D8-3654-447B-817F-CECF853F460B}" type="presParOf" srcId="{C386090D-E9C4-48B4-BAC5-DB77123BA116}" destId="{5162E4EC-4E2B-4C01-A112-308B678D04BD}" srcOrd="2" destOrd="0" presId="urn:microsoft.com/office/officeart/2009/3/layout/HorizontalOrganizationChart"/>
+    <dgm:cxn modelId="{E522D4F9-A7DD-46B9-94C7-36443CA51749}" type="presParOf" srcId="{B0BDF6E4-F14B-4944-A0A0-905431E88F7D}" destId="{0A769EA9-4F2C-41FC-8A6E-89D645814323}" srcOrd="2" destOrd="0" presId="urn:microsoft.com/office/officeart/2009/3/layout/HorizontalOrganizationChart"/>
+    <dgm:cxn modelId="{FBF98B6A-B553-4369-AC57-CEC01E17B44C}" type="presParOf" srcId="{B0BDF6E4-F14B-4944-A0A0-905431E88F7D}" destId="{AB492F8F-0FA9-4327-B9E3-DDE97754AA62}" srcOrd="3" destOrd="0" presId="urn:microsoft.com/office/officeart/2009/3/layout/HorizontalOrganizationChart"/>
+    <dgm:cxn modelId="{82F34217-9AD6-4CFC-A445-6CC999062E20}" type="presParOf" srcId="{AB492F8F-0FA9-4327-B9E3-DDE97754AA62}" destId="{9BC23735-46FC-4C0C-A4E5-3DAC7F7319E0}" srcOrd="0" destOrd="0" presId="urn:microsoft.com/office/officeart/2009/3/layout/HorizontalOrganizationChart"/>
+    <dgm:cxn modelId="{15D695CD-57D4-47F6-A7DE-957DD1871515}" type="presParOf" srcId="{9BC23735-46FC-4C0C-A4E5-3DAC7F7319E0}" destId="{22E6244A-56C4-4DBC-82CC-10232CC9E632}" srcOrd="0" destOrd="0" presId="urn:microsoft.com/office/officeart/2009/3/layout/HorizontalOrganizationChart"/>
+    <dgm:cxn modelId="{9E37CFBF-496D-4FA3-B0EF-CAE959F28894}" type="presParOf" srcId="{9BC23735-46FC-4C0C-A4E5-3DAC7F7319E0}" destId="{127EE317-6DC6-46B5-8189-2E7081A8EED2}" srcOrd="1" destOrd="0" presId="urn:microsoft.com/office/officeart/2009/3/layout/HorizontalOrganizationChart"/>
+    <dgm:cxn modelId="{5CB683B7-A6D1-485A-8BED-58E37861B875}" type="presParOf" srcId="{AB492F8F-0FA9-4327-B9E3-DDE97754AA62}" destId="{C0981F13-350F-49B4-9643-66207B5D182F}" srcOrd="1" destOrd="0" presId="urn:microsoft.com/office/officeart/2009/3/layout/HorizontalOrganizationChart"/>
+    <dgm:cxn modelId="{B7090278-8200-40B3-9A1C-E67EB53E479E}" type="presParOf" srcId="{C0981F13-350F-49B4-9643-66207B5D182F}" destId="{B976F1F9-AD42-4FC7-A860-A17243C96E7B}" srcOrd="0" destOrd="0" presId="urn:microsoft.com/office/officeart/2009/3/layout/HorizontalOrganizationChart"/>
+    <dgm:cxn modelId="{2C49F93D-871F-4B22-B320-7D905C318464}" type="presParOf" srcId="{C0981F13-350F-49B4-9643-66207B5D182F}" destId="{94220DEC-384C-45DA-BDE2-9ED73D9DF416}" srcOrd="1" destOrd="0" presId="urn:microsoft.com/office/officeart/2009/3/layout/HorizontalOrganizationChart"/>
+    <dgm:cxn modelId="{B4D82DAA-41AD-4075-893D-E9CED3FCB009}" type="presParOf" srcId="{94220DEC-384C-45DA-BDE2-9ED73D9DF416}" destId="{263D8C08-024F-41C1-804E-4C3C0AD3137A}" srcOrd="0" destOrd="0" presId="urn:microsoft.com/office/officeart/2009/3/layout/HorizontalOrganizationChart"/>
+    <dgm:cxn modelId="{F3DD0475-CD89-49BC-B0F7-2DD03BAE1488}" type="presParOf" srcId="{263D8C08-024F-41C1-804E-4C3C0AD3137A}" destId="{C9CD3651-70ED-4C9D-A2BF-FEAC1D5462F8}" srcOrd="0" destOrd="0" presId="urn:microsoft.com/office/officeart/2009/3/layout/HorizontalOrganizationChart"/>
+    <dgm:cxn modelId="{580FCA71-5902-4DFC-B615-F49A6A3F9AB1}" type="presParOf" srcId="{263D8C08-024F-41C1-804E-4C3C0AD3137A}" destId="{2AF0FD07-E5CD-4547-AEBD-63B721954A55}" srcOrd="1" destOrd="0" presId="urn:microsoft.com/office/officeart/2009/3/layout/HorizontalOrganizationChart"/>
+    <dgm:cxn modelId="{3F8E114F-B2D3-43DD-A25F-2242F696F1FB}" type="presParOf" srcId="{94220DEC-384C-45DA-BDE2-9ED73D9DF416}" destId="{9548FA0A-C8AA-4F13-9FA8-2A4D8A79DB97}" srcOrd="1" destOrd="0" presId="urn:microsoft.com/office/officeart/2009/3/layout/HorizontalOrganizationChart"/>
+    <dgm:cxn modelId="{C47A8C83-2576-48E5-928D-F07501F72EF5}" type="presParOf" srcId="{94220DEC-384C-45DA-BDE2-9ED73D9DF416}" destId="{B217B900-B21D-458A-AA74-9B1FD6682201}" srcOrd="2" destOrd="0" presId="urn:microsoft.com/office/officeart/2009/3/layout/HorizontalOrganizationChart"/>
+    <dgm:cxn modelId="{8CB27CD3-3B7B-4B63-80E4-07A725F633B1}" type="presParOf" srcId="{AB492F8F-0FA9-4327-B9E3-DDE97754AA62}" destId="{BDF03816-2935-4D36-BA1F-7CEE5B26BF31}" srcOrd="2" destOrd="0" presId="urn:microsoft.com/office/officeart/2009/3/layout/HorizontalOrganizationChart"/>
+    <dgm:cxn modelId="{1AAC8E01-1655-4838-8E27-00A7A9744E8F}" type="presParOf" srcId="{B0BDF6E4-F14B-4944-A0A0-905431E88F7D}" destId="{72A0ADD7-B2BF-4B93-B87A-DEF48ECC78BE}" srcOrd="4" destOrd="0" presId="urn:microsoft.com/office/officeart/2009/3/layout/HorizontalOrganizationChart"/>
+    <dgm:cxn modelId="{FCD40671-396E-42F3-9D57-1217BDA8F25E}" type="presParOf" srcId="{B0BDF6E4-F14B-4944-A0A0-905431E88F7D}" destId="{E806613B-BD22-4957-A66F-B3083908E094}" srcOrd="5" destOrd="0" presId="urn:microsoft.com/office/officeart/2009/3/layout/HorizontalOrganizationChart"/>
+    <dgm:cxn modelId="{D082522D-18D1-4826-A085-78ADF45CFB53}" type="presParOf" srcId="{E806613B-BD22-4957-A66F-B3083908E094}" destId="{63FA7BFF-5C41-44A0-A025-5AD459BCC8D0}" srcOrd="0" destOrd="0" presId="urn:microsoft.com/office/officeart/2009/3/layout/HorizontalOrganizationChart"/>
+    <dgm:cxn modelId="{E5BDD9CC-5ACA-474E-86DF-E455C09D496C}" type="presParOf" srcId="{63FA7BFF-5C41-44A0-A025-5AD459BCC8D0}" destId="{56843541-73FB-40E1-B6BB-41E476B11B78}" srcOrd="0" destOrd="0" presId="urn:microsoft.com/office/officeart/2009/3/layout/HorizontalOrganizationChart"/>
+    <dgm:cxn modelId="{2A3CE2D0-7623-445C-BAF5-5CE6DAF3BE90}" type="presParOf" srcId="{63FA7BFF-5C41-44A0-A025-5AD459BCC8D0}" destId="{AA0D9028-616E-4D19-A187-6830707078A6}" srcOrd="1" destOrd="0" presId="urn:microsoft.com/office/officeart/2009/3/layout/HorizontalOrganizationChart"/>
+    <dgm:cxn modelId="{B9CB63F2-8C71-4110-9701-0A68EFBD6BF4}" type="presParOf" srcId="{E806613B-BD22-4957-A66F-B3083908E094}" destId="{36B6F48C-B083-4E9F-A76C-CC49FE90D833}" srcOrd="1" destOrd="0" presId="urn:microsoft.com/office/officeart/2009/3/layout/HorizontalOrganizationChart"/>
+    <dgm:cxn modelId="{0CA20D4B-A16D-4D31-B720-312D818730A7}" type="presParOf" srcId="{36B6F48C-B083-4E9F-A76C-CC49FE90D833}" destId="{3B81F557-79C7-4771-B86F-0CC8613DC902}" srcOrd="0" destOrd="0" presId="urn:microsoft.com/office/officeart/2009/3/layout/HorizontalOrganizationChart"/>
+    <dgm:cxn modelId="{6A0F0EF7-E910-4D7D-9C88-615D3E244D26}" type="presParOf" srcId="{36B6F48C-B083-4E9F-A76C-CC49FE90D833}" destId="{473F75DA-E1B0-4445-9A71-1E44F398DEF5}" srcOrd="1" destOrd="0" presId="urn:microsoft.com/office/officeart/2009/3/layout/HorizontalOrganizationChart"/>
+    <dgm:cxn modelId="{0693F13D-246D-4BB8-BD8F-4F1797D785D9}" type="presParOf" srcId="{473F75DA-E1B0-4445-9A71-1E44F398DEF5}" destId="{5931B7D7-EA1F-451A-B540-9FBB759C1703}" srcOrd="0" destOrd="0" presId="urn:microsoft.com/office/officeart/2009/3/layout/HorizontalOrganizationChart"/>
+    <dgm:cxn modelId="{BD768611-8F11-438E-9AA3-520A877028E9}" type="presParOf" srcId="{5931B7D7-EA1F-451A-B540-9FBB759C1703}" destId="{5A8D7DD3-EB9E-464E-B6AE-55E2C1A8EFB2}" srcOrd="0" destOrd="0" presId="urn:microsoft.com/office/officeart/2009/3/layout/HorizontalOrganizationChart"/>
+    <dgm:cxn modelId="{A66A7ABE-C367-4605-91C4-95C0D6C361AA}" type="presParOf" srcId="{5931B7D7-EA1F-451A-B540-9FBB759C1703}" destId="{7C3D0802-DAEC-4BF9-9875-4797AD9A6F0C}" srcOrd="1" destOrd="0" presId="urn:microsoft.com/office/officeart/2009/3/layout/HorizontalOrganizationChart"/>
+    <dgm:cxn modelId="{6F0723C3-883D-4284-A5B3-9DF65A1D3517}" type="presParOf" srcId="{473F75DA-E1B0-4445-9A71-1E44F398DEF5}" destId="{8E90196F-CDEB-4C9C-A06A-8CA846636261}" srcOrd="1" destOrd="0" presId="urn:microsoft.com/office/officeart/2009/3/layout/HorizontalOrganizationChart"/>
+    <dgm:cxn modelId="{EE28DFA0-DBA3-4D61-9A1F-D9D8BADBE68F}" type="presParOf" srcId="{473F75DA-E1B0-4445-9A71-1E44F398DEF5}" destId="{336A6C37-2B03-4631-B8E1-B456B0004311}" srcOrd="2" destOrd="0" presId="urn:microsoft.com/office/officeart/2009/3/layout/HorizontalOrganizationChart"/>
+    <dgm:cxn modelId="{8552903A-623D-42B2-B2BF-BB45529B2A86}" type="presParOf" srcId="{E806613B-BD22-4957-A66F-B3083908E094}" destId="{864142AC-4774-4782-B78F-41B489E37D5A}" srcOrd="2" destOrd="0" presId="urn:microsoft.com/office/officeart/2009/3/layout/HorizontalOrganizationChart"/>
+    <dgm:cxn modelId="{6AE27AD5-9263-47DF-9BEB-F3BCA20C4F13}" type="presParOf" srcId="{2520740D-0FF0-46F9-A38D-C66E979689D5}" destId="{E59EB315-CDED-4EBC-979C-C9545FAC558F}" srcOrd="2" destOrd="0" presId="urn:microsoft.com/office/officeart/2009/3/layout/HorizontalOrganizationChart"/>
+    <dgm:cxn modelId="{A26FEE67-1621-4996-A100-E27E79D38040}" type="presParOf" srcId="{D57BE03B-3570-4F3B-A4C1-7B137CE050F8}" destId="{29017D05-20D9-43EC-8185-BE1AE9872C04}" srcOrd="8" destOrd="0" presId="urn:microsoft.com/office/officeart/2009/3/layout/HorizontalOrganizationChart"/>
+    <dgm:cxn modelId="{FEE2CFD0-E417-46A2-9C74-C34465968D30}" type="presParOf" srcId="{D57BE03B-3570-4F3B-A4C1-7B137CE050F8}" destId="{4786D7D2-BBCD-48CC-8801-AD0C50F90976}" srcOrd="9" destOrd="0" presId="urn:microsoft.com/office/officeart/2009/3/layout/HorizontalOrganizationChart"/>
+    <dgm:cxn modelId="{9E17D98E-3157-40B3-A816-22ADD2C27CB4}" type="presParOf" srcId="{4786D7D2-BBCD-48CC-8801-AD0C50F90976}" destId="{64D067D7-0A04-41F7-A2E6-D6D227EDED58}" srcOrd="0" destOrd="0" presId="urn:microsoft.com/office/officeart/2009/3/layout/HorizontalOrganizationChart"/>
+    <dgm:cxn modelId="{14B85A00-7310-4537-9CE0-4C54628C6838}" type="presParOf" srcId="{64D067D7-0A04-41F7-A2E6-D6D227EDED58}" destId="{3B9BABA0-FF0B-4F66-96FD-53E3BE9E2756}" srcOrd="0" destOrd="0" presId="urn:microsoft.com/office/officeart/2009/3/layout/HorizontalOrganizationChart"/>
+    <dgm:cxn modelId="{97BEB774-A63D-4C0C-B31D-7210C59247BE}" type="presParOf" srcId="{64D067D7-0A04-41F7-A2E6-D6D227EDED58}" destId="{22371D76-B751-4D86-B048-E9EE23096A90}" srcOrd="1" destOrd="0" presId="urn:microsoft.com/office/officeart/2009/3/layout/HorizontalOrganizationChart"/>
+    <dgm:cxn modelId="{D6A1C7D6-7C83-43D7-9C6F-DA8651428734}" type="presParOf" srcId="{4786D7D2-BBCD-48CC-8801-AD0C50F90976}" destId="{5F2EFDFD-95F0-4288-B13D-D630FAB4DFB2}" srcOrd="1" destOrd="0" presId="urn:microsoft.com/office/officeart/2009/3/layout/HorizontalOrganizationChart"/>
+    <dgm:cxn modelId="{A4F89B4D-CA3F-42E5-B901-3BD1161EF7E6}" type="presParOf" srcId="{5F2EFDFD-95F0-4288-B13D-D630FAB4DFB2}" destId="{2FC7BE22-982C-4475-9D97-128D04AF0409}" srcOrd="0" destOrd="0" presId="urn:microsoft.com/office/officeart/2009/3/layout/HorizontalOrganizationChart"/>
+    <dgm:cxn modelId="{E6BB84B3-4986-409E-BA45-63B6BBAF95B9}" type="presParOf" srcId="{5F2EFDFD-95F0-4288-B13D-D630FAB4DFB2}" destId="{3522508A-A647-476C-824E-09F2FA80FE6C}" srcOrd="1" destOrd="0" presId="urn:microsoft.com/office/officeart/2009/3/layout/HorizontalOrganizationChart"/>
+    <dgm:cxn modelId="{D5E30F6A-4998-4E58-9C0D-2FC3D4909E34}" type="presParOf" srcId="{3522508A-A647-476C-824E-09F2FA80FE6C}" destId="{5541CF4A-E7AA-4A0C-B29E-3A19CAB9EFD8}" srcOrd="0" destOrd="0" presId="urn:microsoft.com/office/officeart/2009/3/layout/HorizontalOrganizationChart"/>
+    <dgm:cxn modelId="{3BA94905-9243-47A6-8E40-2A4190F2DF37}" type="presParOf" srcId="{5541CF4A-E7AA-4A0C-B29E-3A19CAB9EFD8}" destId="{9DCA22E8-B0DE-4378-89A3-3C65BE83268F}" srcOrd="0" destOrd="0" presId="urn:microsoft.com/office/officeart/2009/3/layout/HorizontalOrganizationChart"/>
+    <dgm:cxn modelId="{96F753E7-14BA-4753-BC93-972167E980A8}" type="presParOf" srcId="{5541CF4A-E7AA-4A0C-B29E-3A19CAB9EFD8}" destId="{308ED7EA-772F-41F4-8A95-383442811CCF}" srcOrd="1" destOrd="0" presId="urn:microsoft.com/office/officeart/2009/3/layout/HorizontalOrganizationChart"/>
+    <dgm:cxn modelId="{C143F28D-F67D-40B3-A081-346D1F44D5A3}" type="presParOf" srcId="{3522508A-A647-476C-824E-09F2FA80FE6C}" destId="{AE1E0BC7-8DD3-4495-8E7C-6406FB134E0F}" srcOrd="1" destOrd="0" presId="urn:microsoft.com/office/officeart/2009/3/layout/HorizontalOrganizationChart"/>
+    <dgm:cxn modelId="{CB0A75D1-4E44-4106-81E3-57F1BB26F23D}" type="presParOf" srcId="{AE1E0BC7-8DD3-4495-8E7C-6406FB134E0F}" destId="{41B588F1-9232-4D99-915F-F0959C87A7AA}" srcOrd="0" destOrd="0" presId="urn:microsoft.com/office/officeart/2009/3/layout/HorizontalOrganizationChart"/>
+    <dgm:cxn modelId="{525F36EE-2E2D-44C6-B991-16B99CA2A039}" type="presParOf" srcId="{AE1E0BC7-8DD3-4495-8E7C-6406FB134E0F}" destId="{C638F14E-6A7B-4795-A423-84C1401825B3}" srcOrd="1" destOrd="0" presId="urn:microsoft.com/office/officeart/2009/3/layout/HorizontalOrganizationChart"/>
+    <dgm:cxn modelId="{712D3C0E-97B1-4848-9A3F-554A657E27FF}" type="presParOf" srcId="{C638F14E-6A7B-4795-A423-84C1401825B3}" destId="{6AE4C111-13E6-4DDD-A4EF-29C852337AE7}" srcOrd="0" destOrd="0" presId="urn:microsoft.com/office/officeart/2009/3/layout/HorizontalOrganizationChart"/>
+    <dgm:cxn modelId="{BFFFDE31-82E2-4662-8784-BFBAF8065869}" type="presParOf" srcId="{6AE4C111-13E6-4DDD-A4EF-29C852337AE7}" destId="{074B61B2-A517-48C0-89D8-63906C93188B}" srcOrd="0" destOrd="0" presId="urn:microsoft.com/office/officeart/2009/3/layout/HorizontalOrganizationChart"/>
+    <dgm:cxn modelId="{3F9343A5-0C61-4035-99D8-BFC97FABD2EE}" type="presParOf" srcId="{6AE4C111-13E6-4DDD-A4EF-29C852337AE7}" destId="{71741CA7-3D90-4D64-A851-C97943B47162}" srcOrd="1" destOrd="0" presId="urn:microsoft.com/office/officeart/2009/3/layout/HorizontalOrganizationChart"/>
+    <dgm:cxn modelId="{83EB4090-3D66-4680-B9FA-ABE1F9F1446B}" type="presParOf" srcId="{C638F14E-6A7B-4795-A423-84C1401825B3}" destId="{B1EC9A3F-A8CB-41B4-B32A-6CBC5808B33B}" srcOrd="1" destOrd="0" presId="urn:microsoft.com/office/officeart/2009/3/layout/HorizontalOrganizationChart"/>
+    <dgm:cxn modelId="{85215253-1630-46F9-9E08-416234D38DBE}" type="presParOf" srcId="{C638F14E-6A7B-4795-A423-84C1401825B3}" destId="{A0127CBC-99FA-4163-A908-06B2B4D10080}" srcOrd="2" destOrd="0" presId="urn:microsoft.com/office/officeart/2009/3/layout/HorizontalOrganizationChart"/>
+    <dgm:cxn modelId="{D6342D71-F25D-4E2D-8C15-FEC7C43E95E8}" type="presParOf" srcId="{3522508A-A647-476C-824E-09F2FA80FE6C}" destId="{4D64EBB3-0513-4397-8D19-B9D0CDD519AC}" srcOrd="2" destOrd="0" presId="urn:microsoft.com/office/officeart/2009/3/layout/HorizontalOrganizationChart"/>
+    <dgm:cxn modelId="{C2BBD477-416A-4D7B-A75F-BABD2903C8BD}" type="presParOf" srcId="{5F2EFDFD-95F0-4288-B13D-D630FAB4DFB2}" destId="{51E86266-EC88-4B28-A92C-B18C8EA81DC2}" srcOrd="2" destOrd="0" presId="urn:microsoft.com/office/officeart/2009/3/layout/HorizontalOrganizationChart"/>
+    <dgm:cxn modelId="{AA652669-4FE7-4481-8119-218F15CDC828}" type="presParOf" srcId="{5F2EFDFD-95F0-4288-B13D-D630FAB4DFB2}" destId="{E0498F24-880D-4DD7-BAD5-1A30FC688900}" srcOrd="3" destOrd="0" presId="urn:microsoft.com/office/officeart/2009/3/layout/HorizontalOrganizationChart"/>
+    <dgm:cxn modelId="{56BFD89E-9B25-468F-865E-291429B57937}" type="presParOf" srcId="{E0498F24-880D-4DD7-BAD5-1A30FC688900}" destId="{666B2887-2E8C-4227-A9A1-CF7DB0829CFE}" srcOrd="0" destOrd="0" presId="urn:microsoft.com/office/officeart/2009/3/layout/HorizontalOrganizationChart"/>
+    <dgm:cxn modelId="{0A7F90F0-3DA4-43D4-94EE-84FFD9E8D67D}" type="presParOf" srcId="{666B2887-2E8C-4227-A9A1-CF7DB0829CFE}" destId="{6BBE7172-3C40-4C72-9E84-A04A11BA4CC7}" srcOrd="0" destOrd="0" presId="urn:microsoft.com/office/officeart/2009/3/layout/HorizontalOrganizationChart"/>
+    <dgm:cxn modelId="{E0BDB018-9381-43AE-8A91-39D69DF5CF00}" type="presParOf" srcId="{666B2887-2E8C-4227-A9A1-CF7DB0829CFE}" destId="{164C7065-56E1-48B5-B33C-961CB6AE42E5}" srcOrd="1" destOrd="0" presId="urn:microsoft.com/office/officeart/2009/3/layout/HorizontalOrganizationChart"/>
+    <dgm:cxn modelId="{4520731D-3BA6-4CFF-9939-3B186051DCBC}" type="presParOf" srcId="{E0498F24-880D-4DD7-BAD5-1A30FC688900}" destId="{5F7BAC87-D723-419B-A834-A5258D912ACA}" srcOrd="1" destOrd="0" presId="urn:microsoft.com/office/officeart/2009/3/layout/HorizontalOrganizationChart"/>
+    <dgm:cxn modelId="{CAA87291-E98F-48B1-B909-AF3490D5E14C}" type="presParOf" srcId="{5F7BAC87-D723-419B-A834-A5258D912ACA}" destId="{B3143A44-372A-4D7C-8B47-12C2BEBDCB52}" srcOrd="0" destOrd="0" presId="urn:microsoft.com/office/officeart/2009/3/layout/HorizontalOrganizationChart"/>
+    <dgm:cxn modelId="{CA8D965C-77DC-4CE1-972A-554F153B5D21}" type="presParOf" srcId="{5F7BAC87-D723-419B-A834-A5258D912ACA}" destId="{B0ACD6DB-118E-4326-BDF5-B174B0E5FC1F}" srcOrd="1" destOrd="0" presId="urn:microsoft.com/office/officeart/2009/3/layout/HorizontalOrganizationChart"/>
+    <dgm:cxn modelId="{ECAF233A-5FE1-4EFD-A4CF-E54B587D07B1}" type="presParOf" srcId="{B0ACD6DB-118E-4326-BDF5-B174B0E5FC1F}" destId="{07BD1828-8BCE-4BE9-A815-5BA8143D05EF}" srcOrd="0" destOrd="0" presId="urn:microsoft.com/office/officeart/2009/3/layout/HorizontalOrganizationChart"/>
+    <dgm:cxn modelId="{A55BD008-312A-4D2F-A2D8-42901A0469C5}" type="presParOf" srcId="{07BD1828-8BCE-4BE9-A815-5BA8143D05EF}" destId="{8550E34F-82ED-4A47-8223-EE0F0B17FC51}" srcOrd="0" destOrd="0" presId="urn:microsoft.com/office/officeart/2009/3/layout/HorizontalOrganizationChart"/>
+    <dgm:cxn modelId="{146FE8B1-7B5E-4420-8FF0-2B6909864D4A}" type="presParOf" srcId="{07BD1828-8BCE-4BE9-A815-5BA8143D05EF}" destId="{BEB3C9E2-C439-4466-85C7-6E409FA0EC91}" srcOrd="1" destOrd="0" presId="urn:microsoft.com/office/officeart/2009/3/layout/HorizontalOrganizationChart"/>
+    <dgm:cxn modelId="{68C6328E-BD89-4A21-8DEA-C21E0B2DCB27}" type="presParOf" srcId="{B0ACD6DB-118E-4326-BDF5-B174B0E5FC1F}" destId="{FDC61077-1891-4ADF-AE22-9D96C6498985}" srcOrd="1" destOrd="0" presId="urn:microsoft.com/office/officeart/2009/3/layout/HorizontalOrganizationChart"/>
+    <dgm:cxn modelId="{DC5B302B-2BB2-485F-995E-4CECD4DCC090}" type="presParOf" srcId="{B0ACD6DB-118E-4326-BDF5-B174B0E5FC1F}" destId="{E75AD937-FD7F-4186-86ED-217666DBEFB4}" srcOrd="2" destOrd="0" presId="urn:microsoft.com/office/officeart/2009/3/layout/HorizontalOrganizationChart"/>
+    <dgm:cxn modelId="{EA0B6B2B-8580-4801-BFD2-4E172D4AA2B1}" type="presParOf" srcId="{E0498F24-880D-4DD7-BAD5-1A30FC688900}" destId="{5AD10B6F-33A9-4187-B4D8-A537D579E5EC}" srcOrd="2" destOrd="0" presId="urn:microsoft.com/office/officeart/2009/3/layout/HorizontalOrganizationChart"/>
+    <dgm:cxn modelId="{F3F87D06-BB91-46AA-B52A-D05762AAFAF6}" type="presParOf" srcId="{5F2EFDFD-95F0-4288-B13D-D630FAB4DFB2}" destId="{7D9366F5-C8DC-442A-8158-484CCAC47F7F}" srcOrd="4" destOrd="0" presId="urn:microsoft.com/office/officeart/2009/3/layout/HorizontalOrganizationChart"/>
+    <dgm:cxn modelId="{9E04B974-B4F7-4F60-B979-8E576DA1497B}" type="presParOf" srcId="{5F2EFDFD-95F0-4288-B13D-D630FAB4DFB2}" destId="{048D3724-C35C-45DF-9F05-35908A467625}" srcOrd="5" destOrd="0" presId="urn:microsoft.com/office/officeart/2009/3/layout/HorizontalOrganizationChart"/>
+    <dgm:cxn modelId="{92169A32-7988-4F70-9137-5F9A84486C41}" type="presParOf" srcId="{048D3724-C35C-45DF-9F05-35908A467625}" destId="{0F3B4575-F93D-496E-8CBD-1A2BAEC35E8D}" srcOrd="0" destOrd="0" presId="urn:microsoft.com/office/officeart/2009/3/layout/HorizontalOrganizationChart"/>
+    <dgm:cxn modelId="{F0A4DCB1-0265-403B-A63A-A4361C1B9A3B}" type="presParOf" srcId="{0F3B4575-F93D-496E-8CBD-1A2BAEC35E8D}" destId="{745A2B31-7783-4682-B35C-FCA983DC9184}" srcOrd="0" destOrd="0" presId="urn:microsoft.com/office/officeart/2009/3/layout/HorizontalOrganizationChart"/>
+    <dgm:cxn modelId="{BDA64625-BFE2-4BA7-8DDA-976180222869}" type="presParOf" srcId="{0F3B4575-F93D-496E-8CBD-1A2BAEC35E8D}" destId="{86401C19-B956-47AD-96A5-9BA0A284A60E}" srcOrd="1" destOrd="0" presId="urn:microsoft.com/office/officeart/2009/3/layout/HorizontalOrganizationChart"/>
+    <dgm:cxn modelId="{97C5DEEF-036F-4FCE-88B9-9CEF88483FE3}" type="presParOf" srcId="{048D3724-C35C-45DF-9F05-35908A467625}" destId="{5581ADBA-AD8B-4CAB-BDCE-D3EA71BE4E3C}" srcOrd="1" destOrd="0" presId="urn:microsoft.com/office/officeart/2009/3/layout/HorizontalOrganizationChart"/>
+    <dgm:cxn modelId="{365B3A4C-4299-4EE7-89AF-BD889515B600}" type="presParOf" srcId="{5581ADBA-AD8B-4CAB-BDCE-D3EA71BE4E3C}" destId="{B4323CD5-DC23-4C0B-AD3F-3F3AD27B7C58}" srcOrd="0" destOrd="0" presId="urn:microsoft.com/office/officeart/2009/3/layout/HorizontalOrganizationChart"/>
+    <dgm:cxn modelId="{90C9D3E4-C7B6-4A83-8A34-43D96ECE5438}" type="presParOf" srcId="{5581ADBA-AD8B-4CAB-BDCE-D3EA71BE4E3C}" destId="{FB87074C-77AD-4CB7-BDF4-5CEB3E3BA166}" srcOrd="1" destOrd="0" presId="urn:microsoft.com/office/officeart/2009/3/layout/HorizontalOrganizationChart"/>
+    <dgm:cxn modelId="{0FF4457F-6C2B-4967-A698-678855399E0D}" type="presParOf" srcId="{FB87074C-77AD-4CB7-BDF4-5CEB3E3BA166}" destId="{05F1D187-3AE5-48FB-AB03-75C2C412E243}" srcOrd="0" destOrd="0" presId="urn:microsoft.com/office/officeart/2009/3/layout/HorizontalOrganizationChart"/>
+    <dgm:cxn modelId="{FDA46E21-35B0-40BC-936C-311094D8345D}" type="presParOf" srcId="{05F1D187-3AE5-48FB-AB03-75C2C412E243}" destId="{E3C510F1-7733-4963-81D5-148D3BBF6E02}" srcOrd="0" destOrd="0" presId="urn:microsoft.com/office/officeart/2009/3/layout/HorizontalOrganizationChart"/>
+    <dgm:cxn modelId="{B4BF10DD-0665-40D7-A277-D80CBCB31721}" type="presParOf" srcId="{05F1D187-3AE5-48FB-AB03-75C2C412E243}" destId="{04F5A1BB-BFDA-4367-AAEF-1E796416BF95}" srcOrd="1" destOrd="0" presId="urn:microsoft.com/office/officeart/2009/3/layout/HorizontalOrganizationChart"/>
+    <dgm:cxn modelId="{8A9135EA-B708-4A0E-9EB5-BDE71EFF14B1}" type="presParOf" srcId="{FB87074C-77AD-4CB7-BDF4-5CEB3E3BA166}" destId="{5B0D3C1D-AAAA-4672-A982-9258D3454516}" srcOrd="1" destOrd="0" presId="urn:microsoft.com/office/officeart/2009/3/layout/HorizontalOrganizationChart"/>
+    <dgm:cxn modelId="{35603B7C-7C2A-483A-BE25-2C279EEC831E}" type="presParOf" srcId="{FB87074C-77AD-4CB7-BDF4-5CEB3E3BA166}" destId="{802A23D2-46B2-4992-8BCE-8241D2E1B9A8}" srcOrd="2" destOrd="0" presId="urn:microsoft.com/office/officeart/2009/3/layout/HorizontalOrganizationChart"/>
+    <dgm:cxn modelId="{767B6DC6-56F0-4744-900F-EA7DCC895F02}" type="presParOf" srcId="{048D3724-C35C-45DF-9F05-35908A467625}" destId="{E34B81D8-31EE-4A6F-97C3-E16B920B52EC}" srcOrd="2" destOrd="0" presId="urn:microsoft.com/office/officeart/2009/3/layout/HorizontalOrganizationChart"/>
+    <dgm:cxn modelId="{26FD4063-CE2F-459F-8537-01C96758AD68}" type="presParOf" srcId="{4786D7D2-BBCD-48CC-8801-AD0C50F90976}" destId="{B197B83E-96C1-45EA-9DDE-AF1FD6C6CDB4}" srcOrd="2" destOrd="0" presId="urn:microsoft.com/office/officeart/2009/3/layout/HorizontalOrganizationChart"/>
+    <dgm:cxn modelId="{2F2FFDF3-1D4C-4A96-8D30-BB7AB9467BEE}" type="presParOf" srcId="{6162C881-7AB4-48AC-90BD-0AC892383FA7}" destId="{BDEC4FBE-9683-4439-95CC-CB9AB817B6D6}" srcOrd="2" destOrd="0" presId="urn:microsoft.com/office/officeart/2009/3/layout/HorizontalOrganizationChart"/>
   </dgm:cxnLst>
   <dgm:bg/>
   <dgm:whole/>
@@ -32685,7 +32555,7 @@
 </file>
 
 <file path=customXml/itemProps1.xml><?xml version="1.0" encoding="utf-8"?>
-<ds:datastoreItem xmlns:ds="http://schemas.openxmlformats.org/officeDocument/2006/customXml" ds:itemID="{58051DE9-931B-4EBD-A4C5-5F1794C096A3}">
+<ds:datastoreItem xmlns:ds="http://schemas.openxmlformats.org/officeDocument/2006/customXml" ds:itemID="{25437B35-D3BA-4F1E-8AE9-36DF6E9B4E23}">
   <ds:schemaRefs>
     <ds:schemaRef ds:uri="http://schemas.openxmlformats.org/officeDocument/2006/bibliography"/>
   </ds:schemaRefs>

</xml_diff>

<commit_message>
Yes, this is the lastest
</commit_message>
<xml_diff>
--- a/Báo cáo NLCS.docx
+++ b/Báo cáo NLCS.docx
@@ -6077,7 +6077,6 @@
         </w:tabs>
         <w:spacing w:before="0" w:line="276" w:lineRule="auto"/>
         <w:ind w:firstLine="567"/>
-        <w:jc w:val="left"/>
         <w:rPr>
           <w:bCs/>
           <w:szCs w:val="26"/>
@@ -6101,7 +6100,6 @@
         </w:tabs>
         <w:spacing w:before="0" w:line="276" w:lineRule="auto"/>
         <w:ind w:firstLine="567"/>
-        <w:jc w:val="left"/>
         <w:rPr>
           <w:bCs/>
           <w:szCs w:val="26"/>
@@ -11830,11 +11828,9 @@
       <w:pPr>
         <w:spacing w:before="0" w:line="240" w:lineRule="auto"/>
         <w:ind w:firstLine="426"/>
-        <w:jc w:val="left"/>
         <w:rPr>
           <w:bCs/>
-          <w:sz w:val="28"/>
-          <w:szCs w:val="28"/>
+          <w:szCs w:val="26"/>
           <w:vertAlign w:val="superscript"/>
           <w:lang w:val="es-ES"/>
         </w:rPr>
@@ -11843,17 +11839,25 @@
       <w:r>
         <w:rPr>
           <w:bCs/>
-          <w:sz w:val="28"/>
-          <w:szCs w:val="28"/>
-          <w:lang w:val="es-ES"/>
-        </w:rPr>
-        <w:t>PHP là một ngôn ngữ lập tình kịch bản hay một loại mã lệnh chủ yếu được dùng để phát triển các ứng dụng viết cho máy chủ, mã nguồn mở, dùng cho mục đích tổng quát. Nó rất thích hợp với web và có thể dễ dàng nhúng vào trang HTML. Do được tối ưu hóa cho các ứng dụng web, tốc độ nhanh, nhỏ gọn, cú pháp giống C và Java, dễ học và thời gian xây dựng sản phẩm tương đối ngắn.</w:t>
-      </w:r>
+          <w:szCs w:val="26"/>
+          <w:lang w:val="es-ES"/>
+        </w:rPr>
+        <w:t xml:space="preserve">PHP là một ngôn ngữ lập tình kịch bản hay một loại mã lệnh chủ yếu được dùng để phát triển các ứng dụng viết cho máy chủ, mã nguồn mở, dùng cho mục đích tổng quát. Nó rất thích hợp với web và có </w:t>
+      </w:r>
+      <w:bookmarkStart w:id="85" w:name="_GoBack"/>
+      <w:bookmarkEnd w:id="85"/>
       <w:r>
         <w:rPr>
           <w:bCs/>
-          <w:sz w:val="28"/>
-          <w:szCs w:val="28"/>
+          <w:szCs w:val="26"/>
+          <w:lang w:val="es-ES"/>
+        </w:rPr>
+        <w:t>thể dễ dàng nhúng vào trang HTML. Do được tối ưu hóa cho các ứng dụng web, tốc độ nhanh, nhỏ gọn, cú pháp giống C và Java, dễ học và thời gian xây dựng sản phẩm tương đối ngắn.</w:t>
+      </w:r>
+      <w:r>
+        <w:rPr>
+          <w:bCs/>
+          <w:szCs w:val="26"/>
           <w:vertAlign w:val="superscript"/>
           <w:lang w:val="es-ES"/>
         </w:rPr>
@@ -11886,14 +11890,7 @@
         <w:rPr>
           <w:lang w:val="es-ES"/>
         </w:rPr>
-        <w:t xml:space="preserve">Bootstrap là một framework HTML, CSS, JavaScript cho phép người dùng thiết kế và phát triển web responesive trên nền tảng máy tính lẫn điện thoại. Nó giúp việc thiết kế trang web trở nên dễ dàng hơn với những thành phần có sẵn mà HTML có đã được thêm giao diện, hiệu ứng cho dễ nhìn và thân thiện hơn với người dùng. </w:t>
-      </w:r>
-      <w:r>
-        <w:rPr>
-          <w:lang w:val="es-ES"/>
-        </w:rPr>
-        <w:lastRenderedPageBreak/>
-        <w:t>Bootstrap được phát triển bởi Mark Otto và Jacob Thornton tại Twitter, đến nay đã có bản Bootstrap 4.3.</w:t>
+        <w:t>Bootstrap là một framework HTML, CSS, JavaScript cho phép người dùng thiết kế và phát triển web responesive trên nền tảng máy tính lẫn điện thoại. Nó giúp việc thiết kế trang web trở nên dễ dàng hơn với những thành phần có sẵn mà HTML có đã được thêm giao diện, hiệu ứng cho dễ nhìn và thân thiện hơn với người dùng. Bootstrap được phát triển bởi Mark Otto và Jacob Thornton tại Twitter, đến nay đã có bản Bootstrap 4.3.</w:t>
       </w:r>
       <w:r>
         <w:rPr>
@@ -11921,6 +11918,7 @@
         <w:rPr>
           <w:lang w:val="es-ES"/>
         </w:rPr>
+        <w:lastRenderedPageBreak/>
         <w:t>2.2 Hệ quản trị cơ sở dữ liệu</w:t>
       </w:r>
     </w:p>
@@ -12135,7 +12133,7 @@
           <w:lang w:val="es-ES"/>
         </w:rPr>
       </w:pPr>
-      <w:bookmarkStart w:id="85" w:name="_Toc26384978"/>
+      <w:bookmarkStart w:id="86" w:name="_Toc26384978"/>
       <w:r>
         <w:rPr>
           <w:lang w:val="es-ES"/>
@@ -12144,33 +12142,33 @@
         <w:t>CHƯƠNG 3</w:t>
       </w:r>
       <w:bookmarkEnd w:id="84"/>
-      <w:bookmarkEnd w:id="85"/>
-    </w:p>
-    <w:p>
-      <w:pPr>
-        <w:pStyle w:val="Heading2"/>
-        <w:jc w:val="center"/>
-        <w:rPr>
-          <w:lang w:val="vi-VN"/>
-        </w:rPr>
-      </w:pPr>
-      <w:bookmarkStart w:id="86" w:name="_Toc26384979"/>
-      <w:r>
-        <w:rPr>
-          <w:lang w:val="es-ES"/>
-        </w:rPr>
-        <w:t>KẾT QUẢ THỰC NGHIỆM</w:t>
-      </w:r>
       <w:bookmarkEnd w:id="86"/>
     </w:p>
     <w:p>
       <w:pPr>
+        <w:pStyle w:val="Heading2"/>
+        <w:jc w:val="center"/>
+        <w:rPr>
+          <w:lang w:val="vi-VN"/>
+        </w:rPr>
+      </w:pPr>
+      <w:bookmarkStart w:id="87" w:name="_Toc26384979"/>
+      <w:r>
+        <w:rPr>
+          <w:lang w:val="es-ES"/>
+        </w:rPr>
+        <w:t>KẾT QUẢ THỰC NGHIỆM</w:t>
+      </w:r>
+      <w:bookmarkEnd w:id="87"/>
+    </w:p>
+    <w:p>
+      <w:pPr>
         <w:pStyle w:val="Heading3"/>
         <w:rPr>
           <w:lang w:val="es-ES"/>
         </w:rPr>
       </w:pPr>
-      <w:bookmarkStart w:id="87" w:name="_Toc26384980"/>
+      <w:bookmarkStart w:id="88" w:name="_Toc26384980"/>
       <w:r>
         <w:rPr>
           <w:lang w:val="es-ES"/>
@@ -12192,7 +12190,7 @@
         </w:rPr>
         <w:t xml:space="preserve"> đánh giá</w:t>
       </w:r>
-      <w:bookmarkEnd w:id="87"/>
+      <w:bookmarkEnd w:id="88"/>
     </w:p>
     <w:p>
       <w:pPr>
@@ -12279,9 +12277,9 @@
           <w:lang w:val="es-ES"/>
         </w:rPr>
       </w:pPr>
-      <w:bookmarkStart w:id="88" w:name="_Toc25143791"/>
-      <w:bookmarkStart w:id="89" w:name="_Toc26168056"/>
-      <w:bookmarkStart w:id="90" w:name="_Toc26350256"/>
+      <w:bookmarkStart w:id="89" w:name="_Toc25143791"/>
+      <w:bookmarkStart w:id="90" w:name="_Toc26168056"/>
+      <w:bookmarkStart w:id="91" w:name="_Toc26350256"/>
       <w:r>
         <w:rPr>
           <w:lang w:val="es-ES"/>
@@ -12325,9 +12323,9 @@
         </w:rPr>
         <w:t xml:space="preserve"> – Giao diện đặt hàng</w:t>
       </w:r>
-      <w:bookmarkEnd w:id="88"/>
       <w:bookmarkEnd w:id="89"/>
       <w:bookmarkEnd w:id="90"/>
+      <w:bookmarkEnd w:id="91"/>
     </w:p>
     <w:p>
       <w:pPr>
@@ -12474,9 +12472,9 @@
           <w:lang w:val="es-ES"/>
         </w:rPr>
       </w:pPr>
-      <w:bookmarkStart w:id="91" w:name="_Toc25143792"/>
-      <w:bookmarkStart w:id="92" w:name="_Toc26168057"/>
-      <w:bookmarkStart w:id="93" w:name="_Toc26350257"/>
+      <w:bookmarkStart w:id="92" w:name="_Toc25143792"/>
+      <w:bookmarkStart w:id="93" w:name="_Toc26168057"/>
+      <w:bookmarkStart w:id="94" w:name="_Toc26350257"/>
       <w:r>
         <w:rPr>
           <w:lang w:val="es-ES"/>
@@ -12532,9 +12530,9 @@
         </w:rPr>
         <w:t xml:space="preserve"> hàng chọn sản phẩm sẽ hiện lên thông tin</w:t>
       </w:r>
-      <w:bookmarkEnd w:id="91"/>
       <w:bookmarkEnd w:id="92"/>
       <w:bookmarkEnd w:id="93"/>
+      <w:bookmarkEnd w:id="94"/>
     </w:p>
     <w:p>
       <w:pPr>
@@ -12589,9 +12587,9 @@
           <w:lang w:val="es-ES"/>
         </w:rPr>
       </w:pPr>
-      <w:bookmarkStart w:id="94" w:name="_Toc25143793"/>
-      <w:bookmarkStart w:id="95" w:name="_Toc26168058"/>
-      <w:bookmarkStart w:id="96" w:name="_Toc26350258"/>
+      <w:bookmarkStart w:id="95" w:name="_Toc25143793"/>
+      <w:bookmarkStart w:id="96" w:name="_Toc26168058"/>
+      <w:bookmarkStart w:id="97" w:name="_Toc26350258"/>
       <w:r>
         <w:rPr>
           <w:lang w:val="es-ES"/>
@@ -12635,9 +12633,9 @@
         </w:rPr>
         <w:t xml:space="preserve"> – Chi tiết giỏ hàng khi nhấn thanh toán</w:t>
       </w:r>
-      <w:bookmarkEnd w:id="94"/>
       <w:bookmarkEnd w:id="95"/>
       <w:bookmarkEnd w:id="96"/>
+      <w:bookmarkEnd w:id="97"/>
     </w:p>
     <w:p>
       <w:pPr>
@@ -12693,9 +12691,9 @@
           <w:lang w:val="es-ES"/>
         </w:rPr>
       </w:pPr>
-      <w:bookmarkStart w:id="97" w:name="_Toc25143794"/>
-      <w:bookmarkStart w:id="98" w:name="_Toc26168059"/>
-      <w:bookmarkStart w:id="99" w:name="_Toc26350259"/>
+      <w:bookmarkStart w:id="98" w:name="_Toc25143794"/>
+      <w:bookmarkStart w:id="99" w:name="_Toc26168059"/>
+      <w:bookmarkStart w:id="100" w:name="_Toc26350259"/>
       <w:r>
         <w:rPr>
           <w:lang w:val="es-ES"/>
@@ -12739,9 +12737,9 @@
         </w:rPr>
         <w:t xml:space="preserve"> – Thanh toán thành công</w:t>
       </w:r>
-      <w:bookmarkEnd w:id="97"/>
       <w:bookmarkEnd w:id="98"/>
       <w:bookmarkEnd w:id="99"/>
+      <w:bookmarkEnd w:id="100"/>
     </w:p>
     <w:p>
       <w:pPr>
@@ -12796,9 +12794,9 @@
           <w:lang w:val="es-ES"/>
         </w:rPr>
       </w:pPr>
-      <w:bookmarkStart w:id="100" w:name="_Toc25143795"/>
-      <w:bookmarkStart w:id="101" w:name="_Toc26168060"/>
-      <w:bookmarkStart w:id="102" w:name="_Toc26350260"/>
+      <w:bookmarkStart w:id="101" w:name="_Toc25143795"/>
+      <w:bookmarkStart w:id="102" w:name="_Toc26168060"/>
+      <w:bookmarkStart w:id="103" w:name="_Toc26350260"/>
       <w:r>
         <w:rPr>
           <w:lang w:val="es-ES"/>
@@ -12842,9 +12840,9 @@
         </w:rPr>
         <w:t xml:space="preserve"> – Thanh toán thất bại khi giỏ hàng trống</w:t>
       </w:r>
-      <w:bookmarkEnd w:id="100"/>
       <w:bookmarkEnd w:id="101"/>
       <w:bookmarkEnd w:id="102"/>
+      <w:bookmarkEnd w:id="103"/>
     </w:p>
     <w:p/>
     <w:p>
@@ -12919,7 +12917,7 @@
           <w:lang w:val="es-ES"/>
         </w:rPr>
       </w:pPr>
-      <w:bookmarkStart w:id="103" w:name="_Toc497570966"/>
+      <w:bookmarkStart w:id="104" w:name="_Toc497570966"/>
       <w:r>
         <w:rPr>
           <w:noProof/>
@@ -12974,7 +12972,7 @@
                                 <w:szCs w:val="32"/>
                               </w:rPr>
                             </w:pPr>
-                            <w:bookmarkStart w:id="104" w:name="_Toc26350261"/>
+                            <w:bookmarkStart w:id="105" w:name="_Toc26350261"/>
                             <w:r>
                               <w:t xml:space="preserve">Hình </w:t>
                             </w:r>
@@ -12999,7 +12997,7 @@
                             <w:r>
                               <w:t xml:space="preserve"> – Lưu đồ hoạt động Đặt hàng</w:t>
                             </w:r>
-                            <w:bookmarkEnd w:id="104"/>
+                            <w:bookmarkEnd w:id="105"/>
                           </w:p>
                         </w:txbxContent>
                       </wps:txbx>
@@ -13038,7 +13036,7 @@
                           <w:szCs w:val="32"/>
                         </w:rPr>
                       </w:pPr>
-                      <w:bookmarkStart w:id="105" w:name="_Toc26350261"/>
+                      <w:bookmarkStart w:id="106" w:name="_Toc26350261"/>
                       <w:r>
                         <w:t xml:space="preserve">Hình </w:t>
                       </w:r>
@@ -13063,7 +13061,7 @@
                       <w:r>
                         <w:t xml:space="preserve"> – Lưu đồ hoạt động Đặt hàng</w:t>
                       </w:r>
-                      <w:bookmarkEnd w:id="105"/>
+                      <w:bookmarkEnd w:id="106"/>
                     </w:p>
                   </w:txbxContent>
                 </v:textbox>
@@ -15104,7 +15102,7 @@
           <w:lang w:val="es-ES"/>
         </w:rPr>
       </w:pPr>
-      <w:bookmarkStart w:id="106" w:name="_Toc26384981"/>
+      <w:bookmarkStart w:id="107" w:name="_Toc26384981"/>
       <w:r>
         <w:rPr>
           <w:bCs w:val="0"/>
@@ -15115,8 +15113,8 @@
         <w:lastRenderedPageBreak/>
         <w:t>PHẦN KẾT LUẬN</w:t>
       </w:r>
-      <w:bookmarkEnd w:id="103"/>
-      <w:bookmarkEnd w:id="106"/>
+      <w:bookmarkEnd w:id="104"/>
+      <w:bookmarkEnd w:id="107"/>
     </w:p>
     <w:p>
       <w:pPr>
@@ -15132,7 +15130,7 @@
           <w:lang w:val="es-ES"/>
         </w:rPr>
       </w:pPr>
-      <w:bookmarkStart w:id="107" w:name="_Toc26384982"/>
+      <w:bookmarkStart w:id="108" w:name="_Toc26384982"/>
       <w:r>
         <w:rPr>
           <w:bCs w:val="0"/>
@@ -15142,7 +15140,7 @@
         </w:rPr>
         <w:t>Thuận lợi, khó khăn</w:t>
       </w:r>
-      <w:bookmarkEnd w:id="107"/>
+      <w:bookmarkEnd w:id="108"/>
     </w:p>
     <w:p>
       <w:pPr>
@@ -15299,7 +15297,7 @@
           <w:lang w:val="es-ES"/>
         </w:rPr>
       </w:pPr>
-      <w:bookmarkStart w:id="108" w:name="_Toc26384983"/>
+      <w:bookmarkStart w:id="109" w:name="_Toc26384983"/>
       <w:r>
         <w:rPr>
           <w:sz w:val="26"/>
@@ -15308,7 +15306,7 @@
         </w:rPr>
         <w:t>Kết quả đạt được</w:t>
       </w:r>
-      <w:bookmarkEnd w:id="108"/>
+      <w:bookmarkEnd w:id="109"/>
     </w:p>
     <w:p>
       <w:pPr>
@@ -15460,8 +15458,8 @@
         </w:rPr>
         <w:t xml:space="preserve">   </w:t>
       </w:r>
-      <w:bookmarkStart w:id="109" w:name="_Toc497570968"/>
-      <w:bookmarkStart w:id="110" w:name="_Toc26384984"/>
+      <w:bookmarkStart w:id="110" w:name="_Toc497570968"/>
+      <w:bookmarkStart w:id="111" w:name="_Toc26384984"/>
       <w:r>
         <w:rPr>
           <w:bCs w:val="0"/>
@@ -15471,8 +15469,8 @@
         </w:rPr>
         <w:t>2. Hướng phát triển</w:t>
       </w:r>
-      <w:bookmarkEnd w:id="109"/>
       <w:bookmarkEnd w:id="110"/>
+      <w:bookmarkEnd w:id="111"/>
     </w:p>
     <w:p>
       <w:pPr>
@@ -15594,8 +15592,6 @@
           <w:lang w:val="es-ES"/>
         </w:rPr>
       </w:pPr>
-      <w:bookmarkStart w:id="111" w:name="_GoBack"/>
-      <w:bookmarkEnd w:id="111"/>
     </w:p>
     <w:p>
       <w:pPr>
@@ -16089,7 +16085,7 @@
               <w:sz w:val="18"/>
               <w:szCs w:val="18"/>
             </w:rPr>
-            <w:t>22</w:t>
+            <w:t>24</w:t>
           </w:r>
           <w:r>
             <w:rPr>
@@ -16315,7 +16311,7 @@
             </wp:anchor>
           </w:drawing>
         </mc:Choice>
-        <mc:Fallback xmlns:cx="http://schemas.microsoft.com/office/drawing/2014/chartex" xmlns:cx1="http://schemas.microsoft.com/office/drawing/2015/9/8/chartex" xmlns:cx2="http://schemas.microsoft.com/office/drawing/2015/10/21/chartex" xmlns:cx3="http://schemas.microsoft.com/office/drawing/2016/5/9/chartex" xmlns:cx4="http://schemas.microsoft.com/office/drawing/2016/5/10/chartex" xmlns:cx5="http://schemas.microsoft.com/office/drawing/2016/5/11/chartex" xmlns:cx6="http://schemas.microsoft.com/office/drawing/2016/5/12/chartex" xmlns:cx7="http://schemas.microsoft.com/office/drawing/2016/5/13/chartex" xmlns:cx8="http://schemas.microsoft.com/office/drawing/2016/5/14/chartex" xmlns:aink="http://schemas.microsoft.com/office/drawing/2016/ink" xmlns:am3d="http://schemas.microsoft.com/office/drawing/2017/model3d" xmlns:w16cid="http://schemas.microsoft.com/office/word/2016/wordml/cid" xmlns:w16se="http://schemas.microsoft.com/office/word/2015/wordml/symex" xmlns:mv="urn:schemas-microsoft-com:mac:vml" xmlns:mo="http://schemas.microsoft.com/office/mac/office/2008/main">
+        <mc:Fallback xmlns:mo="http://schemas.microsoft.com/office/mac/office/2008/main" xmlns:mv="urn:schemas-microsoft-com:mac:vml" xmlns:w16se="http://schemas.microsoft.com/office/word/2015/wordml/symex" xmlns:w16cid="http://schemas.microsoft.com/office/word/2016/wordml/cid" xmlns:am3d="http://schemas.microsoft.com/office/drawing/2017/model3d" xmlns:aink="http://schemas.microsoft.com/office/drawing/2016/ink" xmlns:cx8="http://schemas.microsoft.com/office/drawing/2016/5/14/chartex" xmlns:cx7="http://schemas.microsoft.com/office/drawing/2016/5/13/chartex" xmlns:cx6="http://schemas.microsoft.com/office/drawing/2016/5/12/chartex" xmlns:cx5="http://schemas.microsoft.com/office/drawing/2016/5/11/chartex" xmlns:cx4="http://schemas.microsoft.com/office/drawing/2016/5/10/chartex" xmlns:cx3="http://schemas.microsoft.com/office/drawing/2016/5/9/chartex" xmlns:cx2="http://schemas.microsoft.com/office/drawing/2015/10/21/chartex" xmlns:cx1="http://schemas.microsoft.com/office/drawing/2015/9/8/chartex" xmlns:cx="http://schemas.microsoft.com/office/drawing/2014/chartex">
           <w:pict>
             <v:rect w14:anchorId="6CC0ADAD" id="Rectangle 11" o:spid="_x0000_s1026" style="position:absolute;margin-left:.95pt;margin-top:5.65pt;width:438.35pt;height:1.15pt;z-index:251659264;visibility:visible;mso-wrap-style:square;mso-height-percent:0;mso-wrap-distance-left:9pt;mso-wrap-distance-top:0;mso-wrap-distance-right:9pt;mso-wrap-distance-bottom:0;mso-position-horizontal:absolute;mso-position-horizontal-relative:text;mso-position-vertical:absolute;mso-position-vertical-relative:text;mso-height-percent:0;mso-height-relative:margin;v-text-anchor:middle" o:gfxdata="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" fillcolor="#7f7f7f [1612]" strokecolor="#7f7f7f [1612]" strokeweight="2pt"/>
           </w:pict>
@@ -25799,324 +25795,324 @@
     </dgm:pt>
   </dgm:ptLst>
   <dgm:cxnLst>
-    <dgm:cxn modelId="{32C4BD79-5D6A-4B31-9DA3-1449F5E0C667}" type="presOf" srcId="{4A27EE8D-5AA5-4A3D-A979-9F1167D97C1B}" destId="{8BF6B141-F05A-44D9-AB0D-6686FC1C857C}" srcOrd="0" destOrd="0" presId="urn:microsoft.com/office/officeart/2009/3/layout/HorizontalOrganizationChart"/>
-    <dgm:cxn modelId="{124765DC-C916-432A-8DA0-506F44706EC0}" type="presOf" srcId="{E25D9266-9E74-4E82-A7C2-5353CEDCE84E}" destId="{3B81F557-79C7-4771-B86F-0CC8613DC902}" srcOrd="0" destOrd="0" presId="urn:microsoft.com/office/officeart/2009/3/layout/HorizontalOrganizationChart"/>
-    <dgm:cxn modelId="{85FF83C1-F797-4DC2-8B91-91E7CE042024}" type="presOf" srcId="{11A40222-DB2B-4091-8D9B-D147D5CF9BA0}" destId="{51E86266-EC88-4B28-A92C-B18C8EA81DC2}" srcOrd="0" destOrd="0" presId="urn:microsoft.com/office/officeart/2009/3/layout/HorizontalOrganizationChart"/>
-    <dgm:cxn modelId="{B3A83ADE-F5D6-4D52-91BE-E06FFD844FE5}" type="presOf" srcId="{F2A3873C-CFC7-4C45-AAE2-945AC91B0CB6}" destId="{164C7065-56E1-48B5-B33C-961CB6AE42E5}" srcOrd="1" destOrd="0" presId="urn:microsoft.com/office/officeart/2009/3/layout/HorizontalOrganizationChart"/>
-    <dgm:cxn modelId="{8640E33A-B881-4A5D-81C9-2E96278FCBA7}" type="presOf" srcId="{71B48D62-E0B1-402D-AEB3-E249F4BE67A6}" destId="{6FC84FBC-7DEF-4701-8896-C6A3A83B278B}" srcOrd="1" destOrd="0" presId="urn:microsoft.com/office/officeart/2009/3/layout/HorizontalOrganizationChart"/>
-    <dgm:cxn modelId="{95ECB3DB-EEEF-4891-942B-DA6260B1A3A3}" type="presOf" srcId="{4A27EE8D-5AA5-4A3D-A979-9F1167D97C1B}" destId="{7E350C59-4CC9-4E20-9839-8DA87B1EBBE0}" srcOrd="1" destOrd="0" presId="urn:microsoft.com/office/officeart/2009/3/layout/HorizontalOrganizationChart"/>
-    <dgm:cxn modelId="{A4F46879-056F-4D09-8E0D-965917A8C6DF}" type="presOf" srcId="{E4F7DB23-6E2E-4B00-AC29-CF80D1BC766F}" destId="{AAFF513D-3622-4030-AC73-0D5F1B0F8E5F}" srcOrd="0" destOrd="0" presId="urn:microsoft.com/office/officeart/2009/3/layout/HorizontalOrganizationChart"/>
-    <dgm:cxn modelId="{AA764A33-9A98-4D27-BD4E-D7E3485D6360}" type="presOf" srcId="{96FF3441-3B95-4D09-85AF-CD1AADBE9A3B}" destId="{0AD70B1F-4399-432B-BD3E-731FEDE0CD26}" srcOrd="1" destOrd="0" presId="urn:microsoft.com/office/officeart/2009/3/layout/HorizontalOrganizationChart"/>
-    <dgm:cxn modelId="{9C36390A-8C61-476C-B3E6-D93CDEFE8250}" type="presOf" srcId="{F8164F53-59A2-4A19-99BF-FD6F1EB306DD}" destId="{B4323CD5-DC23-4C0B-AD3F-3F3AD27B7C58}" srcOrd="0" destOrd="0" presId="urn:microsoft.com/office/officeart/2009/3/layout/HorizontalOrganizationChart"/>
+    <dgm:cxn modelId="{A10FD9C9-6F6F-4013-9AD8-14B225C7A675}" type="presOf" srcId="{390735D8-4A2B-42C1-9ECF-E95349A2FDB4}" destId="{22E6244A-56C4-4DBC-82CC-10232CC9E632}" srcOrd="0" destOrd="0" presId="urn:microsoft.com/office/officeart/2009/3/layout/HorizontalOrganizationChart"/>
+    <dgm:cxn modelId="{7E025BCE-C868-4624-AEEB-B23305C438F9}" type="presOf" srcId="{5EEB923F-48DD-4A50-9FD7-3387704E8162}" destId="{41B588F1-9232-4D99-915F-F0959C87A7AA}" srcOrd="0" destOrd="0" presId="urn:microsoft.com/office/officeart/2009/3/layout/HorizontalOrganizationChart"/>
+    <dgm:cxn modelId="{A1D037F9-16EB-402A-AC9C-A9B53FBBC04A}" type="presOf" srcId="{5FDA5DF9-6DC2-4048-BBF2-A0B9F9E0DC65}" destId="{0E0A62CC-0A64-430E-A8F4-0E529858571A}" srcOrd="1" destOrd="0" presId="urn:microsoft.com/office/officeart/2009/3/layout/HorizontalOrganizationChart"/>
+    <dgm:cxn modelId="{D3EBBD07-56FC-4796-AA8F-4A03F2FE017E}" type="presOf" srcId="{D56DD89A-17B2-47F1-BC47-1B8ED894E89A}" destId="{4F0F0FC9-53B4-4DB4-BB46-426034805EC2}" srcOrd="0" destOrd="0" presId="urn:microsoft.com/office/officeart/2009/3/layout/HorizontalOrganizationChart"/>
+    <dgm:cxn modelId="{B1A6FED6-0D89-45D2-9823-15C8D6865BC9}" type="presOf" srcId="{97F4AF4B-5FB6-4624-A9F2-DE1D0F43083A}" destId="{745A2B31-7783-4682-B35C-FCA983DC9184}" srcOrd="0" destOrd="0" presId="urn:microsoft.com/office/officeart/2009/3/layout/HorizontalOrganizationChart"/>
+    <dgm:cxn modelId="{DD6992F5-716D-4E8A-915B-E356E2AF980A}" type="presOf" srcId="{5922358A-7C26-49AC-8CD8-F893743BF6CF}" destId="{DEDD7C20-A2D9-4A4E-856E-D3B620788230}" srcOrd="1" destOrd="0" presId="urn:microsoft.com/office/officeart/2009/3/layout/HorizontalOrganizationChart"/>
+    <dgm:cxn modelId="{15168324-EDD4-47F4-9E52-3B471673506C}" type="presOf" srcId="{71B48D62-E0B1-402D-AEB3-E249F4BE67A6}" destId="{9DF0200D-B53C-4A97-9007-37B8360A5A64}" srcOrd="0" destOrd="0" presId="urn:microsoft.com/office/officeart/2009/3/layout/HorizontalOrganizationChart"/>
+    <dgm:cxn modelId="{723DE279-667E-42FB-8C72-0D09E4271CA2}" type="presOf" srcId="{46BF4805-A593-45AF-BC47-098CDA88A24F}" destId="{326DD061-3C6A-4F01-8DE0-88F2D7AF8471}" srcOrd="0" destOrd="0" presId="urn:microsoft.com/office/officeart/2009/3/layout/HorizontalOrganizationChart"/>
     <dgm:cxn modelId="{362915F2-DF7E-432E-B7F6-2B23A8A93B8D}" srcId="{925A1ABE-5CEC-4F64-8599-4F8CB76F7E65}" destId="{71B48D62-E0B1-402D-AEB3-E249F4BE67A6}" srcOrd="3" destOrd="0" parTransId="{74AC4D94-FAA4-43EA-B8CA-C17860D28CE3}" sibTransId="{19B9968E-4E20-4915-BFC8-DB4770BDD883}"/>
-    <dgm:cxn modelId="{ED087BA0-D30D-48D3-8B61-71D79FFD82B6}" type="presOf" srcId="{925A1ABE-5CEC-4F64-8599-4F8CB76F7E65}" destId="{20A17876-C23A-4B83-BA13-0D8D44C58ECD}" srcOrd="1" destOrd="0" presId="urn:microsoft.com/office/officeart/2009/3/layout/HorizontalOrganizationChart"/>
-    <dgm:cxn modelId="{A79DBBD5-CB1B-4A29-9C4F-D1A280804CD3}" type="presOf" srcId="{78187B7C-3C54-407B-BE6C-C8539E6D0A50}" destId="{22371D76-B751-4D86-B048-E9EE23096A90}" srcOrd="1" destOrd="0" presId="urn:microsoft.com/office/officeart/2009/3/layout/HorizontalOrganizationChart"/>
-    <dgm:cxn modelId="{3B5197A8-C7B1-4B06-9A89-6EF6310B46AF}" type="presOf" srcId="{15B4CEB9-5ACC-4E1B-9963-BEDADE8BFA7E}" destId="{72F2349A-0B61-4780-8895-70973361ABAD}" srcOrd="1" destOrd="0" presId="urn:microsoft.com/office/officeart/2009/3/layout/HorizontalOrganizationChart"/>
-    <dgm:cxn modelId="{89592377-31CC-4AEF-A69D-A649BBCCA71C}" type="presOf" srcId="{A17B8706-532F-420E-B188-03C6E422EDC3}" destId="{70AA8176-94A1-4289-8139-C6A452C99A94}" srcOrd="0" destOrd="0" presId="urn:microsoft.com/office/officeart/2009/3/layout/HorizontalOrganizationChart"/>
-    <dgm:cxn modelId="{D410178A-F660-462F-8515-A9DD9C0189E6}" type="presOf" srcId="{822200A8-87FF-4549-B77E-DF6332B9412D}" destId="{074B61B2-A517-48C0-89D8-63906C93188B}" srcOrd="0" destOrd="0" presId="urn:microsoft.com/office/officeart/2009/3/layout/HorizontalOrganizationChart"/>
-    <dgm:cxn modelId="{B5F2B39E-7172-4C07-BEDC-642B3E410C9C}" type="presOf" srcId="{6AF97FCD-68A2-470D-B367-350D28D45DCC}" destId="{9FEC69D2-F35C-4088-B8AF-F0B2BE569BB7}" srcOrd="0" destOrd="0" presId="urn:microsoft.com/office/officeart/2009/3/layout/HorizontalOrganizationChart"/>
+    <dgm:cxn modelId="{A69714DF-49A2-4640-B330-1830ACDC0DB7}" type="presOf" srcId="{11A40222-DB2B-4091-8D9B-D147D5CF9BA0}" destId="{51E86266-EC88-4B28-A92C-B18C8EA81DC2}" srcOrd="0" destOrd="0" presId="urn:microsoft.com/office/officeart/2009/3/layout/HorizontalOrganizationChart"/>
+    <dgm:cxn modelId="{66D033A3-5A06-449F-B7D7-B0D8ADBA73DE}" type="presOf" srcId="{6AF97FCD-68A2-470D-B367-350D28D45DCC}" destId="{4E1188A6-85BE-487A-9F48-BE02BBA7F14B}" srcOrd="1" destOrd="0" presId="urn:microsoft.com/office/officeart/2009/3/layout/HorizontalOrganizationChart"/>
+    <dgm:cxn modelId="{2289264F-E926-40B3-8C97-B5CDF11DA791}" type="presOf" srcId="{96FF3441-3B95-4D09-85AF-CD1AADBE9A3B}" destId="{0AD70B1F-4399-432B-BD3E-731FEDE0CD26}" srcOrd="1" destOrd="0" presId="urn:microsoft.com/office/officeart/2009/3/layout/HorizontalOrganizationChart"/>
+    <dgm:cxn modelId="{7BC9A191-701D-4CDE-8131-40A0266B317F}" type="presOf" srcId="{673530D3-BFD2-4A03-B724-793152FDD5A5}" destId="{2058ECDD-960B-4FFA-A429-6C665B182571}" srcOrd="0" destOrd="0" presId="urn:microsoft.com/office/officeart/2009/3/layout/HorizontalOrganizationChart"/>
+    <dgm:cxn modelId="{E883F2CA-8AC4-4A9F-8C56-5AFC4B04263A}" type="presOf" srcId="{822200A8-87FF-4549-B77E-DF6332B9412D}" destId="{71741CA7-3D90-4D64-A851-C97943B47162}" srcOrd="1" destOrd="0" presId="urn:microsoft.com/office/officeart/2009/3/layout/HorizontalOrganizationChart"/>
+    <dgm:cxn modelId="{FD08EAE1-4269-444E-AFDE-FBF3B36DFBF4}" type="presOf" srcId="{026B9CF6-EC19-4EF2-A9C4-C00BD1CC8E12}" destId="{8D652844-1195-41BD-AF87-DD5EABA7E18A}" srcOrd="0" destOrd="0" presId="urn:microsoft.com/office/officeart/2009/3/layout/HorizontalOrganizationChart"/>
+    <dgm:cxn modelId="{D3DAB06B-566E-415C-830F-28D59FD43F03}" type="presOf" srcId="{F2A3873C-CFC7-4C45-AAE2-945AC91B0CB6}" destId="{164C7065-56E1-48B5-B33C-961CB6AE42E5}" srcOrd="1" destOrd="0" presId="urn:microsoft.com/office/officeart/2009/3/layout/HorizontalOrganizationChart"/>
     <dgm:cxn modelId="{60466B81-9A1F-4334-BC89-B05E09223EF8}" srcId="{925A1ABE-5CEC-4F64-8599-4F8CB76F7E65}" destId="{78187B7C-3C54-407B-BE6C-C8539E6D0A50}" srcOrd="4" destOrd="0" parTransId="{5BC61D9D-17CB-4C9E-ACF3-C3139327AC87}" sibTransId="{FC58FB40-3CEC-44B6-99E5-860406E1A243}"/>
     <dgm:cxn modelId="{5AEF1037-C4E8-4AD0-A4BD-E636ED3F8270}" srcId="{71B48D62-E0B1-402D-AEB3-E249F4BE67A6}" destId="{46BF4805-A593-45AF-BC47-098CDA88A24F}" srcOrd="0" destOrd="0" parTransId="{03475F81-B759-4639-B483-A894D63CD080}" sibTransId="{0C2A667F-DB61-40F9-936E-A1DC5CA5DBD9}"/>
-    <dgm:cxn modelId="{835B59EB-CA29-41C2-8B38-F16A8D047E32}" type="presOf" srcId="{74AC4D94-FAA4-43EA-B8CA-C17860D28CE3}" destId="{24245338-0BE4-44E2-A27C-CD71FAAD4568}" srcOrd="0" destOrd="0" presId="urn:microsoft.com/office/officeart/2009/3/layout/HorizontalOrganizationChart"/>
     <dgm:cxn modelId="{74096138-0C1A-49BB-8BAD-3B18B2A28AE6}" srcId="{71B48D62-E0B1-402D-AEB3-E249F4BE67A6}" destId="{B21387E7-42CC-43BE-94A6-9A947A22DE41}" srcOrd="2" destOrd="0" parTransId="{E3261FF7-F6EE-4A9E-8A87-28D635AD746E}" sibTransId="{808A01C3-9326-4D34-B29B-9CD87B1DC2EF}"/>
-    <dgm:cxn modelId="{9B82FFAB-ECED-4B07-9DF1-DDD9E901F87E}" type="presOf" srcId="{673530D3-BFD2-4A03-B724-793152FDD5A5}" destId="{2058ECDD-960B-4FFA-A429-6C665B182571}" srcOrd="0" destOrd="0" presId="urn:microsoft.com/office/officeart/2009/3/layout/HorizontalOrganizationChart"/>
-    <dgm:cxn modelId="{F46270F8-BD52-47EE-8B16-235DDA276F39}" type="presOf" srcId="{B1F0FC3E-D52D-4CF3-8A00-ECF5CE9C13A7}" destId="{89D763D8-6B74-490D-AE17-2CC429FEA906}" srcOrd="0" destOrd="0" presId="urn:microsoft.com/office/officeart/2009/3/layout/HorizontalOrganizationChart"/>
-    <dgm:cxn modelId="{45185F0A-B3AB-451A-8707-7953E1F69B8B}" type="presOf" srcId="{46BF4805-A593-45AF-BC47-098CDA88A24F}" destId="{C4D34D7E-51DA-4C41-AD75-8265B5A6DF6B}" srcOrd="1" destOrd="0" presId="urn:microsoft.com/office/officeart/2009/3/layout/HorizontalOrganizationChart"/>
-    <dgm:cxn modelId="{F3A9282A-F7BC-48EB-8C35-EB554644519F}" type="presOf" srcId="{026B9CF6-EC19-4EF2-A9C4-C00BD1CC8E12}" destId="{8AE3811B-1343-42D0-92EB-4E9ACFD8A45F}" srcOrd="1" destOrd="0" presId="urn:microsoft.com/office/officeart/2009/3/layout/HorizontalOrganizationChart"/>
-    <dgm:cxn modelId="{F080B2FD-843A-4D75-B64F-28D5614FC034}" type="presOf" srcId="{32E8A6DA-F90D-4699-9F99-788E23A3B369}" destId="{04F5A1BB-BFDA-4367-AAEF-1E796416BF95}" srcOrd="1" destOrd="0" presId="urn:microsoft.com/office/officeart/2009/3/layout/HorizontalOrganizationChart"/>
+    <dgm:cxn modelId="{4DF8E993-81FB-4687-B06E-C2238E6456C2}" type="presOf" srcId="{2452FEE9-B382-41FA-8B22-C1F962F98D45}" destId="{37D48A37-0008-4142-898A-F5F11E19DCB7}" srcOrd="0" destOrd="0" presId="urn:microsoft.com/office/officeart/2009/3/layout/HorizontalOrganizationChart"/>
+    <dgm:cxn modelId="{EB3AA931-DFB2-49EF-83DD-AA19C3C8CCA7}" type="presOf" srcId="{9E720942-A90F-4AE5-A1DF-1266075473F0}" destId="{55D107BF-EDA5-4011-9D58-FAACF0994724}" srcOrd="0" destOrd="0" presId="urn:microsoft.com/office/officeart/2009/3/layout/HorizontalOrganizationChart"/>
     <dgm:cxn modelId="{DC03069D-C9EE-4C79-8EC1-934A9691196F}" srcId="{6AF97FCD-68A2-470D-B367-350D28D45DCC}" destId="{5FDA5DF9-6DC2-4048-BBF2-A0B9F9E0DC65}" srcOrd="0" destOrd="0" parTransId="{B4C37713-89F0-44E9-9DC7-D926DAB95FA2}" sibTransId="{88905CD5-9803-417E-8C7F-BF08E8F93DF2}"/>
-    <dgm:cxn modelId="{11AB174D-33FB-475E-A082-2F6F5AA5339F}" type="presOf" srcId="{4F4E5F55-9006-4ED5-8C79-0CF8FEC98689}" destId="{20A74F2C-1AFE-40C9-A523-5F0F9CB3F55C}" srcOrd="0" destOrd="0" presId="urn:microsoft.com/office/officeart/2009/3/layout/HorizontalOrganizationChart"/>
-    <dgm:cxn modelId="{E8DF20B4-C8A5-40B7-B551-473EE4438768}" type="presOf" srcId="{46BF4805-A593-45AF-BC47-098CDA88A24F}" destId="{326DD061-3C6A-4F01-8DE0-88F2D7AF8471}" srcOrd="0" destOrd="0" presId="urn:microsoft.com/office/officeart/2009/3/layout/HorizontalOrganizationChart"/>
-    <dgm:cxn modelId="{25AFBC61-9EF1-42E3-86AC-426D97332A5C}" type="presOf" srcId="{FBED90F1-8579-40DC-9284-D49530BF7EAA}" destId="{B976F1F9-AD42-4FC7-A860-A17243C96E7B}" srcOrd="0" destOrd="0" presId="urn:microsoft.com/office/officeart/2009/3/layout/HorizontalOrganizationChart"/>
-    <dgm:cxn modelId="{C3DF0F94-CCC7-4E09-B563-369951B5A563}" type="presOf" srcId="{C1445755-DB2B-4F83-B8A8-E57351522EF7}" destId="{E34097A1-5F43-497A-8697-41FFCD938D3B}" srcOrd="1" destOrd="0" presId="urn:microsoft.com/office/officeart/2009/3/layout/HorizontalOrganizationChart"/>
-    <dgm:cxn modelId="{DEAB2F45-0FD8-49BC-88DA-45F9EE70FA54}" type="presOf" srcId="{827A7B7F-237D-4262-B5FB-71CB182C1CE7}" destId="{9DCA22E8-B0DE-4378-89A3-3C65BE83268F}" srcOrd="0" destOrd="0" presId="urn:microsoft.com/office/officeart/2009/3/layout/HorizontalOrganizationChart"/>
-    <dgm:cxn modelId="{085C7AFC-B8BB-4770-97A7-1EAF03CEB216}" type="presOf" srcId="{9BFA3C28-42C8-4BF3-BC1F-C2FD04535275}" destId="{0A769EA9-4F2C-41FC-8A6E-89D645814323}" srcOrd="0" destOrd="0" presId="urn:microsoft.com/office/officeart/2009/3/layout/HorizontalOrganizationChart"/>
-    <dgm:cxn modelId="{0D59DCDF-6CB0-446C-B769-F1D2CCF88EF7}" type="presOf" srcId="{E4F7DB23-6E2E-4B00-AC29-CF80D1BC766F}" destId="{48719858-1004-4698-9587-E2984CCF3EE8}" srcOrd="1" destOrd="0" presId="urn:microsoft.com/office/officeart/2009/3/layout/HorizontalOrganizationChart"/>
-    <dgm:cxn modelId="{7B4DD84B-C3A0-4D42-97C5-BBDCD52F1B22}" type="presOf" srcId="{97F4AF4B-5FB6-4624-A9F2-DE1D0F43083A}" destId="{86401C19-B956-47AD-96A5-9BA0A284A60E}" srcOrd="1" destOrd="0" presId="urn:microsoft.com/office/officeart/2009/3/layout/HorizontalOrganizationChart"/>
+    <dgm:cxn modelId="{0DA0D229-8223-47F3-841C-8EDA670D32BD}" type="presOf" srcId="{5BB0FEA8-28F0-40FA-82DE-C0FB9F83559F}" destId="{D60071D3-E688-4B58-9E86-A9E957140EEF}" srcOrd="0" destOrd="0" presId="urn:microsoft.com/office/officeart/2009/3/layout/HorizontalOrganizationChart"/>
+    <dgm:cxn modelId="{772BF71F-8AE1-494A-BD32-2D27892DA80E}" type="presOf" srcId="{32E8A6DA-F90D-4699-9F99-788E23A3B369}" destId="{04F5A1BB-BFDA-4367-AAEF-1E796416BF95}" srcOrd="1" destOrd="0" presId="urn:microsoft.com/office/officeart/2009/3/layout/HorizontalOrganizationChart"/>
+    <dgm:cxn modelId="{96C8B18A-377A-49CB-9BE0-90BF0B1B8446}" type="presOf" srcId="{1103CA1A-6346-4C35-B9AB-D2828BBB7AED}" destId="{C9CD3651-70ED-4C9D-A2BF-FEAC1D5462F8}" srcOrd="0" destOrd="0" presId="urn:microsoft.com/office/officeart/2009/3/layout/HorizontalOrganizationChart"/>
+    <dgm:cxn modelId="{0ABA092D-E82F-4A75-91DD-7AA72FB0B7F8}" type="presOf" srcId="{E3261FF7-F6EE-4A9E-8A87-28D635AD746E}" destId="{72A0ADD7-B2BF-4B93-B87A-DEF48ECC78BE}" srcOrd="0" destOrd="0" presId="urn:microsoft.com/office/officeart/2009/3/layout/HorizontalOrganizationChart"/>
     <dgm:cxn modelId="{78AB1F4D-09CF-453B-B375-76ABD5E8FD2B}" srcId="{5FDA5DF9-6DC2-4048-BBF2-A0B9F9E0DC65}" destId="{9970723C-0121-4681-B57F-3E960E20A455}" srcOrd="0" destOrd="0" parTransId="{4F4E5F55-9006-4ED5-8C79-0CF8FEC98689}" sibTransId="{865BBB9B-C989-4E75-88BD-95C72047EEAA}"/>
-    <dgm:cxn modelId="{0868934C-D488-4719-8A63-8262742D2E89}" type="presOf" srcId="{D56DD89A-17B2-47F1-BC47-1B8ED894E89A}" destId="{4F0F0FC9-53B4-4DB4-BB46-426034805EC2}" srcOrd="0" destOrd="0" presId="urn:microsoft.com/office/officeart/2009/3/layout/HorizontalOrganizationChart"/>
-    <dgm:cxn modelId="{A1462F7A-66C4-4897-8430-9A7EDAD9C474}" type="presOf" srcId="{0961CD74-57B2-40DA-831A-B17E77E9BA5A}" destId="{2D18B227-4830-499E-A367-8EAEBB6816FD}" srcOrd="1" destOrd="0" presId="urn:microsoft.com/office/officeart/2009/3/layout/HorizontalOrganizationChart"/>
-    <dgm:cxn modelId="{C9F0585B-6F1A-42F9-ADB4-B7C5725605C4}" type="presOf" srcId="{78187B7C-3C54-407B-BE6C-C8539E6D0A50}" destId="{3B9BABA0-FF0B-4F66-96FD-53E3BE9E2756}" srcOrd="0" destOrd="0" presId="urn:microsoft.com/office/officeart/2009/3/layout/HorizontalOrganizationChart"/>
+    <dgm:cxn modelId="{1770331B-45E2-4724-8447-6EB5A4811A22}" type="presOf" srcId="{03475F81-B759-4639-B483-A894D63CD080}" destId="{CABA6035-23A3-408F-8752-1B2C80E60716}" srcOrd="0" destOrd="0" presId="urn:microsoft.com/office/officeart/2009/3/layout/HorizontalOrganizationChart"/>
+    <dgm:cxn modelId="{CB9259BB-0A6E-49B7-AE9C-3D79F86C0CA2}" type="presOf" srcId="{E25D9266-9E74-4E82-A7C2-5353CEDCE84E}" destId="{3B81F557-79C7-4771-B86F-0CC8613DC902}" srcOrd="0" destOrd="0" presId="urn:microsoft.com/office/officeart/2009/3/layout/HorizontalOrganizationChart"/>
+    <dgm:cxn modelId="{4AE65DF3-B16A-44D7-987F-38B5290C8291}" type="presOf" srcId="{80D4D18C-283D-4FDE-9A2C-96D3732222E3}" destId="{B8E19EB0-4D75-4B4A-950E-182223F0DB15}" srcOrd="1" destOrd="0" presId="urn:microsoft.com/office/officeart/2009/3/layout/HorizontalOrganizationChart"/>
+    <dgm:cxn modelId="{7051D865-AFC7-454C-BF30-AEC3FF5E1B62}" type="presOf" srcId="{E250609C-12E6-4AF0-A318-7613573BA50F}" destId="{B3143A44-372A-4D7C-8B47-12C2BEBDCB52}" srcOrd="0" destOrd="0" presId="urn:microsoft.com/office/officeart/2009/3/layout/HorizontalOrganizationChart"/>
+    <dgm:cxn modelId="{5140EE53-F234-42C9-B5D9-516366EA8964}" type="presOf" srcId="{D56DD89A-17B2-47F1-BC47-1B8ED894E89A}" destId="{01A19683-4F68-4E8F-A5CE-225BA3062DA7}" srcOrd="1" destOrd="0" presId="urn:microsoft.com/office/officeart/2009/3/layout/HorizontalOrganizationChart"/>
     <dgm:cxn modelId="{04FBC96B-50E5-4126-B477-56DCB37620D8}" srcId="{026B9CF6-EC19-4EF2-A9C4-C00BD1CC8E12}" destId="{0961CD74-57B2-40DA-831A-B17E77E9BA5A}" srcOrd="0" destOrd="0" parTransId="{5BB0FEA8-28F0-40FA-82DE-C0FB9F83559F}" sibTransId="{8AF23F94-093A-4515-99BB-BDF61BB8380F}"/>
+    <dgm:cxn modelId="{F4B08A48-8A04-4977-AA51-80D2A11C78D8}" type="presOf" srcId="{78187B7C-3C54-407B-BE6C-C8539E6D0A50}" destId="{22371D76-B751-4D86-B048-E9EE23096A90}" srcOrd="1" destOrd="0" presId="urn:microsoft.com/office/officeart/2009/3/layout/HorizontalOrganizationChart"/>
     <dgm:cxn modelId="{E675D8B3-6251-498E-A0D7-D3484B3669E9}" srcId="{B1F0FC3E-D52D-4CF3-8A00-ECF5CE9C13A7}" destId="{925A1ABE-5CEC-4F64-8599-4F8CB76F7E65}" srcOrd="0" destOrd="0" parTransId="{99A490A9-685C-4490-8B49-8499C08DD4A4}" sibTransId="{316DB602-5848-48A0-BBD4-5FD1878F438D}"/>
-    <dgm:cxn modelId="{5FADB05A-12DE-45A5-B635-04E35705EEA6}" type="presOf" srcId="{F2A3873C-CFC7-4C45-AAE2-945AC91B0CB6}" destId="{6BBE7172-3C40-4C72-9E84-A04A11BA4CC7}" srcOrd="0" destOrd="0" presId="urn:microsoft.com/office/officeart/2009/3/layout/HorizontalOrganizationChart"/>
-    <dgm:cxn modelId="{CB5B7809-A9BA-49D7-A7DB-157DA9D68515}" type="presOf" srcId="{390735D8-4A2B-42C1-9ECF-E95349A2FDB4}" destId="{22E6244A-56C4-4DBC-82CC-10232CC9E632}" srcOrd="0" destOrd="0" presId="urn:microsoft.com/office/officeart/2009/3/layout/HorizontalOrganizationChart"/>
-    <dgm:cxn modelId="{3C9ED2E1-A7E8-49C0-B57F-BFEA2762D62A}" type="presOf" srcId="{30E41382-EF41-46E9-A541-AC5B817DE5BA}" destId="{89751535-6488-46A0-8CFF-42DC3BFF55DD}" srcOrd="0" destOrd="0" presId="urn:microsoft.com/office/officeart/2009/3/layout/HorizontalOrganizationChart"/>
+    <dgm:cxn modelId="{AABB43E2-8A55-45EA-BFC3-F9E2DB86AA21}" type="presOf" srcId="{925A1ABE-5CEC-4F64-8599-4F8CB76F7E65}" destId="{20AB2FD7-3F17-474B-83F9-212D5B0CA3EB}" srcOrd="0" destOrd="0" presId="urn:microsoft.com/office/officeart/2009/3/layout/HorizontalOrganizationChart"/>
+    <dgm:cxn modelId="{16E5727E-20A2-436C-AB39-04FDC58B0B40}" type="presOf" srcId="{B4EA2846-3451-4078-B89A-D389DA903B25}" destId="{7C3D0802-DAEC-4BF9-9875-4797AD9A6F0C}" srcOrd="1" destOrd="0" presId="urn:microsoft.com/office/officeart/2009/3/layout/HorizontalOrganizationChart"/>
+    <dgm:cxn modelId="{4D81120C-A109-42C0-905E-1D189364D4BA}" type="presOf" srcId="{46BF4805-A593-45AF-BC47-098CDA88A24F}" destId="{C4D34D7E-51DA-4C41-AD75-8265B5A6DF6B}" srcOrd="1" destOrd="0" presId="urn:microsoft.com/office/officeart/2009/3/layout/HorizontalOrganizationChart"/>
+    <dgm:cxn modelId="{704619AB-49F1-463E-8838-140285009CAB}" type="presOf" srcId="{AC8F8DD3-5FC5-436E-A0B0-50FC49C37D28}" destId="{6EC8E56D-379E-4800-B7FB-2C748D6E3794}" srcOrd="0" destOrd="0" presId="urn:microsoft.com/office/officeart/2009/3/layout/HorizontalOrganizationChart"/>
     <dgm:cxn modelId="{041AEDE7-A6E0-4600-9F98-D0D005C87829}" srcId="{5922358A-7C26-49AC-8CD8-F893743BF6CF}" destId="{59DDA31C-511A-4702-85E8-2516D707CCDF}" srcOrd="1" destOrd="0" parTransId="{2452FEE9-B382-41FA-8B22-C1F962F98D45}" sibTransId="{149BA3FD-A9CD-49E2-B75B-050F6BF0EB0D}"/>
-    <dgm:cxn modelId="{43C305F7-5F1A-4E83-AC89-B8A99561A865}" type="presOf" srcId="{B21387E7-42CC-43BE-94A6-9A947A22DE41}" destId="{56843541-73FB-40E1-B6BB-41E476B11B78}" srcOrd="0" destOrd="0" presId="urn:microsoft.com/office/officeart/2009/3/layout/HorizontalOrganizationChart"/>
+    <dgm:cxn modelId="{C1B15C65-434B-4947-8641-2062A5E1E51C}" type="presOf" srcId="{80D4D18C-283D-4FDE-9A2C-96D3732222E3}" destId="{35EA10A7-76E1-4380-B6DA-9C5BA7CBEC4A}" srcOrd="0" destOrd="0" presId="urn:microsoft.com/office/officeart/2009/3/layout/HorizontalOrganizationChart"/>
+    <dgm:cxn modelId="{966D78C0-CEB3-4C35-8129-32F9270657D9}" type="presOf" srcId="{5922358A-7C26-49AC-8CD8-F893743BF6CF}" destId="{AF7C0109-0F2D-4365-B48E-5D36BDB53B4D}" srcOrd="0" destOrd="0" presId="urn:microsoft.com/office/officeart/2009/3/layout/HorizontalOrganizationChart"/>
+    <dgm:cxn modelId="{5E757271-8BB9-42D7-916F-4CCC58569325}" type="presOf" srcId="{F8164F53-59A2-4A19-99BF-FD6F1EB306DD}" destId="{B4323CD5-DC23-4C0B-AD3F-3F3AD27B7C58}" srcOrd="0" destOrd="0" presId="urn:microsoft.com/office/officeart/2009/3/layout/HorizontalOrganizationChart"/>
+    <dgm:cxn modelId="{EB8B5B29-A85C-4B54-BEF2-2F1A1210CBE9}" type="presOf" srcId="{068805E9-B833-4300-AFAF-C2F70C0AF4C5}" destId="{5BE61E28-42F6-482B-B35D-934C209ADAF9}" srcOrd="0" destOrd="0" presId="urn:microsoft.com/office/officeart/2009/3/layout/HorizontalOrganizationChart"/>
+    <dgm:cxn modelId="{EFACCE09-CA9A-41C6-873E-7F5260308BB2}" type="presOf" srcId="{B1F0FC3E-D52D-4CF3-8A00-ECF5CE9C13A7}" destId="{89D763D8-6B74-490D-AE17-2CC429FEA906}" srcOrd="0" destOrd="0" presId="urn:microsoft.com/office/officeart/2009/3/layout/HorizontalOrganizationChart"/>
+    <dgm:cxn modelId="{0D4B90C8-50F3-48AF-9569-222A9346ED12}" type="presOf" srcId="{FB057CE2-E00D-4215-B351-478A1D97B142}" destId="{B00E83CB-1A77-4D88-8B10-619BF6F70C01}" srcOrd="0" destOrd="0" presId="urn:microsoft.com/office/officeart/2009/3/layout/HorizontalOrganizationChart"/>
+    <dgm:cxn modelId="{21B5EE08-CA87-4EBE-89EA-8F235E616972}" type="presOf" srcId="{0961CD74-57B2-40DA-831A-B17E77E9BA5A}" destId="{31D6944A-4800-48E1-A567-87353D7FE116}" srcOrd="0" destOrd="0" presId="urn:microsoft.com/office/officeart/2009/3/layout/HorizontalOrganizationChart"/>
+    <dgm:cxn modelId="{BB7E838F-E11D-40AC-B065-201546FF713D}" type="presOf" srcId="{0ECE6479-8391-4BD1-9BB7-1A9140E3D0F4}" destId="{DB92D643-ABAE-4BEF-8BB5-B5AB18A0DCD7}" srcOrd="0" destOrd="0" presId="urn:microsoft.com/office/officeart/2009/3/layout/HorizontalOrganizationChart"/>
     <dgm:cxn modelId="{A09EE341-4177-4C64-B5C1-918439E5DFAD}" srcId="{390735D8-4A2B-42C1-9ECF-E95349A2FDB4}" destId="{1103CA1A-6346-4C35-B9AB-D2828BBB7AED}" srcOrd="0" destOrd="0" parTransId="{FBED90F1-8579-40DC-9284-D49530BF7EAA}" sibTransId="{C8781CCA-E8BF-4AEE-9ECC-4DBDCBD93370}"/>
-    <dgm:cxn modelId="{010614A4-381B-4F7D-B535-5B0F074FAB9C}" type="presOf" srcId="{71B48D62-E0B1-402D-AEB3-E249F4BE67A6}" destId="{9DF0200D-B53C-4A97-9007-37B8360A5A64}" srcOrd="0" destOrd="0" presId="urn:microsoft.com/office/officeart/2009/3/layout/HorizontalOrganizationChart"/>
     <dgm:cxn modelId="{6B8E1F6D-3D0F-4513-B840-5CAF095861D5}" srcId="{59DDA31C-511A-4702-85E8-2516D707CCDF}" destId="{7D54DBBB-3C91-42E1-84FE-EFAB33FD23F3}" srcOrd="0" destOrd="0" parTransId="{416CB38F-7C2D-4AA1-8418-D3814E3AF9D8}" sibTransId="{F346E879-7602-4194-A364-8DEA7A93B6AA}"/>
-    <dgm:cxn modelId="{8CCD04CA-022B-4AFB-8A25-9523D21431B1}" type="presOf" srcId="{5FDA5DF9-6DC2-4048-BBF2-A0B9F9E0DC65}" destId="{26E068B0-55B4-4BE0-80CE-06F4E437558D}" srcOrd="0" destOrd="0" presId="urn:microsoft.com/office/officeart/2009/3/layout/HorizontalOrganizationChart"/>
+    <dgm:cxn modelId="{959581F9-A2A4-453C-BB9F-CCE1760217FC}" type="presOf" srcId="{390735D8-4A2B-42C1-9ECF-E95349A2FDB4}" destId="{127EE317-6DC6-46B5-8189-2E7081A8EED2}" srcOrd="1" destOrd="0" presId="urn:microsoft.com/office/officeart/2009/3/layout/HorizontalOrganizationChart"/>
     <dgm:cxn modelId="{B7261BD3-E84F-4079-AFF0-0C0E0065C791}" srcId="{827A7B7F-237D-4262-B5FB-71CB182C1CE7}" destId="{822200A8-87FF-4549-B77E-DF6332B9412D}" srcOrd="0" destOrd="0" parTransId="{5EEB923F-48DD-4A50-9FD7-3387704E8162}" sibTransId="{C042A366-EE70-4D5E-924C-8DF2D56C2605}"/>
     <dgm:cxn modelId="{A73629A6-BF5C-4920-9B32-3F2EA4D29E76}" srcId="{925A1ABE-5CEC-4F64-8599-4F8CB76F7E65}" destId="{96FF3441-3B95-4D09-85AF-CD1AADBE9A3B}" srcOrd="0" destOrd="0" parTransId="{30E41382-EF41-46E9-A541-AC5B817DE5BA}" sibTransId="{1B1E8475-172B-45CA-AE65-6373B6391843}"/>
+    <dgm:cxn modelId="{5D3B5886-5FBA-41B7-8044-CE204798E43F}" type="presOf" srcId="{4A27EE8D-5AA5-4A3D-A979-9F1167D97C1B}" destId="{7E350C59-4CC9-4E20-9839-8DA87B1EBBE0}" srcOrd="1" destOrd="0" presId="urn:microsoft.com/office/officeart/2009/3/layout/HorizontalOrganizationChart"/>
     <dgm:cxn modelId="{C637F305-A100-4E60-B481-51AD35847740}" srcId="{925A1ABE-5CEC-4F64-8599-4F8CB76F7E65}" destId="{6AF97FCD-68A2-470D-B367-350D28D45DCC}" srcOrd="1" destOrd="0" parTransId="{0ECE6479-8391-4BD1-9BB7-1A9140E3D0F4}" sibTransId="{A7017283-9EA7-4CAC-AC45-DE7913D8F1AA}"/>
-    <dgm:cxn modelId="{4E0CA430-1C00-4A76-89D4-AF64301BF010}" type="presOf" srcId="{416CB38F-7C2D-4AA1-8418-D3814E3AF9D8}" destId="{FC438F00-982E-4362-90A7-6EC679CCA351}" srcOrd="0" destOrd="0" presId="urn:microsoft.com/office/officeart/2009/3/layout/HorizontalOrganizationChart"/>
-    <dgm:cxn modelId="{D7F547FD-E96F-4186-986E-68B341627D2E}" type="presOf" srcId="{B4C37713-89F0-44E9-9DC7-D926DAB95FA2}" destId="{8AB03D20-6E2C-4E1C-8A16-3DA9A6F09D2E}" srcOrd="0" destOrd="0" presId="urn:microsoft.com/office/officeart/2009/3/layout/HorizontalOrganizationChart"/>
+    <dgm:cxn modelId="{03585D83-F5A1-4D36-B926-ABE2204BFC27}" type="presOf" srcId="{B21387E7-42CC-43BE-94A6-9A947A22DE41}" destId="{AA0D9028-616E-4D19-A187-6830707078A6}" srcOrd="1" destOrd="0" presId="urn:microsoft.com/office/officeart/2009/3/layout/HorizontalOrganizationChart"/>
+    <dgm:cxn modelId="{B1FF04DF-541E-4BAF-917C-BF4FFD157936}" type="presOf" srcId="{827A7B7F-237D-4262-B5FB-71CB182C1CE7}" destId="{308ED7EA-772F-41F4-8A95-383442811CCF}" srcOrd="1" destOrd="0" presId="urn:microsoft.com/office/officeart/2009/3/layout/HorizontalOrganizationChart"/>
+    <dgm:cxn modelId="{EC811A41-68CD-4346-9278-ADA7964DBFE4}" type="presOf" srcId="{30E41382-EF41-46E9-A541-AC5B817DE5BA}" destId="{89751535-6488-46A0-8CFF-42DC3BFF55DD}" srcOrd="0" destOrd="0" presId="urn:microsoft.com/office/officeart/2009/3/layout/HorizontalOrganizationChart"/>
+    <dgm:cxn modelId="{4A48F2F5-DAD2-4DC6-8715-009486E86B1D}" type="presOf" srcId="{96FF3441-3B95-4D09-85AF-CD1AADBE9A3B}" destId="{34654D49-0764-4385-B03F-E494455B4BF7}" srcOrd="0" destOrd="0" presId="urn:microsoft.com/office/officeart/2009/3/layout/HorizontalOrganizationChart"/>
     <dgm:cxn modelId="{306BD18B-3793-425E-9306-60A712A2702C}" srcId="{C1445755-DB2B-4F83-B8A8-E57351522EF7}" destId="{80D4D18C-283D-4FDE-9A2C-96D3732222E3}" srcOrd="0" destOrd="0" parTransId="{9E720942-A90F-4AE5-A1DF-1266075473F0}" sibTransId="{D37F8F0D-910F-42AE-8D81-92B8FCE3E84F}"/>
-    <dgm:cxn modelId="{78C82FEA-343B-4E85-B395-B0AF7FD44B15}" type="presOf" srcId="{0ECE6479-8391-4BD1-9BB7-1A9140E3D0F4}" destId="{DB92D643-ABAE-4BEF-8BB5-B5AB18A0DCD7}" srcOrd="0" destOrd="0" presId="urn:microsoft.com/office/officeart/2009/3/layout/HorizontalOrganizationChart"/>
-    <dgm:cxn modelId="{B4DD0476-6267-403C-9CDA-74F72DE46595}" type="presOf" srcId="{80D4D18C-283D-4FDE-9A2C-96D3732222E3}" destId="{35EA10A7-76E1-4380-B6DA-9C5BA7CBEC4A}" srcOrd="0" destOrd="0" presId="urn:microsoft.com/office/officeart/2009/3/layout/HorizontalOrganizationChart"/>
-    <dgm:cxn modelId="{7717E581-517D-4E0E-8D1B-2FD2264570FC}" type="presOf" srcId="{499A7D2F-D788-4897-B2FF-45E97BD9BDA4}" destId="{4C1DA4C1-70C6-4D77-8AEA-388C87EF4476}" srcOrd="0" destOrd="0" presId="urn:microsoft.com/office/officeart/2009/3/layout/HorizontalOrganizationChart"/>
-    <dgm:cxn modelId="{F08D306E-61AC-42DE-8F94-5CA5C2C9D38D}" type="presOf" srcId="{7D54DBBB-3C91-42E1-84FE-EFAB33FD23F3}" destId="{218D71CB-3AC9-4E56-9A9D-5BF73E6A5663}" srcOrd="1" destOrd="0" presId="urn:microsoft.com/office/officeart/2009/3/layout/HorizontalOrganizationChart"/>
-    <dgm:cxn modelId="{B1B84F8B-F371-4B08-A637-81170835316C}" type="presOf" srcId="{D56DD89A-17B2-47F1-BC47-1B8ED894E89A}" destId="{01A19683-4F68-4E8F-A5CE-225BA3062DA7}" srcOrd="1" destOrd="0" presId="urn:microsoft.com/office/officeart/2009/3/layout/HorizontalOrganizationChart"/>
-    <dgm:cxn modelId="{53428904-C4E9-4C3D-9DAB-7E2742417E99}" type="presOf" srcId="{5922358A-7C26-49AC-8CD8-F893743BF6CF}" destId="{AF7C0109-0F2D-4365-B48E-5D36BDB53B4D}" srcOrd="0" destOrd="0" presId="urn:microsoft.com/office/officeart/2009/3/layout/HorizontalOrganizationChart"/>
-    <dgm:cxn modelId="{F1115ED5-51ED-4264-B81C-6B7A2EB1A707}" type="presOf" srcId="{822200A8-87FF-4549-B77E-DF6332B9412D}" destId="{71741CA7-3D90-4D64-A851-C97943B47162}" srcOrd="1" destOrd="0" presId="urn:microsoft.com/office/officeart/2009/3/layout/HorizontalOrganizationChart"/>
-    <dgm:cxn modelId="{573D8599-DA10-498E-8F8E-A585074C9962}" type="presOf" srcId="{1103CA1A-6346-4C35-B9AB-D2828BBB7AED}" destId="{C9CD3651-70ED-4C9D-A2BF-FEAC1D5462F8}" srcOrd="0" destOrd="0" presId="urn:microsoft.com/office/officeart/2009/3/layout/HorizontalOrganizationChart"/>
-    <dgm:cxn modelId="{978DB348-43D1-405B-9356-045FC8F95987}" type="presOf" srcId="{5BC61D9D-17CB-4C9E-ACF3-C3139327AC87}" destId="{29017D05-20D9-43EC-8185-BE1AE9872C04}" srcOrd="0" destOrd="0" presId="urn:microsoft.com/office/officeart/2009/3/layout/HorizontalOrganizationChart"/>
-    <dgm:cxn modelId="{C2086A7B-A672-44C6-8AC2-789CCF6085B6}" type="presOf" srcId="{59DDA31C-511A-4702-85E8-2516D707CCDF}" destId="{909ADC05-19D2-437B-B7EF-EE54802347E0}" srcOrd="0" destOrd="0" presId="urn:microsoft.com/office/officeart/2009/3/layout/HorizontalOrganizationChart"/>
-    <dgm:cxn modelId="{157516D6-B609-4AD4-9330-2BDC025F505D}" type="presOf" srcId="{E250609C-12E6-4AF0-A318-7613573BA50F}" destId="{B3143A44-372A-4D7C-8B47-12C2BEBDCB52}" srcOrd="0" destOrd="0" presId="urn:microsoft.com/office/officeart/2009/3/layout/HorizontalOrganizationChart"/>
+    <dgm:cxn modelId="{32488820-0120-42ED-A0ED-B011A4545F8D}" type="presOf" srcId="{499A7D2F-D788-4897-B2FF-45E97BD9BDA4}" destId="{4C1DA4C1-70C6-4D77-8AEA-388C87EF4476}" srcOrd="0" destOrd="0" presId="urn:microsoft.com/office/officeart/2009/3/layout/HorizontalOrganizationChart"/>
+    <dgm:cxn modelId="{9F78B516-73EB-455B-9BE3-ABF69AF53BB1}" type="presOf" srcId="{822200A8-87FF-4549-B77E-DF6332B9412D}" destId="{074B61B2-A517-48C0-89D8-63906C93188B}" srcOrd="0" destOrd="0" presId="urn:microsoft.com/office/officeart/2009/3/layout/HorizontalOrganizationChart"/>
+    <dgm:cxn modelId="{448DDD2D-F0D7-427A-ABB8-8B14FAEB9B26}" type="presOf" srcId="{97F4AF4B-5FB6-4624-A9F2-DE1D0F43083A}" destId="{86401C19-B956-47AD-96A5-9BA0A284A60E}" srcOrd="1" destOrd="0" presId="urn:microsoft.com/office/officeart/2009/3/layout/HorizontalOrganizationChart"/>
+    <dgm:cxn modelId="{89846709-C874-483B-B144-9A2AEF0381C3}" type="presOf" srcId="{B0C13D80-4659-496F-9950-C6F507CC6E41}" destId="{2FC7BE22-982C-4475-9D97-128D04AF0409}" srcOrd="0" destOrd="0" presId="urn:microsoft.com/office/officeart/2009/3/layout/HorizontalOrganizationChart"/>
+    <dgm:cxn modelId="{4113A1F2-F79A-48CF-AC55-7669FFB9A655}" type="presOf" srcId="{7D54DBBB-3C91-42E1-84FE-EFAB33FD23F3}" destId="{D3E5B506-360B-4A29-81D0-F280DEB41B50}" srcOrd="0" destOrd="0" presId="urn:microsoft.com/office/officeart/2009/3/layout/HorizontalOrganizationChart"/>
+    <dgm:cxn modelId="{18A37685-EF6E-481A-AC04-054D495A3A48}" type="presOf" srcId="{4F4E5F55-9006-4ED5-8C79-0CF8FEC98689}" destId="{20A74F2C-1AFE-40C9-A523-5F0F9CB3F55C}" srcOrd="0" destOrd="0" presId="urn:microsoft.com/office/officeart/2009/3/layout/HorizontalOrganizationChart"/>
+    <dgm:cxn modelId="{AE2072A0-BA16-489C-9E37-215BBDD59C32}" type="presOf" srcId="{10A0D0A0-7FC8-4436-B504-BD2130C76B45}" destId="{8550E34F-82ED-4A47-8223-EE0F0B17FC51}" srcOrd="0" destOrd="0" presId="urn:microsoft.com/office/officeart/2009/3/layout/HorizontalOrganizationChart"/>
+    <dgm:cxn modelId="{20C18887-5F24-41E5-9888-A37EE2572E56}" type="presOf" srcId="{7D54DBBB-3C91-42E1-84FE-EFAB33FD23F3}" destId="{218D71CB-3AC9-4E56-9A9D-5BF73E6A5663}" srcOrd="1" destOrd="0" presId="urn:microsoft.com/office/officeart/2009/3/layout/HorizontalOrganizationChart"/>
+    <dgm:cxn modelId="{44D8F116-AC6D-4078-96CB-D18174149147}" type="presOf" srcId="{59DDA31C-511A-4702-85E8-2516D707CCDF}" destId="{9ED3B3E4-CEC7-4AAC-917B-F593AC137076}" srcOrd="1" destOrd="0" presId="urn:microsoft.com/office/officeart/2009/3/layout/HorizontalOrganizationChart"/>
+    <dgm:cxn modelId="{741CBDCE-2DBF-47EE-911E-5107E19D2C01}" type="presOf" srcId="{A17B8706-532F-420E-B188-03C6E422EDC3}" destId="{70AA8176-94A1-4289-8139-C6A452C99A94}" srcOrd="0" destOrd="0" presId="urn:microsoft.com/office/officeart/2009/3/layout/HorizontalOrganizationChart"/>
     <dgm:cxn modelId="{EC7F2002-9DA2-4B1D-8CD1-8C6C4E47217A}" srcId="{5922358A-7C26-49AC-8CD8-F893743BF6CF}" destId="{C1445755-DB2B-4F83-B8A8-E57351522EF7}" srcOrd="2" destOrd="0" parTransId="{FB057CE2-E00D-4215-B351-478A1D97B142}" sibTransId="{5EA1E2D6-B27A-479D-BEF7-F7D4755E7A09}"/>
-    <dgm:cxn modelId="{3B25FA6C-F6E6-4222-9E76-E98E9E3978F1}" type="presOf" srcId="{10A0D0A0-7FC8-4436-B504-BD2130C76B45}" destId="{BEB3C9E2-C439-4466-85C7-6E409FA0EC91}" srcOrd="1" destOrd="0" presId="urn:microsoft.com/office/officeart/2009/3/layout/HorizontalOrganizationChart"/>
-    <dgm:cxn modelId="{CF0936C9-51A4-44C0-BF87-EABBF3CA86AA}" type="presOf" srcId="{068805E9-B833-4300-AFAF-C2F70C0AF4C5}" destId="{5BE61E28-42F6-482B-B35D-934C209ADAF9}" srcOrd="0" destOrd="0" presId="urn:microsoft.com/office/officeart/2009/3/layout/HorizontalOrganizationChart"/>
-    <dgm:cxn modelId="{F0D3EAD3-8CE9-403C-841A-9A1B2BEB85A3}" type="presOf" srcId="{80D4D18C-283D-4FDE-9A2C-96D3732222E3}" destId="{B8E19EB0-4D75-4B4A-950E-182223F0DB15}" srcOrd="1" destOrd="0" presId="urn:microsoft.com/office/officeart/2009/3/layout/HorizontalOrganizationChart"/>
+    <dgm:cxn modelId="{00CD23F8-2546-4019-8776-26C04D75828F}" type="presOf" srcId="{B21387E7-42CC-43BE-94A6-9A947A22DE41}" destId="{56843541-73FB-40E1-B6BB-41E476B11B78}" srcOrd="0" destOrd="0" presId="urn:microsoft.com/office/officeart/2009/3/layout/HorizontalOrganizationChart"/>
+    <dgm:cxn modelId="{94CA06B4-43B8-4BA2-BE80-B027AB8851B9}" type="presOf" srcId="{15B4CEB9-5ACC-4E1B-9963-BEDADE8BFA7E}" destId="{72F2349A-0B61-4780-8895-70973361ABAD}" srcOrd="1" destOrd="0" presId="urn:microsoft.com/office/officeart/2009/3/layout/HorizontalOrganizationChart"/>
     <dgm:cxn modelId="{B22E004C-3A31-428B-9367-6BA76321D52C}" srcId="{71B48D62-E0B1-402D-AEB3-E249F4BE67A6}" destId="{390735D8-4A2B-42C1-9ECF-E95349A2FDB4}" srcOrd="1" destOrd="0" parTransId="{9BFA3C28-42C8-4BF3-BC1F-C2FD04535275}" sibTransId="{4000C33B-5F32-4FED-B984-C20E6F067131}"/>
+    <dgm:cxn modelId="{E8F887D5-0C92-4996-932B-F9CEF8E67DB2}" type="presOf" srcId="{5BC61D9D-17CB-4C9E-ACF3-C3139327AC87}" destId="{29017D05-20D9-43EC-8185-BE1AE9872C04}" srcOrd="0" destOrd="0" presId="urn:microsoft.com/office/officeart/2009/3/layout/HorizontalOrganizationChart"/>
+    <dgm:cxn modelId="{740AFE2D-4BFA-48CF-9A7E-254B0A95CDE9}" type="presOf" srcId="{925A1ABE-5CEC-4F64-8599-4F8CB76F7E65}" destId="{20A17876-C23A-4B83-BA13-0D8D44C58ECD}" srcOrd="1" destOrd="0" presId="urn:microsoft.com/office/officeart/2009/3/layout/HorizontalOrganizationChart"/>
+    <dgm:cxn modelId="{166A57A4-0166-475A-A65C-A4D581F25F41}" type="presOf" srcId="{B4EA2846-3451-4078-B89A-D389DA903B25}" destId="{5A8D7DD3-EB9E-464E-B6AE-55E2C1A8EFB2}" srcOrd="0" destOrd="0" presId="urn:microsoft.com/office/officeart/2009/3/layout/HorizontalOrganizationChart"/>
+    <dgm:cxn modelId="{9D5C0ECC-0A45-4496-956C-C38116013D91}" type="presOf" srcId="{38B5D111-E13C-4949-915A-554109CC6D9F}" destId="{7D9366F5-C8DC-442A-8158-484CCAC47F7F}" srcOrd="0" destOrd="0" presId="urn:microsoft.com/office/officeart/2009/3/layout/HorizontalOrganizationChart"/>
+    <dgm:cxn modelId="{F9702581-3A53-4FA2-9A13-7413994B320D}" type="presOf" srcId="{1103CA1A-6346-4C35-B9AB-D2828BBB7AED}" destId="{2AF0FD07-E5CD-4547-AEBD-63B721954A55}" srcOrd="1" destOrd="0" presId="urn:microsoft.com/office/officeart/2009/3/layout/HorizontalOrganizationChart"/>
     <dgm:cxn modelId="{5412831B-D145-42E7-8DAC-1B90C0CC5788}" srcId="{5922358A-7C26-49AC-8CD8-F893743BF6CF}" destId="{15B4CEB9-5ACC-4E1B-9963-BEDADE8BFA7E}" srcOrd="0" destOrd="0" parTransId="{068805E9-B833-4300-AFAF-C2F70C0AF4C5}" sibTransId="{EF8E7E27-E981-43FA-B2EF-77213839BAAF}"/>
-    <dgm:cxn modelId="{12EB9614-9980-4E8A-B48E-5E410155CB7B}" type="presOf" srcId="{38B5D111-E13C-4949-915A-554109CC6D9F}" destId="{7D9366F5-C8DC-442A-8158-484CCAC47F7F}" srcOrd="0" destOrd="0" presId="urn:microsoft.com/office/officeart/2009/3/layout/HorizontalOrganizationChart"/>
-    <dgm:cxn modelId="{1A9D53F5-246D-4515-A40F-B28849F2CD36}" type="presOf" srcId="{FB057CE2-E00D-4215-B351-478A1D97B142}" destId="{B00E83CB-1A77-4D88-8B10-619BF6F70C01}" srcOrd="0" destOrd="0" presId="urn:microsoft.com/office/officeart/2009/3/layout/HorizontalOrganizationChart"/>
-    <dgm:cxn modelId="{FCA3BE87-AF34-46BB-BD68-603343B4E465}" type="presOf" srcId="{10A0D0A0-7FC8-4436-B504-BD2130C76B45}" destId="{8550E34F-82ED-4A47-8223-EE0F0B17FC51}" srcOrd="0" destOrd="0" presId="urn:microsoft.com/office/officeart/2009/3/layout/HorizontalOrganizationChart"/>
-    <dgm:cxn modelId="{13FE8D3E-3F44-464C-914A-2C24DDC8A4C6}" type="presOf" srcId="{026B9CF6-EC19-4EF2-A9C4-C00BD1CC8E12}" destId="{8D652844-1195-41BD-AF87-DD5EABA7E18A}" srcOrd="0" destOrd="0" presId="urn:microsoft.com/office/officeart/2009/3/layout/HorizontalOrganizationChart"/>
-    <dgm:cxn modelId="{AE19DEE7-C9DE-42E7-8626-698AE7701456}" type="presOf" srcId="{97F4AF4B-5FB6-4624-A9F2-DE1D0F43083A}" destId="{745A2B31-7783-4682-B35C-FCA983DC9184}" srcOrd="0" destOrd="0" presId="urn:microsoft.com/office/officeart/2009/3/layout/HorizontalOrganizationChart"/>
-    <dgm:cxn modelId="{A05082C3-62BC-4481-A0C2-21FD835710F3}" type="presOf" srcId="{925A1ABE-5CEC-4F64-8599-4F8CB76F7E65}" destId="{20AB2FD7-3F17-474B-83F9-212D5B0CA3EB}" srcOrd="0" destOrd="0" presId="urn:microsoft.com/office/officeart/2009/3/layout/HorizontalOrganizationChart"/>
-    <dgm:cxn modelId="{B3CE20E9-9A11-433C-90E9-321EBDB33754}" type="presOf" srcId="{32E8A6DA-F90D-4699-9F99-788E23A3B369}" destId="{E3C510F1-7733-4963-81D5-148D3BBF6E02}" srcOrd="0" destOrd="0" presId="urn:microsoft.com/office/officeart/2009/3/layout/HorizontalOrganizationChart"/>
+    <dgm:cxn modelId="{7C25CE45-E0CC-4046-95F7-FD168CE20D54}" type="presOf" srcId="{B4C37713-89F0-44E9-9DC7-D926DAB95FA2}" destId="{8AB03D20-6E2C-4E1C-8A16-3DA9A6F09D2E}" srcOrd="0" destOrd="0" presId="urn:microsoft.com/office/officeart/2009/3/layout/HorizontalOrganizationChart"/>
     <dgm:cxn modelId="{16264610-B655-4384-BD31-3968E0DEEBF4}" srcId="{B21387E7-42CC-43BE-94A6-9A947A22DE41}" destId="{B4EA2846-3451-4078-B89A-D389DA903B25}" srcOrd="0" destOrd="0" parTransId="{E25D9266-9E74-4E82-A7C2-5353CEDCE84E}" sibTransId="{F104FCD4-2D2D-4423-A366-75697D5C1278}"/>
-    <dgm:cxn modelId="{BEB176EF-D72F-4FFC-B39D-F48F12B6BF05}" type="presOf" srcId="{B4EA2846-3451-4078-B89A-D389DA903B25}" destId="{7C3D0802-DAEC-4BF9-9875-4797AD9A6F0C}" srcOrd="1" destOrd="0" presId="urn:microsoft.com/office/officeart/2009/3/layout/HorizontalOrganizationChart"/>
-    <dgm:cxn modelId="{1A24018E-8104-4B53-A4FB-010E822E91BE}" type="presOf" srcId="{B0C13D80-4659-496F-9950-C6F507CC6E41}" destId="{2FC7BE22-982C-4475-9D97-128D04AF0409}" srcOrd="0" destOrd="0" presId="urn:microsoft.com/office/officeart/2009/3/layout/HorizontalOrganizationChart"/>
-    <dgm:cxn modelId="{1C696405-BCE1-406B-A73F-04A672252D9D}" type="presOf" srcId="{5FDA5DF9-6DC2-4048-BBF2-A0B9F9E0DC65}" destId="{0E0A62CC-0A64-430E-A8F4-0E529858571A}" srcOrd="1" destOrd="0" presId="urn:microsoft.com/office/officeart/2009/3/layout/HorizontalOrganizationChart"/>
+    <dgm:cxn modelId="{15385DD0-B784-49D2-ADAB-CB934B3EFDB7}" type="presOf" srcId="{78187B7C-3C54-407B-BE6C-C8539E6D0A50}" destId="{3B9BABA0-FF0B-4F66-96FD-53E3BE9E2756}" srcOrd="0" destOrd="0" presId="urn:microsoft.com/office/officeart/2009/3/layout/HorizontalOrganizationChart"/>
+    <dgm:cxn modelId="{6FE096C4-39A1-487A-AF7F-A1DCA62147ED}" type="presOf" srcId="{827A7B7F-237D-4262-B5FB-71CB182C1CE7}" destId="{9DCA22E8-B0DE-4378-89A3-3C65BE83268F}" srcOrd="0" destOrd="0" presId="urn:microsoft.com/office/officeart/2009/3/layout/HorizontalOrganizationChart"/>
     <dgm:cxn modelId="{9C719221-CDD4-4561-9A91-2874B931CC9F}" srcId="{F2A3873C-CFC7-4C45-AAE2-945AC91B0CB6}" destId="{10A0D0A0-7FC8-4436-B504-BD2130C76B45}" srcOrd="0" destOrd="0" parTransId="{E250609C-12E6-4AF0-A318-7613573BA50F}" sibTransId="{0DFCE454-B28C-4A0F-8600-D641C40A6D7B}"/>
-    <dgm:cxn modelId="{CC6DDE61-5030-4FE9-A341-2DD7765F1878}" type="presOf" srcId="{0961CD74-57B2-40DA-831A-B17E77E9BA5A}" destId="{31D6944A-4800-48E1-A567-87353D7FE116}" srcOrd="0" destOrd="0" presId="urn:microsoft.com/office/officeart/2009/3/layout/HorizontalOrganizationChart"/>
-    <dgm:cxn modelId="{6C577C51-FBDB-49EB-A8E9-858505650922}" type="presOf" srcId="{1103CA1A-6346-4C35-B9AB-D2828BBB7AED}" destId="{2AF0FD07-E5CD-4547-AEBD-63B721954A55}" srcOrd="1" destOrd="0" presId="urn:microsoft.com/office/officeart/2009/3/layout/HorizontalOrganizationChart"/>
+    <dgm:cxn modelId="{C37481F2-5CC0-47DB-ADDD-99A143803304}" type="presOf" srcId="{FBED90F1-8579-40DC-9284-D49530BF7EAA}" destId="{B976F1F9-AD42-4FC7-A860-A17243C96E7B}" srcOrd="0" destOrd="0" presId="urn:microsoft.com/office/officeart/2009/3/layout/HorizontalOrganizationChart"/>
+    <dgm:cxn modelId="{1B523E7A-4549-402B-86B2-D84AFE2622F2}" type="presOf" srcId="{71B48D62-E0B1-402D-AEB3-E249F4BE67A6}" destId="{6FC84FBC-7DEF-4701-8896-C6A3A83B278B}" srcOrd="1" destOrd="0" presId="urn:microsoft.com/office/officeart/2009/3/layout/HorizontalOrganizationChart"/>
+    <dgm:cxn modelId="{0B485FAC-8503-499D-B0EA-32A8402A16C8}" type="presOf" srcId="{C1445755-DB2B-4F83-B8A8-E57351522EF7}" destId="{D0ECCC17-BF52-4BA0-A507-61B13EB48E4A}" srcOrd="0" destOrd="0" presId="urn:microsoft.com/office/officeart/2009/3/layout/HorizontalOrganizationChart"/>
+    <dgm:cxn modelId="{1CAF0524-1E60-4000-9B84-60EFF4649483}" type="presOf" srcId="{0961CD74-57B2-40DA-831A-B17E77E9BA5A}" destId="{2D18B227-4830-499E-A367-8EAEBB6816FD}" srcOrd="1" destOrd="0" presId="urn:microsoft.com/office/officeart/2009/3/layout/HorizontalOrganizationChart"/>
+    <dgm:cxn modelId="{E71485C7-03A3-4652-96FF-DE41E2E03BC1}" type="presOf" srcId="{9970723C-0121-4681-B57F-3E960E20A455}" destId="{5A979502-B9ED-46B9-92FF-CFC59A0A4489}" srcOrd="0" destOrd="0" presId="urn:microsoft.com/office/officeart/2009/3/layout/HorizontalOrganizationChart"/>
+    <dgm:cxn modelId="{902993BA-570C-4C23-AB31-C03567875D58}" type="presOf" srcId="{10A0D0A0-7FC8-4436-B504-BD2130C76B45}" destId="{BEB3C9E2-C439-4466-85C7-6E409FA0EC91}" srcOrd="1" destOrd="0" presId="urn:microsoft.com/office/officeart/2009/3/layout/HorizontalOrganizationChart"/>
     <dgm:cxn modelId="{100398D2-59D0-4544-A646-B6CC5A396864}" srcId="{78187B7C-3C54-407B-BE6C-C8539E6D0A50}" destId="{827A7B7F-237D-4262-B5FB-71CB182C1CE7}" srcOrd="0" destOrd="0" parTransId="{B0C13D80-4659-496F-9950-C6F507CC6E41}" sibTransId="{64D268AD-2C8D-4A9F-9BC7-71255A199882}"/>
-    <dgm:cxn modelId="{B6A876BD-0C34-49C6-946C-74D9E3079E4F}" type="presOf" srcId="{5BB0FEA8-28F0-40FA-82DE-C0FB9F83559F}" destId="{D60071D3-E688-4B58-9E86-A9E957140EEF}" srcOrd="0" destOrd="0" presId="urn:microsoft.com/office/officeart/2009/3/layout/HorizontalOrganizationChart"/>
-    <dgm:cxn modelId="{60A41FB2-F1F6-4EEA-AE0B-85B9A5137558}" type="presOf" srcId="{62CF1443-603D-4421-A5BD-B06B444CB40C}" destId="{76264CEC-FD1A-45A5-A15B-C80A7A4D9954}" srcOrd="0" destOrd="0" presId="urn:microsoft.com/office/officeart/2009/3/layout/HorizontalOrganizationChart"/>
-    <dgm:cxn modelId="{5690953F-96CB-4B2F-9EE5-59E69E161AFE}" type="presOf" srcId="{9970723C-0121-4681-B57F-3E960E20A455}" destId="{8CF05128-F0E7-4F38-A229-17C8AE00D2CB}" srcOrd="1" destOrd="0" presId="urn:microsoft.com/office/officeart/2009/3/layout/HorizontalOrganizationChart"/>
-    <dgm:cxn modelId="{75B3EB9D-471C-426A-AB6A-39431C3A649D}" type="presOf" srcId="{96FF3441-3B95-4D09-85AF-CD1AADBE9A3B}" destId="{34654D49-0764-4385-B03F-E494455B4BF7}" srcOrd="0" destOrd="0" presId="urn:microsoft.com/office/officeart/2009/3/layout/HorizontalOrganizationChart"/>
     <dgm:cxn modelId="{3E7AAF43-4174-4465-8161-0F2018DAF2FF}" srcId="{78187B7C-3C54-407B-BE6C-C8539E6D0A50}" destId="{97F4AF4B-5FB6-4624-A9F2-DE1D0F43083A}" srcOrd="2" destOrd="0" parTransId="{38B5D111-E13C-4949-915A-554109CC6D9F}" sibTransId="{EEE9012D-7591-4B75-8CE3-4287EE426A48}"/>
-    <dgm:cxn modelId="{4655FBEB-B96E-42F6-87B9-1C1ACE9FB3A5}" type="presOf" srcId="{827A7B7F-237D-4262-B5FB-71CB182C1CE7}" destId="{308ED7EA-772F-41F4-8A95-383442811CCF}" srcOrd="1" destOrd="0" presId="urn:microsoft.com/office/officeart/2009/3/layout/HorizontalOrganizationChart"/>
-    <dgm:cxn modelId="{CDD30B91-4706-454D-8EB0-B3A9FD4B5D25}" type="presOf" srcId="{E3261FF7-F6EE-4A9E-8A87-28D635AD746E}" destId="{72A0ADD7-B2BF-4B93-B87A-DEF48ECC78BE}" srcOrd="0" destOrd="0" presId="urn:microsoft.com/office/officeart/2009/3/layout/HorizontalOrganizationChart"/>
-    <dgm:cxn modelId="{65F536FD-9B5E-4638-AE4B-3D86B78BCADA}" type="presOf" srcId="{2452FEE9-B382-41FA-8B22-C1F962F98D45}" destId="{37D48A37-0008-4142-898A-F5F11E19DCB7}" srcOrd="0" destOrd="0" presId="urn:microsoft.com/office/officeart/2009/3/layout/HorizontalOrganizationChart"/>
-    <dgm:cxn modelId="{24CB47E5-10B7-4239-B21F-1A9913AB6149}" type="presOf" srcId="{B21387E7-42CC-43BE-94A6-9A947A22DE41}" destId="{AA0D9028-616E-4D19-A187-6830707078A6}" srcOrd="1" destOrd="0" presId="urn:microsoft.com/office/officeart/2009/3/layout/HorizontalOrganizationChart"/>
-    <dgm:cxn modelId="{F3B74244-2E23-4F83-B8D6-20350DE612D9}" type="presOf" srcId="{59DDA31C-511A-4702-85E8-2516D707CCDF}" destId="{9ED3B3E4-CEC7-4AAC-917B-F593AC137076}" srcOrd="1" destOrd="0" presId="urn:microsoft.com/office/officeart/2009/3/layout/HorizontalOrganizationChart"/>
+    <dgm:cxn modelId="{C451C6F5-5240-49D7-9595-912B66454B1B}" type="presOf" srcId="{9BFA3C28-42C8-4BF3-BC1F-C2FD04535275}" destId="{0A769EA9-4F2C-41FC-8A6E-89D645814323}" srcOrd="0" destOrd="0" presId="urn:microsoft.com/office/officeart/2009/3/layout/HorizontalOrganizationChart"/>
+    <dgm:cxn modelId="{C050434B-8E45-498A-BCC5-1205C01A10F1}" type="presOf" srcId="{9970723C-0121-4681-B57F-3E960E20A455}" destId="{8CF05128-F0E7-4F38-A229-17C8AE00D2CB}" srcOrd="1" destOrd="0" presId="urn:microsoft.com/office/officeart/2009/3/layout/HorizontalOrganizationChart"/>
     <dgm:cxn modelId="{967E133E-C3FF-4C5C-BD65-2602101435E4}" srcId="{925A1ABE-5CEC-4F64-8599-4F8CB76F7E65}" destId="{5922358A-7C26-49AC-8CD8-F893743BF6CF}" srcOrd="2" destOrd="0" parTransId="{499A7D2F-D788-4897-B2FF-45E97BD9BDA4}" sibTransId="{FB507BBF-4E19-4F07-96B1-0DB1E61E94B7}"/>
+    <dgm:cxn modelId="{54303E91-68BA-4420-A274-5CFA796F42F6}" type="presOf" srcId="{C1445755-DB2B-4F83-B8A8-E57351522EF7}" destId="{E34097A1-5F43-497A-8697-41FFCD938D3B}" srcOrd="1" destOrd="0" presId="urn:microsoft.com/office/officeart/2009/3/layout/HorizontalOrganizationChart"/>
     <dgm:cxn modelId="{09606710-DB9C-458B-820B-9BA4F79C1784}" srcId="{96FF3441-3B95-4D09-85AF-CD1AADBE9A3B}" destId="{4A27EE8D-5AA5-4A3D-A979-9F1167D97C1B}" srcOrd="0" destOrd="0" parTransId="{673530D3-BFD2-4A03-B724-793152FDD5A5}" sibTransId="{FA69A4E8-C8E9-449C-BE6F-21CD293E0F51}"/>
-    <dgm:cxn modelId="{B383FB5C-9891-435D-863D-D24E2A84B97C}" type="presOf" srcId="{7D54DBBB-3C91-42E1-84FE-EFAB33FD23F3}" destId="{D3E5B506-360B-4A29-81D0-F280DEB41B50}" srcOrd="0" destOrd="0" presId="urn:microsoft.com/office/officeart/2009/3/layout/HorizontalOrganizationChart"/>
+    <dgm:cxn modelId="{1E801B68-69B1-4BF4-AC95-A033775F77F1}" type="presOf" srcId="{E4F7DB23-6E2E-4B00-AC29-CF80D1BC766F}" destId="{AAFF513D-3622-4030-AC73-0D5F1B0F8E5F}" srcOrd="0" destOrd="0" presId="urn:microsoft.com/office/officeart/2009/3/layout/HorizontalOrganizationChart"/>
+    <dgm:cxn modelId="{38E5ACCF-F25C-49AD-A42F-AF146C3D4CD9}" type="presOf" srcId="{15B4CEB9-5ACC-4E1B-9963-BEDADE8BFA7E}" destId="{20AD15E1-BD8B-407A-B510-3DE4790F8637}" srcOrd="0" destOrd="0" presId="urn:microsoft.com/office/officeart/2009/3/layout/HorizontalOrganizationChart"/>
     <dgm:cxn modelId="{DC479DE3-82C5-4E1F-A180-943955DC2109}" srcId="{15B4CEB9-5ACC-4E1B-9963-BEDADE8BFA7E}" destId="{D56DD89A-17B2-47F1-BC47-1B8ED894E89A}" srcOrd="0" destOrd="0" parTransId="{AC8F8DD3-5FC5-436E-A0B0-50FC49C37D28}" sibTransId="{DD833F64-E40E-4F1A-9B16-80752928081C}"/>
-    <dgm:cxn modelId="{D1EC21AA-DD5D-491D-9B27-A0AA8C694F1B}" type="presOf" srcId="{5EEB923F-48DD-4A50-9FD7-3387704E8162}" destId="{41B588F1-9232-4D99-915F-F0959C87A7AA}" srcOrd="0" destOrd="0" presId="urn:microsoft.com/office/officeart/2009/3/layout/HorizontalOrganizationChart"/>
-    <dgm:cxn modelId="{0E12B9FF-9A47-4920-9C6A-1AB4D2677A29}" type="presOf" srcId="{6AF97FCD-68A2-470D-B367-350D28D45DCC}" destId="{4E1188A6-85BE-487A-9F48-BE02BBA7F14B}" srcOrd="1" destOrd="0" presId="urn:microsoft.com/office/officeart/2009/3/layout/HorizontalOrganizationChart"/>
-    <dgm:cxn modelId="{4F89113B-F945-492A-B169-3756F962AA54}" type="presOf" srcId="{9E720942-A90F-4AE5-A1DF-1266075473F0}" destId="{55D107BF-EDA5-4011-9D58-FAACF0994724}" srcOrd="0" destOrd="0" presId="urn:microsoft.com/office/officeart/2009/3/layout/HorizontalOrganizationChart"/>
-    <dgm:cxn modelId="{B3F6408F-42B4-445D-A296-F49D55488601}" type="presOf" srcId="{03475F81-B759-4639-B483-A894D63CD080}" destId="{CABA6035-23A3-408F-8752-1B2C80E60716}" srcOrd="0" destOrd="0" presId="urn:microsoft.com/office/officeart/2009/3/layout/HorizontalOrganizationChart"/>
+    <dgm:cxn modelId="{E9C44878-D420-4A8D-BAF9-A646E5B83244}" type="presOf" srcId="{59DDA31C-511A-4702-85E8-2516D707CCDF}" destId="{909ADC05-19D2-437B-B7EF-EE54802347E0}" srcOrd="0" destOrd="0" presId="urn:microsoft.com/office/officeart/2009/3/layout/HorizontalOrganizationChart"/>
+    <dgm:cxn modelId="{A1454250-0F98-43B8-A626-1DA1037B81E4}" type="presOf" srcId="{F2A3873C-CFC7-4C45-AAE2-945AC91B0CB6}" destId="{6BBE7172-3C40-4C72-9E84-A04A11BA4CC7}" srcOrd="0" destOrd="0" presId="urn:microsoft.com/office/officeart/2009/3/layout/HorizontalOrganizationChart"/>
+    <dgm:cxn modelId="{25AFE6EF-8B57-4A3F-9508-5AFC0D1C49FF}" type="presOf" srcId="{026B9CF6-EC19-4EF2-A9C4-C00BD1CC8E12}" destId="{8AE3811B-1343-42D0-92EB-4E9ACFD8A45F}" srcOrd="1" destOrd="0" presId="urn:microsoft.com/office/officeart/2009/3/layout/HorizontalOrganizationChart"/>
+    <dgm:cxn modelId="{0C19DE02-5467-47D2-920F-325AC0BCA70B}" type="presOf" srcId="{62CF1443-603D-4421-A5BD-B06B444CB40C}" destId="{76264CEC-FD1A-45A5-A15B-C80A7A4D9954}" srcOrd="0" destOrd="0" presId="urn:microsoft.com/office/officeart/2009/3/layout/HorizontalOrganizationChart"/>
+    <dgm:cxn modelId="{1194F57E-02C9-40B7-A8C8-69B3C7138FEE}" type="presOf" srcId="{4A27EE8D-5AA5-4A3D-A979-9F1167D97C1B}" destId="{8BF6B141-F05A-44D9-AB0D-6686FC1C857C}" srcOrd="0" destOrd="0" presId="urn:microsoft.com/office/officeart/2009/3/layout/HorizontalOrganizationChart"/>
     <dgm:cxn modelId="{45167751-4BAB-4F48-890C-6F395086C290}" srcId="{97F4AF4B-5FB6-4624-A9F2-DE1D0F43083A}" destId="{32E8A6DA-F90D-4699-9F99-788E23A3B369}" srcOrd="0" destOrd="0" parTransId="{F8164F53-59A2-4A19-99BF-FD6F1EB306DD}" sibTransId="{2B4D9392-0D53-478A-AF3C-A9F18E70A724}"/>
-    <dgm:cxn modelId="{93B44AAA-44F9-4631-B455-2D013C1549C6}" type="presOf" srcId="{5922358A-7C26-49AC-8CD8-F893743BF6CF}" destId="{DEDD7C20-A2D9-4A4E-856E-D3B620788230}" srcOrd="1" destOrd="0" presId="urn:microsoft.com/office/officeart/2009/3/layout/HorizontalOrganizationChart"/>
-    <dgm:cxn modelId="{011E8AAC-1172-4EEC-AB6F-8682FD6E4BDE}" type="presOf" srcId="{B4EA2846-3451-4078-B89A-D389DA903B25}" destId="{5A8D7DD3-EB9E-464E-B6AE-55E2C1A8EFB2}" srcOrd="0" destOrd="0" presId="urn:microsoft.com/office/officeart/2009/3/layout/HorizontalOrganizationChart"/>
-    <dgm:cxn modelId="{D6147D42-F9AD-4AF2-BE03-4D07563F1369}" type="presOf" srcId="{390735D8-4A2B-42C1-9ECF-E95349A2FDB4}" destId="{127EE317-6DC6-46B5-8189-2E7081A8EED2}" srcOrd="1" destOrd="0" presId="urn:microsoft.com/office/officeart/2009/3/layout/HorizontalOrganizationChart"/>
+    <dgm:cxn modelId="{E9E75E99-2224-46DA-84F5-3C342AFAD63E}" type="presOf" srcId="{6AF97FCD-68A2-470D-B367-350D28D45DCC}" destId="{9FEC69D2-F35C-4088-B8AF-F0B2BE569BB7}" srcOrd="0" destOrd="0" presId="urn:microsoft.com/office/officeart/2009/3/layout/HorizontalOrganizationChart"/>
+    <dgm:cxn modelId="{CE1C5841-08FB-4D4C-B8FB-E12C5D0D5676}" type="presOf" srcId="{74AC4D94-FAA4-43EA-B8CA-C17860D28CE3}" destId="{24245338-0BE4-44E2-A27C-CD71FAAD4568}" srcOrd="0" destOrd="0" presId="urn:microsoft.com/office/officeart/2009/3/layout/HorizontalOrganizationChart"/>
     <dgm:cxn modelId="{99C976BE-C745-4C50-AB1A-FDF084587406}" srcId="{46BF4805-A593-45AF-BC47-098CDA88A24F}" destId="{E4F7DB23-6E2E-4B00-AC29-CF80D1BC766F}" srcOrd="0" destOrd="0" parTransId="{A17B8706-532F-420E-B188-03C6E422EDC3}" sibTransId="{4E9A9CC5-209C-4873-ABE9-568FE70A689E}"/>
-    <dgm:cxn modelId="{10E854DA-8DC2-4F31-9B0D-FDEB8964DBB4}" type="presOf" srcId="{15B4CEB9-5ACC-4E1B-9963-BEDADE8BFA7E}" destId="{20AD15E1-BD8B-407A-B510-3DE4790F8637}" srcOrd="0" destOrd="0" presId="urn:microsoft.com/office/officeart/2009/3/layout/HorizontalOrganizationChart"/>
-    <dgm:cxn modelId="{8BAD64DF-0CBC-4F8D-B59F-62D543843E31}" type="presOf" srcId="{C1445755-DB2B-4F83-B8A8-E57351522EF7}" destId="{D0ECCC17-BF52-4BA0-A507-61B13EB48E4A}" srcOrd="0" destOrd="0" presId="urn:microsoft.com/office/officeart/2009/3/layout/HorizontalOrganizationChart"/>
-    <dgm:cxn modelId="{F4FA7127-E3E0-4212-AA62-38017A6E3E82}" type="presOf" srcId="{9970723C-0121-4681-B57F-3E960E20A455}" destId="{5A979502-B9ED-46B9-92FF-CFC59A0A4489}" srcOrd="0" destOrd="0" presId="urn:microsoft.com/office/officeart/2009/3/layout/HorizontalOrganizationChart"/>
+    <dgm:cxn modelId="{FE776C29-A55B-41ED-95F6-7D379AB95FB1}" type="presOf" srcId="{416CB38F-7C2D-4AA1-8418-D3814E3AF9D8}" destId="{FC438F00-982E-4362-90A7-6EC679CCA351}" srcOrd="0" destOrd="0" presId="urn:microsoft.com/office/officeart/2009/3/layout/HorizontalOrganizationChart"/>
+    <dgm:cxn modelId="{51C1EBBF-1DB3-4F1A-BE11-D6F3E90A3243}" type="presOf" srcId="{32E8A6DA-F90D-4699-9F99-788E23A3B369}" destId="{E3C510F1-7733-4963-81D5-148D3BBF6E02}" srcOrd="0" destOrd="0" presId="urn:microsoft.com/office/officeart/2009/3/layout/HorizontalOrganizationChart"/>
     <dgm:cxn modelId="{3E219C3B-04F4-4D7D-9A9F-CDE039A25B64}" srcId="{78187B7C-3C54-407B-BE6C-C8539E6D0A50}" destId="{F2A3873C-CFC7-4C45-AAE2-945AC91B0CB6}" srcOrd="1" destOrd="0" parTransId="{11A40222-DB2B-4091-8D9B-D147D5CF9BA0}" sibTransId="{B41969CA-C61D-4C87-8C8A-6E0985D8B1F9}"/>
+    <dgm:cxn modelId="{12BF18E3-DAA5-411F-BFC5-7BEE8949C4D0}" type="presOf" srcId="{5FDA5DF9-6DC2-4048-BBF2-A0B9F9E0DC65}" destId="{26E068B0-55B4-4BE0-80CE-06F4E437558D}" srcOrd="0" destOrd="0" presId="urn:microsoft.com/office/officeart/2009/3/layout/HorizontalOrganizationChart"/>
     <dgm:cxn modelId="{D9D04338-89FA-43E5-B574-2017A20C2011}" srcId="{6AF97FCD-68A2-470D-B367-350D28D45DCC}" destId="{026B9CF6-EC19-4EF2-A9C4-C00BD1CC8E12}" srcOrd="1" destOrd="0" parTransId="{62CF1443-603D-4421-A5BD-B06B444CB40C}" sibTransId="{8A6813E8-AC8F-4692-9F28-54834B43B602}"/>
-    <dgm:cxn modelId="{D97BEE17-7E31-4142-B55F-E41D74D84DC6}" type="presOf" srcId="{AC8F8DD3-5FC5-436E-A0B0-50FC49C37D28}" destId="{6EC8E56D-379E-4800-B7FB-2C748D6E3794}" srcOrd="0" destOrd="0" presId="urn:microsoft.com/office/officeart/2009/3/layout/HorizontalOrganizationChart"/>
-    <dgm:cxn modelId="{CC6E9D27-685A-4098-9127-8F524531DDDB}" type="presParOf" srcId="{89D763D8-6B74-490D-AE17-2CC429FEA906}" destId="{6162C881-7AB4-48AC-90BD-0AC892383FA7}" srcOrd="0" destOrd="0" presId="urn:microsoft.com/office/officeart/2009/3/layout/HorizontalOrganizationChart"/>
-    <dgm:cxn modelId="{E4CFE787-30BC-40C5-8D36-AA8557842A55}" type="presParOf" srcId="{6162C881-7AB4-48AC-90BD-0AC892383FA7}" destId="{AF490D8B-287B-4BF3-BD5F-B748B03AAADB}" srcOrd="0" destOrd="0" presId="urn:microsoft.com/office/officeart/2009/3/layout/HorizontalOrganizationChart"/>
-    <dgm:cxn modelId="{D3AD0845-2B45-4137-B70C-4A29F873B6B9}" type="presParOf" srcId="{AF490D8B-287B-4BF3-BD5F-B748B03AAADB}" destId="{20AB2FD7-3F17-474B-83F9-212D5B0CA3EB}" srcOrd="0" destOrd="0" presId="urn:microsoft.com/office/officeart/2009/3/layout/HorizontalOrganizationChart"/>
-    <dgm:cxn modelId="{F5C068EF-F2A1-4DD3-A0F2-5ADC069E048F}" type="presParOf" srcId="{AF490D8B-287B-4BF3-BD5F-B748B03AAADB}" destId="{20A17876-C23A-4B83-BA13-0D8D44C58ECD}" srcOrd="1" destOrd="0" presId="urn:microsoft.com/office/officeart/2009/3/layout/HorizontalOrganizationChart"/>
-    <dgm:cxn modelId="{4307ADE0-91D7-46B2-801F-E808D516B182}" type="presParOf" srcId="{6162C881-7AB4-48AC-90BD-0AC892383FA7}" destId="{D57BE03B-3570-4F3B-A4C1-7B137CE050F8}" srcOrd="1" destOrd="0" presId="urn:microsoft.com/office/officeart/2009/3/layout/HorizontalOrganizationChart"/>
-    <dgm:cxn modelId="{89168924-A3CE-4E2C-8F76-34245B0B1489}" type="presParOf" srcId="{D57BE03B-3570-4F3B-A4C1-7B137CE050F8}" destId="{89751535-6488-46A0-8CFF-42DC3BFF55DD}" srcOrd="0" destOrd="0" presId="urn:microsoft.com/office/officeart/2009/3/layout/HorizontalOrganizationChart"/>
-    <dgm:cxn modelId="{4CA71FFC-9544-452E-ACC8-AB18B5175A47}" type="presParOf" srcId="{D57BE03B-3570-4F3B-A4C1-7B137CE050F8}" destId="{E95B89A1-7C4C-43D0-B8E4-7F0701824170}" srcOrd="1" destOrd="0" presId="urn:microsoft.com/office/officeart/2009/3/layout/HorizontalOrganizationChart"/>
-    <dgm:cxn modelId="{BE11B989-0625-4BFA-87D8-A47FE34C2B46}" type="presParOf" srcId="{E95B89A1-7C4C-43D0-B8E4-7F0701824170}" destId="{C211359B-01B8-4A28-A99C-D4FAF62D121F}" srcOrd="0" destOrd="0" presId="urn:microsoft.com/office/officeart/2009/3/layout/HorizontalOrganizationChart"/>
-    <dgm:cxn modelId="{B6BA25A9-50EE-4CB7-ADEF-E64A758ACF58}" type="presParOf" srcId="{C211359B-01B8-4A28-A99C-D4FAF62D121F}" destId="{34654D49-0764-4385-B03F-E494455B4BF7}" srcOrd="0" destOrd="0" presId="urn:microsoft.com/office/officeart/2009/3/layout/HorizontalOrganizationChart"/>
-    <dgm:cxn modelId="{317E86F9-278E-4B65-B3BF-545185A44032}" type="presParOf" srcId="{C211359B-01B8-4A28-A99C-D4FAF62D121F}" destId="{0AD70B1F-4399-432B-BD3E-731FEDE0CD26}" srcOrd="1" destOrd="0" presId="urn:microsoft.com/office/officeart/2009/3/layout/HorizontalOrganizationChart"/>
-    <dgm:cxn modelId="{BCB86394-C08F-46BE-BBC7-59E82806D501}" type="presParOf" srcId="{E95B89A1-7C4C-43D0-B8E4-7F0701824170}" destId="{CAB163A9-B831-43D6-A480-EF58696CA49E}" srcOrd="1" destOrd="0" presId="urn:microsoft.com/office/officeart/2009/3/layout/HorizontalOrganizationChart"/>
-    <dgm:cxn modelId="{1310F1AA-1D37-4893-BA7E-7F76BD5699D5}" type="presParOf" srcId="{CAB163A9-B831-43D6-A480-EF58696CA49E}" destId="{2058ECDD-960B-4FFA-A429-6C665B182571}" srcOrd="0" destOrd="0" presId="urn:microsoft.com/office/officeart/2009/3/layout/HorizontalOrganizationChart"/>
-    <dgm:cxn modelId="{ED1914BF-740D-4755-83AD-7969263CDC6B}" type="presParOf" srcId="{CAB163A9-B831-43D6-A480-EF58696CA49E}" destId="{6079C5EC-62A9-4FB4-A444-6EF50F9E645A}" srcOrd="1" destOrd="0" presId="urn:microsoft.com/office/officeart/2009/3/layout/HorizontalOrganizationChart"/>
-    <dgm:cxn modelId="{D2359D13-8D2E-4666-9AEA-9CA4E5757543}" type="presParOf" srcId="{6079C5EC-62A9-4FB4-A444-6EF50F9E645A}" destId="{6BAB4A6C-F72F-4AD6-81D2-9384BC7AFEBD}" srcOrd="0" destOrd="0" presId="urn:microsoft.com/office/officeart/2009/3/layout/HorizontalOrganizationChart"/>
-    <dgm:cxn modelId="{2911F7BE-53FB-4CDD-9F15-9FCD0328D571}" type="presParOf" srcId="{6BAB4A6C-F72F-4AD6-81D2-9384BC7AFEBD}" destId="{8BF6B141-F05A-44D9-AB0D-6686FC1C857C}" srcOrd="0" destOrd="0" presId="urn:microsoft.com/office/officeart/2009/3/layout/HorizontalOrganizationChart"/>
-    <dgm:cxn modelId="{2EEC9545-AC51-4166-B1BC-E8AB0D2B4C3C}" type="presParOf" srcId="{6BAB4A6C-F72F-4AD6-81D2-9384BC7AFEBD}" destId="{7E350C59-4CC9-4E20-9839-8DA87B1EBBE0}" srcOrd="1" destOrd="0" presId="urn:microsoft.com/office/officeart/2009/3/layout/HorizontalOrganizationChart"/>
-    <dgm:cxn modelId="{338DA537-25FE-4C54-AD8B-65D0B1105998}" type="presParOf" srcId="{6079C5EC-62A9-4FB4-A444-6EF50F9E645A}" destId="{4BFE4A1A-490D-4A05-A3B7-CBBFAC8490DC}" srcOrd="1" destOrd="0" presId="urn:microsoft.com/office/officeart/2009/3/layout/HorizontalOrganizationChart"/>
-    <dgm:cxn modelId="{9D3DBF99-6F5F-4D98-A4AC-E9AF1297EFAF}" type="presParOf" srcId="{6079C5EC-62A9-4FB4-A444-6EF50F9E645A}" destId="{DD6DDC89-58C9-48FF-A70D-C00712E4AED3}" srcOrd="2" destOrd="0" presId="urn:microsoft.com/office/officeart/2009/3/layout/HorizontalOrganizationChart"/>
-    <dgm:cxn modelId="{853CFB19-2503-43C0-85F9-FB18E1FBC5BB}" type="presParOf" srcId="{E95B89A1-7C4C-43D0-B8E4-7F0701824170}" destId="{D397D7C1-2707-4332-A6B6-A103676E1A7B}" srcOrd="2" destOrd="0" presId="urn:microsoft.com/office/officeart/2009/3/layout/HorizontalOrganizationChart"/>
-    <dgm:cxn modelId="{E0259B46-3F39-40F0-8943-A796A57B52D6}" type="presParOf" srcId="{D57BE03B-3570-4F3B-A4C1-7B137CE050F8}" destId="{DB92D643-ABAE-4BEF-8BB5-B5AB18A0DCD7}" srcOrd="2" destOrd="0" presId="urn:microsoft.com/office/officeart/2009/3/layout/HorizontalOrganizationChart"/>
-    <dgm:cxn modelId="{851B06CE-8FD9-49A9-A363-51D84ED14712}" type="presParOf" srcId="{D57BE03B-3570-4F3B-A4C1-7B137CE050F8}" destId="{E083A5F2-6EFF-47C8-96C3-D0FD75C0348A}" srcOrd="3" destOrd="0" presId="urn:microsoft.com/office/officeart/2009/3/layout/HorizontalOrganizationChart"/>
-    <dgm:cxn modelId="{C6CF4DBD-A905-4B50-83BC-74EA97462A07}" type="presParOf" srcId="{E083A5F2-6EFF-47C8-96C3-D0FD75C0348A}" destId="{B062326C-B804-4E9D-B976-0268CF8F18E1}" srcOrd="0" destOrd="0" presId="urn:microsoft.com/office/officeart/2009/3/layout/HorizontalOrganizationChart"/>
-    <dgm:cxn modelId="{1B602EF1-77F6-4BE9-9CC5-A0CB8B95677E}" type="presParOf" srcId="{B062326C-B804-4E9D-B976-0268CF8F18E1}" destId="{9FEC69D2-F35C-4088-B8AF-F0B2BE569BB7}" srcOrd="0" destOrd="0" presId="urn:microsoft.com/office/officeart/2009/3/layout/HorizontalOrganizationChart"/>
-    <dgm:cxn modelId="{42F098F7-E4EE-410D-92E5-15271667617E}" type="presParOf" srcId="{B062326C-B804-4E9D-B976-0268CF8F18E1}" destId="{4E1188A6-85BE-487A-9F48-BE02BBA7F14B}" srcOrd="1" destOrd="0" presId="urn:microsoft.com/office/officeart/2009/3/layout/HorizontalOrganizationChart"/>
-    <dgm:cxn modelId="{57D896EA-9BD0-4C6C-AC25-2605EDE10F31}" type="presParOf" srcId="{E083A5F2-6EFF-47C8-96C3-D0FD75C0348A}" destId="{201FAE51-EA65-47BA-9722-3E043A6A4FFA}" srcOrd="1" destOrd="0" presId="urn:microsoft.com/office/officeart/2009/3/layout/HorizontalOrganizationChart"/>
-    <dgm:cxn modelId="{DC7B5B92-6CE5-4EC3-AC86-50C94C6E0ADB}" type="presParOf" srcId="{201FAE51-EA65-47BA-9722-3E043A6A4FFA}" destId="{8AB03D20-6E2C-4E1C-8A16-3DA9A6F09D2E}" srcOrd="0" destOrd="0" presId="urn:microsoft.com/office/officeart/2009/3/layout/HorizontalOrganizationChart"/>
-    <dgm:cxn modelId="{61C7790A-35B9-4907-BA2E-B25354080AD0}" type="presParOf" srcId="{201FAE51-EA65-47BA-9722-3E043A6A4FFA}" destId="{0AB01889-D1A5-47ED-B41C-31D0E4A02A2E}" srcOrd="1" destOrd="0" presId="urn:microsoft.com/office/officeart/2009/3/layout/HorizontalOrganizationChart"/>
-    <dgm:cxn modelId="{8AB60D1A-2BD3-40E7-835F-B93AF377B793}" type="presParOf" srcId="{0AB01889-D1A5-47ED-B41C-31D0E4A02A2E}" destId="{FE6C9930-AEB9-415A-8DF3-F12E82CACC12}" srcOrd="0" destOrd="0" presId="urn:microsoft.com/office/officeart/2009/3/layout/HorizontalOrganizationChart"/>
-    <dgm:cxn modelId="{DDC8BAC8-B4BC-42C0-B8FC-422B7D61BBF2}" type="presParOf" srcId="{FE6C9930-AEB9-415A-8DF3-F12E82CACC12}" destId="{26E068B0-55B4-4BE0-80CE-06F4E437558D}" srcOrd="0" destOrd="0" presId="urn:microsoft.com/office/officeart/2009/3/layout/HorizontalOrganizationChart"/>
-    <dgm:cxn modelId="{7B10ED81-5501-4199-AA08-2650E54A3128}" type="presParOf" srcId="{FE6C9930-AEB9-415A-8DF3-F12E82CACC12}" destId="{0E0A62CC-0A64-430E-A8F4-0E529858571A}" srcOrd="1" destOrd="0" presId="urn:microsoft.com/office/officeart/2009/3/layout/HorizontalOrganizationChart"/>
-    <dgm:cxn modelId="{2A9E4802-ABC7-4F45-B89B-9970DE7F499E}" type="presParOf" srcId="{0AB01889-D1A5-47ED-B41C-31D0E4A02A2E}" destId="{0BD04C3B-B827-486D-9708-348F8C7540E4}" srcOrd="1" destOrd="0" presId="urn:microsoft.com/office/officeart/2009/3/layout/HorizontalOrganizationChart"/>
-    <dgm:cxn modelId="{5BF9F9E8-EFB5-424B-A817-4CC542613C5F}" type="presParOf" srcId="{0BD04C3B-B827-486D-9708-348F8C7540E4}" destId="{20A74F2C-1AFE-40C9-A523-5F0F9CB3F55C}" srcOrd="0" destOrd="0" presId="urn:microsoft.com/office/officeart/2009/3/layout/HorizontalOrganizationChart"/>
-    <dgm:cxn modelId="{5D7D89F9-4F2E-4B7B-AF19-A7D47F93C450}" type="presParOf" srcId="{0BD04C3B-B827-486D-9708-348F8C7540E4}" destId="{98BA8A35-E7E7-4C31-969C-882896CEC82A}" srcOrd="1" destOrd="0" presId="urn:microsoft.com/office/officeart/2009/3/layout/HorizontalOrganizationChart"/>
-    <dgm:cxn modelId="{095DEAC1-E650-4B8F-A01B-E96EB9496E81}" type="presParOf" srcId="{98BA8A35-E7E7-4C31-969C-882896CEC82A}" destId="{1ECBB349-7A17-4E19-9753-6A1EF5E10862}" srcOrd="0" destOrd="0" presId="urn:microsoft.com/office/officeart/2009/3/layout/HorizontalOrganizationChart"/>
-    <dgm:cxn modelId="{C0929315-977C-40C2-83D0-FBE85BBE1F0F}" type="presParOf" srcId="{1ECBB349-7A17-4E19-9753-6A1EF5E10862}" destId="{5A979502-B9ED-46B9-92FF-CFC59A0A4489}" srcOrd="0" destOrd="0" presId="urn:microsoft.com/office/officeart/2009/3/layout/HorizontalOrganizationChart"/>
-    <dgm:cxn modelId="{1BA6F86C-F924-4DEA-8055-900DACBAA664}" type="presParOf" srcId="{1ECBB349-7A17-4E19-9753-6A1EF5E10862}" destId="{8CF05128-F0E7-4F38-A229-17C8AE00D2CB}" srcOrd="1" destOrd="0" presId="urn:microsoft.com/office/officeart/2009/3/layout/HorizontalOrganizationChart"/>
-    <dgm:cxn modelId="{B53ACA2C-A891-439E-A450-C38086FA2F8D}" type="presParOf" srcId="{98BA8A35-E7E7-4C31-969C-882896CEC82A}" destId="{258D6F0B-8372-466D-AC24-90124999492C}" srcOrd="1" destOrd="0" presId="urn:microsoft.com/office/officeart/2009/3/layout/HorizontalOrganizationChart"/>
-    <dgm:cxn modelId="{C31AAD9F-AFC8-401F-8534-7F8CE12BDF00}" type="presParOf" srcId="{98BA8A35-E7E7-4C31-969C-882896CEC82A}" destId="{9B326B60-9167-425C-A52E-0851003B065A}" srcOrd="2" destOrd="0" presId="urn:microsoft.com/office/officeart/2009/3/layout/HorizontalOrganizationChart"/>
-    <dgm:cxn modelId="{D4FB92DF-66FF-4840-9B54-3B6598B3CD4C}" type="presParOf" srcId="{0AB01889-D1A5-47ED-B41C-31D0E4A02A2E}" destId="{1F72EA81-DC2E-4AF8-9C89-A8D092CEFFFD}" srcOrd="2" destOrd="0" presId="urn:microsoft.com/office/officeart/2009/3/layout/HorizontalOrganizationChart"/>
-    <dgm:cxn modelId="{CB70D015-73F5-4133-ACE7-C92007C0A918}" type="presParOf" srcId="{201FAE51-EA65-47BA-9722-3E043A6A4FFA}" destId="{76264CEC-FD1A-45A5-A15B-C80A7A4D9954}" srcOrd="2" destOrd="0" presId="urn:microsoft.com/office/officeart/2009/3/layout/HorizontalOrganizationChart"/>
-    <dgm:cxn modelId="{A0D92E71-DE7A-406F-AD53-38144BD0C5C0}" type="presParOf" srcId="{201FAE51-EA65-47BA-9722-3E043A6A4FFA}" destId="{9517ED83-8AA9-4946-A872-60F7E3A98CCE}" srcOrd="3" destOrd="0" presId="urn:microsoft.com/office/officeart/2009/3/layout/HorizontalOrganizationChart"/>
-    <dgm:cxn modelId="{88845171-19D2-4366-A2C0-63DD8F94EE8C}" type="presParOf" srcId="{9517ED83-8AA9-4946-A872-60F7E3A98CCE}" destId="{FD910DC9-2BFD-4074-A8DA-F8B292615ED4}" srcOrd="0" destOrd="0" presId="urn:microsoft.com/office/officeart/2009/3/layout/HorizontalOrganizationChart"/>
-    <dgm:cxn modelId="{DCA7B0CE-5C2C-45D8-B094-040776A700CF}" type="presParOf" srcId="{FD910DC9-2BFD-4074-A8DA-F8B292615ED4}" destId="{8D652844-1195-41BD-AF87-DD5EABA7E18A}" srcOrd="0" destOrd="0" presId="urn:microsoft.com/office/officeart/2009/3/layout/HorizontalOrganizationChart"/>
-    <dgm:cxn modelId="{6B9F495C-43D4-47C6-BA4D-48A5FBD8D992}" type="presParOf" srcId="{FD910DC9-2BFD-4074-A8DA-F8B292615ED4}" destId="{8AE3811B-1343-42D0-92EB-4E9ACFD8A45F}" srcOrd="1" destOrd="0" presId="urn:microsoft.com/office/officeart/2009/3/layout/HorizontalOrganizationChart"/>
-    <dgm:cxn modelId="{24CB44AB-3302-4382-A7BF-1E741F5A6F9A}" type="presParOf" srcId="{9517ED83-8AA9-4946-A872-60F7E3A98CCE}" destId="{DF18043D-8BB5-43FF-BAC8-0DF20AF4C22B}" srcOrd="1" destOrd="0" presId="urn:microsoft.com/office/officeart/2009/3/layout/HorizontalOrganizationChart"/>
-    <dgm:cxn modelId="{C91DB08E-C1E2-4230-8F58-5A3CB6BCAB12}" type="presParOf" srcId="{DF18043D-8BB5-43FF-BAC8-0DF20AF4C22B}" destId="{D60071D3-E688-4B58-9E86-A9E957140EEF}" srcOrd="0" destOrd="0" presId="urn:microsoft.com/office/officeart/2009/3/layout/HorizontalOrganizationChart"/>
-    <dgm:cxn modelId="{14A19FE0-6A14-4D9E-81F1-08680B46A412}" type="presParOf" srcId="{DF18043D-8BB5-43FF-BAC8-0DF20AF4C22B}" destId="{D715AB02-EFF2-4808-8B2D-7BC32D24EB9C}" srcOrd="1" destOrd="0" presId="urn:microsoft.com/office/officeart/2009/3/layout/HorizontalOrganizationChart"/>
-    <dgm:cxn modelId="{EC65D617-90E6-449A-924F-E52EA3E7DB57}" type="presParOf" srcId="{D715AB02-EFF2-4808-8B2D-7BC32D24EB9C}" destId="{22F55F02-FB50-4058-A01E-153669FA169A}" srcOrd="0" destOrd="0" presId="urn:microsoft.com/office/officeart/2009/3/layout/HorizontalOrganizationChart"/>
-    <dgm:cxn modelId="{6E2CBA9C-4BE0-4CD0-B8A4-D997F2211D95}" type="presParOf" srcId="{22F55F02-FB50-4058-A01E-153669FA169A}" destId="{31D6944A-4800-48E1-A567-87353D7FE116}" srcOrd="0" destOrd="0" presId="urn:microsoft.com/office/officeart/2009/3/layout/HorizontalOrganizationChart"/>
-    <dgm:cxn modelId="{7C9A903B-FDBD-4877-AF8E-A9EB5EC5D0F0}" type="presParOf" srcId="{22F55F02-FB50-4058-A01E-153669FA169A}" destId="{2D18B227-4830-499E-A367-8EAEBB6816FD}" srcOrd="1" destOrd="0" presId="urn:microsoft.com/office/officeart/2009/3/layout/HorizontalOrganizationChart"/>
-    <dgm:cxn modelId="{492C11C5-6207-4237-86BC-EC875D43FFCC}" type="presParOf" srcId="{D715AB02-EFF2-4808-8B2D-7BC32D24EB9C}" destId="{57E21243-DE5A-4297-94AE-B72CF01E94E4}" srcOrd="1" destOrd="0" presId="urn:microsoft.com/office/officeart/2009/3/layout/HorizontalOrganizationChart"/>
-    <dgm:cxn modelId="{51635F10-FB3D-45D1-BB86-7503A2C15071}" type="presParOf" srcId="{D715AB02-EFF2-4808-8B2D-7BC32D24EB9C}" destId="{E423822D-1CF2-4AA6-B447-7BC053991CEA}" srcOrd="2" destOrd="0" presId="urn:microsoft.com/office/officeart/2009/3/layout/HorizontalOrganizationChart"/>
-    <dgm:cxn modelId="{8396796C-BA57-4F14-A960-28BA3B1EAE85}" type="presParOf" srcId="{9517ED83-8AA9-4946-A872-60F7E3A98CCE}" destId="{C214B075-BD1D-41F6-9BCE-0FDE5E04390E}" srcOrd="2" destOrd="0" presId="urn:microsoft.com/office/officeart/2009/3/layout/HorizontalOrganizationChart"/>
-    <dgm:cxn modelId="{A8460B38-F5AE-43B2-A06C-72F7C51657BA}" type="presParOf" srcId="{E083A5F2-6EFF-47C8-96C3-D0FD75C0348A}" destId="{4100F545-60E8-4B9A-9CE0-42A28CDAD392}" srcOrd="2" destOrd="0" presId="urn:microsoft.com/office/officeart/2009/3/layout/HorizontalOrganizationChart"/>
-    <dgm:cxn modelId="{DCE0C747-2689-4BF4-9AEA-0A3814545752}" type="presParOf" srcId="{D57BE03B-3570-4F3B-A4C1-7B137CE050F8}" destId="{4C1DA4C1-70C6-4D77-8AEA-388C87EF4476}" srcOrd="4" destOrd="0" presId="urn:microsoft.com/office/officeart/2009/3/layout/HorizontalOrganizationChart"/>
-    <dgm:cxn modelId="{3E53B31E-D3E2-4493-97DF-8610E6F2FB72}" type="presParOf" srcId="{D57BE03B-3570-4F3B-A4C1-7B137CE050F8}" destId="{9F2A6353-B164-4F69-B2BB-916810691E80}" srcOrd="5" destOrd="0" presId="urn:microsoft.com/office/officeart/2009/3/layout/HorizontalOrganizationChart"/>
-    <dgm:cxn modelId="{E1B17936-7B6E-4F9C-AEEE-F18C9771B499}" type="presParOf" srcId="{9F2A6353-B164-4F69-B2BB-916810691E80}" destId="{4F896F5E-33A1-4652-9E71-52C9E7DB907F}" srcOrd="0" destOrd="0" presId="urn:microsoft.com/office/officeart/2009/3/layout/HorizontalOrganizationChart"/>
-    <dgm:cxn modelId="{BD2C4A49-6B25-4715-9558-E6C8585E22E0}" type="presParOf" srcId="{4F896F5E-33A1-4652-9E71-52C9E7DB907F}" destId="{AF7C0109-0F2D-4365-B48E-5D36BDB53B4D}" srcOrd="0" destOrd="0" presId="urn:microsoft.com/office/officeart/2009/3/layout/HorizontalOrganizationChart"/>
-    <dgm:cxn modelId="{4745D320-375A-4EB3-BCE3-66FDF0494373}" type="presParOf" srcId="{4F896F5E-33A1-4652-9E71-52C9E7DB907F}" destId="{DEDD7C20-A2D9-4A4E-856E-D3B620788230}" srcOrd="1" destOrd="0" presId="urn:microsoft.com/office/officeart/2009/3/layout/HorizontalOrganizationChart"/>
-    <dgm:cxn modelId="{AD22C8A9-AE1A-4204-9C8C-BD612DB2F465}" type="presParOf" srcId="{9F2A6353-B164-4F69-B2BB-916810691E80}" destId="{C68C919A-A896-4D67-930E-C3EB0ED4DE41}" srcOrd="1" destOrd="0" presId="urn:microsoft.com/office/officeart/2009/3/layout/HorizontalOrganizationChart"/>
-    <dgm:cxn modelId="{7DB21D12-80BE-49E4-BC29-2BA6B7CB2721}" type="presParOf" srcId="{C68C919A-A896-4D67-930E-C3EB0ED4DE41}" destId="{5BE61E28-42F6-482B-B35D-934C209ADAF9}" srcOrd="0" destOrd="0" presId="urn:microsoft.com/office/officeart/2009/3/layout/HorizontalOrganizationChart"/>
-    <dgm:cxn modelId="{189ACA66-823F-4037-A094-05722080E5D4}" type="presParOf" srcId="{C68C919A-A896-4D67-930E-C3EB0ED4DE41}" destId="{8DFB247D-7E7F-425C-A481-7CF68AF78D37}" srcOrd="1" destOrd="0" presId="urn:microsoft.com/office/officeart/2009/3/layout/HorizontalOrganizationChart"/>
-    <dgm:cxn modelId="{12058FF3-CAA2-43FF-8C34-CA8B1BE7E92D}" type="presParOf" srcId="{8DFB247D-7E7F-425C-A481-7CF68AF78D37}" destId="{C5975F5B-9797-49A7-870F-43FE2CDE979F}" srcOrd="0" destOrd="0" presId="urn:microsoft.com/office/officeart/2009/3/layout/HorizontalOrganizationChart"/>
-    <dgm:cxn modelId="{EE788947-71C3-4E07-9FD4-EC27AD9184B9}" type="presParOf" srcId="{C5975F5B-9797-49A7-870F-43FE2CDE979F}" destId="{20AD15E1-BD8B-407A-B510-3DE4790F8637}" srcOrd="0" destOrd="0" presId="urn:microsoft.com/office/officeart/2009/3/layout/HorizontalOrganizationChart"/>
-    <dgm:cxn modelId="{A9BC1E52-0086-43BB-8CCD-83AF209D7B3E}" type="presParOf" srcId="{C5975F5B-9797-49A7-870F-43FE2CDE979F}" destId="{72F2349A-0B61-4780-8895-70973361ABAD}" srcOrd="1" destOrd="0" presId="urn:microsoft.com/office/officeart/2009/3/layout/HorizontalOrganizationChart"/>
-    <dgm:cxn modelId="{AF87AB6D-B5F3-4449-A5B7-ABAB5F769C50}" type="presParOf" srcId="{8DFB247D-7E7F-425C-A481-7CF68AF78D37}" destId="{A95C0C7C-4D0D-47E8-B2E3-46313AFECAF6}" srcOrd="1" destOrd="0" presId="urn:microsoft.com/office/officeart/2009/3/layout/HorizontalOrganizationChart"/>
-    <dgm:cxn modelId="{9C74347B-8973-4E19-A3AA-1936B78AA83B}" type="presParOf" srcId="{A95C0C7C-4D0D-47E8-B2E3-46313AFECAF6}" destId="{6EC8E56D-379E-4800-B7FB-2C748D6E3794}" srcOrd="0" destOrd="0" presId="urn:microsoft.com/office/officeart/2009/3/layout/HorizontalOrganizationChart"/>
-    <dgm:cxn modelId="{A2B7BD14-FF47-471D-84F4-16DE1EEC903D}" type="presParOf" srcId="{A95C0C7C-4D0D-47E8-B2E3-46313AFECAF6}" destId="{F24FB8A1-23FF-411E-A1B8-8BE2205FED1A}" srcOrd="1" destOrd="0" presId="urn:microsoft.com/office/officeart/2009/3/layout/HorizontalOrganizationChart"/>
-    <dgm:cxn modelId="{6C5FCD81-53BD-4274-82B3-215A6DC25A88}" type="presParOf" srcId="{F24FB8A1-23FF-411E-A1B8-8BE2205FED1A}" destId="{5CB4FCF1-D1C7-44A2-A16F-9FE31BF7DF1C}" srcOrd="0" destOrd="0" presId="urn:microsoft.com/office/officeart/2009/3/layout/HorizontalOrganizationChart"/>
-    <dgm:cxn modelId="{9B72E821-86CF-4003-8B15-F394716B96AF}" type="presParOf" srcId="{5CB4FCF1-D1C7-44A2-A16F-9FE31BF7DF1C}" destId="{4F0F0FC9-53B4-4DB4-BB46-426034805EC2}" srcOrd="0" destOrd="0" presId="urn:microsoft.com/office/officeart/2009/3/layout/HorizontalOrganizationChart"/>
-    <dgm:cxn modelId="{13001E99-2A93-443A-81E5-724615036F01}" type="presParOf" srcId="{5CB4FCF1-D1C7-44A2-A16F-9FE31BF7DF1C}" destId="{01A19683-4F68-4E8F-A5CE-225BA3062DA7}" srcOrd="1" destOrd="0" presId="urn:microsoft.com/office/officeart/2009/3/layout/HorizontalOrganizationChart"/>
-    <dgm:cxn modelId="{92D2F647-1DA7-475A-ACB1-4675D8632AA2}" type="presParOf" srcId="{F24FB8A1-23FF-411E-A1B8-8BE2205FED1A}" destId="{A90673E9-F01F-4F58-8CCE-7A6CF346BD69}" srcOrd="1" destOrd="0" presId="urn:microsoft.com/office/officeart/2009/3/layout/HorizontalOrganizationChart"/>
-    <dgm:cxn modelId="{40D01201-0C3F-474D-8712-3CA734A4BE8B}" type="presParOf" srcId="{F24FB8A1-23FF-411E-A1B8-8BE2205FED1A}" destId="{2EA5D64E-8A15-48F3-BA8E-A3B12FA1B665}" srcOrd="2" destOrd="0" presId="urn:microsoft.com/office/officeart/2009/3/layout/HorizontalOrganizationChart"/>
-    <dgm:cxn modelId="{FE149339-942D-40B8-8C90-AC93856BE02C}" type="presParOf" srcId="{8DFB247D-7E7F-425C-A481-7CF68AF78D37}" destId="{4FC225FC-0A2D-4097-82B0-DAD58B1A5E14}" srcOrd="2" destOrd="0" presId="urn:microsoft.com/office/officeart/2009/3/layout/HorizontalOrganizationChart"/>
-    <dgm:cxn modelId="{AC281147-F550-4D96-9330-C4E07EE15E66}" type="presParOf" srcId="{C68C919A-A896-4D67-930E-C3EB0ED4DE41}" destId="{37D48A37-0008-4142-898A-F5F11E19DCB7}" srcOrd="2" destOrd="0" presId="urn:microsoft.com/office/officeart/2009/3/layout/HorizontalOrganizationChart"/>
-    <dgm:cxn modelId="{906A0BFE-53F5-4595-8DE2-C2532FDF1F57}" type="presParOf" srcId="{C68C919A-A896-4D67-930E-C3EB0ED4DE41}" destId="{916D1DD9-E2A0-468F-B9D7-44EF1C162894}" srcOrd="3" destOrd="0" presId="urn:microsoft.com/office/officeart/2009/3/layout/HorizontalOrganizationChart"/>
-    <dgm:cxn modelId="{198C8245-B280-490B-BBC6-1AD7A8A63474}" type="presParOf" srcId="{916D1DD9-E2A0-468F-B9D7-44EF1C162894}" destId="{4B869D21-E5E9-47C5-9B8F-581DF207810F}" srcOrd="0" destOrd="0" presId="urn:microsoft.com/office/officeart/2009/3/layout/HorizontalOrganizationChart"/>
-    <dgm:cxn modelId="{39938990-7311-41FC-90DD-1BCE3D0E8E99}" type="presParOf" srcId="{4B869D21-E5E9-47C5-9B8F-581DF207810F}" destId="{909ADC05-19D2-437B-B7EF-EE54802347E0}" srcOrd="0" destOrd="0" presId="urn:microsoft.com/office/officeart/2009/3/layout/HorizontalOrganizationChart"/>
-    <dgm:cxn modelId="{1B82363D-5554-4D6A-A379-F04152B2CE8E}" type="presParOf" srcId="{4B869D21-E5E9-47C5-9B8F-581DF207810F}" destId="{9ED3B3E4-CEC7-4AAC-917B-F593AC137076}" srcOrd="1" destOrd="0" presId="urn:microsoft.com/office/officeart/2009/3/layout/HorizontalOrganizationChart"/>
-    <dgm:cxn modelId="{BE1B07A1-8EDF-4B57-A1D5-527652A7FE59}" type="presParOf" srcId="{916D1DD9-E2A0-468F-B9D7-44EF1C162894}" destId="{6E3124D7-A146-4C02-A4C3-5F50BB8295A8}" srcOrd="1" destOrd="0" presId="urn:microsoft.com/office/officeart/2009/3/layout/HorizontalOrganizationChart"/>
-    <dgm:cxn modelId="{3D7AFB6A-7D38-42E7-9717-07CF4A408A81}" type="presParOf" srcId="{6E3124D7-A146-4C02-A4C3-5F50BB8295A8}" destId="{FC438F00-982E-4362-90A7-6EC679CCA351}" srcOrd="0" destOrd="0" presId="urn:microsoft.com/office/officeart/2009/3/layout/HorizontalOrganizationChart"/>
-    <dgm:cxn modelId="{15EA051F-03FF-4305-A0BF-17633625072D}" type="presParOf" srcId="{6E3124D7-A146-4C02-A4C3-5F50BB8295A8}" destId="{47B544D8-A209-4994-9966-714AF871D1B2}" srcOrd="1" destOrd="0" presId="urn:microsoft.com/office/officeart/2009/3/layout/HorizontalOrganizationChart"/>
-    <dgm:cxn modelId="{10D4D61F-D3C3-4CCB-B86C-D310C28E5268}" type="presParOf" srcId="{47B544D8-A209-4994-9966-714AF871D1B2}" destId="{1AFAC776-044A-491B-8494-804A59C00838}" srcOrd="0" destOrd="0" presId="urn:microsoft.com/office/officeart/2009/3/layout/HorizontalOrganizationChart"/>
-    <dgm:cxn modelId="{1A489F59-BA2A-4337-B59F-564F070F69A0}" type="presParOf" srcId="{1AFAC776-044A-491B-8494-804A59C00838}" destId="{D3E5B506-360B-4A29-81D0-F280DEB41B50}" srcOrd="0" destOrd="0" presId="urn:microsoft.com/office/officeart/2009/3/layout/HorizontalOrganizationChart"/>
-    <dgm:cxn modelId="{4DC48BD0-F6AF-472C-AFED-02C7A9221EA1}" type="presParOf" srcId="{1AFAC776-044A-491B-8494-804A59C00838}" destId="{218D71CB-3AC9-4E56-9A9D-5BF73E6A5663}" srcOrd="1" destOrd="0" presId="urn:microsoft.com/office/officeart/2009/3/layout/HorizontalOrganizationChart"/>
-    <dgm:cxn modelId="{5088BCAE-16A0-4670-957B-19F8672C0657}" type="presParOf" srcId="{47B544D8-A209-4994-9966-714AF871D1B2}" destId="{E8AA86F5-E09C-44E4-AC70-F3C8F353F962}" srcOrd="1" destOrd="0" presId="urn:microsoft.com/office/officeart/2009/3/layout/HorizontalOrganizationChart"/>
-    <dgm:cxn modelId="{0CA0CAFC-3B0D-4031-B21B-03CD828DE946}" type="presParOf" srcId="{47B544D8-A209-4994-9966-714AF871D1B2}" destId="{B2B4EB0E-F0E4-4663-B094-082A2F0B507A}" srcOrd="2" destOrd="0" presId="urn:microsoft.com/office/officeart/2009/3/layout/HorizontalOrganizationChart"/>
-    <dgm:cxn modelId="{7B25B742-2F79-4885-A3CC-36E3894C39DF}" type="presParOf" srcId="{916D1DD9-E2A0-468F-B9D7-44EF1C162894}" destId="{71C3FCB8-B5DA-464F-A893-F62EBCC6A33E}" srcOrd="2" destOrd="0" presId="urn:microsoft.com/office/officeart/2009/3/layout/HorizontalOrganizationChart"/>
-    <dgm:cxn modelId="{6810B987-0249-494F-901F-84517608BAD5}" type="presParOf" srcId="{C68C919A-A896-4D67-930E-C3EB0ED4DE41}" destId="{B00E83CB-1A77-4D88-8B10-619BF6F70C01}" srcOrd="4" destOrd="0" presId="urn:microsoft.com/office/officeart/2009/3/layout/HorizontalOrganizationChart"/>
-    <dgm:cxn modelId="{570DFA73-CFF9-4B21-A2C8-0445F4F049CE}" type="presParOf" srcId="{C68C919A-A896-4D67-930E-C3EB0ED4DE41}" destId="{A4C237E4-518D-4935-BC86-D6227DBA11E9}" srcOrd="5" destOrd="0" presId="urn:microsoft.com/office/officeart/2009/3/layout/HorizontalOrganizationChart"/>
-    <dgm:cxn modelId="{075C8951-1A41-47E4-8965-FEBF543C59CD}" type="presParOf" srcId="{A4C237E4-518D-4935-BC86-D6227DBA11E9}" destId="{A83D41E9-1705-42F8-8BAC-BE92859402B9}" srcOrd="0" destOrd="0" presId="urn:microsoft.com/office/officeart/2009/3/layout/HorizontalOrganizationChart"/>
-    <dgm:cxn modelId="{9C08D18A-7BA1-4A99-BEDC-A894F28298E7}" type="presParOf" srcId="{A83D41E9-1705-42F8-8BAC-BE92859402B9}" destId="{D0ECCC17-BF52-4BA0-A507-61B13EB48E4A}" srcOrd="0" destOrd="0" presId="urn:microsoft.com/office/officeart/2009/3/layout/HorizontalOrganizationChart"/>
-    <dgm:cxn modelId="{97462B51-D530-4376-BA24-35688D217D2B}" type="presParOf" srcId="{A83D41E9-1705-42F8-8BAC-BE92859402B9}" destId="{E34097A1-5F43-497A-8697-41FFCD938D3B}" srcOrd="1" destOrd="0" presId="urn:microsoft.com/office/officeart/2009/3/layout/HorizontalOrganizationChart"/>
-    <dgm:cxn modelId="{DBB1F28A-70FC-4FFF-B0B9-B72ED4C285FC}" type="presParOf" srcId="{A4C237E4-518D-4935-BC86-D6227DBA11E9}" destId="{343D4835-76C2-4A8A-AA9D-AD89A25F8A19}" srcOrd="1" destOrd="0" presId="urn:microsoft.com/office/officeart/2009/3/layout/HorizontalOrganizationChart"/>
-    <dgm:cxn modelId="{A3657B04-16C7-431F-BDE1-FA6214340FFC}" type="presParOf" srcId="{343D4835-76C2-4A8A-AA9D-AD89A25F8A19}" destId="{55D107BF-EDA5-4011-9D58-FAACF0994724}" srcOrd="0" destOrd="0" presId="urn:microsoft.com/office/officeart/2009/3/layout/HorizontalOrganizationChart"/>
-    <dgm:cxn modelId="{443A763E-0C79-4D22-890F-E9E684C0510A}" type="presParOf" srcId="{343D4835-76C2-4A8A-AA9D-AD89A25F8A19}" destId="{3B4A395F-41E2-48DF-B51E-4BB7FC4D80F9}" srcOrd="1" destOrd="0" presId="urn:microsoft.com/office/officeart/2009/3/layout/HorizontalOrganizationChart"/>
-    <dgm:cxn modelId="{663B8F3F-B0E2-4600-9672-CBCB2524B86F}" type="presParOf" srcId="{3B4A395F-41E2-48DF-B51E-4BB7FC4D80F9}" destId="{ECE7A9E9-DE48-42E5-9921-BC0B85E09319}" srcOrd="0" destOrd="0" presId="urn:microsoft.com/office/officeart/2009/3/layout/HorizontalOrganizationChart"/>
-    <dgm:cxn modelId="{56BD6919-D2B2-4B19-9871-24FE83F37D26}" type="presParOf" srcId="{ECE7A9E9-DE48-42E5-9921-BC0B85E09319}" destId="{35EA10A7-76E1-4380-B6DA-9C5BA7CBEC4A}" srcOrd="0" destOrd="0" presId="urn:microsoft.com/office/officeart/2009/3/layout/HorizontalOrganizationChart"/>
-    <dgm:cxn modelId="{5A215125-FE50-4B96-B43F-993B01F38BD7}" type="presParOf" srcId="{ECE7A9E9-DE48-42E5-9921-BC0B85E09319}" destId="{B8E19EB0-4D75-4B4A-950E-182223F0DB15}" srcOrd="1" destOrd="0" presId="urn:microsoft.com/office/officeart/2009/3/layout/HorizontalOrganizationChart"/>
-    <dgm:cxn modelId="{097535BB-E033-4389-A881-A1E17BC5AC87}" type="presParOf" srcId="{3B4A395F-41E2-48DF-B51E-4BB7FC4D80F9}" destId="{8507904A-4323-40B3-9F5E-F99ACEA05076}" srcOrd="1" destOrd="0" presId="urn:microsoft.com/office/officeart/2009/3/layout/HorizontalOrganizationChart"/>
-    <dgm:cxn modelId="{82384E5E-FF87-4E09-9F44-62DD85B77CAD}" type="presParOf" srcId="{3B4A395F-41E2-48DF-B51E-4BB7FC4D80F9}" destId="{DE1049B0-B109-4F64-8154-3E1722AB5F23}" srcOrd="2" destOrd="0" presId="urn:microsoft.com/office/officeart/2009/3/layout/HorizontalOrganizationChart"/>
-    <dgm:cxn modelId="{200E6676-700A-4142-9AF9-7E0BD27B2318}" type="presParOf" srcId="{A4C237E4-518D-4935-BC86-D6227DBA11E9}" destId="{74A7360C-3C75-4104-8B5E-27D7924EE41F}" srcOrd="2" destOrd="0" presId="urn:microsoft.com/office/officeart/2009/3/layout/HorizontalOrganizationChart"/>
-    <dgm:cxn modelId="{23A981C5-E33A-4AA1-B29A-44CD698632DA}" type="presParOf" srcId="{9F2A6353-B164-4F69-B2BB-916810691E80}" destId="{A4ED1091-5F50-4E8F-A763-2D708A0D4D14}" srcOrd="2" destOrd="0" presId="urn:microsoft.com/office/officeart/2009/3/layout/HorizontalOrganizationChart"/>
-    <dgm:cxn modelId="{86D910D5-291A-4879-9D40-AE8B7838D291}" type="presParOf" srcId="{D57BE03B-3570-4F3B-A4C1-7B137CE050F8}" destId="{24245338-0BE4-44E2-A27C-CD71FAAD4568}" srcOrd="6" destOrd="0" presId="urn:microsoft.com/office/officeart/2009/3/layout/HorizontalOrganizationChart"/>
-    <dgm:cxn modelId="{0A6D75EB-C61E-4FCD-9082-AD074111935B}" type="presParOf" srcId="{D57BE03B-3570-4F3B-A4C1-7B137CE050F8}" destId="{2520740D-0FF0-46F9-A38D-C66E979689D5}" srcOrd="7" destOrd="0" presId="urn:microsoft.com/office/officeart/2009/3/layout/HorizontalOrganizationChart"/>
-    <dgm:cxn modelId="{7A1B82BD-6EAD-4423-AEC6-41FFBEF9CE4F}" type="presParOf" srcId="{2520740D-0FF0-46F9-A38D-C66E979689D5}" destId="{044446EF-6EDC-4383-A5D0-F92FA6C8CB78}" srcOrd="0" destOrd="0" presId="urn:microsoft.com/office/officeart/2009/3/layout/HorizontalOrganizationChart"/>
-    <dgm:cxn modelId="{7C076320-4701-4603-BCD3-3B645E38983D}" type="presParOf" srcId="{044446EF-6EDC-4383-A5D0-F92FA6C8CB78}" destId="{9DF0200D-B53C-4A97-9007-37B8360A5A64}" srcOrd="0" destOrd="0" presId="urn:microsoft.com/office/officeart/2009/3/layout/HorizontalOrganizationChart"/>
-    <dgm:cxn modelId="{DE34075F-2F97-471D-BC1D-8DF499F2F939}" type="presParOf" srcId="{044446EF-6EDC-4383-A5D0-F92FA6C8CB78}" destId="{6FC84FBC-7DEF-4701-8896-C6A3A83B278B}" srcOrd="1" destOrd="0" presId="urn:microsoft.com/office/officeart/2009/3/layout/HorizontalOrganizationChart"/>
-    <dgm:cxn modelId="{0CC51474-866B-4BAD-87C2-B44600F928D8}" type="presParOf" srcId="{2520740D-0FF0-46F9-A38D-C66E979689D5}" destId="{B0BDF6E4-F14B-4944-A0A0-905431E88F7D}" srcOrd="1" destOrd="0" presId="urn:microsoft.com/office/officeart/2009/3/layout/HorizontalOrganizationChart"/>
-    <dgm:cxn modelId="{648FE250-3516-40ED-82A2-8241A13C0F70}" type="presParOf" srcId="{B0BDF6E4-F14B-4944-A0A0-905431E88F7D}" destId="{CABA6035-23A3-408F-8752-1B2C80E60716}" srcOrd="0" destOrd="0" presId="urn:microsoft.com/office/officeart/2009/3/layout/HorizontalOrganizationChart"/>
-    <dgm:cxn modelId="{C933A50B-7266-4D66-A84E-D3B784D79B89}" type="presParOf" srcId="{B0BDF6E4-F14B-4944-A0A0-905431E88F7D}" destId="{C386090D-E9C4-48B4-BAC5-DB77123BA116}" srcOrd="1" destOrd="0" presId="urn:microsoft.com/office/officeart/2009/3/layout/HorizontalOrganizationChart"/>
-    <dgm:cxn modelId="{9DC9E1AC-2BA8-47A2-9B3A-395AE7652AC2}" type="presParOf" srcId="{C386090D-E9C4-48B4-BAC5-DB77123BA116}" destId="{9FB44649-451B-47B5-A898-B9DB5EAAB480}" srcOrd="0" destOrd="0" presId="urn:microsoft.com/office/officeart/2009/3/layout/HorizontalOrganizationChart"/>
-    <dgm:cxn modelId="{3FD78D70-F3FC-4E90-B903-BEE2D38F4690}" type="presParOf" srcId="{9FB44649-451B-47B5-A898-B9DB5EAAB480}" destId="{326DD061-3C6A-4F01-8DE0-88F2D7AF8471}" srcOrd="0" destOrd="0" presId="urn:microsoft.com/office/officeart/2009/3/layout/HorizontalOrganizationChart"/>
-    <dgm:cxn modelId="{7D90CDD7-28BF-429C-AFEB-D9AAB3EEEAF6}" type="presParOf" srcId="{9FB44649-451B-47B5-A898-B9DB5EAAB480}" destId="{C4D34D7E-51DA-4C41-AD75-8265B5A6DF6B}" srcOrd="1" destOrd="0" presId="urn:microsoft.com/office/officeart/2009/3/layout/HorizontalOrganizationChart"/>
-    <dgm:cxn modelId="{DBA9FB57-610F-4F40-A264-38FAD505DC6F}" type="presParOf" srcId="{C386090D-E9C4-48B4-BAC5-DB77123BA116}" destId="{FEA9D985-8504-40F6-A6D0-D2686218B399}" srcOrd="1" destOrd="0" presId="urn:microsoft.com/office/officeart/2009/3/layout/HorizontalOrganizationChart"/>
-    <dgm:cxn modelId="{AD218165-CB90-422A-8904-A8710E0BDA33}" type="presParOf" srcId="{FEA9D985-8504-40F6-A6D0-D2686218B399}" destId="{70AA8176-94A1-4289-8139-C6A452C99A94}" srcOrd="0" destOrd="0" presId="urn:microsoft.com/office/officeart/2009/3/layout/HorizontalOrganizationChart"/>
-    <dgm:cxn modelId="{336DC79A-3BE4-4B2D-BBD5-BB2002F3DADE}" type="presParOf" srcId="{FEA9D985-8504-40F6-A6D0-D2686218B399}" destId="{B4AA344A-54FB-4B0B-8C58-156DFCE7E80F}" srcOrd="1" destOrd="0" presId="urn:microsoft.com/office/officeart/2009/3/layout/HorizontalOrganizationChart"/>
-    <dgm:cxn modelId="{B19BC1E7-2E58-4BD6-9191-A38EBD5A3C3B}" type="presParOf" srcId="{B4AA344A-54FB-4B0B-8C58-156DFCE7E80F}" destId="{97613B37-1D96-408F-9F52-057A8ECAF075}" srcOrd="0" destOrd="0" presId="urn:microsoft.com/office/officeart/2009/3/layout/HorizontalOrganizationChart"/>
-    <dgm:cxn modelId="{45F59611-16E7-486C-80D0-29D56E9CA015}" type="presParOf" srcId="{97613B37-1D96-408F-9F52-057A8ECAF075}" destId="{AAFF513D-3622-4030-AC73-0D5F1B0F8E5F}" srcOrd="0" destOrd="0" presId="urn:microsoft.com/office/officeart/2009/3/layout/HorizontalOrganizationChart"/>
-    <dgm:cxn modelId="{3BBE883E-7D97-4110-BFE9-34D167E89E4B}" type="presParOf" srcId="{97613B37-1D96-408F-9F52-057A8ECAF075}" destId="{48719858-1004-4698-9587-E2984CCF3EE8}" srcOrd="1" destOrd="0" presId="urn:microsoft.com/office/officeart/2009/3/layout/HorizontalOrganizationChart"/>
-    <dgm:cxn modelId="{3647C6B4-F617-4A9F-BAAB-137C1BD388E3}" type="presParOf" srcId="{B4AA344A-54FB-4B0B-8C58-156DFCE7E80F}" destId="{8B3A46AC-2569-4F24-AE01-964C05793601}" srcOrd="1" destOrd="0" presId="urn:microsoft.com/office/officeart/2009/3/layout/HorizontalOrganizationChart"/>
-    <dgm:cxn modelId="{1FA9FA84-BC97-40E3-950F-A061E5A3CDB5}" type="presParOf" srcId="{B4AA344A-54FB-4B0B-8C58-156DFCE7E80F}" destId="{1A55405A-CB97-4C9D-8518-C18D87F07350}" srcOrd="2" destOrd="0" presId="urn:microsoft.com/office/officeart/2009/3/layout/HorizontalOrganizationChart"/>
-    <dgm:cxn modelId="{84AEB5D8-3654-447B-817F-CECF853F460B}" type="presParOf" srcId="{C386090D-E9C4-48B4-BAC5-DB77123BA116}" destId="{5162E4EC-4E2B-4C01-A112-308B678D04BD}" srcOrd="2" destOrd="0" presId="urn:microsoft.com/office/officeart/2009/3/layout/HorizontalOrganizationChart"/>
-    <dgm:cxn modelId="{E522D4F9-A7DD-46B9-94C7-36443CA51749}" type="presParOf" srcId="{B0BDF6E4-F14B-4944-A0A0-905431E88F7D}" destId="{0A769EA9-4F2C-41FC-8A6E-89D645814323}" srcOrd="2" destOrd="0" presId="urn:microsoft.com/office/officeart/2009/3/layout/HorizontalOrganizationChart"/>
-    <dgm:cxn modelId="{FBF98B6A-B553-4369-AC57-CEC01E17B44C}" type="presParOf" srcId="{B0BDF6E4-F14B-4944-A0A0-905431E88F7D}" destId="{AB492F8F-0FA9-4327-B9E3-DDE97754AA62}" srcOrd="3" destOrd="0" presId="urn:microsoft.com/office/officeart/2009/3/layout/HorizontalOrganizationChart"/>
-    <dgm:cxn modelId="{82F34217-9AD6-4CFC-A445-6CC999062E20}" type="presParOf" srcId="{AB492F8F-0FA9-4327-B9E3-DDE97754AA62}" destId="{9BC23735-46FC-4C0C-A4E5-3DAC7F7319E0}" srcOrd="0" destOrd="0" presId="urn:microsoft.com/office/officeart/2009/3/layout/HorizontalOrganizationChart"/>
-    <dgm:cxn modelId="{15D695CD-57D4-47F6-A7DE-957DD1871515}" type="presParOf" srcId="{9BC23735-46FC-4C0C-A4E5-3DAC7F7319E0}" destId="{22E6244A-56C4-4DBC-82CC-10232CC9E632}" srcOrd="0" destOrd="0" presId="urn:microsoft.com/office/officeart/2009/3/layout/HorizontalOrganizationChart"/>
-    <dgm:cxn modelId="{9E37CFBF-496D-4FA3-B0EF-CAE959F28894}" type="presParOf" srcId="{9BC23735-46FC-4C0C-A4E5-3DAC7F7319E0}" destId="{127EE317-6DC6-46B5-8189-2E7081A8EED2}" srcOrd="1" destOrd="0" presId="urn:microsoft.com/office/officeart/2009/3/layout/HorizontalOrganizationChart"/>
-    <dgm:cxn modelId="{5CB683B7-A6D1-485A-8BED-58E37861B875}" type="presParOf" srcId="{AB492F8F-0FA9-4327-B9E3-DDE97754AA62}" destId="{C0981F13-350F-49B4-9643-66207B5D182F}" srcOrd="1" destOrd="0" presId="urn:microsoft.com/office/officeart/2009/3/layout/HorizontalOrganizationChart"/>
-    <dgm:cxn modelId="{B7090278-8200-40B3-9A1C-E67EB53E479E}" type="presParOf" srcId="{C0981F13-350F-49B4-9643-66207B5D182F}" destId="{B976F1F9-AD42-4FC7-A860-A17243C96E7B}" srcOrd="0" destOrd="0" presId="urn:microsoft.com/office/officeart/2009/3/layout/HorizontalOrganizationChart"/>
-    <dgm:cxn modelId="{2C49F93D-871F-4B22-B320-7D905C318464}" type="presParOf" srcId="{C0981F13-350F-49B4-9643-66207B5D182F}" destId="{94220DEC-384C-45DA-BDE2-9ED73D9DF416}" srcOrd="1" destOrd="0" presId="urn:microsoft.com/office/officeart/2009/3/layout/HorizontalOrganizationChart"/>
-    <dgm:cxn modelId="{B4D82DAA-41AD-4075-893D-E9CED3FCB009}" type="presParOf" srcId="{94220DEC-384C-45DA-BDE2-9ED73D9DF416}" destId="{263D8C08-024F-41C1-804E-4C3C0AD3137A}" srcOrd="0" destOrd="0" presId="urn:microsoft.com/office/officeart/2009/3/layout/HorizontalOrganizationChart"/>
-    <dgm:cxn modelId="{F3DD0475-CD89-49BC-B0F7-2DD03BAE1488}" type="presParOf" srcId="{263D8C08-024F-41C1-804E-4C3C0AD3137A}" destId="{C9CD3651-70ED-4C9D-A2BF-FEAC1D5462F8}" srcOrd="0" destOrd="0" presId="urn:microsoft.com/office/officeart/2009/3/layout/HorizontalOrganizationChart"/>
-    <dgm:cxn modelId="{580FCA71-5902-4DFC-B615-F49A6A3F9AB1}" type="presParOf" srcId="{263D8C08-024F-41C1-804E-4C3C0AD3137A}" destId="{2AF0FD07-E5CD-4547-AEBD-63B721954A55}" srcOrd="1" destOrd="0" presId="urn:microsoft.com/office/officeart/2009/3/layout/HorizontalOrganizationChart"/>
-    <dgm:cxn modelId="{3F8E114F-B2D3-43DD-A25F-2242F696F1FB}" type="presParOf" srcId="{94220DEC-384C-45DA-BDE2-9ED73D9DF416}" destId="{9548FA0A-C8AA-4F13-9FA8-2A4D8A79DB97}" srcOrd="1" destOrd="0" presId="urn:microsoft.com/office/officeart/2009/3/layout/HorizontalOrganizationChart"/>
-    <dgm:cxn modelId="{C47A8C83-2576-48E5-928D-F07501F72EF5}" type="presParOf" srcId="{94220DEC-384C-45DA-BDE2-9ED73D9DF416}" destId="{B217B900-B21D-458A-AA74-9B1FD6682201}" srcOrd="2" destOrd="0" presId="urn:microsoft.com/office/officeart/2009/3/layout/HorizontalOrganizationChart"/>
-    <dgm:cxn modelId="{8CB27CD3-3B7B-4B63-80E4-07A725F633B1}" type="presParOf" srcId="{AB492F8F-0FA9-4327-B9E3-DDE97754AA62}" destId="{BDF03816-2935-4D36-BA1F-7CEE5B26BF31}" srcOrd="2" destOrd="0" presId="urn:microsoft.com/office/officeart/2009/3/layout/HorizontalOrganizationChart"/>
-    <dgm:cxn modelId="{1AAC8E01-1655-4838-8E27-00A7A9744E8F}" type="presParOf" srcId="{B0BDF6E4-F14B-4944-A0A0-905431E88F7D}" destId="{72A0ADD7-B2BF-4B93-B87A-DEF48ECC78BE}" srcOrd="4" destOrd="0" presId="urn:microsoft.com/office/officeart/2009/3/layout/HorizontalOrganizationChart"/>
-    <dgm:cxn modelId="{FCD40671-396E-42F3-9D57-1217BDA8F25E}" type="presParOf" srcId="{B0BDF6E4-F14B-4944-A0A0-905431E88F7D}" destId="{E806613B-BD22-4957-A66F-B3083908E094}" srcOrd="5" destOrd="0" presId="urn:microsoft.com/office/officeart/2009/3/layout/HorizontalOrganizationChart"/>
-    <dgm:cxn modelId="{D082522D-18D1-4826-A085-78ADF45CFB53}" type="presParOf" srcId="{E806613B-BD22-4957-A66F-B3083908E094}" destId="{63FA7BFF-5C41-44A0-A025-5AD459BCC8D0}" srcOrd="0" destOrd="0" presId="urn:microsoft.com/office/officeart/2009/3/layout/HorizontalOrganizationChart"/>
-    <dgm:cxn modelId="{E5BDD9CC-5ACA-474E-86DF-E455C09D496C}" type="presParOf" srcId="{63FA7BFF-5C41-44A0-A025-5AD459BCC8D0}" destId="{56843541-73FB-40E1-B6BB-41E476B11B78}" srcOrd="0" destOrd="0" presId="urn:microsoft.com/office/officeart/2009/3/layout/HorizontalOrganizationChart"/>
-    <dgm:cxn modelId="{2A3CE2D0-7623-445C-BAF5-5CE6DAF3BE90}" type="presParOf" srcId="{63FA7BFF-5C41-44A0-A025-5AD459BCC8D0}" destId="{AA0D9028-616E-4D19-A187-6830707078A6}" srcOrd="1" destOrd="0" presId="urn:microsoft.com/office/officeart/2009/3/layout/HorizontalOrganizationChart"/>
-    <dgm:cxn modelId="{B9CB63F2-8C71-4110-9701-0A68EFBD6BF4}" type="presParOf" srcId="{E806613B-BD22-4957-A66F-B3083908E094}" destId="{36B6F48C-B083-4E9F-A76C-CC49FE90D833}" srcOrd="1" destOrd="0" presId="urn:microsoft.com/office/officeart/2009/3/layout/HorizontalOrganizationChart"/>
-    <dgm:cxn modelId="{0CA20D4B-A16D-4D31-B720-312D818730A7}" type="presParOf" srcId="{36B6F48C-B083-4E9F-A76C-CC49FE90D833}" destId="{3B81F557-79C7-4771-B86F-0CC8613DC902}" srcOrd="0" destOrd="0" presId="urn:microsoft.com/office/officeart/2009/3/layout/HorizontalOrganizationChart"/>
-    <dgm:cxn modelId="{6A0F0EF7-E910-4D7D-9C88-615D3E244D26}" type="presParOf" srcId="{36B6F48C-B083-4E9F-A76C-CC49FE90D833}" destId="{473F75DA-E1B0-4445-9A71-1E44F398DEF5}" srcOrd="1" destOrd="0" presId="urn:microsoft.com/office/officeart/2009/3/layout/HorizontalOrganizationChart"/>
-    <dgm:cxn modelId="{0693F13D-246D-4BB8-BD8F-4F1797D785D9}" type="presParOf" srcId="{473F75DA-E1B0-4445-9A71-1E44F398DEF5}" destId="{5931B7D7-EA1F-451A-B540-9FBB759C1703}" srcOrd="0" destOrd="0" presId="urn:microsoft.com/office/officeart/2009/3/layout/HorizontalOrganizationChart"/>
-    <dgm:cxn modelId="{BD768611-8F11-438E-9AA3-520A877028E9}" type="presParOf" srcId="{5931B7D7-EA1F-451A-B540-9FBB759C1703}" destId="{5A8D7DD3-EB9E-464E-B6AE-55E2C1A8EFB2}" srcOrd="0" destOrd="0" presId="urn:microsoft.com/office/officeart/2009/3/layout/HorizontalOrganizationChart"/>
-    <dgm:cxn modelId="{A66A7ABE-C367-4605-91C4-95C0D6C361AA}" type="presParOf" srcId="{5931B7D7-EA1F-451A-B540-9FBB759C1703}" destId="{7C3D0802-DAEC-4BF9-9875-4797AD9A6F0C}" srcOrd="1" destOrd="0" presId="urn:microsoft.com/office/officeart/2009/3/layout/HorizontalOrganizationChart"/>
-    <dgm:cxn modelId="{6F0723C3-883D-4284-A5B3-9DF65A1D3517}" type="presParOf" srcId="{473F75DA-E1B0-4445-9A71-1E44F398DEF5}" destId="{8E90196F-CDEB-4C9C-A06A-8CA846636261}" srcOrd="1" destOrd="0" presId="urn:microsoft.com/office/officeart/2009/3/layout/HorizontalOrganizationChart"/>
-    <dgm:cxn modelId="{EE28DFA0-DBA3-4D61-9A1F-D9D8BADBE68F}" type="presParOf" srcId="{473F75DA-E1B0-4445-9A71-1E44F398DEF5}" destId="{336A6C37-2B03-4631-B8E1-B456B0004311}" srcOrd="2" destOrd="0" presId="urn:microsoft.com/office/officeart/2009/3/layout/HorizontalOrganizationChart"/>
-    <dgm:cxn modelId="{8552903A-623D-42B2-B2BF-BB45529B2A86}" type="presParOf" srcId="{E806613B-BD22-4957-A66F-B3083908E094}" destId="{864142AC-4774-4782-B78F-41B489E37D5A}" srcOrd="2" destOrd="0" presId="urn:microsoft.com/office/officeart/2009/3/layout/HorizontalOrganizationChart"/>
-    <dgm:cxn modelId="{6AE27AD5-9263-47DF-9BEB-F3BCA20C4F13}" type="presParOf" srcId="{2520740D-0FF0-46F9-A38D-C66E979689D5}" destId="{E59EB315-CDED-4EBC-979C-C9545FAC558F}" srcOrd="2" destOrd="0" presId="urn:microsoft.com/office/officeart/2009/3/layout/HorizontalOrganizationChart"/>
-    <dgm:cxn modelId="{A26FEE67-1621-4996-A100-E27E79D38040}" type="presParOf" srcId="{D57BE03B-3570-4F3B-A4C1-7B137CE050F8}" destId="{29017D05-20D9-43EC-8185-BE1AE9872C04}" srcOrd="8" destOrd="0" presId="urn:microsoft.com/office/officeart/2009/3/layout/HorizontalOrganizationChart"/>
-    <dgm:cxn modelId="{FEE2CFD0-E417-46A2-9C74-C34465968D30}" type="presParOf" srcId="{D57BE03B-3570-4F3B-A4C1-7B137CE050F8}" destId="{4786D7D2-BBCD-48CC-8801-AD0C50F90976}" srcOrd="9" destOrd="0" presId="urn:microsoft.com/office/officeart/2009/3/layout/HorizontalOrganizationChart"/>
-    <dgm:cxn modelId="{9E17D98E-3157-40B3-A816-22ADD2C27CB4}" type="presParOf" srcId="{4786D7D2-BBCD-48CC-8801-AD0C50F90976}" destId="{64D067D7-0A04-41F7-A2E6-D6D227EDED58}" srcOrd="0" destOrd="0" presId="urn:microsoft.com/office/officeart/2009/3/layout/HorizontalOrganizationChart"/>
-    <dgm:cxn modelId="{14B85A00-7310-4537-9CE0-4C54628C6838}" type="presParOf" srcId="{64D067D7-0A04-41F7-A2E6-D6D227EDED58}" destId="{3B9BABA0-FF0B-4F66-96FD-53E3BE9E2756}" srcOrd="0" destOrd="0" presId="urn:microsoft.com/office/officeart/2009/3/layout/HorizontalOrganizationChart"/>
-    <dgm:cxn modelId="{97BEB774-A63D-4C0C-B31D-7210C59247BE}" type="presParOf" srcId="{64D067D7-0A04-41F7-A2E6-D6D227EDED58}" destId="{22371D76-B751-4D86-B048-E9EE23096A90}" srcOrd="1" destOrd="0" presId="urn:microsoft.com/office/officeart/2009/3/layout/HorizontalOrganizationChart"/>
-    <dgm:cxn modelId="{D6A1C7D6-7C83-43D7-9C6F-DA8651428734}" type="presParOf" srcId="{4786D7D2-BBCD-48CC-8801-AD0C50F90976}" destId="{5F2EFDFD-95F0-4288-B13D-D630FAB4DFB2}" srcOrd="1" destOrd="0" presId="urn:microsoft.com/office/officeart/2009/3/layout/HorizontalOrganizationChart"/>
-    <dgm:cxn modelId="{A4F89B4D-CA3F-42E5-B901-3BD1161EF7E6}" type="presParOf" srcId="{5F2EFDFD-95F0-4288-B13D-D630FAB4DFB2}" destId="{2FC7BE22-982C-4475-9D97-128D04AF0409}" srcOrd="0" destOrd="0" presId="urn:microsoft.com/office/officeart/2009/3/layout/HorizontalOrganizationChart"/>
-    <dgm:cxn modelId="{E6BB84B3-4986-409E-BA45-63B6BBAF95B9}" type="presParOf" srcId="{5F2EFDFD-95F0-4288-B13D-D630FAB4DFB2}" destId="{3522508A-A647-476C-824E-09F2FA80FE6C}" srcOrd="1" destOrd="0" presId="urn:microsoft.com/office/officeart/2009/3/layout/HorizontalOrganizationChart"/>
-    <dgm:cxn modelId="{D5E30F6A-4998-4E58-9C0D-2FC3D4909E34}" type="presParOf" srcId="{3522508A-A647-476C-824E-09F2FA80FE6C}" destId="{5541CF4A-E7AA-4A0C-B29E-3A19CAB9EFD8}" srcOrd="0" destOrd="0" presId="urn:microsoft.com/office/officeart/2009/3/layout/HorizontalOrganizationChart"/>
-    <dgm:cxn modelId="{3BA94905-9243-47A6-8E40-2A4190F2DF37}" type="presParOf" srcId="{5541CF4A-E7AA-4A0C-B29E-3A19CAB9EFD8}" destId="{9DCA22E8-B0DE-4378-89A3-3C65BE83268F}" srcOrd="0" destOrd="0" presId="urn:microsoft.com/office/officeart/2009/3/layout/HorizontalOrganizationChart"/>
-    <dgm:cxn modelId="{96F753E7-14BA-4753-BC93-972167E980A8}" type="presParOf" srcId="{5541CF4A-E7AA-4A0C-B29E-3A19CAB9EFD8}" destId="{308ED7EA-772F-41F4-8A95-383442811CCF}" srcOrd="1" destOrd="0" presId="urn:microsoft.com/office/officeart/2009/3/layout/HorizontalOrganizationChart"/>
-    <dgm:cxn modelId="{C143F28D-F67D-40B3-A081-346D1F44D5A3}" type="presParOf" srcId="{3522508A-A647-476C-824E-09F2FA80FE6C}" destId="{AE1E0BC7-8DD3-4495-8E7C-6406FB134E0F}" srcOrd="1" destOrd="0" presId="urn:microsoft.com/office/officeart/2009/3/layout/HorizontalOrganizationChart"/>
-    <dgm:cxn modelId="{CB0A75D1-4E44-4106-81E3-57F1BB26F23D}" type="presParOf" srcId="{AE1E0BC7-8DD3-4495-8E7C-6406FB134E0F}" destId="{41B588F1-9232-4D99-915F-F0959C87A7AA}" srcOrd="0" destOrd="0" presId="urn:microsoft.com/office/officeart/2009/3/layout/HorizontalOrganizationChart"/>
-    <dgm:cxn modelId="{525F36EE-2E2D-44C6-B991-16B99CA2A039}" type="presParOf" srcId="{AE1E0BC7-8DD3-4495-8E7C-6406FB134E0F}" destId="{C638F14E-6A7B-4795-A423-84C1401825B3}" srcOrd="1" destOrd="0" presId="urn:microsoft.com/office/officeart/2009/3/layout/HorizontalOrganizationChart"/>
-    <dgm:cxn modelId="{712D3C0E-97B1-4848-9A3F-554A657E27FF}" type="presParOf" srcId="{C638F14E-6A7B-4795-A423-84C1401825B3}" destId="{6AE4C111-13E6-4DDD-A4EF-29C852337AE7}" srcOrd="0" destOrd="0" presId="urn:microsoft.com/office/officeart/2009/3/layout/HorizontalOrganizationChart"/>
-    <dgm:cxn modelId="{BFFFDE31-82E2-4662-8784-BFBAF8065869}" type="presParOf" srcId="{6AE4C111-13E6-4DDD-A4EF-29C852337AE7}" destId="{074B61B2-A517-48C0-89D8-63906C93188B}" srcOrd="0" destOrd="0" presId="urn:microsoft.com/office/officeart/2009/3/layout/HorizontalOrganizationChart"/>
-    <dgm:cxn modelId="{3F9343A5-0C61-4035-99D8-BFC97FABD2EE}" type="presParOf" srcId="{6AE4C111-13E6-4DDD-A4EF-29C852337AE7}" destId="{71741CA7-3D90-4D64-A851-C97943B47162}" srcOrd="1" destOrd="0" presId="urn:microsoft.com/office/officeart/2009/3/layout/HorizontalOrganizationChart"/>
-    <dgm:cxn modelId="{83EB4090-3D66-4680-B9FA-ABE1F9F1446B}" type="presParOf" srcId="{C638F14E-6A7B-4795-A423-84C1401825B3}" destId="{B1EC9A3F-A8CB-41B4-B32A-6CBC5808B33B}" srcOrd="1" destOrd="0" presId="urn:microsoft.com/office/officeart/2009/3/layout/HorizontalOrganizationChart"/>
-    <dgm:cxn modelId="{85215253-1630-46F9-9E08-416234D38DBE}" type="presParOf" srcId="{C638F14E-6A7B-4795-A423-84C1401825B3}" destId="{A0127CBC-99FA-4163-A908-06B2B4D10080}" srcOrd="2" destOrd="0" presId="urn:microsoft.com/office/officeart/2009/3/layout/HorizontalOrganizationChart"/>
-    <dgm:cxn modelId="{D6342D71-F25D-4E2D-8C15-FEC7C43E95E8}" type="presParOf" srcId="{3522508A-A647-476C-824E-09F2FA80FE6C}" destId="{4D64EBB3-0513-4397-8D19-B9D0CDD519AC}" srcOrd="2" destOrd="0" presId="urn:microsoft.com/office/officeart/2009/3/layout/HorizontalOrganizationChart"/>
-    <dgm:cxn modelId="{C2BBD477-416A-4D7B-A75F-BABD2903C8BD}" type="presParOf" srcId="{5F2EFDFD-95F0-4288-B13D-D630FAB4DFB2}" destId="{51E86266-EC88-4B28-A92C-B18C8EA81DC2}" srcOrd="2" destOrd="0" presId="urn:microsoft.com/office/officeart/2009/3/layout/HorizontalOrganizationChart"/>
-    <dgm:cxn modelId="{AA652669-4FE7-4481-8119-218F15CDC828}" type="presParOf" srcId="{5F2EFDFD-95F0-4288-B13D-D630FAB4DFB2}" destId="{E0498F24-880D-4DD7-BAD5-1A30FC688900}" srcOrd="3" destOrd="0" presId="urn:microsoft.com/office/officeart/2009/3/layout/HorizontalOrganizationChart"/>
-    <dgm:cxn modelId="{56BFD89E-9B25-468F-865E-291429B57937}" type="presParOf" srcId="{E0498F24-880D-4DD7-BAD5-1A30FC688900}" destId="{666B2887-2E8C-4227-A9A1-CF7DB0829CFE}" srcOrd="0" destOrd="0" presId="urn:microsoft.com/office/officeart/2009/3/layout/HorizontalOrganizationChart"/>
-    <dgm:cxn modelId="{0A7F90F0-3DA4-43D4-94EE-84FFD9E8D67D}" type="presParOf" srcId="{666B2887-2E8C-4227-A9A1-CF7DB0829CFE}" destId="{6BBE7172-3C40-4C72-9E84-A04A11BA4CC7}" srcOrd="0" destOrd="0" presId="urn:microsoft.com/office/officeart/2009/3/layout/HorizontalOrganizationChart"/>
-    <dgm:cxn modelId="{E0BDB018-9381-43AE-8A91-39D69DF5CF00}" type="presParOf" srcId="{666B2887-2E8C-4227-A9A1-CF7DB0829CFE}" destId="{164C7065-56E1-48B5-B33C-961CB6AE42E5}" srcOrd="1" destOrd="0" presId="urn:microsoft.com/office/officeart/2009/3/layout/HorizontalOrganizationChart"/>
-    <dgm:cxn modelId="{4520731D-3BA6-4CFF-9939-3B186051DCBC}" type="presParOf" srcId="{E0498F24-880D-4DD7-BAD5-1A30FC688900}" destId="{5F7BAC87-D723-419B-A834-A5258D912ACA}" srcOrd="1" destOrd="0" presId="urn:microsoft.com/office/officeart/2009/3/layout/HorizontalOrganizationChart"/>
-    <dgm:cxn modelId="{CAA87291-E98F-48B1-B909-AF3490D5E14C}" type="presParOf" srcId="{5F7BAC87-D723-419B-A834-A5258D912ACA}" destId="{B3143A44-372A-4D7C-8B47-12C2BEBDCB52}" srcOrd="0" destOrd="0" presId="urn:microsoft.com/office/officeart/2009/3/layout/HorizontalOrganizationChart"/>
-    <dgm:cxn modelId="{CA8D965C-77DC-4CE1-972A-554F153B5D21}" type="presParOf" srcId="{5F7BAC87-D723-419B-A834-A5258D912ACA}" destId="{B0ACD6DB-118E-4326-BDF5-B174B0E5FC1F}" srcOrd="1" destOrd="0" presId="urn:microsoft.com/office/officeart/2009/3/layout/HorizontalOrganizationChart"/>
-    <dgm:cxn modelId="{ECAF233A-5FE1-4EFD-A4CF-E54B587D07B1}" type="presParOf" srcId="{B0ACD6DB-118E-4326-BDF5-B174B0E5FC1F}" destId="{07BD1828-8BCE-4BE9-A815-5BA8143D05EF}" srcOrd="0" destOrd="0" presId="urn:microsoft.com/office/officeart/2009/3/layout/HorizontalOrganizationChart"/>
-    <dgm:cxn modelId="{A55BD008-312A-4D2F-A2D8-42901A0469C5}" type="presParOf" srcId="{07BD1828-8BCE-4BE9-A815-5BA8143D05EF}" destId="{8550E34F-82ED-4A47-8223-EE0F0B17FC51}" srcOrd="0" destOrd="0" presId="urn:microsoft.com/office/officeart/2009/3/layout/HorizontalOrganizationChart"/>
-    <dgm:cxn modelId="{146FE8B1-7B5E-4420-8FF0-2B6909864D4A}" type="presParOf" srcId="{07BD1828-8BCE-4BE9-A815-5BA8143D05EF}" destId="{BEB3C9E2-C439-4466-85C7-6E409FA0EC91}" srcOrd="1" destOrd="0" presId="urn:microsoft.com/office/officeart/2009/3/layout/HorizontalOrganizationChart"/>
-    <dgm:cxn modelId="{68C6328E-BD89-4A21-8DEA-C21E0B2DCB27}" type="presParOf" srcId="{B0ACD6DB-118E-4326-BDF5-B174B0E5FC1F}" destId="{FDC61077-1891-4ADF-AE22-9D96C6498985}" srcOrd="1" destOrd="0" presId="urn:microsoft.com/office/officeart/2009/3/layout/HorizontalOrganizationChart"/>
-    <dgm:cxn modelId="{DC5B302B-2BB2-485F-995E-4CECD4DCC090}" type="presParOf" srcId="{B0ACD6DB-118E-4326-BDF5-B174B0E5FC1F}" destId="{E75AD937-FD7F-4186-86ED-217666DBEFB4}" srcOrd="2" destOrd="0" presId="urn:microsoft.com/office/officeart/2009/3/layout/HorizontalOrganizationChart"/>
-    <dgm:cxn modelId="{EA0B6B2B-8580-4801-BFD2-4E172D4AA2B1}" type="presParOf" srcId="{E0498F24-880D-4DD7-BAD5-1A30FC688900}" destId="{5AD10B6F-33A9-4187-B4D8-A537D579E5EC}" srcOrd="2" destOrd="0" presId="urn:microsoft.com/office/officeart/2009/3/layout/HorizontalOrganizationChart"/>
-    <dgm:cxn modelId="{F3F87D06-BB91-46AA-B52A-D05762AAFAF6}" type="presParOf" srcId="{5F2EFDFD-95F0-4288-B13D-D630FAB4DFB2}" destId="{7D9366F5-C8DC-442A-8158-484CCAC47F7F}" srcOrd="4" destOrd="0" presId="urn:microsoft.com/office/officeart/2009/3/layout/HorizontalOrganizationChart"/>
-    <dgm:cxn modelId="{9E04B974-B4F7-4F60-B979-8E576DA1497B}" type="presParOf" srcId="{5F2EFDFD-95F0-4288-B13D-D630FAB4DFB2}" destId="{048D3724-C35C-45DF-9F05-35908A467625}" srcOrd="5" destOrd="0" presId="urn:microsoft.com/office/officeart/2009/3/layout/HorizontalOrganizationChart"/>
-    <dgm:cxn modelId="{92169A32-7988-4F70-9137-5F9A84486C41}" type="presParOf" srcId="{048D3724-C35C-45DF-9F05-35908A467625}" destId="{0F3B4575-F93D-496E-8CBD-1A2BAEC35E8D}" srcOrd="0" destOrd="0" presId="urn:microsoft.com/office/officeart/2009/3/layout/HorizontalOrganizationChart"/>
-    <dgm:cxn modelId="{F0A4DCB1-0265-403B-A63A-A4361C1B9A3B}" type="presParOf" srcId="{0F3B4575-F93D-496E-8CBD-1A2BAEC35E8D}" destId="{745A2B31-7783-4682-B35C-FCA983DC9184}" srcOrd="0" destOrd="0" presId="urn:microsoft.com/office/officeart/2009/3/layout/HorizontalOrganizationChart"/>
-    <dgm:cxn modelId="{BDA64625-BFE2-4BA7-8DDA-976180222869}" type="presParOf" srcId="{0F3B4575-F93D-496E-8CBD-1A2BAEC35E8D}" destId="{86401C19-B956-47AD-96A5-9BA0A284A60E}" srcOrd="1" destOrd="0" presId="urn:microsoft.com/office/officeart/2009/3/layout/HorizontalOrganizationChart"/>
-    <dgm:cxn modelId="{97C5DEEF-036F-4FCE-88B9-9CEF88483FE3}" type="presParOf" srcId="{048D3724-C35C-45DF-9F05-35908A467625}" destId="{5581ADBA-AD8B-4CAB-BDCE-D3EA71BE4E3C}" srcOrd="1" destOrd="0" presId="urn:microsoft.com/office/officeart/2009/3/layout/HorizontalOrganizationChart"/>
-    <dgm:cxn modelId="{365B3A4C-4299-4EE7-89AF-BD889515B600}" type="presParOf" srcId="{5581ADBA-AD8B-4CAB-BDCE-D3EA71BE4E3C}" destId="{B4323CD5-DC23-4C0B-AD3F-3F3AD27B7C58}" srcOrd="0" destOrd="0" presId="urn:microsoft.com/office/officeart/2009/3/layout/HorizontalOrganizationChart"/>
-    <dgm:cxn modelId="{90C9D3E4-C7B6-4A83-8A34-43D96ECE5438}" type="presParOf" srcId="{5581ADBA-AD8B-4CAB-BDCE-D3EA71BE4E3C}" destId="{FB87074C-77AD-4CB7-BDF4-5CEB3E3BA166}" srcOrd="1" destOrd="0" presId="urn:microsoft.com/office/officeart/2009/3/layout/HorizontalOrganizationChart"/>
-    <dgm:cxn modelId="{0FF4457F-6C2B-4967-A698-678855399E0D}" type="presParOf" srcId="{FB87074C-77AD-4CB7-BDF4-5CEB3E3BA166}" destId="{05F1D187-3AE5-48FB-AB03-75C2C412E243}" srcOrd="0" destOrd="0" presId="urn:microsoft.com/office/officeart/2009/3/layout/HorizontalOrganizationChart"/>
-    <dgm:cxn modelId="{FDA46E21-35B0-40BC-936C-311094D8345D}" type="presParOf" srcId="{05F1D187-3AE5-48FB-AB03-75C2C412E243}" destId="{E3C510F1-7733-4963-81D5-148D3BBF6E02}" srcOrd="0" destOrd="0" presId="urn:microsoft.com/office/officeart/2009/3/layout/HorizontalOrganizationChart"/>
-    <dgm:cxn modelId="{B4BF10DD-0665-40D7-A277-D80CBCB31721}" type="presParOf" srcId="{05F1D187-3AE5-48FB-AB03-75C2C412E243}" destId="{04F5A1BB-BFDA-4367-AAEF-1E796416BF95}" srcOrd="1" destOrd="0" presId="urn:microsoft.com/office/officeart/2009/3/layout/HorizontalOrganizationChart"/>
-    <dgm:cxn modelId="{8A9135EA-B708-4A0E-9EB5-BDE71EFF14B1}" type="presParOf" srcId="{FB87074C-77AD-4CB7-BDF4-5CEB3E3BA166}" destId="{5B0D3C1D-AAAA-4672-A982-9258D3454516}" srcOrd="1" destOrd="0" presId="urn:microsoft.com/office/officeart/2009/3/layout/HorizontalOrganizationChart"/>
-    <dgm:cxn modelId="{35603B7C-7C2A-483A-BE25-2C279EEC831E}" type="presParOf" srcId="{FB87074C-77AD-4CB7-BDF4-5CEB3E3BA166}" destId="{802A23D2-46B2-4992-8BCE-8241D2E1B9A8}" srcOrd="2" destOrd="0" presId="urn:microsoft.com/office/officeart/2009/3/layout/HorizontalOrganizationChart"/>
-    <dgm:cxn modelId="{767B6DC6-56F0-4744-900F-EA7DCC895F02}" type="presParOf" srcId="{048D3724-C35C-45DF-9F05-35908A467625}" destId="{E34B81D8-31EE-4A6F-97C3-E16B920B52EC}" srcOrd="2" destOrd="0" presId="urn:microsoft.com/office/officeart/2009/3/layout/HorizontalOrganizationChart"/>
-    <dgm:cxn modelId="{26FD4063-CE2F-459F-8537-01C96758AD68}" type="presParOf" srcId="{4786D7D2-BBCD-48CC-8801-AD0C50F90976}" destId="{B197B83E-96C1-45EA-9DDE-AF1FD6C6CDB4}" srcOrd="2" destOrd="0" presId="urn:microsoft.com/office/officeart/2009/3/layout/HorizontalOrganizationChart"/>
-    <dgm:cxn modelId="{2F2FFDF3-1D4C-4A96-8D30-BB7AB9467BEE}" type="presParOf" srcId="{6162C881-7AB4-48AC-90BD-0AC892383FA7}" destId="{BDEC4FBE-9683-4439-95CC-CB9AB817B6D6}" srcOrd="2" destOrd="0" presId="urn:microsoft.com/office/officeart/2009/3/layout/HorizontalOrganizationChart"/>
+    <dgm:cxn modelId="{77333734-DB54-4BB9-AEC9-9A3171548DE5}" type="presOf" srcId="{E4F7DB23-6E2E-4B00-AC29-CF80D1BC766F}" destId="{48719858-1004-4698-9587-E2984CCF3EE8}" srcOrd="1" destOrd="0" presId="urn:microsoft.com/office/officeart/2009/3/layout/HorizontalOrganizationChart"/>
+    <dgm:cxn modelId="{5F150AC5-204E-4948-9961-ADC1A84199BA}" type="presParOf" srcId="{89D763D8-6B74-490D-AE17-2CC429FEA906}" destId="{6162C881-7AB4-48AC-90BD-0AC892383FA7}" srcOrd="0" destOrd="0" presId="urn:microsoft.com/office/officeart/2009/3/layout/HorizontalOrganizationChart"/>
+    <dgm:cxn modelId="{26DCB216-F95D-4011-B99F-A451E1286A45}" type="presParOf" srcId="{6162C881-7AB4-48AC-90BD-0AC892383FA7}" destId="{AF490D8B-287B-4BF3-BD5F-B748B03AAADB}" srcOrd="0" destOrd="0" presId="urn:microsoft.com/office/officeart/2009/3/layout/HorizontalOrganizationChart"/>
+    <dgm:cxn modelId="{FEA5EC51-0DA8-4872-936A-9D2C7055982A}" type="presParOf" srcId="{AF490D8B-287B-4BF3-BD5F-B748B03AAADB}" destId="{20AB2FD7-3F17-474B-83F9-212D5B0CA3EB}" srcOrd="0" destOrd="0" presId="urn:microsoft.com/office/officeart/2009/3/layout/HorizontalOrganizationChart"/>
+    <dgm:cxn modelId="{892F2E71-03B6-41DE-BB84-20588EC29229}" type="presParOf" srcId="{AF490D8B-287B-4BF3-BD5F-B748B03AAADB}" destId="{20A17876-C23A-4B83-BA13-0D8D44C58ECD}" srcOrd="1" destOrd="0" presId="urn:microsoft.com/office/officeart/2009/3/layout/HorizontalOrganizationChart"/>
+    <dgm:cxn modelId="{A6245FA8-0335-460B-A9DF-20E38C383EA5}" type="presParOf" srcId="{6162C881-7AB4-48AC-90BD-0AC892383FA7}" destId="{D57BE03B-3570-4F3B-A4C1-7B137CE050F8}" srcOrd="1" destOrd="0" presId="urn:microsoft.com/office/officeart/2009/3/layout/HorizontalOrganizationChart"/>
+    <dgm:cxn modelId="{1ED422B1-6875-456D-9ECF-D2DFB919D328}" type="presParOf" srcId="{D57BE03B-3570-4F3B-A4C1-7B137CE050F8}" destId="{89751535-6488-46A0-8CFF-42DC3BFF55DD}" srcOrd="0" destOrd="0" presId="urn:microsoft.com/office/officeart/2009/3/layout/HorizontalOrganizationChart"/>
+    <dgm:cxn modelId="{DA13E121-91C6-4B05-8DC5-BFB80538B821}" type="presParOf" srcId="{D57BE03B-3570-4F3B-A4C1-7B137CE050F8}" destId="{E95B89A1-7C4C-43D0-B8E4-7F0701824170}" srcOrd="1" destOrd="0" presId="urn:microsoft.com/office/officeart/2009/3/layout/HorizontalOrganizationChart"/>
+    <dgm:cxn modelId="{32CC7B7F-30D3-4773-BF0A-9A156D4362A1}" type="presParOf" srcId="{E95B89A1-7C4C-43D0-B8E4-7F0701824170}" destId="{C211359B-01B8-4A28-A99C-D4FAF62D121F}" srcOrd="0" destOrd="0" presId="urn:microsoft.com/office/officeart/2009/3/layout/HorizontalOrganizationChart"/>
+    <dgm:cxn modelId="{D595C8E0-EE27-4671-8303-2CC56FDA91FD}" type="presParOf" srcId="{C211359B-01B8-4A28-A99C-D4FAF62D121F}" destId="{34654D49-0764-4385-B03F-E494455B4BF7}" srcOrd="0" destOrd="0" presId="urn:microsoft.com/office/officeart/2009/3/layout/HorizontalOrganizationChart"/>
+    <dgm:cxn modelId="{BBB363E0-F97F-449E-8494-563252674AF6}" type="presParOf" srcId="{C211359B-01B8-4A28-A99C-D4FAF62D121F}" destId="{0AD70B1F-4399-432B-BD3E-731FEDE0CD26}" srcOrd="1" destOrd="0" presId="urn:microsoft.com/office/officeart/2009/3/layout/HorizontalOrganizationChart"/>
+    <dgm:cxn modelId="{F5121D61-920F-464D-8DFE-2BB1D37E1A5E}" type="presParOf" srcId="{E95B89A1-7C4C-43D0-B8E4-7F0701824170}" destId="{CAB163A9-B831-43D6-A480-EF58696CA49E}" srcOrd="1" destOrd="0" presId="urn:microsoft.com/office/officeart/2009/3/layout/HorizontalOrganizationChart"/>
+    <dgm:cxn modelId="{5355CA20-A329-47CC-9418-F9322417BE04}" type="presParOf" srcId="{CAB163A9-B831-43D6-A480-EF58696CA49E}" destId="{2058ECDD-960B-4FFA-A429-6C665B182571}" srcOrd="0" destOrd="0" presId="urn:microsoft.com/office/officeart/2009/3/layout/HorizontalOrganizationChart"/>
+    <dgm:cxn modelId="{0A34F5AC-FAFE-4211-8756-67EC4D6E397F}" type="presParOf" srcId="{CAB163A9-B831-43D6-A480-EF58696CA49E}" destId="{6079C5EC-62A9-4FB4-A444-6EF50F9E645A}" srcOrd="1" destOrd="0" presId="urn:microsoft.com/office/officeart/2009/3/layout/HorizontalOrganizationChart"/>
+    <dgm:cxn modelId="{7D5976A2-19EE-4E51-B07B-7858151DB89B}" type="presParOf" srcId="{6079C5EC-62A9-4FB4-A444-6EF50F9E645A}" destId="{6BAB4A6C-F72F-4AD6-81D2-9384BC7AFEBD}" srcOrd="0" destOrd="0" presId="urn:microsoft.com/office/officeart/2009/3/layout/HorizontalOrganizationChart"/>
+    <dgm:cxn modelId="{CBC1E089-61E5-42EF-AC4D-CC1653E08159}" type="presParOf" srcId="{6BAB4A6C-F72F-4AD6-81D2-9384BC7AFEBD}" destId="{8BF6B141-F05A-44D9-AB0D-6686FC1C857C}" srcOrd="0" destOrd="0" presId="urn:microsoft.com/office/officeart/2009/3/layout/HorizontalOrganizationChart"/>
+    <dgm:cxn modelId="{4D31BD95-754B-49E7-9D23-71D99AC3B126}" type="presParOf" srcId="{6BAB4A6C-F72F-4AD6-81D2-9384BC7AFEBD}" destId="{7E350C59-4CC9-4E20-9839-8DA87B1EBBE0}" srcOrd="1" destOrd="0" presId="urn:microsoft.com/office/officeart/2009/3/layout/HorizontalOrganizationChart"/>
+    <dgm:cxn modelId="{57D6C429-57B5-4AB8-935A-F951928C4787}" type="presParOf" srcId="{6079C5EC-62A9-4FB4-A444-6EF50F9E645A}" destId="{4BFE4A1A-490D-4A05-A3B7-CBBFAC8490DC}" srcOrd="1" destOrd="0" presId="urn:microsoft.com/office/officeart/2009/3/layout/HorizontalOrganizationChart"/>
+    <dgm:cxn modelId="{199F1B88-906D-4B7E-80C6-4DAF1D004629}" type="presParOf" srcId="{6079C5EC-62A9-4FB4-A444-6EF50F9E645A}" destId="{DD6DDC89-58C9-48FF-A70D-C00712E4AED3}" srcOrd="2" destOrd="0" presId="urn:microsoft.com/office/officeart/2009/3/layout/HorizontalOrganizationChart"/>
+    <dgm:cxn modelId="{79DDD7D3-76C4-4ECF-AA57-06DF883CA382}" type="presParOf" srcId="{E95B89A1-7C4C-43D0-B8E4-7F0701824170}" destId="{D397D7C1-2707-4332-A6B6-A103676E1A7B}" srcOrd="2" destOrd="0" presId="urn:microsoft.com/office/officeart/2009/3/layout/HorizontalOrganizationChart"/>
+    <dgm:cxn modelId="{47A49A44-DE72-4116-BD96-DF0A25B9FC61}" type="presParOf" srcId="{D57BE03B-3570-4F3B-A4C1-7B137CE050F8}" destId="{DB92D643-ABAE-4BEF-8BB5-B5AB18A0DCD7}" srcOrd="2" destOrd="0" presId="urn:microsoft.com/office/officeart/2009/3/layout/HorizontalOrganizationChart"/>
+    <dgm:cxn modelId="{ACCA7A6C-08B8-468E-8FF7-5F0A4134AD1E}" type="presParOf" srcId="{D57BE03B-3570-4F3B-A4C1-7B137CE050F8}" destId="{E083A5F2-6EFF-47C8-96C3-D0FD75C0348A}" srcOrd="3" destOrd="0" presId="urn:microsoft.com/office/officeart/2009/3/layout/HorizontalOrganizationChart"/>
+    <dgm:cxn modelId="{669CE966-ECD8-4064-A2E1-CE2D943A951C}" type="presParOf" srcId="{E083A5F2-6EFF-47C8-96C3-D0FD75C0348A}" destId="{B062326C-B804-4E9D-B976-0268CF8F18E1}" srcOrd="0" destOrd="0" presId="urn:microsoft.com/office/officeart/2009/3/layout/HorizontalOrganizationChart"/>
+    <dgm:cxn modelId="{64187269-68E0-4F7F-85FC-CBCA5A2FCF9A}" type="presParOf" srcId="{B062326C-B804-4E9D-B976-0268CF8F18E1}" destId="{9FEC69D2-F35C-4088-B8AF-F0B2BE569BB7}" srcOrd="0" destOrd="0" presId="urn:microsoft.com/office/officeart/2009/3/layout/HorizontalOrganizationChart"/>
+    <dgm:cxn modelId="{42F07A90-B662-49F5-9357-78B276708C1B}" type="presParOf" srcId="{B062326C-B804-4E9D-B976-0268CF8F18E1}" destId="{4E1188A6-85BE-487A-9F48-BE02BBA7F14B}" srcOrd="1" destOrd="0" presId="urn:microsoft.com/office/officeart/2009/3/layout/HorizontalOrganizationChart"/>
+    <dgm:cxn modelId="{8F93E674-C77C-492E-AE62-94B17D4A19F5}" type="presParOf" srcId="{E083A5F2-6EFF-47C8-96C3-D0FD75C0348A}" destId="{201FAE51-EA65-47BA-9722-3E043A6A4FFA}" srcOrd="1" destOrd="0" presId="urn:microsoft.com/office/officeart/2009/3/layout/HorizontalOrganizationChart"/>
+    <dgm:cxn modelId="{51947827-63BC-4F67-9CE3-53F1D91EF3C3}" type="presParOf" srcId="{201FAE51-EA65-47BA-9722-3E043A6A4FFA}" destId="{8AB03D20-6E2C-4E1C-8A16-3DA9A6F09D2E}" srcOrd="0" destOrd="0" presId="urn:microsoft.com/office/officeart/2009/3/layout/HorizontalOrganizationChart"/>
+    <dgm:cxn modelId="{5E810C51-09A8-40A2-A8E9-B123B0E26EF0}" type="presParOf" srcId="{201FAE51-EA65-47BA-9722-3E043A6A4FFA}" destId="{0AB01889-D1A5-47ED-B41C-31D0E4A02A2E}" srcOrd="1" destOrd="0" presId="urn:microsoft.com/office/officeart/2009/3/layout/HorizontalOrganizationChart"/>
+    <dgm:cxn modelId="{FF882A3F-203F-44F5-BD19-A446CA7C334E}" type="presParOf" srcId="{0AB01889-D1A5-47ED-B41C-31D0E4A02A2E}" destId="{FE6C9930-AEB9-415A-8DF3-F12E82CACC12}" srcOrd="0" destOrd="0" presId="urn:microsoft.com/office/officeart/2009/3/layout/HorizontalOrganizationChart"/>
+    <dgm:cxn modelId="{2887A508-0372-4B40-85B5-D02C3E848E10}" type="presParOf" srcId="{FE6C9930-AEB9-415A-8DF3-F12E82CACC12}" destId="{26E068B0-55B4-4BE0-80CE-06F4E437558D}" srcOrd="0" destOrd="0" presId="urn:microsoft.com/office/officeart/2009/3/layout/HorizontalOrganizationChart"/>
+    <dgm:cxn modelId="{BA7557F6-0AD0-4CEB-B3FD-70E1030F224B}" type="presParOf" srcId="{FE6C9930-AEB9-415A-8DF3-F12E82CACC12}" destId="{0E0A62CC-0A64-430E-A8F4-0E529858571A}" srcOrd="1" destOrd="0" presId="urn:microsoft.com/office/officeart/2009/3/layout/HorizontalOrganizationChart"/>
+    <dgm:cxn modelId="{4B40C44F-52A0-4765-A059-A56FDD374555}" type="presParOf" srcId="{0AB01889-D1A5-47ED-B41C-31D0E4A02A2E}" destId="{0BD04C3B-B827-486D-9708-348F8C7540E4}" srcOrd="1" destOrd="0" presId="urn:microsoft.com/office/officeart/2009/3/layout/HorizontalOrganizationChart"/>
+    <dgm:cxn modelId="{55563F28-8B68-48B4-A0C2-0A21A5FA63E2}" type="presParOf" srcId="{0BD04C3B-B827-486D-9708-348F8C7540E4}" destId="{20A74F2C-1AFE-40C9-A523-5F0F9CB3F55C}" srcOrd="0" destOrd="0" presId="urn:microsoft.com/office/officeart/2009/3/layout/HorizontalOrganizationChart"/>
+    <dgm:cxn modelId="{DF12EAEC-5BD0-41E9-B450-7E41CDEA029A}" type="presParOf" srcId="{0BD04C3B-B827-486D-9708-348F8C7540E4}" destId="{98BA8A35-E7E7-4C31-969C-882896CEC82A}" srcOrd="1" destOrd="0" presId="urn:microsoft.com/office/officeart/2009/3/layout/HorizontalOrganizationChart"/>
+    <dgm:cxn modelId="{7AE61EEE-1391-4045-9490-08FDE2E7D793}" type="presParOf" srcId="{98BA8A35-E7E7-4C31-969C-882896CEC82A}" destId="{1ECBB349-7A17-4E19-9753-6A1EF5E10862}" srcOrd="0" destOrd="0" presId="urn:microsoft.com/office/officeart/2009/3/layout/HorizontalOrganizationChart"/>
+    <dgm:cxn modelId="{94D8EC9D-BFAB-457F-AD54-BF497D04104D}" type="presParOf" srcId="{1ECBB349-7A17-4E19-9753-6A1EF5E10862}" destId="{5A979502-B9ED-46B9-92FF-CFC59A0A4489}" srcOrd="0" destOrd="0" presId="urn:microsoft.com/office/officeart/2009/3/layout/HorizontalOrganizationChart"/>
+    <dgm:cxn modelId="{40D6DF66-7347-43E2-9D18-5FB62D0B9BF5}" type="presParOf" srcId="{1ECBB349-7A17-4E19-9753-6A1EF5E10862}" destId="{8CF05128-F0E7-4F38-A229-17C8AE00D2CB}" srcOrd="1" destOrd="0" presId="urn:microsoft.com/office/officeart/2009/3/layout/HorizontalOrganizationChart"/>
+    <dgm:cxn modelId="{33E70D5F-3313-44F8-84F8-22439E9A04B8}" type="presParOf" srcId="{98BA8A35-E7E7-4C31-969C-882896CEC82A}" destId="{258D6F0B-8372-466D-AC24-90124999492C}" srcOrd="1" destOrd="0" presId="urn:microsoft.com/office/officeart/2009/3/layout/HorizontalOrganizationChart"/>
+    <dgm:cxn modelId="{DEFE8CB8-64E2-4846-9B77-127E927861FC}" type="presParOf" srcId="{98BA8A35-E7E7-4C31-969C-882896CEC82A}" destId="{9B326B60-9167-425C-A52E-0851003B065A}" srcOrd="2" destOrd="0" presId="urn:microsoft.com/office/officeart/2009/3/layout/HorizontalOrganizationChart"/>
+    <dgm:cxn modelId="{7A5C046D-8CE8-49E1-85B5-69371DDB4DB8}" type="presParOf" srcId="{0AB01889-D1A5-47ED-B41C-31D0E4A02A2E}" destId="{1F72EA81-DC2E-4AF8-9C89-A8D092CEFFFD}" srcOrd="2" destOrd="0" presId="urn:microsoft.com/office/officeart/2009/3/layout/HorizontalOrganizationChart"/>
+    <dgm:cxn modelId="{BB52A0F2-4B11-41F8-AA43-6811BD1E5C56}" type="presParOf" srcId="{201FAE51-EA65-47BA-9722-3E043A6A4FFA}" destId="{76264CEC-FD1A-45A5-A15B-C80A7A4D9954}" srcOrd="2" destOrd="0" presId="urn:microsoft.com/office/officeart/2009/3/layout/HorizontalOrganizationChart"/>
+    <dgm:cxn modelId="{F9FCCCF3-D98E-46CB-98FB-EFB764B7E4C7}" type="presParOf" srcId="{201FAE51-EA65-47BA-9722-3E043A6A4FFA}" destId="{9517ED83-8AA9-4946-A872-60F7E3A98CCE}" srcOrd="3" destOrd="0" presId="urn:microsoft.com/office/officeart/2009/3/layout/HorizontalOrganizationChart"/>
+    <dgm:cxn modelId="{4E7A5140-9109-491A-8422-598B3B805E07}" type="presParOf" srcId="{9517ED83-8AA9-4946-A872-60F7E3A98CCE}" destId="{FD910DC9-2BFD-4074-A8DA-F8B292615ED4}" srcOrd="0" destOrd="0" presId="urn:microsoft.com/office/officeart/2009/3/layout/HorizontalOrganizationChart"/>
+    <dgm:cxn modelId="{1287577D-C2F0-4947-8768-0C8DAA188563}" type="presParOf" srcId="{FD910DC9-2BFD-4074-A8DA-F8B292615ED4}" destId="{8D652844-1195-41BD-AF87-DD5EABA7E18A}" srcOrd="0" destOrd="0" presId="urn:microsoft.com/office/officeart/2009/3/layout/HorizontalOrganizationChart"/>
+    <dgm:cxn modelId="{9EA0E319-3315-4977-8770-7C6924295D98}" type="presParOf" srcId="{FD910DC9-2BFD-4074-A8DA-F8B292615ED4}" destId="{8AE3811B-1343-42D0-92EB-4E9ACFD8A45F}" srcOrd="1" destOrd="0" presId="urn:microsoft.com/office/officeart/2009/3/layout/HorizontalOrganizationChart"/>
+    <dgm:cxn modelId="{6E1D0B3F-5074-43FA-8A63-B1BDFB926FA9}" type="presParOf" srcId="{9517ED83-8AA9-4946-A872-60F7E3A98CCE}" destId="{DF18043D-8BB5-43FF-BAC8-0DF20AF4C22B}" srcOrd="1" destOrd="0" presId="urn:microsoft.com/office/officeart/2009/3/layout/HorizontalOrganizationChart"/>
+    <dgm:cxn modelId="{D6E21E4B-9A24-47D8-884E-36BB46534872}" type="presParOf" srcId="{DF18043D-8BB5-43FF-BAC8-0DF20AF4C22B}" destId="{D60071D3-E688-4B58-9E86-A9E957140EEF}" srcOrd="0" destOrd="0" presId="urn:microsoft.com/office/officeart/2009/3/layout/HorizontalOrganizationChart"/>
+    <dgm:cxn modelId="{39DB74D4-8735-4714-929C-868FB95C47DD}" type="presParOf" srcId="{DF18043D-8BB5-43FF-BAC8-0DF20AF4C22B}" destId="{D715AB02-EFF2-4808-8B2D-7BC32D24EB9C}" srcOrd="1" destOrd="0" presId="urn:microsoft.com/office/officeart/2009/3/layout/HorizontalOrganizationChart"/>
+    <dgm:cxn modelId="{5C1A02B9-4A45-4F55-898A-51F9AD6DD99B}" type="presParOf" srcId="{D715AB02-EFF2-4808-8B2D-7BC32D24EB9C}" destId="{22F55F02-FB50-4058-A01E-153669FA169A}" srcOrd="0" destOrd="0" presId="urn:microsoft.com/office/officeart/2009/3/layout/HorizontalOrganizationChart"/>
+    <dgm:cxn modelId="{0F2E5F23-2A6A-46F7-AB52-FA6655306235}" type="presParOf" srcId="{22F55F02-FB50-4058-A01E-153669FA169A}" destId="{31D6944A-4800-48E1-A567-87353D7FE116}" srcOrd="0" destOrd="0" presId="urn:microsoft.com/office/officeart/2009/3/layout/HorizontalOrganizationChart"/>
+    <dgm:cxn modelId="{B644AC3B-4FEB-44B7-BC84-F1C407682412}" type="presParOf" srcId="{22F55F02-FB50-4058-A01E-153669FA169A}" destId="{2D18B227-4830-499E-A367-8EAEBB6816FD}" srcOrd="1" destOrd="0" presId="urn:microsoft.com/office/officeart/2009/3/layout/HorizontalOrganizationChart"/>
+    <dgm:cxn modelId="{461A4D35-9B90-41BF-8CD9-A833D705510E}" type="presParOf" srcId="{D715AB02-EFF2-4808-8B2D-7BC32D24EB9C}" destId="{57E21243-DE5A-4297-94AE-B72CF01E94E4}" srcOrd="1" destOrd="0" presId="urn:microsoft.com/office/officeart/2009/3/layout/HorizontalOrganizationChart"/>
+    <dgm:cxn modelId="{6CF3C94B-F47F-42F0-B15E-C0149F4CB337}" type="presParOf" srcId="{D715AB02-EFF2-4808-8B2D-7BC32D24EB9C}" destId="{E423822D-1CF2-4AA6-B447-7BC053991CEA}" srcOrd="2" destOrd="0" presId="urn:microsoft.com/office/officeart/2009/3/layout/HorizontalOrganizationChart"/>
+    <dgm:cxn modelId="{36D5821F-EC47-42D2-9A55-35FFEB13DA39}" type="presParOf" srcId="{9517ED83-8AA9-4946-A872-60F7E3A98CCE}" destId="{C214B075-BD1D-41F6-9BCE-0FDE5E04390E}" srcOrd="2" destOrd="0" presId="urn:microsoft.com/office/officeart/2009/3/layout/HorizontalOrganizationChart"/>
+    <dgm:cxn modelId="{F7C3204D-63C9-4724-8C59-6FC1926758AE}" type="presParOf" srcId="{E083A5F2-6EFF-47C8-96C3-D0FD75C0348A}" destId="{4100F545-60E8-4B9A-9CE0-42A28CDAD392}" srcOrd="2" destOrd="0" presId="urn:microsoft.com/office/officeart/2009/3/layout/HorizontalOrganizationChart"/>
+    <dgm:cxn modelId="{4E1F346F-8DAE-4DCB-9D2D-B504F90E8B4B}" type="presParOf" srcId="{D57BE03B-3570-4F3B-A4C1-7B137CE050F8}" destId="{4C1DA4C1-70C6-4D77-8AEA-388C87EF4476}" srcOrd="4" destOrd="0" presId="urn:microsoft.com/office/officeart/2009/3/layout/HorizontalOrganizationChart"/>
+    <dgm:cxn modelId="{964A5019-4F38-40B2-9939-68D06E5CBCBA}" type="presParOf" srcId="{D57BE03B-3570-4F3B-A4C1-7B137CE050F8}" destId="{9F2A6353-B164-4F69-B2BB-916810691E80}" srcOrd="5" destOrd="0" presId="urn:microsoft.com/office/officeart/2009/3/layout/HorizontalOrganizationChart"/>
+    <dgm:cxn modelId="{ED417334-25D3-412D-9E16-67B0872E6028}" type="presParOf" srcId="{9F2A6353-B164-4F69-B2BB-916810691E80}" destId="{4F896F5E-33A1-4652-9E71-52C9E7DB907F}" srcOrd="0" destOrd="0" presId="urn:microsoft.com/office/officeart/2009/3/layout/HorizontalOrganizationChart"/>
+    <dgm:cxn modelId="{BB7FBFCC-30BC-404A-8581-FCBE197E3B0B}" type="presParOf" srcId="{4F896F5E-33A1-4652-9E71-52C9E7DB907F}" destId="{AF7C0109-0F2D-4365-B48E-5D36BDB53B4D}" srcOrd="0" destOrd="0" presId="urn:microsoft.com/office/officeart/2009/3/layout/HorizontalOrganizationChart"/>
+    <dgm:cxn modelId="{0EB64052-A82D-4105-B3FB-459AA9BF5415}" type="presParOf" srcId="{4F896F5E-33A1-4652-9E71-52C9E7DB907F}" destId="{DEDD7C20-A2D9-4A4E-856E-D3B620788230}" srcOrd="1" destOrd="0" presId="urn:microsoft.com/office/officeart/2009/3/layout/HorizontalOrganizationChart"/>
+    <dgm:cxn modelId="{F0A034C3-36ED-4269-A937-B73DCC6F68CB}" type="presParOf" srcId="{9F2A6353-B164-4F69-B2BB-916810691E80}" destId="{C68C919A-A896-4D67-930E-C3EB0ED4DE41}" srcOrd="1" destOrd="0" presId="urn:microsoft.com/office/officeart/2009/3/layout/HorizontalOrganizationChart"/>
+    <dgm:cxn modelId="{CB8F294F-1DC5-4AB8-9B7D-CFFAEB038F12}" type="presParOf" srcId="{C68C919A-A896-4D67-930E-C3EB0ED4DE41}" destId="{5BE61E28-42F6-482B-B35D-934C209ADAF9}" srcOrd="0" destOrd="0" presId="urn:microsoft.com/office/officeart/2009/3/layout/HorizontalOrganizationChart"/>
+    <dgm:cxn modelId="{552A34A3-0B76-467A-BA21-F6078E474E66}" type="presParOf" srcId="{C68C919A-A896-4D67-930E-C3EB0ED4DE41}" destId="{8DFB247D-7E7F-425C-A481-7CF68AF78D37}" srcOrd="1" destOrd="0" presId="urn:microsoft.com/office/officeart/2009/3/layout/HorizontalOrganizationChart"/>
+    <dgm:cxn modelId="{31EA67AA-B16A-4451-A028-38F06AFE99C1}" type="presParOf" srcId="{8DFB247D-7E7F-425C-A481-7CF68AF78D37}" destId="{C5975F5B-9797-49A7-870F-43FE2CDE979F}" srcOrd="0" destOrd="0" presId="urn:microsoft.com/office/officeart/2009/3/layout/HorizontalOrganizationChart"/>
+    <dgm:cxn modelId="{F95AC439-C4EB-4288-A37B-1BA5DF86664F}" type="presParOf" srcId="{C5975F5B-9797-49A7-870F-43FE2CDE979F}" destId="{20AD15E1-BD8B-407A-B510-3DE4790F8637}" srcOrd="0" destOrd="0" presId="urn:microsoft.com/office/officeart/2009/3/layout/HorizontalOrganizationChart"/>
+    <dgm:cxn modelId="{06373367-C22A-43BE-8732-7CF71C76680E}" type="presParOf" srcId="{C5975F5B-9797-49A7-870F-43FE2CDE979F}" destId="{72F2349A-0B61-4780-8895-70973361ABAD}" srcOrd="1" destOrd="0" presId="urn:microsoft.com/office/officeart/2009/3/layout/HorizontalOrganizationChart"/>
+    <dgm:cxn modelId="{6FB3BCAF-D738-449E-91B5-58B436C4487C}" type="presParOf" srcId="{8DFB247D-7E7F-425C-A481-7CF68AF78D37}" destId="{A95C0C7C-4D0D-47E8-B2E3-46313AFECAF6}" srcOrd="1" destOrd="0" presId="urn:microsoft.com/office/officeart/2009/3/layout/HorizontalOrganizationChart"/>
+    <dgm:cxn modelId="{E8978A7B-690B-42BA-A20A-3F5E0608086D}" type="presParOf" srcId="{A95C0C7C-4D0D-47E8-B2E3-46313AFECAF6}" destId="{6EC8E56D-379E-4800-B7FB-2C748D6E3794}" srcOrd="0" destOrd="0" presId="urn:microsoft.com/office/officeart/2009/3/layout/HorizontalOrganizationChart"/>
+    <dgm:cxn modelId="{EDD610CD-6126-4F29-BF78-775B4E22613C}" type="presParOf" srcId="{A95C0C7C-4D0D-47E8-B2E3-46313AFECAF6}" destId="{F24FB8A1-23FF-411E-A1B8-8BE2205FED1A}" srcOrd="1" destOrd="0" presId="urn:microsoft.com/office/officeart/2009/3/layout/HorizontalOrganizationChart"/>
+    <dgm:cxn modelId="{AAFED718-A54F-485E-9FEB-D38D7031EB4F}" type="presParOf" srcId="{F24FB8A1-23FF-411E-A1B8-8BE2205FED1A}" destId="{5CB4FCF1-D1C7-44A2-A16F-9FE31BF7DF1C}" srcOrd="0" destOrd="0" presId="urn:microsoft.com/office/officeart/2009/3/layout/HorizontalOrganizationChart"/>
+    <dgm:cxn modelId="{3B893A7D-F8FA-4E18-976C-0208EF68257D}" type="presParOf" srcId="{5CB4FCF1-D1C7-44A2-A16F-9FE31BF7DF1C}" destId="{4F0F0FC9-53B4-4DB4-BB46-426034805EC2}" srcOrd="0" destOrd="0" presId="urn:microsoft.com/office/officeart/2009/3/layout/HorizontalOrganizationChart"/>
+    <dgm:cxn modelId="{C222AEF3-B938-45C8-8EF5-A8DEBDAE5D2D}" type="presParOf" srcId="{5CB4FCF1-D1C7-44A2-A16F-9FE31BF7DF1C}" destId="{01A19683-4F68-4E8F-A5CE-225BA3062DA7}" srcOrd="1" destOrd="0" presId="urn:microsoft.com/office/officeart/2009/3/layout/HorizontalOrganizationChart"/>
+    <dgm:cxn modelId="{E24C24E2-D1A5-4786-85C2-238404DDFE4B}" type="presParOf" srcId="{F24FB8A1-23FF-411E-A1B8-8BE2205FED1A}" destId="{A90673E9-F01F-4F58-8CCE-7A6CF346BD69}" srcOrd="1" destOrd="0" presId="urn:microsoft.com/office/officeart/2009/3/layout/HorizontalOrganizationChart"/>
+    <dgm:cxn modelId="{CB7A2CAC-A43B-42AE-B0B6-624F27A4A195}" type="presParOf" srcId="{F24FB8A1-23FF-411E-A1B8-8BE2205FED1A}" destId="{2EA5D64E-8A15-48F3-BA8E-A3B12FA1B665}" srcOrd="2" destOrd="0" presId="urn:microsoft.com/office/officeart/2009/3/layout/HorizontalOrganizationChart"/>
+    <dgm:cxn modelId="{13C46381-87CB-4842-BC4A-C302D2EB84B9}" type="presParOf" srcId="{8DFB247D-7E7F-425C-A481-7CF68AF78D37}" destId="{4FC225FC-0A2D-4097-82B0-DAD58B1A5E14}" srcOrd="2" destOrd="0" presId="urn:microsoft.com/office/officeart/2009/3/layout/HorizontalOrganizationChart"/>
+    <dgm:cxn modelId="{C442E8F2-FFBE-4144-96A9-25C0E59793A2}" type="presParOf" srcId="{C68C919A-A896-4D67-930E-C3EB0ED4DE41}" destId="{37D48A37-0008-4142-898A-F5F11E19DCB7}" srcOrd="2" destOrd="0" presId="urn:microsoft.com/office/officeart/2009/3/layout/HorizontalOrganizationChart"/>
+    <dgm:cxn modelId="{0D9A2417-6EEC-4C02-9CAC-274178E0FD8B}" type="presParOf" srcId="{C68C919A-A896-4D67-930E-C3EB0ED4DE41}" destId="{916D1DD9-E2A0-468F-B9D7-44EF1C162894}" srcOrd="3" destOrd="0" presId="urn:microsoft.com/office/officeart/2009/3/layout/HorizontalOrganizationChart"/>
+    <dgm:cxn modelId="{69CB274C-A931-4565-A030-B68734B38608}" type="presParOf" srcId="{916D1DD9-E2A0-468F-B9D7-44EF1C162894}" destId="{4B869D21-E5E9-47C5-9B8F-581DF207810F}" srcOrd="0" destOrd="0" presId="urn:microsoft.com/office/officeart/2009/3/layout/HorizontalOrganizationChart"/>
+    <dgm:cxn modelId="{20AD4619-4AF3-4970-BCBC-2E8DD889576A}" type="presParOf" srcId="{4B869D21-E5E9-47C5-9B8F-581DF207810F}" destId="{909ADC05-19D2-437B-B7EF-EE54802347E0}" srcOrd="0" destOrd="0" presId="urn:microsoft.com/office/officeart/2009/3/layout/HorizontalOrganizationChart"/>
+    <dgm:cxn modelId="{5C861CDC-35DF-4A22-8B13-69F9A147942A}" type="presParOf" srcId="{4B869D21-E5E9-47C5-9B8F-581DF207810F}" destId="{9ED3B3E4-CEC7-4AAC-917B-F593AC137076}" srcOrd="1" destOrd="0" presId="urn:microsoft.com/office/officeart/2009/3/layout/HorizontalOrganizationChart"/>
+    <dgm:cxn modelId="{76838F2D-F138-434A-BBC3-42B5305A43B5}" type="presParOf" srcId="{916D1DD9-E2A0-468F-B9D7-44EF1C162894}" destId="{6E3124D7-A146-4C02-A4C3-5F50BB8295A8}" srcOrd="1" destOrd="0" presId="urn:microsoft.com/office/officeart/2009/3/layout/HorizontalOrganizationChart"/>
+    <dgm:cxn modelId="{4D572D04-8C0B-430A-9216-3ED838425CD1}" type="presParOf" srcId="{6E3124D7-A146-4C02-A4C3-5F50BB8295A8}" destId="{FC438F00-982E-4362-90A7-6EC679CCA351}" srcOrd="0" destOrd="0" presId="urn:microsoft.com/office/officeart/2009/3/layout/HorizontalOrganizationChart"/>
+    <dgm:cxn modelId="{7504F92E-7B1A-4CE1-9DE0-192BA3F92104}" type="presParOf" srcId="{6E3124D7-A146-4C02-A4C3-5F50BB8295A8}" destId="{47B544D8-A209-4994-9966-714AF871D1B2}" srcOrd="1" destOrd="0" presId="urn:microsoft.com/office/officeart/2009/3/layout/HorizontalOrganizationChart"/>
+    <dgm:cxn modelId="{3909E46A-3D2C-400C-96B0-F5A7198D761C}" type="presParOf" srcId="{47B544D8-A209-4994-9966-714AF871D1B2}" destId="{1AFAC776-044A-491B-8494-804A59C00838}" srcOrd="0" destOrd="0" presId="urn:microsoft.com/office/officeart/2009/3/layout/HorizontalOrganizationChart"/>
+    <dgm:cxn modelId="{EEBFEEB6-EBFF-4364-AFC2-AE1387258C05}" type="presParOf" srcId="{1AFAC776-044A-491B-8494-804A59C00838}" destId="{D3E5B506-360B-4A29-81D0-F280DEB41B50}" srcOrd="0" destOrd="0" presId="urn:microsoft.com/office/officeart/2009/3/layout/HorizontalOrganizationChart"/>
+    <dgm:cxn modelId="{C1E7A115-86D4-487F-9C02-0552D0A8A067}" type="presParOf" srcId="{1AFAC776-044A-491B-8494-804A59C00838}" destId="{218D71CB-3AC9-4E56-9A9D-5BF73E6A5663}" srcOrd="1" destOrd="0" presId="urn:microsoft.com/office/officeart/2009/3/layout/HorizontalOrganizationChart"/>
+    <dgm:cxn modelId="{307EB5AB-0B8B-4CAE-B967-395E9A88C00F}" type="presParOf" srcId="{47B544D8-A209-4994-9966-714AF871D1B2}" destId="{E8AA86F5-E09C-44E4-AC70-F3C8F353F962}" srcOrd="1" destOrd="0" presId="urn:microsoft.com/office/officeart/2009/3/layout/HorizontalOrganizationChart"/>
+    <dgm:cxn modelId="{0792A28B-FE06-4840-AAD6-7F91F5C91391}" type="presParOf" srcId="{47B544D8-A209-4994-9966-714AF871D1B2}" destId="{B2B4EB0E-F0E4-4663-B094-082A2F0B507A}" srcOrd="2" destOrd="0" presId="urn:microsoft.com/office/officeart/2009/3/layout/HorizontalOrganizationChart"/>
+    <dgm:cxn modelId="{782B6EA6-B7EB-4801-BD66-43E92094F36D}" type="presParOf" srcId="{916D1DD9-E2A0-468F-B9D7-44EF1C162894}" destId="{71C3FCB8-B5DA-464F-A893-F62EBCC6A33E}" srcOrd="2" destOrd="0" presId="urn:microsoft.com/office/officeart/2009/3/layout/HorizontalOrganizationChart"/>
+    <dgm:cxn modelId="{00CB6E4A-C3B1-46AF-91B0-FB7959AB1F62}" type="presParOf" srcId="{C68C919A-A896-4D67-930E-C3EB0ED4DE41}" destId="{B00E83CB-1A77-4D88-8B10-619BF6F70C01}" srcOrd="4" destOrd="0" presId="urn:microsoft.com/office/officeart/2009/3/layout/HorizontalOrganizationChart"/>
+    <dgm:cxn modelId="{FD39CC48-40DA-48F0-962B-11BCBC27FDF8}" type="presParOf" srcId="{C68C919A-A896-4D67-930E-C3EB0ED4DE41}" destId="{A4C237E4-518D-4935-BC86-D6227DBA11E9}" srcOrd="5" destOrd="0" presId="urn:microsoft.com/office/officeart/2009/3/layout/HorizontalOrganizationChart"/>
+    <dgm:cxn modelId="{E4B7942F-7BF8-4F5C-B27A-F9847EBC8845}" type="presParOf" srcId="{A4C237E4-518D-4935-BC86-D6227DBA11E9}" destId="{A83D41E9-1705-42F8-8BAC-BE92859402B9}" srcOrd="0" destOrd="0" presId="urn:microsoft.com/office/officeart/2009/3/layout/HorizontalOrganizationChart"/>
+    <dgm:cxn modelId="{DAE8CE5C-1EFC-4EC2-A0E7-F7C34BB555E7}" type="presParOf" srcId="{A83D41E9-1705-42F8-8BAC-BE92859402B9}" destId="{D0ECCC17-BF52-4BA0-A507-61B13EB48E4A}" srcOrd="0" destOrd="0" presId="urn:microsoft.com/office/officeart/2009/3/layout/HorizontalOrganizationChart"/>
+    <dgm:cxn modelId="{027569F3-8C1D-4B9F-BBBA-B0D86E2E04B7}" type="presParOf" srcId="{A83D41E9-1705-42F8-8BAC-BE92859402B9}" destId="{E34097A1-5F43-497A-8697-41FFCD938D3B}" srcOrd="1" destOrd="0" presId="urn:microsoft.com/office/officeart/2009/3/layout/HorizontalOrganizationChart"/>
+    <dgm:cxn modelId="{45B56CC5-3A95-4942-9313-7811C53E69A3}" type="presParOf" srcId="{A4C237E4-518D-4935-BC86-D6227DBA11E9}" destId="{343D4835-76C2-4A8A-AA9D-AD89A25F8A19}" srcOrd="1" destOrd="0" presId="urn:microsoft.com/office/officeart/2009/3/layout/HorizontalOrganizationChart"/>
+    <dgm:cxn modelId="{D3203FCB-B380-48A8-85D5-D972CBDC9F51}" type="presParOf" srcId="{343D4835-76C2-4A8A-AA9D-AD89A25F8A19}" destId="{55D107BF-EDA5-4011-9D58-FAACF0994724}" srcOrd="0" destOrd="0" presId="urn:microsoft.com/office/officeart/2009/3/layout/HorizontalOrganizationChart"/>
+    <dgm:cxn modelId="{0D007009-3649-44BC-9E67-197B98EDE77B}" type="presParOf" srcId="{343D4835-76C2-4A8A-AA9D-AD89A25F8A19}" destId="{3B4A395F-41E2-48DF-B51E-4BB7FC4D80F9}" srcOrd="1" destOrd="0" presId="urn:microsoft.com/office/officeart/2009/3/layout/HorizontalOrganizationChart"/>
+    <dgm:cxn modelId="{293702B5-2B44-4FDE-BC46-ED81686BE27F}" type="presParOf" srcId="{3B4A395F-41E2-48DF-B51E-4BB7FC4D80F9}" destId="{ECE7A9E9-DE48-42E5-9921-BC0B85E09319}" srcOrd="0" destOrd="0" presId="urn:microsoft.com/office/officeart/2009/3/layout/HorizontalOrganizationChart"/>
+    <dgm:cxn modelId="{B5D73C34-CAFA-4623-BE52-982832A48286}" type="presParOf" srcId="{ECE7A9E9-DE48-42E5-9921-BC0B85E09319}" destId="{35EA10A7-76E1-4380-B6DA-9C5BA7CBEC4A}" srcOrd="0" destOrd="0" presId="urn:microsoft.com/office/officeart/2009/3/layout/HorizontalOrganizationChart"/>
+    <dgm:cxn modelId="{944AD49D-7CD7-4F9B-97DD-6E97FAAB2BF9}" type="presParOf" srcId="{ECE7A9E9-DE48-42E5-9921-BC0B85E09319}" destId="{B8E19EB0-4D75-4B4A-950E-182223F0DB15}" srcOrd="1" destOrd="0" presId="urn:microsoft.com/office/officeart/2009/3/layout/HorizontalOrganizationChart"/>
+    <dgm:cxn modelId="{71E09374-DF0F-46F6-9E50-C3A93186D11D}" type="presParOf" srcId="{3B4A395F-41E2-48DF-B51E-4BB7FC4D80F9}" destId="{8507904A-4323-40B3-9F5E-F99ACEA05076}" srcOrd="1" destOrd="0" presId="urn:microsoft.com/office/officeart/2009/3/layout/HorizontalOrganizationChart"/>
+    <dgm:cxn modelId="{EDF83488-75B5-439E-842A-0DA80546629F}" type="presParOf" srcId="{3B4A395F-41E2-48DF-B51E-4BB7FC4D80F9}" destId="{DE1049B0-B109-4F64-8154-3E1722AB5F23}" srcOrd="2" destOrd="0" presId="urn:microsoft.com/office/officeart/2009/3/layout/HorizontalOrganizationChart"/>
+    <dgm:cxn modelId="{AD3C2162-58A4-4B86-9E2B-BDF326510082}" type="presParOf" srcId="{A4C237E4-518D-4935-BC86-D6227DBA11E9}" destId="{74A7360C-3C75-4104-8B5E-27D7924EE41F}" srcOrd="2" destOrd="0" presId="urn:microsoft.com/office/officeart/2009/3/layout/HorizontalOrganizationChart"/>
+    <dgm:cxn modelId="{9CA1303D-6E38-46FE-8334-2142A1D32D7C}" type="presParOf" srcId="{9F2A6353-B164-4F69-B2BB-916810691E80}" destId="{A4ED1091-5F50-4E8F-A763-2D708A0D4D14}" srcOrd="2" destOrd="0" presId="urn:microsoft.com/office/officeart/2009/3/layout/HorizontalOrganizationChart"/>
+    <dgm:cxn modelId="{10C5CA29-4D46-4513-83E7-1CF47CB380D8}" type="presParOf" srcId="{D57BE03B-3570-4F3B-A4C1-7B137CE050F8}" destId="{24245338-0BE4-44E2-A27C-CD71FAAD4568}" srcOrd="6" destOrd="0" presId="urn:microsoft.com/office/officeart/2009/3/layout/HorizontalOrganizationChart"/>
+    <dgm:cxn modelId="{491414A0-D160-4CC8-A8FE-C52429616D2A}" type="presParOf" srcId="{D57BE03B-3570-4F3B-A4C1-7B137CE050F8}" destId="{2520740D-0FF0-46F9-A38D-C66E979689D5}" srcOrd="7" destOrd="0" presId="urn:microsoft.com/office/officeart/2009/3/layout/HorizontalOrganizationChart"/>
+    <dgm:cxn modelId="{E3FC6EEA-E3EA-414B-8927-5C0C8F33D8EF}" type="presParOf" srcId="{2520740D-0FF0-46F9-A38D-C66E979689D5}" destId="{044446EF-6EDC-4383-A5D0-F92FA6C8CB78}" srcOrd="0" destOrd="0" presId="urn:microsoft.com/office/officeart/2009/3/layout/HorizontalOrganizationChart"/>
+    <dgm:cxn modelId="{75FB3AE1-3983-430B-8B98-1209BDFDF737}" type="presParOf" srcId="{044446EF-6EDC-4383-A5D0-F92FA6C8CB78}" destId="{9DF0200D-B53C-4A97-9007-37B8360A5A64}" srcOrd="0" destOrd="0" presId="urn:microsoft.com/office/officeart/2009/3/layout/HorizontalOrganizationChart"/>
+    <dgm:cxn modelId="{8E911D20-84F1-4E6F-9A40-A8F7B47ECA2A}" type="presParOf" srcId="{044446EF-6EDC-4383-A5D0-F92FA6C8CB78}" destId="{6FC84FBC-7DEF-4701-8896-C6A3A83B278B}" srcOrd="1" destOrd="0" presId="urn:microsoft.com/office/officeart/2009/3/layout/HorizontalOrganizationChart"/>
+    <dgm:cxn modelId="{3D4F258B-2095-4C87-808F-939A68B747E0}" type="presParOf" srcId="{2520740D-0FF0-46F9-A38D-C66E979689D5}" destId="{B0BDF6E4-F14B-4944-A0A0-905431E88F7D}" srcOrd="1" destOrd="0" presId="urn:microsoft.com/office/officeart/2009/3/layout/HorizontalOrganizationChart"/>
+    <dgm:cxn modelId="{D24B6DA0-A1B5-40E6-A245-BA1DB36410BB}" type="presParOf" srcId="{B0BDF6E4-F14B-4944-A0A0-905431E88F7D}" destId="{CABA6035-23A3-408F-8752-1B2C80E60716}" srcOrd="0" destOrd="0" presId="urn:microsoft.com/office/officeart/2009/3/layout/HorizontalOrganizationChart"/>
+    <dgm:cxn modelId="{2178CE29-C62C-4CB3-AFB8-6468B3E0931F}" type="presParOf" srcId="{B0BDF6E4-F14B-4944-A0A0-905431E88F7D}" destId="{C386090D-E9C4-48B4-BAC5-DB77123BA116}" srcOrd="1" destOrd="0" presId="urn:microsoft.com/office/officeart/2009/3/layout/HorizontalOrganizationChart"/>
+    <dgm:cxn modelId="{647DB54A-4C8F-4EC0-9D5E-C72E8690BC3E}" type="presParOf" srcId="{C386090D-E9C4-48B4-BAC5-DB77123BA116}" destId="{9FB44649-451B-47B5-A898-B9DB5EAAB480}" srcOrd="0" destOrd="0" presId="urn:microsoft.com/office/officeart/2009/3/layout/HorizontalOrganizationChart"/>
+    <dgm:cxn modelId="{3F971339-9BDA-44E2-88F9-F3CC4CB81B75}" type="presParOf" srcId="{9FB44649-451B-47B5-A898-B9DB5EAAB480}" destId="{326DD061-3C6A-4F01-8DE0-88F2D7AF8471}" srcOrd="0" destOrd="0" presId="urn:microsoft.com/office/officeart/2009/3/layout/HorizontalOrganizationChart"/>
+    <dgm:cxn modelId="{EF5DAD9A-1B15-4FB3-BB90-8D7823D5394C}" type="presParOf" srcId="{9FB44649-451B-47B5-A898-B9DB5EAAB480}" destId="{C4D34D7E-51DA-4C41-AD75-8265B5A6DF6B}" srcOrd="1" destOrd="0" presId="urn:microsoft.com/office/officeart/2009/3/layout/HorizontalOrganizationChart"/>
+    <dgm:cxn modelId="{0F9EF7E3-D5EE-4F62-8C8B-7404D51FDED1}" type="presParOf" srcId="{C386090D-E9C4-48B4-BAC5-DB77123BA116}" destId="{FEA9D985-8504-40F6-A6D0-D2686218B399}" srcOrd="1" destOrd="0" presId="urn:microsoft.com/office/officeart/2009/3/layout/HorizontalOrganizationChart"/>
+    <dgm:cxn modelId="{28EA9DF4-9270-4DEE-94D9-6F3A045541C4}" type="presParOf" srcId="{FEA9D985-8504-40F6-A6D0-D2686218B399}" destId="{70AA8176-94A1-4289-8139-C6A452C99A94}" srcOrd="0" destOrd="0" presId="urn:microsoft.com/office/officeart/2009/3/layout/HorizontalOrganizationChart"/>
+    <dgm:cxn modelId="{461E819F-AEED-4382-91CD-EB87E0624C6C}" type="presParOf" srcId="{FEA9D985-8504-40F6-A6D0-D2686218B399}" destId="{B4AA344A-54FB-4B0B-8C58-156DFCE7E80F}" srcOrd="1" destOrd="0" presId="urn:microsoft.com/office/officeart/2009/3/layout/HorizontalOrganizationChart"/>
+    <dgm:cxn modelId="{EC5274BE-6E3E-4D78-9143-749BB35A3FB6}" type="presParOf" srcId="{B4AA344A-54FB-4B0B-8C58-156DFCE7E80F}" destId="{97613B37-1D96-408F-9F52-057A8ECAF075}" srcOrd="0" destOrd="0" presId="urn:microsoft.com/office/officeart/2009/3/layout/HorizontalOrganizationChart"/>
+    <dgm:cxn modelId="{BE8E298D-B1DA-48FA-A58C-8DA585EC44D7}" type="presParOf" srcId="{97613B37-1D96-408F-9F52-057A8ECAF075}" destId="{AAFF513D-3622-4030-AC73-0D5F1B0F8E5F}" srcOrd="0" destOrd="0" presId="urn:microsoft.com/office/officeart/2009/3/layout/HorizontalOrganizationChart"/>
+    <dgm:cxn modelId="{8A8EEE97-635B-4281-A7E6-2BE15D1DA9BE}" type="presParOf" srcId="{97613B37-1D96-408F-9F52-057A8ECAF075}" destId="{48719858-1004-4698-9587-E2984CCF3EE8}" srcOrd="1" destOrd="0" presId="urn:microsoft.com/office/officeart/2009/3/layout/HorizontalOrganizationChart"/>
+    <dgm:cxn modelId="{74D07944-5B2C-4371-9AB2-801BA5A61F08}" type="presParOf" srcId="{B4AA344A-54FB-4B0B-8C58-156DFCE7E80F}" destId="{8B3A46AC-2569-4F24-AE01-964C05793601}" srcOrd="1" destOrd="0" presId="urn:microsoft.com/office/officeart/2009/3/layout/HorizontalOrganizationChart"/>
+    <dgm:cxn modelId="{0238C385-E564-4B27-8927-EF26F264A939}" type="presParOf" srcId="{B4AA344A-54FB-4B0B-8C58-156DFCE7E80F}" destId="{1A55405A-CB97-4C9D-8518-C18D87F07350}" srcOrd="2" destOrd="0" presId="urn:microsoft.com/office/officeart/2009/3/layout/HorizontalOrganizationChart"/>
+    <dgm:cxn modelId="{07F5EC1A-8B7A-4C4E-974D-CE2D0AAE73B7}" type="presParOf" srcId="{C386090D-E9C4-48B4-BAC5-DB77123BA116}" destId="{5162E4EC-4E2B-4C01-A112-308B678D04BD}" srcOrd="2" destOrd="0" presId="urn:microsoft.com/office/officeart/2009/3/layout/HorizontalOrganizationChart"/>
+    <dgm:cxn modelId="{21DDA382-637A-4846-96CA-D735524E40D5}" type="presParOf" srcId="{B0BDF6E4-F14B-4944-A0A0-905431E88F7D}" destId="{0A769EA9-4F2C-41FC-8A6E-89D645814323}" srcOrd="2" destOrd="0" presId="urn:microsoft.com/office/officeart/2009/3/layout/HorizontalOrganizationChart"/>
+    <dgm:cxn modelId="{DDB46E54-9F7F-4AE4-A028-E787338C0FCE}" type="presParOf" srcId="{B0BDF6E4-F14B-4944-A0A0-905431E88F7D}" destId="{AB492F8F-0FA9-4327-B9E3-DDE97754AA62}" srcOrd="3" destOrd="0" presId="urn:microsoft.com/office/officeart/2009/3/layout/HorizontalOrganizationChart"/>
+    <dgm:cxn modelId="{C0995EAB-F176-4959-B04E-5F287B9258AE}" type="presParOf" srcId="{AB492F8F-0FA9-4327-B9E3-DDE97754AA62}" destId="{9BC23735-46FC-4C0C-A4E5-3DAC7F7319E0}" srcOrd="0" destOrd="0" presId="urn:microsoft.com/office/officeart/2009/3/layout/HorizontalOrganizationChart"/>
+    <dgm:cxn modelId="{4CD1CD05-C45E-445C-ACE6-736FD2FFA04F}" type="presParOf" srcId="{9BC23735-46FC-4C0C-A4E5-3DAC7F7319E0}" destId="{22E6244A-56C4-4DBC-82CC-10232CC9E632}" srcOrd="0" destOrd="0" presId="urn:microsoft.com/office/officeart/2009/3/layout/HorizontalOrganizationChart"/>
+    <dgm:cxn modelId="{FCC06E49-3706-4813-A8A9-9B30B687BFD0}" type="presParOf" srcId="{9BC23735-46FC-4C0C-A4E5-3DAC7F7319E0}" destId="{127EE317-6DC6-46B5-8189-2E7081A8EED2}" srcOrd="1" destOrd="0" presId="urn:microsoft.com/office/officeart/2009/3/layout/HorizontalOrganizationChart"/>
+    <dgm:cxn modelId="{128A3640-98C7-4FC5-BBA7-431067EE18D4}" type="presParOf" srcId="{AB492F8F-0FA9-4327-B9E3-DDE97754AA62}" destId="{C0981F13-350F-49B4-9643-66207B5D182F}" srcOrd="1" destOrd="0" presId="urn:microsoft.com/office/officeart/2009/3/layout/HorizontalOrganizationChart"/>
+    <dgm:cxn modelId="{50455962-A4F5-43BE-B807-D61FA7AD2891}" type="presParOf" srcId="{C0981F13-350F-49B4-9643-66207B5D182F}" destId="{B976F1F9-AD42-4FC7-A860-A17243C96E7B}" srcOrd="0" destOrd="0" presId="urn:microsoft.com/office/officeart/2009/3/layout/HorizontalOrganizationChart"/>
+    <dgm:cxn modelId="{E8253A41-3110-4169-9D70-48EA6CBA4071}" type="presParOf" srcId="{C0981F13-350F-49B4-9643-66207B5D182F}" destId="{94220DEC-384C-45DA-BDE2-9ED73D9DF416}" srcOrd="1" destOrd="0" presId="urn:microsoft.com/office/officeart/2009/3/layout/HorizontalOrganizationChart"/>
+    <dgm:cxn modelId="{0175B7A4-344D-41A3-A6F8-4D3CE8B4A046}" type="presParOf" srcId="{94220DEC-384C-45DA-BDE2-9ED73D9DF416}" destId="{263D8C08-024F-41C1-804E-4C3C0AD3137A}" srcOrd="0" destOrd="0" presId="urn:microsoft.com/office/officeart/2009/3/layout/HorizontalOrganizationChart"/>
+    <dgm:cxn modelId="{FD88B76D-C184-4E39-8DA2-375468F4E2D3}" type="presParOf" srcId="{263D8C08-024F-41C1-804E-4C3C0AD3137A}" destId="{C9CD3651-70ED-4C9D-A2BF-FEAC1D5462F8}" srcOrd="0" destOrd="0" presId="urn:microsoft.com/office/officeart/2009/3/layout/HorizontalOrganizationChart"/>
+    <dgm:cxn modelId="{6EB6AA79-09F0-4342-BA03-BA46A797F7A8}" type="presParOf" srcId="{263D8C08-024F-41C1-804E-4C3C0AD3137A}" destId="{2AF0FD07-E5CD-4547-AEBD-63B721954A55}" srcOrd="1" destOrd="0" presId="urn:microsoft.com/office/officeart/2009/3/layout/HorizontalOrganizationChart"/>
+    <dgm:cxn modelId="{5E5791A4-18F8-4F58-B511-E33312348008}" type="presParOf" srcId="{94220DEC-384C-45DA-BDE2-9ED73D9DF416}" destId="{9548FA0A-C8AA-4F13-9FA8-2A4D8A79DB97}" srcOrd="1" destOrd="0" presId="urn:microsoft.com/office/officeart/2009/3/layout/HorizontalOrganizationChart"/>
+    <dgm:cxn modelId="{882DAF0F-34C0-4A7F-892D-8F1C05A8F6C0}" type="presParOf" srcId="{94220DEC-384C-45DA-BDE2-9ED73D9DF416}" destId="{B217B900-B21D-458A-AA74-9B1FD6682201}" srcOrd="2" destOrd="0" presId="urn:microsoft.com/office/officeart/2009/3/layout/HorizontalOrganizationChart"/>
+    <dgm:cxn modelId="{D9330A00-BF80-4286-A679-17808542E35F}" type="presParOf" srcId="{AB492F8F-0FA9-4327-B9E3-DDE97754AA62}" destId="{BDF03816-2935-4D36-BA1F-7CEE5B26BF31}" srcOrd="2" destOrd="0" presId="urn:microsoft.com/office/officeart/2009/3/layout/HorizontalOrganizationChart"/>
+    <dgm:cxn modelId="{20210558-29B8-4EF1-A6AE-6FF4EB9987C5}" type="presParOf" srcId="{B0BDF6E4-F14B-4944-A0A0-905431E88F7D}" destId="{72A0ADD7-B2BF-4B93-B87A-DEF48ECC78BE}" srcOrd="4" destOrd="0" presId="urn:microsoft.com/office/officeart/2009/3/layout/HorizontalOrganizationChart"/>
+    <dgm:cxn modelId="{0C937802-2C09-4E05-9A25-2015872FC804}" type="presParOf" srcId="{B0BDF6E4-F14B-4944-A0A0-905431E88F7D}" destId="{E806613B-BD22-4957-A66F-B3083908E094}" srcOrd="5" destOrd="0" presId="urn:microsoft.com/office/officeart/2009/3/layout/HorizontalOrganizationChart"/>
+    <dgm:cxn modelId="{58DBE80C-A526-451D-AAF0-DBFDC61783E8}" type="presParOf" srcId="{E806613B-BD22-4957-A66F-B3083908E094}" destId="{63FA7BFF-5C41-44A0-A025-5AD459BCC8D0}" srcOrd="0" destOrd="0" presId="urn:microsoft.com/office/officeart/2009/3/layout/HorizontalOrganizationChart"/>
+    <dgm:cxn modelId="{BCCE92DE-696E-4004-A7D0-1CB8E6FD8A1D}" type="presParOf" srcId="{63FA7BFF-5C41-44A0-A025-5AD459BCC8D0}" destId="{56843541-73FB-40E1-B6BB-41E476B11B78}" srcOrd="0" destOrd="0" presId="urn:microsoft.com/office/officeart/2009/3/layout/HorizontalOrganizationChart"/>
+    <dgm:cxn modelId="{9CA6842B-B243-49EA-940E-CBC0C54B3169}" type="presParOf" srcId="{63FA7BFF-5C41-44A0-A025-5AD459BCC8D0}" destId="{AA0D9028-616E-4D19-A187-6830707078A6}" srcOrd="1" destOrd="0" presId="urn:microsoft.com/office/officeart/2009/3/layout/HorizontalOrganizationChart"/>
+    <dgm:cxn modelId="{A23955E2-0434-4615-B7CB-6C6923C1A588}" type="presParOf" srcId="{E806613B-BD22-4957-A66F-B3083908E094}" destId="{36B6F48C-B083-4E9F-A76C-CC49FE90D833}" srcOrd="1" destOrd="0" presId="urn:microsoft.com/office/officeart/2009/3/layout/HorizontalOrganizationChart"/>
+    <dgm:cxn modelId="{60891423-5597-404A-A7A0-E9497FCECD47}" type="presParOf" srcId="{36B6F48C-B083-4E9F-A76C-CC49FE90D833}" destId="{3B81F557-79C7-4771-B86F-0CC8613DC902}" srcOrd="0" destOrd="0" presId="urn:microsoft.com/office/officeart/2009/3/layout/HorizontalOrganizationChart"/>
+    <dgm:cxn modelId="{42A9149C-886F-4F55-8721-1CD88C571201}" type="presParOf" srcId="{36B6F48C-B083-4E9F-A76C-CC49FE90D833}" destId="{473F75DA-E1B0-4445-9A71-1E44F398DEF5}" srcOrd="1" destOrd="0" presId="urn:microsoft.com/office/officeart/2009/3/layout/HorizontalOrganizationChart"/>
+    <dgm:cxn modelId="{CB790D81-EEB9-4E2F-9F7C-0340E7BA7C4A}" type="presParOf" srcId="{473F75DA-E1B0-4445-9A71-1E44F398DEF5}" destId="{5931B7D7-EA1F-451A-B540-9FBB759C1703}" srcOrd="0" destOrd="0" presId="urn:microsoft.com/office/officeart/2009/3/layout/HorizontalOrganizationChart"/>
+    <dgm:cxn modelId="{29913B5A-A21E-4D18-BF53-684D93BAA43E}" type="presParOf" srcId="{5931B7D7-EA1F-451A-B540-9FBB759C1703}" destId="{5A8D7DD3-EB9E-464E-B6AE-55E2C1A8EFB2}" srcOrd="0" destOrd="0" presId="urn:microsoft.com/office/officeart/2009/3/layout/HorizontalOrganizationChart"/>
+    <dgm:cxn modelId="{A3418E91-304A-4FEA-B24E-BADBCBB71233}" type="presParOf" srcId="{5931B7D7-EA1F-451A-B540-9FBB759C1703}" destId="{7C3D0802-DAEC-4BF9-9875-4797AD9A6F0C}" srcOrd="1" destOrd="0" presId="urn:microsoft.com/office/officeart/2009/3/layout/HorizontalOrganizationChart"/>
+    <dgm:cxn modelId="{EB157DC0-D597-4083-8F77-4B8CDFFDB996}" type="presParOf" srcId="{473F75DA-E1B0-4445-9A71-1E44F398DEF5}" destId="{8E90196F-CDEB-4C9C-A06A-8CA846636261}" srcOrd="1" destOrd="0" presId="urn:microsoft.com/office/officeart/2009/3/layout/HorizontalOrganizationChart"/>
+    <dgm:cxn modelId="{A1D19227-EAB8-443C-808B-69C4821F5910}" type="presParOf" srcId="{473F75DA-E1B0-4445-9A71-1E44F398DEF5}" destId="{336A6C37-2B03-4631-B8E1-B456B0004311}" srcOrd="2" destOrd="0" presId="urn:microsoft.com/office/officeart/2009/3/layout/HorizontalOrganizationChart"/>
+    <dgm:cxn modelId="{89F75941-4B03-4AD0-83B7-EF68987193A2}" type="presParOf" srcId="{E806613B-BD22-4957-A66F-B3083908E094}" destId="{864142AC-4774-4782-B78F-41B489E37D5A}" srcOrd="2" destOrd="0" presId="urn:microsoft.com/office/officeart/2009/3/layout/HorizontalOrganizationChart"/>
+    <dgm:cxn modelId="{F732E16C-F523-4414-A2EF-3433F7F7017C}" type="presParOf" srcId="{2520740D-0FF0-46F9-A38D-C66E979689D5}" destId="{E59EB315-CDED-4EBC-979C-C9545FAC558F}" srcOrd="2" destOrd="0" presId="urn:microsoft.com/office/officeart/2009/3/layout/HorizontalOrganizationChart"/>
+    <dgm:cxn modelId="{5818B183-FE1A-46D5-9524-AFB10CA2FA02}" type="presParOf" srcId="{D57BE03B-3570-4F3B-A4C1-7B137CE050F8}" destId="{29017D05-20D9-43EC-8185-BE1AE9872C04}" srcOrd="8" destOrd="0" presId="urn:microsoft.com/office/officeart/2009/3/layout/HorizontalOrganizationChart"/>
+    <dgm:cxn modelId="{F42475CE-F133-416E-B369-7CD10AC067B3}" type="presParOf" srcId="{D57BE03B-3570-4F3B-A4C1-7B137CE050F8}" destId="{4786D7D2-BBCD-48CC-8801-AD0C50F90976}" srcOrd="9" destOrd="0" presId="urn:microsoft.com/office/officeart/2009/3/layout/HorizontalOrganizationChart"/>
+    <dgm:cxn modelId="{B681A02E-73E0-47C9-941B-68C9C7D89D92}" type="presParOf" srcId="{4786D7D2-BBCD-48CC-8801-AD0C50F90976}" destId="{64D067D7-0A04-41F7-A2E6-D6D227EDED58}" srcOrd="0" destOrd="0" presId="urn:microsoft.com/office/officeart/2009/3/layout/HorizontalOrganizationChart"/>
+    <dgm:cxn modelId="{E9ADC7B1-DED8-4447-9D42-1C88F6C8A964}" type="presParOf" srcId="{64D067D7-0A04-41F7-A2E6-D6D227EDED58}" destId="{3B9BABA0-FF0B-4F66-96FD-53E3BE9E2756}" srcOrd="0" destOrd="0" presId="urn:microsoft.com/office/officeart/2009/3/layout/HorizontalOrganizationChart"/>
+    <dgm:cxn modelId="{F673B6D7-3F82-4A2E-A33C-1F9699CC4CE4}" type="presParOf" srcId="{64D067D7-0A04-41F7-A2E6-D6D227EDED58}" destId="{22371D76-B751-4D86-B048-E9EE23096A90}" srcOrd="1" destOrd="0" presId="urn:microsoft.com/office/officeart/2009/3/layout/HorizontalOrganizationChart"/>
+    <dgm:cxn modelId="{377284D2-F03D-4878-8F7C-84F38CBD6D19}" type="presParOf" srcId="{4786D7D2-BBCD-48CC-8801-AD0C50F90976}" destId="{5F2EFDFD-95F0-4288-B13D-D630FAB4DFB2}" srcOrd="1" destOrd="0" presId="urn:microsoft.com/office/officeart/2009/3/layout/HorizontalOrganizationChart"/>
+    <dgm:cxn modelId="{BC631C65-7EB5-46FE-BB4D-6F791B525AD4}" type="presParOf" srcId="{5F2EFDFD-95F0-4288-B13D-D630FAB4DFB2}" destId="{2FC7BE22-982C-4475-9D97-128D04AF0409}" srcOrd="0" destOrd="0" presId="urn:microsoft.com/office/officeart/2009/3/layout/HorizontalOrganizationChart"/>
+    <dgm:cxn modelId="{682590B0-F56F-43F6-86D9-10A55ED2CADE}" type="presParOf" srcId="{5F2EFDFD-95F0-4288-B13D-D630FAB4DFB2}" destId="{3522508A-A647-476C-824E-09F2FA80FE6C}" srcOrd="1" destOrd="0" presId="urn:microsoft.com/office/officeart/2009/3/layout/HorizontalOrganizationChart"/>
+    <dgm:cxn modelId="{4B4F5DDD-B7B5-49D9-B29A-B25928B547A6}" type="presParOf" srcId="{3522508A-A647-476C-824E-09F2FA80FE6C}" destId="{5541CF4A-E7AA-4A0C-B29E-3A19CAB9EFD8}" srcOrd="0" destOrd="0" presId="urn:microsoft.com/office/officeart/2009/3/layout/HorizontalOrganizationChart"/>
+    <dgm:cxn modelId="{74ECA00D-C583-4CE6-B703-84E5D3D825CD}" type="presParOf" srcId="{5541CF4A-E7AA-4A0C-B29E-3A19CAB9EFD8}" destId="{9DCA22E8-B0DE-4378-89A3-3C65BE83268F}" srcOrd="0" destOrd="0" presId="urn:microsoft.com/office/officeart/2009/3/layout/HorizontalOrganizationChart"/>
+    <dgm:cxn modelId="{D2997165-B769-4A6D-ADAF-7496F207C5E7}" type="presParOf" srcId="{5541CF4A-E7AA-4A0C-B29E-3A19CAB9EFD8}" destId="{308ED7EA-772F-41F4-8A95-383442811CCF}" srcOrd="1" destOrd="0" presId="urn:microsoft.com/office/officeart/2009/3/layout/HorizontalOrganizationChart"/>
+    <dgm:cxn modelId="{17BB8BFE-45E3-4632-A725-4EFE91324D0C}" type="presParOf" srcId="{3522508A-A647-476C-824E-09F2FA80FE6C}" destId="{AE1E0BC7-8DD3-4495-8E7C-6406FB134E0F}" srcOrd="1" destOrd="0" presId="urn:microsoft.com/office/officeart/2009/3/layout/HorizontalOrganizationChart"/>
+    <dgm:cxn modelId="{AD1750F7-6A5D-41F0-BEAE-063CC9331E6A}" type="presParOf" srcId="{AE1E0BC7-8DD3-4495-8E7C-6406FB134E0F}" destId="{41B588F1-9232-4D99-915F-F0959C87A7AA}" srcOrd="0" destOrd="0" presId="urn:microsoft.com/office/officeart/2009/3/layout/HorizontalOrganizationChart"/>
+    <dgm:cxn modelId="{933AEA39-2C43-4972-B8AE-DF0026EAD9FD}" type="presParOf" srcId="{AE1E0BC7-8DD3-4495-8E7C-6406FB134E0F}" destId="{C638F14E-6A7B-4795-A423-84C1401825B3}" srcOrd="1" destOrd="0" presId="urn:microsoft.com/office/officeart/2009/3/layout/HorizontalOrganizationChart"/>
+    <dgm:cxn modelId="{8BBF5194-F751-42D4-9CB4-6AE70BF43658}" type="presParOf" srcId="{C638F14E-6A7B-4795-A423-84C1401825B3}" destId="{6AE4C111-13E6-4DDD-A4EF-29C852337AE7}" srcOrd="0" destOrd="0" presId="urn:microsoft.com/office/officeart/2009/3/layout/HorizontalOrganizationChart"/>
+    <dgm:cxn modelId="{4346DDA3-F4AD-4EE2-AFE3-67B509C2B722}" type="presParOf" srcId="{6AE4C111-13E6-4DDD-A4EF-29C852337AE7}" destId="{074B61B2-A517-48C0-89D8-63906C93188B}" srcOrd="0" destOrd="0" presId="urn:microsoft.com/office/officeart/2009/3/layout/HorizontalOrganizationChart"/>
+    <dgm:cxn modelId="{7863D8EB-C1BA-44DD-B27B-A0732ED29E3A}" type="presParOf" srcId="{6AE4C111-13E6-4DDD-A4EF-29C852337AE7}" destId="{71741CA7-3D90-4D64-A851-C97943B47162}" srcOrd="1" destOrd="0" presId="urn:microsoft.com/office/officeart/2009/3/layout/HorizontalOrganizationChart"/>
+    <dgm:cxn modelId="{54A69481-BE3A-40CF-A179-B839077BEC7A}" type="presParOf" srcId="{C638F14E-6A7B-4795-A423-84C1401825B3}" destId="{B1EC9A3F-A8CB-41B4-B32A-6CBC5808B33B}" srcOrd="1" destOrd="0" presId="urn:microsoft.com/office/officeart/2009/3/layout/HorizontalOrganizationChart"/>
+    <dgm:cxn modelId="{26B8037B-90DF-4C16-A182-ED117C0F407E}" type="presParOf" srcId="{C638F14E-6A7B-4795-A423-84C1401825B3}" destId="{A0127CBC-99FA-4163-A908-06B2B4D10080}" srcOrd="2" destOrd="0" presId="urn:microsoft.com/office/officeart/2009/3/layout/HorizontalOrganizationChart"/>
+    <dgm:cxn modelId="{5DF3C49D-02D4-48C5-8173-7684A7C6654E}" type="presParOf" srcId="{3522508A-A647-476C-824E-09F2FA80FE6C}" destId="{4D64EBB3-0513-4397-8D19-B9D0CDD519AC}" srcOrd="2" destOrd="0" presId="urn:microsoft.com/office/officeart/2009/3/layout/HorizontalOrganizationChart"/>
+    <dgm:cxn modelId="{CE5FE6B6-6FDF-4947-8819-81F2492EA319}" type="presParOf" srcId="{5F2EFDFD-95F0-4288-B13D-D630FAB4DFB2}" destId="{51E86266-EC88-4B28-A92C-B18C8EA81DC2}" srcOrd="2" destOrd="0" presId="urn:microsoft.com/office/officeart/2009/3/layout/HorizontalOrganizationChart"/>
+    <dgm:cxn modelId="{967E0310-D5EB-497C-B1A3-8E87041D5A43}" type="presParOf" srcId="{5F2EFDFD-95F0-4288-B13D-D630FAB4DFB2}" destId="{E0498F24-880D-4DD7-BAD5-1A30FC688900}" srcOrd="3" destOrd="0" presId="urn:microsoft.com/office/officeart/2009/3/layout/HorizontalOrganizationChart"/>
+    <dgm:cxn modelId="{E71E6A49-314A-4135-8962-2FCDB900DDB8}" type="presParOf" srcId="{E0498F24-880D-4DD7-BAD5-1A30FC688900}" destId="{666B2887-2E8C-4227-A9A1-CF7DB0829CFE}" srcOrd="0" destOrd="0" presId="urn:microsoft.com/office/officeart/2009/3/layout/HorizontalOrganizationChart"/>
+    <dgm:cxn modelId="{74E9242E-E882-48FE-9C4B-9E57E825E17A}" type="presParOf" srcId="{666B2887-2E8C-4227-A9A1-CF7DB0829CFE}" destId="{6BBE7172-3C40-4C72-9E84-A04A11BA4CC7}" srcOrd="0" destOrd="0" presId="urn:microsoft.com/office/officeart/2009/3/layout/HorizontalOrganizationChart"/>
+    <dgm:cxn modelId="{ED0CF169-10D3-4410-B14B-109BB3B430C8}" type="presParOf" srcId="{666B2887-2E8C-4227-A9A1-CF7DB0829CFE}" destId="{164C7065-56E1-48B5-B33C-961CB6AE42E5}" srcOrd="1" destOrd="0" presId="urn:microsoft.com/office/officeart/2009/3/layout/HorizontalOrganizationChart"/>
+    <dgm:cxn modelId="{FEB8B069-042D-4BEA-8E22-623D6A012641}" type="presParOf" srcId="{E0498F24-880D-4DD7-BAD5-1A30FC688900}" destId="{5F7BAC87-D723-419B-A834-A5258D912ACA}" srcOrd="1" destOrd="0" presId="urn:microsoft.com/office/officeart/2009/3/layout/HorizontalOrganizationChart"/>
+    <dgm:cxn modelId="{F5979D0C-4D35-4724-AF0D-4F608AB1C8A9}" type="presParOf" srcId="{5F7BAC87-D723-419B-A834-A5258D912ACA}" destId="{B3143A44-372A-4D7C-8B47-12C2BEBDCB52}" srcOrd="0" destOrd="0" presId="urn:microsoft.com/office/officeart/2009/3/layout/HorizontalOrganizationChart"/>
+    <dgm:cxn modelId="{61A6CDD7-65D8-4B4E-AF4A-196FE1204619}" type="presParOf" srcId="{5F7BAC87-D723-419B-A834-A5258D912ACA}" destId="{B0ACD6DB-118E-4326-BDF5-B174B0E5FC1F}" srcOrd="1" destOrd="0" presId="urn:microsoft.com/office/officeart/2009/3/layout/HorizontalOrganizationChart"/>
+    <dgm:cxn modelId="{02EAEF20-6B52-415B-B55B-5B8A892630B7}" type="presParOf" srcId="{B0ACD6DB-118E-4326-BDF5-B174B0E5FC1F}" destId="{07BD1828-8BCE-4BE9-A815-5BA8143D05EF}" srcOrd="0" destOrd="0" presId="urn:microsoft.com/office/officeart/2009/3/layout/HorizontalOrganizationChart"/>
+    <dgm:cxn modelId="{E0C1961F-F093-4AD6-8E61-0E44C1698E6E}" type="presParOf" srcId="{07BD1828-8BCE-4BE9-A815-5BA8143D05EF}" destId="{8550E34F-82ED-4A47-8223-EE0F0B17FC51}" srcOrd="0" destOrd="0" presId="urn:microsoft.com/office/officeart/2009/3/layout/HorizontalOrganizationChart"/>
+    <dgm:cxn modelId="{55FA88D4-F14F-4ECC-BB02-A1FE670311DD}" type="presParOf" srcId="{07BD1828-8BCE-4BE9-A815-5BA8143D05EF}" destId="{BEB3C9E2-C439-4466-85C7-6E409FA0EC91}" srcOrd="1" destOrd="0" presId="urn:microsoft.com/office/officeart/2009/3/layout/HorizontalOrganizationChart"/>
+    <dgm:cxn modelId="{0E5E5311-8C67-430D-B7DA-C216D3FB383F}" type="presParOf" srcId="{B0ACD6DB-118E-4326-BDF5-B174B0E5FC1F}" destId="{FDC61077-1891-4ADF-AE22-9D96C6498985}" srcOrd="1" destOrd="0" presId="urn:microsoft.com/office/officeart/2009/3/layout/HorizontalOrganizationChart"/>
+    <dgm:cxn modelId="{6B31B8C8-E91E-47FC-9035-A03FB7648382}" type="presParOf" srcId="{B0ACD6DB-118E-4326-BDF5-B174B0E5FC1F}" destId="{E75AD937-FD7F-4186-86ED-217666DBEFB4}" srcOrd="2" destOrd="0" presId="urn:microsoft.com/office/officeart/2009/3/layout/HorizontalOrganizationChart"/>
+    <dgm:cxn modelId="{3A8951A0-5A5D-4BFE-991F-FFB03A55D979}" type="presParOf" srcId="{E0498F24-880D-4DD7-BAD5-1A30FC688900}" destId="{5AD10B6F-33A9-4187-B4D8-A537D579E5EC}" srcOrd="2" destOrd="0" presId="urn:microsoft.com/office/officeart/2009/3/layout/HorizontalOrganizationChart"/>
+    <dgm:cxn modelId="{FF9907D3-7759-48AF-9305-4F6166DF70F6}" type="presParOf" srcId="{5F2EFDFD-95F0-4288-B13D-D630FAB4DFB2}" destId="{7D9366F5-C8DC-442A-8158-484CCAC47F7F}" srcOrd="4" destOrd="0" presId="urn:microsoft.com/office/officeart/2009/3/layout/HorizontalOrganizationChart"/>
+    <dgm:cxn modelId="{E2C39DC5-FE3D-482C-BF6F-FE3A7FE4A5F8}" type="presParOf" srcId="{5F2EFDFD-95F0-4288-B13D-D630FAB4DFB2}" destId="{048D3724-C35C-45DF-9F05-35908A467625}" srcOrd="5" destOrd="0" presId="urn:microsoft.com/office/officeart/2009/3/layout/HorizontalOrganizationChart"/>
+    <dgm:cxn modelId="{EB680167-F438-4990-884B-8E789752952B}" type="presParOf" srcId="{048D3724-C35C-45DF-9F05-35908A467625}" destId="{0F3B4575-F93D-496E-8CBD-1A2BAEC35E8D}" srcOrd="0" destOrd="0" presId="urn:microsoft.com/office/officeart/2009/3/layout/HorizontalOrganizationChart"/>
+    <dgm:cxn modelId="{160F02C3-D108-425F-A837-01A7CD076499}" type="presParOf" srcId="{0F3B4575-F93D-496E-8CBD-1A2BAEC35E8D}" destId="{745A2B31-7783-4682-B35C-FCA983DC9184}" srcOrd="0" destOrd="0" presId="urn:microsoft.com/office/officeart/2009/3/layout/HorizontalOrganizationChart"/>
+    <dgm:cxn modelId="{C43D66F1-DB55-443D-8130-10AAF1638B67}" type="presParOf" srcId="{0F3B4575-F93D-496E-8CBD-1A2BAEC35E8D}" destId="{86401C19-B956-47AD-96A5-9BA0A284A60E}" srcOrd="1" destOrd="0" presId="urn:microsoft.com/office/officeart/2009/3/layout/HorizontalOrganizationChart"/>
+    <dgm:cxn modelId="{7A6DB5D4-0809-4E19-8954-2DCC04BBAC04}" type="presParOf" srcId="{048D3724-C35C-45DF-9F05-35908A467625}" destId="{5581ADBA-AD8B-4CAB-BDCE-D3EA71BE4E3C}" srcOrd="1" destOrd="0" presId="urn:microsoft.com/office/officeart/2009/3/layout/HorizontalOrganizationChart"/>
+    <dgm:cxn modelId="{4458E903-00F9-405D-BA82-CF8E3D3D2CD0}" type="presParOf" srcId="{5581ADBA-AD8B-4CAB-BDCE-D3EA71BE4E3C}" destId="{B4323CD5-DC23-4C0B-AD3F-3F3AD27B7C58}" srcOrd="0" destOrd="0" presId="urn:microsoft.com/office/officeart/2009/3/layout/HorizontalOrganizationChart"/>
+    <dgm:cxn modelId="{3C6C8F74-6D41-4180-8C7B-5B5C8A22B9FF}" type="presParOf" srcId="{5581ADBA-AD8B-4CAB-BDCE-D3EA71BE4E3C}" destId="{FB87074C-77AD-4CB7-BDF4-5CEB3E3BA166}" srcOrd="1" destOrd="0" presId="urn:microsoft.com/office/officeart/2009/3/layout/HorizontalOrganizationChart"/>
+    <dgm:cxn modelId="{4D21A363-F481-4010-AC8A-113D6345C49C}" type="presParOf" srcId="{FB87074C-77AD-4CB7-BDF4-5CEB3E3BA166}" destId="{05F1D187-3AE5-48FB-AB03-75C2C412E243}" srcOrd="0" destOrd="0" presId="urn:microsoft.com/office/officeart/2009/3/layout/HorizontalOrganizationChart"/>
+    <dgm:cxn modelId="{A2B623B0-4FCA-49B3-8B6F-4D56444E3D16}" type="presParOf" srcId="{05F1D187-3AE5-48FB-AB03-75C2C412E243}" destId="{E3C510F1-7733-4963-81D5-148D3BBF6E02}" srcOrd="0" destOrd="0" presId="urn:microsoft.com/office/officeart/2009/3/layout/HorizontalOrganizationChart"/>
+    <dgm:cxn modelId="{2A5B061A-577F-4DBC-8D74-879A7843BF26}" type="presParOf" srcId="{05F1D187-3AE5-48FB-AB03-75C2C412E243}" destId="{04F5A1BB-BFDA-4367-AAEF-1E796416BF95}" srcOrd="1" destOrd="0" presId="urn:microsoft.com/office/officeart/2009/3/layout/HorizontalOrganizationChart"/>
+    <dgm:cxn modelId="{8927491A-ABEB-4147-BFE2-C0BD19000FF5}" type="presParOf" srcId="{FB87074C-77AD-4CB7-BDF4-5CEB3E3BA166}" destId="{5B0D3C1D-AAAA-4672-A982-9258D3454516}" srcOrd="1" destOrd="0" presId="urn:microsoft.com/office/officeart/2009/3/layout/HorizontalOrganizationChart"/>
+    <dgm:cxn modelId="{2B6F48B0-D3E5-403B-A7D7-7439C96E61E0}" type="presParOf" srcId="{FB87074C-77AD-4CB7-BDF4-5CEB3E3BA166}" destId="{802A23D2-46B2-4992-8BCE-8241D2E1B9A8}" srcOrd="2" destOrd="0" presId="urn:microsoft.com/office/officeart/2009/3/layout/HorizontalOrganizationChart"/>
+    <dgm:cxn modelId="{3618E555-F031-426E-80BC-14603B1544ED}" type="presParOf" srcId="{048D3724-C35C-45DF-9F05-35908A467625}" destId="{E34B81D8-31EE-4A6F-97C3-E16B920B52EC}" srcOrd="2" destOrd="0" presId="urn:microsoft.com/office/officeart/2009/3/layout/HorizontalOrganizationChart"/>
+    <dgm:cxn modelId="{8CBAF23F-CC92-4213-BF8C-B7208258BF80}" type="presParOf" srcId="{4786D7D2-BBCD-48CC-8801-AD0C50F90976}" destId="{B197B83E-96C1-45EA-9DDE-AF1FD6C6CDB4}" srcOrd="2" destOrd="0" presId="urn:microsoft.com/office/officeart/2009/3/layout/HorizontalOrganizationChart"/>
+    <dgm:cxn modelId="{74FC0E7C-9ED5-45F6-B953-8009AB829FDB}" type="presParOf" srcId="{6162C881-7AB4-48AC-90BD-0AC892383FA7}" destId="{BDEC4FBE-9683-4439-95CC-CB9AB817B6D6}" srcOrd="2" destOrd="0" presId="urn:microsoft.com/office/officeart/2009/3/layout/HorizontalOrganizationChart"/>
   </dgm:cxnLst>
   <dgm:bg/>
   <dgm:whole/>
@@ -32555,7 +32551,7 @@
 </file>
 
 <file path=customXml/itemProps1.xml><?xml version="1.0" encoding="utf-8"?>
-<ds:datastoreItem xmlns:ds="http://schemas.openxmlformats.org/officeDocument/2006/customXml" ds:itemID="{25437B35-D3BA-4F1E-8AE9-36DF6E9B4E23}">
+<ds:datastoreItem xmlns:ds="http://schemas.openxmlformats.org/officeDocument/2006/customXml" ds:itemID="{76457455-C3B5-45EF-B7AE-96E8DC6CF710}">
   <ds:schemaRefs>
     <ds:schemaRef ds:uri="http://schemas.openxmlformats.org/officeDocument/2006/bibliography"/>
   </ds:schemaRefs>

</xml_diff>